<commit_message>
removed empty useless lines
</commit_message>
<xml_diff>
--- a/robert-butacu-work.docx
+++ b/robert-butacu-work.docx
@@ -7150,7 +7150,7 @@
           <v:rect id="rectole0000000000" o:spid="_x0000_i1025" style="width:398.4pt;height:88.2pt" o:ole="" o:preferrelative="t" stroked="f">
             <v:imagedata r:id="rId10" o:title=""/>
           </v:rect>
-          <o:OLEObject Type="Embed" ProgID="StaticMetafile" ShapeID="rectole0000000000" DrawAspect="Content" ObjectID="_1589918430" r:id="rId11"/>
+          <o:OLEObject Type="Embed" ProgID="StaticMetafile" ShapeID="rectole0000000000" DrawAspect="Content" ObjectID="_1589918785" r:id="rId11"/>
         </w:object>
       </w:r>
     </w:p>
@@ -7185,20 +7185,36 @@
           <v:rect id="rectole0000000001" o:spid="_x0000_i1026" style="width:484.2pt;height:102.6pt" o:ole="" o:preferrelative="t" stroked="f">
             <v:imagedata r:id="rId12" o:title=""/>
           </v:rect>
-          <o:OLEObject Type="Embed" ProgID="StaticMetafile" ShapeID="rectole0000000001" DrawAspect="Content" ObjectID="_1589918431" r:id="rId13"/>
+          <o:OLEObject Type="Embed" ProgID="StaticMetafile" ShapeID="rectole0000000001" DrawAspect="Content" ObjectID="_1589918786" r:id="rId13"/>
         </w:object>
       </w:r>
     </w:p>
     <w:p>
       <w:pPr>
         <w:spacing w:after="0" w:line="240" w:lineRule="auto"/>
-        <w:ind w:left="720"/>
-        <w:rPr>
-          <w:rFonts w:ascii="Times New Roman" w:eastAsia="Arial" w:hAnsi="Times New Roman" w:cs="Times New Roman"/>
-          <w:sz w:val="24"/>
-          <w:szCs w:val="24"/>
-        </w:rPr>
-      </w:pPr>
+        <w:rPr>
+          <w:rFonts w:ascii="Times New Roman" w:eastAsia="Arial" w:hAnsi="Times New Roman" w:cs="Times New Roman"/>
+          <w:sz w:val="24"/>
+          <w:szCs w:val="24"/>
+        </w:rPr>
+      </w:pPr>
+      <w:r>
+        <w:rPr>
+          <w:rFonts w:ascii="Times New Roman" w:eastAsia="Arial" w:hAnsi="Times New Roman" w:cs="Times New Roman"/>
+          <w:sz w:val="24"/>
+          <w:szCs w:val="24"/>
+        </w:rPr>
+        <w:tab/>
+        <w:t>Despite being a simple example, the first example speaks for itself – one read and it should be clear what it does, while in the second example some deciphering and a more thorough read might be required – despite the same amount of rows. This boils down to the programmer’s desire of wanting to impro</w:t>
+      </w:r>
+      <w:r>
+        <w:rPr>
+          <w:rFonts w:ascii="Times New Roman" w:eastAsia="Arial" w:hAnsi="Times New Roman" w:cs="Times New Roman"/>
+          <w:sz w:val="24"/>
+          <w:szCs w:val="24"/>
+        </w:rPr>
+        <w:t>ve readability and scalability.</w:t>
+      </w:r>
     </w:p>
     <w:p>
       <w:pPr>
@@ -7209,6 +7225,14 @@
           <w:szCs w:val="24"/>
         </w:rPr>
       </w:pPr>
+      <w:r>
+        <w:rPr>
+          <w:rFonts w:ascii="Times New Roman" w:eastAsia="Arial" w:hAnsi="Times New Roman" w:cs="Times New Roman"/>
+          <w:sz w:val="24"/>
+          <w:szCs w:val="24"/>
+        </w:rPr>
+        <w:tab/>
+      </w:r>
     </w:p>
     <w:p>
       <w:pPr>
@@ -7219,25 +7243,6 @@
           <w:szCs w:val="24"/>
         </w:rPr>
       </w:pPr>
-    </w:p>
-    <w:p>
-      <w:pPr>
-        <w:spacing w:after="0" w:line="240" w:lineRule="auto"/>
-        <w:rPr>
-          <w:rFonts w:ascii="Times New Roman" w:eastAsia="Arial" w:hAnsi="Times New Roman" w:cs="Times New Roman"/>
-          <w:sz w:val="24"/>
-          <w:szCs w:val="24"/>
-        </w:rPr>
-      </w:pPr>
-      <w:r>
-        <w:rPr>
-          <w:rFonts w:ascii="Times New Roman" w:eastAsia="Arial" w:hAnsi="Times New Roman" w:cs="Times New Roman"/>
-          <w:sz w:val="24"/>
-          <w:szCs w:val="24"/>
-        </w:rPr>
-        <w:tab/>
-        <w:t xml:space="preserve">Despite being a simple example, the first example speaks for itself – one read and it should be clear what it does, while in the second example some deciphering and a more thorough </w:t>
-      </w:r>
       <w:r>
         <w:rPr>
           <w:rFonts w:ascii="Times New Roman" w:eastAsia="Arial" w:hAnsi="Times New Roman" w:cs="Times New Roman"/>
@@ -7245,52 +7250,6 @@
           <w:szCs w:val="24"/>
         </w:rPr>
         <w:lastRenderedPageBreak/>
-        <w:t>read might be required – despite the same amount of rows. This boils down to the programmer’s desire of wanting to improve readability and scalability.</w:t>
-      </w:r>
-    </w:p>
-    <w:p>
-      <w:pPr>
-        <w:spacing w:after="0" w:line="240" w:lineRule="auto"/>
-        <w:rPr>
-          <w:rFonts w:ascii="Times New Roman" w:eastAsia="Arial" w:hAnsi="Times New Roman" w:cs="Times New Roman"/>
-          <w:sz w:val="24"/>
-          <w:szCs w:val="24"/>
-        </w:rPr>
-      </w:pPr>
-    </w:p>
-    <w:p>
-      <w:pPr>
-        <w:spacing w:after="0" w:line="240" w:lineRule="auto"/>
-        <w:rPr>
-          <w:rFonts w:ascii="Times New Roman" w:eastAsia="Arial" w:hAnsi="Times New Roman" w:cs="Times New Roman"/>
-          <w:sz w:val="24"/>
-          <w:szCs w:val="24"/>
-        </w:rPr>
-      </w:pPr>
-      <w:r>
-        <w:rPr>
-          <w:rFonts w:ascii="Times New Roman" w:eastAsia="Arial" w:hAnsi="Times New Roman" w:cs="Times New Roman"/>
-          <w:sz w:val="24"/>
-          <w:szCs w:val="24"/>
-        </w:rPr>
-        <w:tab/>
-      </w:r>
-    </w:p>
-    <w:p>
-      <w:pPr>
-        <w:spacing w:after="0" w:line="240" w:lineRule="auto"/>
-        <w:rPr>
-          <w:rFonts w:ascii="Times New Roman" w:eastAsia="Arial" w:hAnsi="Times New Roman" w:cs="Times New Roman"/>
-          <w:sz w:val="24"/>
-          <w:szCs w:val="24"/>
-        </w:rPr>
-      </w:pPr>
-      <w:r>
-        <w:rPr>
-          <w:rFonts w:ascii="Times New Roman" w:eastAsia="Arial" w:hAnsi="Times New Roman" w:cs="Times New Roman"/>
-          <w:sz w:val="24"/>
-          <w:szCs w:val="24"/>
-        </w:rPr>
         <w:tab/>
         <w:t xml:space="preserve">Talking about the history of functional languages, one of the most impressive aspects of the paradigm is that all of them are based on Lambda Calculus. </w:t>
       </w:r>
@@ -7351,47 +7310,35 @@
           <v:rect id="rectole0000000002" o:spid="_x0000_i1027" style="width:544.2pt;height:84.6pt" o:ole="" o:preferrelative="t" stroked="f">
             <v:imagedata r:id="rId14" o:title=""/>
           </v:rect>
-          <o:OLEObject Type="Embed" ProgID="StaticMetafile" ShapeID="rectole0000000002" DrawAspect="Content" ObjectID="_1589918432" r:id="rId15"/>
+          <o:OLEObject Type="Embed" ProgID="StaticMetafile" ShapeID="rectole0000000002" DrawAspect="Content" ObjectID="_1589918787" r:id="rId15"/>
         </w:object>
       </w:r>
     </w:p>
     <w:p>
       <w:pPr>
         <w:spacing w:after="0" w:line="240" w:lineRule="auto"/>
-        <w:rPr>
-          <w:rFonts w:ascii="Times New Roman" w:eastAsia="Arial" w:hAnsi="Times New Roman" w:cs="Times New Roman"/>
-          <w:sz w:val="24"/>
-          <w:szCs w:val="24"/>
-        </w:rPr>
-      </w:pPr>
-    </w:p>
-    <w:p>
-      <w:pPr>
-        <w:spacing w:after="0" w:line="240" w:lineRule="auto"/>
-        <w:rPr>
-          <w:rFonts w:ascii="Times New Roman" w:eastAsia="Arial" w:hAnsi="Times New Roman" w:cs="Times New Roman"/>
-          <w:sz w:val="24"/>
-          <w:szCs w:val="24"/>
-        </w:rPr>
-      </w:pPr>
-    </w:p>
-    <w:p>
-      <w:pPr>
-        <w:spacing w:after="0" w:line="240" w:lineRule="auto"/>
-        <w:rPr>
-          <w:rFonts w:ascii="Times New Roman" w:eastAsia="Arial" w:hAnsi="Times New Roman" w:cs="Times New Roman"/>
-          <w:sz w:val="24"/>
-          <w:szCs w:val="24"/>
-        </w:rPr>
-      </w:pPr>
-      <w:r>
-        <w:rPr>
-          <w:rFonts w:ascii="Times New Roman" w:eastAsia="Arial" w:hAnsi="Times New Roman" w:cs="Times New Roman"/>
-          <w:sz w:val="24"/>
-          <w:szCs w:val="24"/>
-        </w:rPr>
-        <w:tab/>
-        <w:t>Reductions consist of the following operations:</w:t>
+        <w:ind w:firstLine="720"/>
+        <w:rPr>
+          <w:rFonts w:ascii="Times New Roman" w:eastAsia="Arial" w:hAnsi="Times New Roman" w:cs="Times New Roman"/>
+          <w:sz w:val="24"/>
+          <w:szCs w:val="24"/>
+        </w:rPr>
+      </w:pPr>
+      <w:r>
+        <w:rPr>
+          <w:rFonts w:ascii="Times New Roman" w:eastAsia="Arial" w:hAnsi="Times New Roman" w:cs="Times New Roman"/>
+          <w:sz w:val="24"/>
+          <w:szCs w:val="24"/>
+        </w:rPr>
+        <w:t>R</w:t>
+      </w:r>
+      <w:r>
+        <w:rPr>
+          <w:rFonts w:ascii="Times New Roman" w:eastAsia="Arial" w:hAnsi="Times New Roman" w:cs="Times New Roman"/>
+          <w:sz w:val="24"/>
+          <w:szCs w:val="24"/>
+        </w:rPr>
+        <w:t>eductions consist of the following operations:</w:t>
       </w:r>
     </w:p>
     <w:p>
@@ -7423,29 +7370,9 @@
           <v:rect id="rectole0000000003" o:spid="_x0000_i1028" style="width:544.2pt;height:60.6pt" o:ole="" o:preferrelative="t" stroked="f">
             <v:imagedata r:id="rId16" o:title=""/>
           </v:rect>
-          <o:OLEObject Type="Embed" ProgID="StaticMetafile" ShapeID="rectole0000000003" DrawAspect="Content" ObjectID="_1589918433" r:id="rId17"/>
+          <o:OLEObject Type="Embed" ProgID="StaticMetafile" ShapeID="rectole0000000003" DrawAspect="Content" ObjectID="_1589918788" r:id="rId17"/>
         </w:object>
       </w:r>
-    </w:p>
-    <w:p>
-      <w:pPr>
-        <w:spacing w:after="0" w:line="240" w:lineRule="auto"/>
-        <w:rPr>
-          <w:rFonts w:ascii="Times New Roman" w:eastAsia="Arial" w:hAnsi="Times New Roman" w:cs="Times New Roman"/>
-          <w:sz w:val="24"/>
-          <w:szCs w:val="24"/>
-        </w:rPr>
-      </w:pPr>
-    </w:p>
-    <w:p>
-      <w:pPr>
-        <w:spacing w:after="0" w:line="240" w:lineRule="auto"/>
-        <w:rPr>
-          <w:rFonts w:ascii="Times New Roman" w:eastAsia="Arial" w:hAnsi="Times New Roman" w:cs="Times New Roman"/>
-          <w:sz w:val="24"/>
-          <w:szCs w:val="24"/>
-        </w:rPr>
-      </w:pPr>
     </w:p>
     <w:p>
       <w:pPr>
@@ -7704,7 +7631,6 @@
           <w:sz w:val="24"/>
           <w:szCs w:val="24"/>
         </w:rPr>
-        <w:lastRenderedPageBreak/>
         <w:t xml:space="preserve">It was introduced by John Backus in his 1977 lecture, </w:t>
       </w:r>
       <w:r>
@@ -7717,6 +7643,16 @@
         </w:rPr>
         <w:t>"Can Programming Be Liberated from the von Neumann Style?" (!!!!), however the language wasn’t much successful outside of academia.</w:t>
       </w:r>
+    </w:p>
+    <w:p>
+      <w:pPr>
+        <w:spacing w:after="0" w:line="240" w:lineRule="auto"/>
+        <w:rPr>
+          <w:rFonts w:ascii="Times New Roman" w:eastAsia="Arial" w:hAnsi="Times New Roman" w:cs="Times New Roman"/>
+          <w:sz w:val="24"/>
+          <w:szCs w:val="24"/>
+        </w:rPr>
+      </w:pPr>
     </w:p>
     <w:p>
       <w:pPr>
@@ -7728,6 +7664,14 @@
           <w:szCs w:val="24"/>
         </w:rPr>
       </w:pPr>
+      <w:r>
+        <w:rPr>
+          <w:rFonts w:ascii="Times New Roman" w:eastAsia="Arial" w:hAnsi="Times New Roman" w:cs="Times New Roman"/>
+          <w:sz w:val="24"/>
+          <w:szCs w:val="24"/>
+        </w:rPr>
+        <w:t>ML</w:t>
+      </w:r>
     </w:p>
     <w:p>
       <w:pPr>
@@ -7743,32 +7687,30 @@
     <w:p>
       <w:pPr>
         <w:spacing w:after="0" w:line="240" w:lineRule="auto"/>
-        <w:ind w:left="720"/>
-        <w:rPr>
-          <w:rFonts w:ascii="Times New Roman" w:eastAsia="Arial" w:hAnsi="Times New Roman" w:cs="Times New Roman"/>
-          <w:sz w:val="24"/>
-          <w:szCs w:val="24"/>
-        </w:rPr>
-      </w:pPr>
-      <w:r>
-        <w:rPr>
-          <w:rFonts w:ascii="Times New Roman" w:eastAsia="Arial" w:hAnsi="Times New Roman" w:cs="Times New Roman"/>
-          <w:sz w:val="24"/>
-          <w:szCs w:val="24"/>
-        </w:rPr>
-        <w:t>ML</w:t>
-      </w:r>
-    </w:p>
-    <w:p>
-      <w:pPr>
-        <w:spacing w:after="0" w:line="240" w:lineRule="auto"/>
-        <w:ind w:left="720"/>
-        <w:rPr>
-          <w:rFonts w:ascii="Times New Roman" w:eastAsia="Arial" w:hAnsi="Times New Roman" w:cs="Times New Roman"/>
-          <w:sz w:val="24"/>
-          <w:szCs w:val="24"/>
-        </w:rPr>
-      </w:pPr>
+        <w:ind w:left="720" w:firstLine="720"/>
+        <w:rPr>
+          <w:rFonts w:ascii="Times New Roman" w:eastAsia="Arial" w:hAnsi="Times New Roman" w:cs="Times New Roman"/>
+          <w:sz w:val="24"/>
+          <w:szCs w:val="24"/>
+        </w:rPr>
+      </w:pPr>
+      <w:r>
+        <w:rPr>
+          <w:rFonts w:ascii="Times New Roman" w:eastAsia="Arial" w:hAnsi="Times New Roman" w:cs="Times New Roman"/>
+          <w:sz w:val="24"/>
+          <w:szCs w:val="24"/>
+        </w:rPr>
+        <w:t xml:space="preserve">In the mid 1970’s, researchers at the University of Edinburgh needed a language to describe proof search strategies while working on a system which would automate </w:t>
+      </w:r>
+      <w:r>
+        <w:rPr>
+          <w:rFonts w:ascii="Times New Roman" w:eastAsia="Arial" w:hAnsi="Times New Roman" w:cs="Times New Roman"/>
+          <w:sz w:val="24"/>
+          <w:szCs w:val="24"/>
+        </w:rPr>
+        <w:lastRenderedPageBreak/>
+        <w:t>theorem proving. So, they came up with ML (meta language) and later figured out they could use it as a general purpose language.</w:t>
+      </w:r>
     </w:p>
     <w:p>
       <w:pPr>
@@ -7786,37 +7728,8 @@
           <w:sz w:val="24"/>
           <w:szCs w:val="24"/>
         </w:rPr>
-        <w:t>In the mid 1970’s, researchers at the University of Edinburgh needed a language to describe proof search strategies while working on a system which would automate theorem proving. So, they came up with ML (meta language) and later figured out they could use it as a general purpose language.</w:t>
-      </w:r>
-    </w:p>
-    <w:p>
-      <w:pPr>
-        <w:spacing w:after="0" w:line="240" w:lineRule="auto"/>
-        <w:ind w:left="720" w:firstLine="720"/>
-        <w:rPr>
-          <w:rFonts w:ascii="Times New Roman" w:eastAsia="Arial" w:hAnsi="Times New Roman" w:cs="Times New Roman"/>
-          <w:sz w:val="24"/>
-          <w:szCs w:val="24"/>
-        </w:rPr>
-      </w:pPr>
-      <w:r>
-        <w:rPr>
-          <w:rFonts w:ascii="Times New Roman" w:eastAsia="Arial" w:hAnsi="Times New Roman" w:cs="Times New Roman"/>
-          <w:sz w:val="24"/>
-          <w:szCs w:val="24"/>
-        </w:rPr>
         <w:t>Two of the most important features of the language include pattern matching and user-defined algebraic datatypes. Both features are strongly related and have played a fundamental role in defining modern programming languages.</w:t>
       </w:r>
-    </w:p>
-    <w:p>
-      <w:pPr>
-        <w:spacing w:after="0" w:line="240" w:lineRule="auto"/>
-        <w:rPr>
-          <w:rFonts w:ascii="Times New Roman" w:eastAsia="Arial" w:hAnsi="Times New Roman" w:cs="Times New Roman"/>
-          <w:sz w:val="24"/>
-          <w:szCs w:val="24"/>
-        </w:rPr>
-      </w:pPr>
     </w:p>
     <w:p>
       <w:pPr>
@@ -7866,16 +7779,6 @@
           <w:szCs w:val="24"/>
         </w:rPr>
       </w:pPr>
-    </w:p>
-    <w:p>
-      <w:pPr>
-        <w:spacing w:after="0" w:line="240" w:lineRule="auto"/>
-        <w:rPr>
-          <w:rFonts w:ascii="Times New Roman" w:eastAsia="Arial" w:hAnsi="Times New Roman" w:cs="Times New Roman"/>
-          <w:sz w:val="24"/>
-          <w:szCs w:val="24"/>
-        </w:rPr>
-      </w:pPr>
       <w:r>
         <w:rPr>
           <w:rFonts w:ascii="Times New Roman" w:eastAsia="Arial" w:hAnsi="Times New Roman" w:cs="Times New Roman"/>
@@ -7883,28 +7786,16 @@
           <w:szCs w:val="24"/>
         </w:rPr>
         <w:tab/>
-        <w:t>Designed by David turned and making its first apparition in 1985, the core feature is represented by lazy evaluation, which in turned later pretty much defined Haskell.</w:t>
-      </w:r>
-    </w:p>
-    <w:p>
-      <w:pPr>
-        <w:spacing w:after="0" w:line="240" w:lineRule="auto"/>
-        <w:rPr>
-          <w:rFonts w:ascii="Times New Roman" w:eastAsia="Arial" w:hAnsi="Times New Roman" w:cs="Times New Roman"/>
-          <w:sz w:val="24"/>
-          <w:szCs w:val="24"/>
-        </w:rPr>
-      </w:pPr>
-    </w:p>
-    <w:p>
-      <w:pPr>
-        <w:spacing w:after="0" w:line="240" w:lineRule="auto"/>
-        <w:rPr>
-          <w:rFonts w:ascii="Times New Roman" w:eastAsia="Arial" w:hAnsi="Times New Roman" w:cs="Times New Roman"/>
-          <w:sz w:val="24"/>
-          <w:szCs w:val="24"/>
-        </w:rPr>
-      </w:pPr>
+        <w:t>Designed by David turned and making its first apparition in 1985, the core feature is represented by lazy evaluation, which in turned lat</w:t>
+      </w:r>
+      <w:r>
+        <w:rPr>
+          <w:rFonts w:ascii="Times New Roman" w:eastAsia="Arial" w:hAnsi="Times New Roman" w:cs="Times New Roman"/>
+          <w:sz w:val="24"/>
+          <w:szCs w:val="24"/>
+        </w:rPr>
+        <w:t>er pretty much defined Haskell.</w:t>
+      </w:r>
     </w:p>
     <w:p>
       <w:pPr>
@@ -8211,16 +8102,7 @@
           <w:sz w:val="24"/>
           <w:szCs w:val="24"/>
         </w:rPr>
-        <w:t xml:space="preserve">Regarding the paradigms used, Scala sits in a bit of a weird spot - initially, it appeared as a desire to be a better Java, with a much cleaner syntax and less boilerplate code, all while adding some functional elements. As it evolved, it started introducing more FP elements - has all elements apart from laziness by default, while still being a pure OOP language. It's one of a kind language, and it does still have its quirks. As the developers' </w:t>
-      </w:r>
-      <w:r>
-        <w:rPr>
-          <w:rFonts w:ascii="Times New Roman" w:eastAsia="Arial" w:hAnsi="Times New Roman" w:cs="Times New Roman"/>
-          <w:sz w:val="24"/>
-          <w:szCs w:val="24"/>
-        </w:rPr>
-        <w:lastRenderedPageBreak/>
-        <w:t>desire to go more functional increased, a number of libraries emerged to close the gap between the functional and OOP paradigms, creating an environment for Scala to be indeed fully Functional.</w:t>
+        <w:t>Regarding the paradigms used, Scala sits in a bit of a weird spot - initially, it appeared as a desire to be a better Java, with a much cleaner syntax and less boilerplate code, all while adding some functional elements. As it evolved, it started introducing more FP elements - has all elements apart from laziness by default, while still being a pure OOP language. It's one of a kind language, and it does still have its quirks. As the developers' desire to go more functional increased, a number of libraries emerged to close the gap between the functional and OOP paradigms, creating an environment for Scala to be indeed fully Functional.</w:t>
       </w:r>
     </w:p>
     <w:p>
@@ -8343,7 +8225,16 @@
           <w:szCs w:val="24"/>
         </w:rPr>
         <w:tab/>
-        <w:t xml:space="preserve">However, with the development of multi-core processors, there has been a shift to working more with threads and parallel processes - as OOP is largely based on mutating the state of the objects, OOP's domination declined a bit as it is increasingly difficult to keep track of changes while multiple threads work on the same data. And as this became a critical part of software development, a need for languages who work on immutable data emerged - and what better than FP, whose core is based on immutability? </w:t>
+        <w:t xml:space="preserve">However, with the development of multi-core processors, there has been a shift to working more with threads and parallel processes - as OOP is largely based on mutating the state of the objects, OOP's domination declined a bit as it is increasingly difficult to keep track of </w:t>
+      </w:r>
+      <w:r>
+        <w:rPr>
+          <w:rFonts w:ascii="Times New Roman" w:eastAsia="Arial" w:hAnsi="Times New Roman" w:cs="Times New Roman"/>
+          <w:sz w:val="24"/>
+          <w:szCs w:val="24"/>
+        </w:rPr>
+        <w:lastRenderedPageBreak/>
+        <w:t xml:space="preserve">changes while multiple threads work on the same data. And as this became a critical part of software development, a need for languages who work on immutable data emerged - and what better than FP, whose core is based on immutability? </w:t>
       </w:r>
     </w:p>
     <w:p>
@@ -8432,17 +8323,6 @@
     </w:p>
     <w:p>
       <w:pPr>
-        <w:spacing w:after="0" w:line="240" w:lineRule="auto"/>
-        <w:ind w:left="1080"/>
-        <w:rPr>
-          <w:rFonts w:ascii="Times New Roman" w:eastAsia="Arial" w:hAnsi="Times New Roman" w:cs="Times New Roman"/>
-          <w:sz w:val="24"/>
-          <w:szCs w:val="24"/>
-        </w:rPr>
-      </w:pPr>
-    </w:p>
-    <w:p>
-      <w:pPr>
         <w:pStyle w:val="Heading1"/>
         <w:rPr>
           <w:rFonts w:ascii="Times New Roman" w:eastAsia="Arial" w:hAnsi="Times New Roman" w:cs="Times New Roman"/>
@@ -8740,7 +8620,6 @@
           <w:sz w:val="24"/>
           <w:szCs w:val="24"/>
         </w:rPr>
-        <w:lastRenderedPageBreak/>
         <w:tab/>
         <w:t>Also, one might argue that having immutable data eases the creation of recursive functions, as it's easier to not think about what happens to your data as the recursion goes deeper and deeper, worrying only about what is the goal.</w:t>
       </w:r>
@@ -8830,6 +8709,7 @@
           <w:sz w:val="24"/>
           <w:szCs w:val="24"/>
         </w:rPr>
+        <w:lastRenderedPageBreak/>
         <w:t>Higher order functions</w:t>
       </w:r>
       <w:bookmarkStart w:id="8" w:name="_Toc515743123"/>
@@ -9188,42 +9068,42 @@
           <w:sz w:val="24"/>
           <w:szCs w:val="24"/>
         </w:rPr>
+        <w:t>In the following section, the importance of higher order functions will be briefly explained.</w:t>
+      </w:r>
+    </w:p>
+    <w:p>
+      <w:pPr>
+        <w:rPr>
+          <w:rFonts w:ascii="Times New Roman" w:hAnsi="Times New Roman" w:cs="Times New Roman"/>
+          <w:sz w:val="24"/>
+          <w:szCs w:val="24"/>
+        </w:rPr>
+      </w:pPr>
+      <w:r>
+        <w:rPr>
+          <w:rFonts w:ascii="Times New Roman" w:hAnsi="Times New Roman" w:cs="Times New Roman"/>
+          <w:sz w:val="24"/>
+          <w:szCs w:val="24"/>
+        </w:rPr>
+        <w:t>A simple List implementation would be the following:</w:t>
+      </w:r>
+    </w:p>
+    <w:p>
+      <w:pPr>
+        <w:rPr>
+          <w:rFonts w:ascii="Times New Roman" w:hAnsi="Times New Roman" w:cs="Times New Roman"/>
+          <w:sz w:val="24"/>
+          <w:szCs w:val="24"/>
+        </w:rPr>
+      </w:pPr>
+      <w:r>
+        <w:rPr>
+          <w:rFonts w:ascii="Times New Roman" w:hAnsi="Times New Roman" w:cs="Times New Roman"/>
+          <w:noProof/>
+          <w:sz w:val="24"/>
+          <w:szCs w:val="24"/>
+        </w:rPr>
         <w:lastRenderedPageBreak/>
-        <w:t>In the following section, the importance of higher order functions will be briefly explained.</w:t>
-      </w:r>
-    </w:p>
-    <w:p>
-      <w:pPr>
-        <w:rPr>
-          <w:rFonts w:ascii="Times New Roman" w:hAnsi="Times New Roman" w:cs="Times New Roman"/>
-          <w:sz w:val="24"/>
-          <w:szCs w:val="24"/>
-        </w:rPr>
-      </w:pPr>
-      <w:r>
-        <w:rPr>
-          <w:rFonts w:ascii="Times New Roman" w:hAnsi="Times New Roman" w:cs="Times New Roman"/>
-          <w:sz w:val="24"/>
-          <w:szCs w:val="24"/>
-        </w:rPr>
-        <w:t>A simple List implementation would be the following:</w:t>
-      </w:r>
-    </w:p>
-    <w:p>
-      <w:pPr>
-        <w:rPr>
-          <w:rFonts w:ascii="Times New Roman" w:hAnsi="Times New Roman" w:cs="Times New Roman"/>
-          <w:sz w:val="24"/>
-          <w:szCs w:val="24"/>
-        </w:rPr>
-      </w:pPr>
-      <w:r>
-        <w:rPr>
-          <w:rFonts w:ascii="Times New Roman" w:hAnsi="Times New Roman" w:cs="Times New Roman"/>
-          <w:noProof/>
-          <w:sz w:val="24"/>
-          <w:szCs w:val="24"/>
-        </w:rPr>
         <w:drawing>
           <wp:inline distT="0" distB="0" distL="0" distR="0" wp14:anchorId="6400F0DD" wp14:editId="50B53B60">
             <wp:extent cx="5943600" cy="2565400"/>
@@ -9605,7 +9485,6 @@
           <w:sz w:val="24"/>
           <w:szCs w:val="24"/>
         </w:rPr>
-        <w:lastRenderedPageBreak/>
         <w:t>When designing a library, it would be a major pain to try and extend the uses of the basic implementation</w:t>
       </w:r>
       <w:r>
@@ -9709,7 +9588,15 @@
           <w:sz w:val="24"/>
           <w:szCs w:val="24"/>
         </w:rPr>
-        <w:t>Overall, higher order functions help a programmer write easy-to-read, well-structured, easy-to-test and boilerplate-free code, all of them being marks of clean coding.</w:t>
+        <w:t>Overall, higher order functions help a programmer write easy-to-read, well-structured, easy-to-test and boilerplate-free code, all of th</w:t>
+      </w:r>
+      <w:r>
+        <w:rPr>
+          <w:rFonts w:ascii="Times New Roman" w:hAnsi="Times New Roman" w:cs="Times New Roman"/>
+          <w:sz w:val="24"/>
+          <w:szCs w:val="24"/>
+        </w:rPr>
+        <w:t>em being marks of clean coding.</w:t>
       </w:r>
     </w:p>
     <w:p>
@@ -10161,24 +10048,6 @@
     </w:p>
     <w:p>
       <w:pPr>
-        <w:rPr>
-          <w:rFonts w:ascii="Times New Roman" w:hAnsi="Times New Roman" w:cs="Times New Roman"/>
-          <w:sz w:val="24"/>
-          <w:szCs w:val="24"/>
-        </w:rPr>
-      </w:pPr>
-    </w:p>
-    <w:p>
-      <w:pPr>
-        <w:rPr>
-          <w:rFonts w:ascii="Times New Roman" w:hAnsi="Times New Roman" w:cs="Times New Roman"/>
-          <w:sz w:val="24"/>
-          <w:szCs w:val="24"/>
-        </w:rPr>
-      </w:pPr>
-    </w:p>
-    <w:p>
-      <w:pPr>
         <w:pStyle w:val="Heading2"/>
         <w:rPr>
           <w:rFonts w:ascii="Times New Roman" w:eastAsia="Arial" w:hAnsi="Times New Roman" w:cs="Times New Roman"/>
@@ -10193,6 +10062,7 @@
           <w:sz w:val="24"/>
           <w:szCs w:val="24"/>
         </w:rPr>
+        <w:lastRenderedPageBreak/>
         <w:t>Purity and side effects</w:t>
       </w:r>
       <w:bookmarkEnd w:id="9"/>
@@ -10229,16 +10099,6 @@
         </w:rPr>
         <w:t xml:space="preserve"> has to keep in mind is making sure functions stay as pure as possible.</w:t>
       </w:r>
-    </w:p>
-    <w:p>
-      <w:pPr>
-        <w:pStyle w:val="Heading2"/>
-        <w:rPr>
-          <w:rFonts w:ascii="Times New Roman" w:eastAsia="Arial" w:hAnsi="Times New Roman" w:cs="Times New Roman"/>
-          <w:sz w:val="24"/>
-          <w:szCs w:val="24"/>
-        </w:rPr>
-      </w:pPr>
       <w:bookmarkStart w:id="10" w:name="_Toc515743125"/>
     </w:p>
     <w:p>
@@ -10282,6 +10142,17 @@
           <w:szCs w:val="24"/>
         </w:rPr>
       </w:pPr>
+    </w:p>
+    <w:p>
+      <w:pPr>
+        <w:rPr>
+          <w:rFonts w:ascii="Times New Roman" w:hAnsi="Times New Roman" w:cs="Times New Roman"/>
+          <w:sz w:val="24"/>
+          <w:szCs w:val="24"/>
+        </w:rPr>
+      </w:pPr>
+      <w:bookmarkStart w:id="11" w:name="_GoBack"/>
+      <w:bookmarkEnd w:id="11"/>
       <w:r>
         <w:rPr>
           <w:rFonts w:ascii="Times New Roman" w:hAnsi="Times New Roman" w:cs="Times New Roman"/>
@@ -11318,7 +11189,7 @@
           <w:szCs w:val="24"/>
         </w:rPr>
       </w:pPr>
-      <w:bookmarkStart w:id="11" w:name="_Toc515743126"/>
+      <w:bookmarkStart w:id="12" w:name="_Toc515743126"/>
       <w:bookmarkEnd w:id="10"/>
       <w:r>
         <w:rPr>
@@ -11328,7 +11199,7 @@
         </w:rPr>
         <w:t>Benefits/disadvantages</w:t>
       </w:r>
-      <w:bookmarkEnd w:id="11"/>
+      <w:bookmarkEnd w:id="12"/>
     </w:p>
     <w:p>
       <w:pPr>
@@ -11744,8 +11615,6 @@
         </w:rPr>
         <w:t>It’s something that most programmers have come to realize that it’s crucial for some features to be a part of their code – like immutability – while other just make their lives easier – like higher order functions (most languages these days have some form of higher order functions), but also recursion, as some students/programmers find it easier to think about some algorithms that way.</w:t>
       </w:r>
-      <w:bookmarkStart w:id="12" w:name="_GoBack"/>
-      <w:bookmarkEnd w:id="12"/>
     </w:p>
     <w:p>
       <w:pPr>
@@ -13443,7 +13312,7 @@
           <w:rPr>
             <w:noProof/>
           </w:rPr>
-          <w:t>16</w:t>
+          <w:t>12</w:t>
         </w:r>
         <w:r>
           <w:rPr>
@@ -17205,7 +17074,7 @@
 </file>
 
 <file path=customXml/itemProps1.xml><?xml version="1.0" encoding="utf-8"?>
-<ds:datastoreItem xmlns:ds="http://schemas.openxmlformats.org/officeDocument/2006/customXml" ds:itemID="{7B0B3B5F-E886-41D0-8B4C-0E358B12594B}">
+<ds:datastoreItem xmlns:ds="http://schemas.openxmlformats.org/officeDocument/2006/customXml" ds:itemID="{2F1B44F6-2456-40AE-AAA7-1CED51DCB327}">
   <ds:schemaRefs>
     <ds:schemaRef ds:uri="http://schemas.openxmlformats.org/officeDocument/2006/bibliography"/>
   </ds:schemaRefs>

</xml_diff>

<commit_message>
separation of pure/impure code
</commit_message>
<xml_diff>
--- a/robert-butacu-work.docx
+++ b/robert-butacu-work.docx
@@ -7150,7 +7150,7 @@
           <v:rect id="rectole0000000000" o:spid="_x0000_i1025" style="width:398.4pt;height:88.2pt" o:ole="" o:preferrelative="t" stroked="f">
             <v:imagedata r:id="rId10" o:title=""/>
           </v:rect>
-          <o:OLEObject Type="Embed" ProgID="StaticMetafile" ShapeID="rectole0000000000" DrawAspect="Content" ObjectID="_1590001827" r:id="rId11"/>
+          <o:OLEObject Type="Embed" ProgID="StaticMetafile" ShapeID="rectole0000000000" DrawAspect="Content" ObjectID="_1590012097" r:id="rId11"/>
         </w:object>
       </w:r>
     </w:p>
@@ -7185,7 +7185,7 @@
           <v:rect id="rectole0000000001" o:spid="_x0000_i1026" style="width:484.2pt;height:102.6pt" o:ole="" o:preferrelative="t" stroked="f">
             <v:imagedata r:id="rId12" o:title=""/>
           </v:rect>
-          <o:OLEObject Type="Embed" ProgID="StaticMetafile" ShapeID="rectole0000000001" DrawAspect="Content" ObjectID="_1590001828" r:id="rId13"/>
+          <o:OLEObject Type="Embed" ProgID="StaticMetafile" ShapeID="rectole0000000001" DrawAspect="Content" ObjectID="_1590012098" r:id="rId13"/>
         </w:object>
       </w:r>
     </w:p>
@@ -7310,7 +7310,7 @@
           <v:rect id="rectole0000000002" o:spid="_x0000_i1027" style="width:544.2pt;height:84.6pt" o:ole="" o:preferrelative="t" stroked="f">
             <v:imagedata r:id="rId14" o:title=""/>
           </v:rect>
-          <o:OLEObject Type="Embed" ProgID="StaticMetafile" ShapeID="rectole0000000002" DrawAspect="Content" ObjectID="_1590001829" r:id="rId15"/>
+          <o:OLEObject Type="Embed" ProgID="StaticMetafile" ShapeID="rectole0000000002" DrawAspect="Content" ObjectID="_1590012099" r:id="rId15"/>
         </w:object>
       </w:r>
     </w:p>
@@ -7370,7 +7370,7 @@
           <v:rect id="rectole0000000003" o:spid="_x0000_i1028" style="width:544.2pt;height:60.6pt" o:ole="" o:preferrelative="t" stroked="f">
             <v:imagedata r:id="rId16" o:title=""/>
           </v:rect>
-          <o:OLEObject Type="Embed" ProgID="StaticMetafile" ShapeID="rectole0000000003" DrawAspect="Content" ObjectID="_1590001830" r:id="rId17"/>
+          <o:OLEObject Type="Embed" ProgID="StaticMetafile" ShapeID="rectole0000000003" DrawAspect="Content" ObjectID="_1590012100" r:id="rId17"/>
         </w:object>
       </w:r>
     </w:p>
@@ -12651,10 +12651,343 @@
         </w:rPr>
         <w:t>By making sure the code is side-effect free, it becomes easier to test, modify and also reason about it.</w:t>
       </w:r>
-      <w:bookmarkStart w:id="23" w:name="_GoBack"/>
+    </w:p>
+    <w:p>
+      <w:pPr>
+        <w:pStyle w:val="Heading2"/>
+        <w:rPr>
+          <w:rFonts w:ascii="Times New Roman" w:eastAsia="Arial" w:hAnsi="Times New Roman" w:cs="Times New Roman"/>
+          <w:sz w:val="24"/>
+          <w:szCs w:val="24"/>
+        </w:rPr>
+      </w:pPr>
+      <w:bookmarkStart w:id="23" w:name="_Toc515743138"/>
+      <w:r>
+        <w:rPr>
+          <w:rFonts w:ascii="Times New Roman" w:eastAsia="Arial" w:hAnsi="Times New Roman" w:cs="Times New Roman"/>
+          <w:sz w:val="24"/>
+          <w:szCs w:val="24"/>
+        </w:rPr>
+        <w:t>Separation of pure/impure code</w:t>
+      </w:r>
+      <w:bookmarkStart w:id="24" w:name="_Toc515743139"/>
       <w:bookmarkEnd w:id="23"/>
     </w:p>
     <w:p>
+      <w:r>
+        <w:t xml:space="preserve">There is no real world application that does not have any side-effect – they are what bring meaning to some computations – be it storing in a DB, printing it out on the screen, reading/writing to files, etc. </w:t>
+      </w:r>
+    </w:p>
+    <w:p>
+      <w:r>
+        <w:t>This means that side-effects can’t be avoided – they are part of the development cycle, and cannot be eliminated.</w:t>
+      </w:r>
+    </w:p>
+    <w:p/>
+    <w:p>
+      <w:r>
+        <w:lastRenderedPageBreak/>
+        <w:t>In order to contain, isolate and better control side effects, there is a clear separation between the pure and impure code – this is generally done by making sure the core of an application is pure, and there is an impure layer which works with all the pure functions, giving them meaning</w:t>
+      </w:r>
+      <w:r>
+        <w:t>.</w:t>
+      </w:r>
+    </w:p>
+    <w:p/>
+    <w:p>
+      <w:r>
+        <w:t xml:space="preserve">By doing so, the programmer is sure that the most of the business logic is pure – meaning less error-prone, easy to test, easy to modify and easy to reason </w:t>
+      </w:r>
+      <w:r>
+        <w:t>with, while all the “dirty” code won’t interfere with the pure one.</w:t>
+      </w:r>
+    </w:p>
+    <w:p/>
+    <w:p>
+      <w:r>
+        <w:t xml:space="preserve">Let’s have an example: a function which reads from a file the content, and counts </w:t>
+      </w:r>
+      <w:r>
+        <w:t>how many times each word comes up</w:t>
+      </w:r>
+      <w:r>
+        <w:t>.</w:t>
+      </w:r>
+    </w:p>
+    <w:p>
+      <w:r>
+        <w:t>An initial implementation might look something similar to this:</w:t>
+      </w:r>
+    </w:p>
+    <w:p>
+      <w:r>
+        <w:rPr>
+          <w:noProof/>
+        </w:rPr>
+        <w:drawing>
+          <wp:inline distT="0" distB="0" distL="0" distR="0" wp14:anchorId="5BA2E2EF" wp14:editId="3F4BCC49">
+            <wp:extent cx="5943600" cy="1386840"/>
+            <wp:effectExtent l="0" t="0" r="0" b="0"/>
+            <wp:docPr id="12" name="Picture 12"/>
+            <wp:cNvGraphicFramePr>
+              <a:graphicFrameLocks xmlns:a="http://schemas.openxmlformats.org/drawingml/2006/main" noChangeAspect="1"/>
+            </wp:cNvGraphicFramePr>
+            <a:graphic xmlns:a="http://schemas.openxmlformats.org/drawingml/2006/main">
+              <a:graphicData uri="http://schemas.openxmlformats.org/drawingml/2006/picture">
+                <pic:pic xmlns:pic="http://schemas.openxmlformats.org/drawingml/2006/picture">
+                  <pic:nvPicPr>
+                    <pic:cNvPr id="1" name=""/>
+                    <pic:cNvPicPr/>
+                  </pic:nvPicPr>
+                  <pic:blipFill>
+                    <a:blip r:embed="rId32"/>
+                    <a:stretch>
+                      <a:fillRect/>
+                    </a:stretch>
+                  </pic:blipFill>
+                  <pic:spPr>
+                    <a:xfrm>
+                      <a:off x="0" y="0"/>
+                      <a:ext cx="5943600" cy="1386840"/>
+                    </a:xfrm>
+                    <a:prstGeom prst="rect">
+                      <a:avLst/>
+                    </a:prstGeom>
+                  </pic:spPr>
+                </pic:pic>
+              </a:graphicData>
+            </a:graphic>
+          </wp:inline>
+        </w:drawing>
+      </w:r>
+    </w:p>
+    <w:p/>
+    <w:p>
+      <w:r>
+        <w:t xml:space="preserve">It get the job done, but: </w:t>
+      </w:r>
+    </w:p>
+    <w:p>
+      <w:pPr>
+        <w:pStyle w:val="ListParagraph"/>
+        <w:numPr>
+          <w:ilvl w:val="0"/>
+          <w:numId w:val="29"/>
+        </w:numPr>
+      </w:pPr>
+      <w:r>
+        <w:t>What happens if the file doesn’t exist?</w:t>
+      </w:r>
+    </w:p>
+    <w:p>
+      <w:pPr>
+        <w:pStyle w:val="ListParagraph"/>
+        <w:numPr>
+          <w:ilvl w:val="0"/>
+          <w:numId w:val="29"/>
+        </w:numPr>
+      </w:pPr>
+      <w:r>
+        <w:t>What happens if the file can’t be read/isn’t text, generally not the wanted format?</w:t>
+      </w:r>
+    </w:p>
+    <w:p>
+      <w:pPr>
+        <w:pStyle w:val="ListParagraph"/>
+        <w:numPr>
+          <w:ilvl w:val="0"/>
+          <w:numId w:val="29"/>
+        </w:numPr>
+      </w:pPr>
+      <w:r>
+        <w:t>What happens if the file is empty?</w:t>
+      </w:r>
+    </w:p>
+    <w:p>
+      <w:pPr>
+        <w:pStyle w:val="ListParagraph"/>
+        <w:numPr>
+          <w:ilvl w:val="0"/>
+          <w:numId w:val="29"/>
+        </w:numPr>
+      </w:pPr>
+      <w:r>
+        <w:t xml:space="preserve">The function does </w:t>
+      </w:r>
+      <w:r>
+        <w:t xml:space="preserve">more than it promises: </w:t>
+      </w:r>
+    </w:p>
+    <w:p>
+      <w:pPr>
+        <w:pStyle w:val="ListParagraph"/>
+        <w:numPr>
+          <w:ilvl w:val="1"/>
+          <w:numId w:val="29"/>
+        </w:numPr>
+      </w:pPr>
+      <w:r>
+        <w:t>It reads the file</w:t>
+      </w:r>
+    </w:p>
+    <w:p>
+      <w:pPr>
+        <w:pStyle w:val="ListParagraph"/>
+        <w:numPr>
+          <w:ilvl w:val="1"/>
+          <w:numId w:val="29"/>
+        </w:numPr>
+      </w:pPr>
+      <w:r>
+        <w:t>It splits the lines by empty space</w:t>
+      </w:r>
+    </w:p>
+    <w:p>
+      <w:pPr>
+        <w:pStyle w:val="ListParagraph"/>
+        <w:numPr>
+          <w:ilvl w:val="1"/>
+          <w:numId w:val="29"/>
+        </w:numPr>
+      </w:pPr>
+      <w:r>
+        <w:t>It actually counts the words</w:t>
+      </w:r>
+    </w:p>
+    <w:p>
+      <w:pPr>
+        <w:pStyle w:val="ListParagraph"/>
+        <w:numPr>
+          <w:ilvl w:val="1"/>
+          <w:numId w:val="29"/>
+        </w:numPr>
+      </w:pPr>
+      <w:r>
+        <w:t>Prints them out</w:t>
+      </w:r>
+    </w:p>
+    <w:p>
+      <w:r>
+        <w:rPr>
+          <w:noProof/>
+        </w:rPr>
+        <w:lastRenderedPageBreak/>
+        <w:drawing>
+          <wp:inline distT="0" distB="0" distL="0" distR="0" wp14:anchorId="7DD4D603" wp14:editId="690BF5AA">
+            <wp:extent cx="5943600" cy="2519680"/>
+            <wp:effectExtent l="0" t="0" r="0" b="0"/>
+            <wp:docPr id="16" name="Picture 16"/>
+            <wp:cNvGraphicFramePr>
+              <a:graphicFrameLocks xmlns:a="http://schemas.openxmlformats.org/drawingml/2006/main" noChangeAspect="1"/>
+            </wp:cNvGraphicFramePr>
+            <a:graphic xmlns:a="http://schemas.openxmlformats.org/drawingml/2006/main">
+              <a:graphicData uri="http://schemas.openxmlformats.org/drawingml/2006/picture">
+                <pic:pic xmlns:pic="http://schemas.openxmlformats.org/drawingml/2006/picture">
+                  <pic:nvPicPr>
+                    <pic:cNvPr id="1" name=""/>
+                    <pic:cNvPicPr/>
+                  </pic:nvPicPr>
+                  <pic:blipFill>
+                    <a:blip r:embed="rId33"/>
+                    <a:stretch>
+                      <a:fillRect/>
+                    </a:stretch>
+                  </pic:blipFill>
+                  <pic:spPr>
+                    <a:xfrm>
+                      <a:off x="0" y="0"/>
+                      <a:ext cx="5943600" cy="2519680"/>
+                    </a:xfrm>
+                    <a:prstGeom prst="rect">
+                      <a:avLst/>
+                    </a:prstGeom>
+                  </pic:spPr>
+                </pic:pic>
+              </a:graphicData>
+            </a:graphic>
+          </wp:inline>
+        </w:drawing>
+      </w:r>
+    </w:p>
+    <w:p/>
+    <w:p>
+      <w:r>
+        <w:t xml:space="preserve">Now, having split the initial function into smaller, atomic function which deal with only 1 task, it is easy to compose them in Scala </w:t>
+      </w:r>
+      <w:r>
+        <w:t xml:space="preserve">and get the final result. </w:t>
+      </w:r>
+    </w:p>
+    <w:p/>
+    <w:p>
+      <w:r>
+        <w:t>Now, any IO related business is handled outside of the pure functions, and those pure functions only deal with input-output stuff, not having to worry about anything else.</w:t>
+      </w:r>
+    </w:p>
+    <w:p/>
+    <w:p>
+      <w:r>
+        <w:t>This, in turn, has several benefits:</w:t>
+      </w:r>
+    </w:p>
+    <w:p>
+      <w:pPr>
+        <w:pStyle w:val="ListParagraph"/>
+        <w:numPr>
+          <w:ilvl w:val="0"/>
+          <w:numId w:val="30"/>
+        </w:numPr>
+      </w:pPr>
+      <w:r>
+        <w:t xml:space="preserve">Modularity </w:t>
+      </w:r>
+      <w:r>
+        <w:t>–</w:t>
+      </w:r>
+      <w:r>
+        <w:t xml:space="preserve"> </w:t>
+      </w:r>
+      <w:r>
+        <w:t>each function can be easily changed/adjusted so it does something different</w:t>
+      </w:r>
+    </w:p>
+    <w:p>
+      <w:pPr>
+        <w:pStyle w:val="ListParagraph"/>
+        <w:numPr>
+          <w:ilvl w:val="0"/>
+          <w:numId w:val="30"/>
+        </w:numPr>
+      </w:pPr>
+      <w:r>
+        <w:t xml:space="preserve">Easier to test – each function can be tested independently </w:t>
+      </w:r>
+    </w:p>
+    <w:p>
+      <w:pPr>
+        <w:pStyle w:val="ListParagraph"/>
+        <w:numPr>
+          <w:ilvl w:val="0"/>
+          <w:numId w:val="30"/>
+        </w:numPr>
+      </w:pPr>
+      <w:r>
+        <w:t>Easier to understand – it’s enough to look at the counter definition and it’s easy to understand the flow</w:t>
+      </w:r>
+    </w:p>
+    <w:p>
+      <w:r>
+        <w:t xml:space="preserve">This is a relatively simple example, but the more complexity, the harder it is to manage that. </w:t>
+      </w:r>
+    </w:p>
+    <w:p>
+      <w:r>
+        <w:t>Splitting that complexity into smaller, simple task, might be the way to do it.</w:t>
+      </w:r>
+      <w:bookmarkStart w:id="25" w:name="_GoBack"/>
+      <w:bookmarkEnd w:id="25"/>
+    </w:p>
+    <w:p>
       <w:pPr>
         <w:pStyle w:val="Heading2"/>
         <w:rPr>
@@ -12663,36 +12996,15 @@
           <w:szCs w:val="24"/>
         </w:rPr>
       </w:pPr>
-      <w:bookmarkStart w:id="24" w:name="_Toc515743138"/>
-      <w:r>
-        <w:rPr>
-          <w:rFonts w:ascii="Times New Roman" w:eastAsia="Arial" w:hAnsi="Times New Roman" w:cs="Times New Roman"/>
-          <w:sz w:val="24"/>
-          <w:szCs w:val="24"/>
-        </w:rPr>
-        <w:t>Separation of pure/impure code</w:t>
+      <w:r>
+        <w:rPr>
+          <w:rFonts w:ascii="Times New Roman" w:eastAsia="Arial" w:hAnsi="Times New Roman" w:cs="Times New Roman"/>
+          <w:sz w:val="24"/>
+          <w:szCs w:val="24"/>
+        </w:rPr>
+        <w:t>ADTs and separating data from functions</w:t>
       </w:r>
       <w:bookmarkEnd w:id="24"/>
-    </w:p>
-    <w:p>
-      <w:pPr>
-        <w:pStyle w:val="Heading2"/>
-        <w:rPr>
-          <w:rFonts w:ascii="Times New Roman" w:eastAsia="Arial" w:hAnsi="Times New Roman" w:cs="Times New Roman"/>
-          <w:sz w:val="24"/>
-          <w:szCs w:val="24"/>
-        </w:rPr>
-      </w:pPr>
-      <w:bookmarkStart w:id="25" w:name="_Toc515743139"/>
-      <w:r>
-        <w:rPr>
-          <w:rFonts w:ascii="Times New Roman" w:eastAsia="Arial" w:hAnsi="Times New Roman" w:cs="Times New Roman"/>
-          <w:sz w:val="24"/>
-          <w:szCs w:val="24"/>
-        </w:rPr>
-        <w:t>ADTs and separating data from functions</w:t>
-      </w:r>
-      <w:bookmarkEnd w:id="25"/>
     </w:p>
     <w:p>
       <w:pPr>
@@ -14040,7 +14352,7 @@
       </w:pPr>
     </w:p>
     <w:sectPr>
-      <w:footerReference w:type="default" r:id="rId32"/>
+      <w:footerReference w:type="default" r:id="rId34"/>
       <w:pgSz w:w="12240" w:h="15840"/>
       <w:pgMar w:top="1440" w:right="1440" w:bottom="1440" w:left="1440" w:header="720" w:footer="720" w:gutter="0"/>
       <w:pgNumType w:start="0"/>
@@ -14118,7 +14430,7 @@
           <w:rPr>
             <w:noProof/>
           </w:rPr>
-          <w:t>19</w:t>
+          <w:t>21</w:t>
         </w:r>
         <w:r>
           <w:rPr>
@@ -15093,6 +15405,119 @@
     </w:lvl>
   </w:abstractNum>
   <w:abstractNum w:abstractNumId="13" w15:restartNumberingAfterBreak="0">
+    <w:nsid w:val="282A04C3"/>
+    <w:multiLevelType w:val="hybridMultilevel"/>
+    <w:tmpl w:val="DE086B90"/>
+    <w:lvl w:ilvl="0" w:tplc="04090001">
+      <w:start w:val="1"/>
+      <w:numFmt w:val="bullet"/>
+      <w:lvlText w:val=""/>
+      <w:lvlJc w:val="left"/>
+      <w:pPr>
+        <w:ind w:left="720" w:hanging="360"/>
+      </w:pPr>
+      <w:rPr>
+        <w:rFonts w:ascii="Symbol" w:hAnsi="Symbol" w:hint="default"/>
+      </w:rPr>
+    </w:lvl>
+    <w:lvl w:ilvl="1" w:tplc="04090003" w:tentative="1">
+      <w:start w:val="1"/>
+      <w:numFmt w:val="bullet"/>
+      <w:lvlText w:val="o"/>
+      <w:lvlJc w:val="left"/>
+      <w:pPr>
+        <w:ind w:left="1440" w:hanging="360"/>
+      </w:pPr>
+      <w:rPr>
+        <w:rFonts w:ascii="Courier New" w:hAnsi="Courier New" w:cs="Courier New" w:hint="default"/>
+      </w:rPr>
+    </w:lvl>
+    <w:lvl w:ilvl="2" w:tplc="04090005" w:tentative="1">
+      <w:start w:val="1"/>
+      <w:numFmt w:val="bullet"/>
+      <w:lvlText w:val=""/>
+      <w:lvlJc w:val="left"/>
+      <w:pPr>
+        <w:ind w:left="2160" w:hanging="360"/>
+      </w:pPr>
+      <w:rPr>
+        <w:rFonts w:ascii="Wingdings" w:hAnsi="Wingdings" w:hint="default"/>
+      </w:rPr>
+    </w:lvl>
+    <w:lvl w:ilvl="3" w:tplc="04090001" w:tentative="1">
+      <w:start w:val="1"/>
+      <w:numFmt w:val="bullet"/>
+      <w:lvlText w:val=""/>
+      <w:lvlJc w:val="left"/>
+      <w:pPr>
+        <w:ind w:left="2880" w:hanging="360"/>
+      </w:pPr>
+      <w:rPr>
+        <w:rFonts w:ascii="Symbol" w:hAnsi="Symbol" w:hint="default"/>
+      </w:rPr>
+    </w:lvl>
+    <w:lvl w:ilvl="4" w:tplc="04090003" w:tentative="1">
+      <w:start w:val="1"/>
+      <w:numFmt w:val="bullet"/>
+      <w:lvlText w:val="o"/>
+      <w:lvlJc w:val="left"/>
+      <w:pPr>
+        <w:ind w:left="3600" w:hanging="360"/>
+      </w:pPr>
+      <w:rPr>
+        <w:rFonts w:ascii="Courier New" w:hAnsi="Courier New" w:cs="Courier New" w:hint="default"/>
+      </w:rPr>
+    </w:lvl>
+    <w:lvl w:ilvl="5" w:tplc="04090005" w:tentative="1">
+      <w:start w:val="1"/>
+      <w:numFmt w:val="bullet"/>
+      <w:lvlText w:val=""/>
+      <w:lvlJc w:val="left"/>
+      <w:pPr>
+        <w:ind w:left="4320" w:hanging="360"/>
+      </w:pPr>
+      <w:rPr>
+        <w:rFonts w:ascii="Wingdings" w:hAnsi="Wingdings" w:hint="default"/>
+      </w:rPr>
+    </w:lvl>
+    <w:lvl w:ilvl="6" w:tplc="04090001" w:tentative="1">
+      <w:start w:val="1"/>
+      <w:numFmt w:val="bullet"/>
+      <w:lvlText w:val=""/>
+      <w:lvlJc w:val="left"/>
+      <w:pPr>
+        <w:ind w:left="5040" w:hanging="360"/>
+      </w:pPr>
+      <w:rPr>
+        <w:rFonts w:ascii="Symbol" w:hAnsi="Symbol" w:hint="default"/>
+      </w:rPr>
+    </w:lvl>
+    <w:lvl w:ilvl="7" w:tplc="04090003" w:tentative="1">
+      <w:start w:val="1"/>
+      <w:numFmt w:val="bullet"/>
+      <w:lvlText w:val="o"/>
+      <w:lvlJc w:val="left"/>
+      <w:pPr>
+        <w:ind w:left="5760" w:hanging="360"/>
+      </w:pPr>
+      <w:rPr>
+        <w:rFonts w:ascii="Courier New" w:hAnsi="Courier New" w:cs="Courier New" w:hint="default"/>
+      </w:rPr>
+    </w:lvl>
+    <w:lvl w:ilvl="8" w:tplc="04090005" w:tentative="1">
+      <w:start w:val="1"/>
+      <w:numFmt w:val="bullet"/>
+      <w:lvlText w:val=""/>
+      <w:lvlJc w:val="left"/>
+      <w:pPr>
+        <w:ind w:left="6480" w:hanging="360"/>
+      </w:pPr>
+      <w:rPr>
+        <w:rFonts w:ascii="Wingdings" w:hAnsi="Wingdings" w:hint="default"/>
+      </w:rPr>
+    </w:lvl>
+  </w:abstractNum>
+  <w:abstractNum w:abstractNumId="14" w15:restartNumberingAfterBreak="0">
     <w:nsid w:val="2A9C5F44"/>
     <w:multiLevelType w:val="multilevel"/>
     <w:tmpl w:val="022A7CB2"/>
@@ -15143,7 +15568,7 @@
       <w:lvlJc w:val="left"/>
     </w:lvl>
   </w:abstractNum>
-  <w:abstractNum w:abstractNumId="14" w15:restartNumberingAfterBreak="0">
+  <w:abstractNum w:abstractNumId="15" w15:restartNumberingAfterBreak="0">
     <w:nsid w:val="2D7D5F7D"/>
     <w:multiLevelType w:val="multilevel"/>
     <w:tmpl w:val="0E5AD7A6"/>
@@ -15194,7 +15619,7 @@
       <w:lvlJc w:val="left"/>
     </w:lvl>
   </w:abstractNum>
-  <w:abstractNum w:abstractNumId="15" w15:restartNumberingAfterBreak="0">
+  <w:abstractNum w:abstractNumId="16" w15:restartNumberingAfterBreak="0">
     <w:nsid w:val="2DD2047E"/>
     <w:multiLevelType w:val="multilevel"/>
     <w:tmpl w:val="FA285B96"/>
@@ -15245,7 +15670,7 @@
       <w:lvlJc w:val="left"/>
     </w:lvl>
   </w:abstractNum>
-  <w:abstractNum w:abstractNumId="16" w15:restartNumberingAfterBreak="0">
+  <w:abstractNum w:abstractNumId="17" w15:restartNumberingAfterBreak="0">
     <w:nsid w:val="38C51DC3"/>
     <w:multiLevelType w:val="multilevel"/>
     <w:tmpl w:val="FB3CB19A"/>
@@ -15296,7 +15721,7 @@
       <w:lvlJc w:val="left"/>
     </w:lvl>
   </w:abstractNum>
-  <w:abstractNum w:abstractNumId="17" w15:restartNumberingAfterBreak="0">
+  <w:abstractNum w:abstractNumId="18" w15:restartNumberingAfterBreak="0">
     <w:nsid w:val="3AF452FB"/>
     <w:multiLevelType w:val="multilevel"/>
     <w:tmpl w:val="36EC491C"/>
@@ -15347,7 +15772,7 @@
       <w:lvlJc w:val="left"/>
     </w:lvl>
   </w:abstractNum>
-  <w:abstractNum w:abstractNumId="18" w15:restartNumberingAfterBreak="0">
+  <w:abstractNum w:abstractNumId="19" w15:restartNumberingAfterBreak="0">
     <w:nsid w:val="3D116483"/>
     <w:multiLevelType w:val="multilevel"/>
     <w:tmpl w:val="84505A48"/>
@@ -15398,7 +15823,7 @@
       <w:lvlJc w:val="left"/>
     </w:lvl>
   </w:abstractNum>
-  <w:abstractNum w:abstractNumId="19" w15:restartNumberingAfterBreak="0">
+  <w:abstractNum w:abstractNumId="20" w15:restartNumberingAfterBreak="0">
     <w:nsid w:val="44843935"/>
     <w:multiLevelType w:val="hybridMultilevel"/>
     <w:tmpl w:val="47C82F70"/>
@@ -15487,7 +15912,7 @@
       </w:pPr>
     </w:lvl>
   </w:abstractNum>
-  <w:abstractNum w:abstractNumId="20" w15:restartNumberingAfterBreak="0">
+  <w:abstractNum w:abstractNumId="21" w15:restartNumberingAfterBreak="0">
     <w:nsid w:val="4BBD478B"/>
     <w:multiLevelType w:val="multilevel"/>
     <w:tmpl w:val="E0ACC2B0"/>
@@ -15538,7 +15963,7 @@
       <w:lvlJc w:val="left"/>
     </w:lvl>
   </w:abstractNum>
-  <w:abstractNum w:abstractNumId="21" w15:restartNumberingAfterBreak="0">
+  <w:abstractNum w:abstractNumId="22" w15:restartNumberingAfterBreak="0">
     <w:nsid w:val="52EE32F4"/>
     <w:multiLevelType w:val="hybridMultilevel"/>
     <w:tmpl w:val="09B6070E"/>
@@ -15651,7 +16076,7 @@
       </w:rPr>
     </w:lvl>
   </w:abstractNum>
-  <w:abstractNum w:abstractNumId="22" w15:restartNumberingAfterBreak="0">
+  <w:abstractNum w:abstractNumId="23" w15:restartNumberingAfterBreak="0">
     <w:nsid w:val="57D416A5"/>
     <w:multiLevelType w:val="multilevel"/>
     <w:tmpl w:val="F16ECFF2"/>
@@ -15702,7 +16127,120 @@
       <w:lvlJc w:val="left"/>
     </w:lvl>
   </w:abstractNum>
-  <w:abstractNum w:abstractNumId="23" w15:restartNumberingAfterBreak="0">
+  <w:abstractNum w:abstractNumId="24" w15:restartNumberingAfterBreak="0">
+    <w:nsid w:val="59E8564F"/>
+    <w:multiLevelType w:val="hybridMultilevel"/>
+    <w:tmpl w:val="BA64366C"/>
+    <w:lvl w:ilvl="0" w:tplc="04090001">
+      <w:start w:val="1"/>
+      <w:numFmt w:val="bullet"/>
+      <w:lvlText w:val=""/>
+      <w:lvlJc w:val="left"/>
+      <w:pPr>
+        <w:ind w:left="720" w:hanging="360"/>
+      </w:pPr>
+      <w:rPr>
+        <w:rFonts w:ascii="Symbol" w:hAnsi="Symbol" w:hint="default"/>
+      </w:rPr>
+    </w:lvl>
+    <w:lvl w:ilvl="1" w:tplc="04090003">
+      <w:start w:val="1"/>
+      <w:numFmt w:val="bullet"/>
+      <w:lvlText w:val="o"/>
+      <w:lvlJc w:val="left"/>
+      <w:pPr>
+        <w:ind w:left="1440" w:hanging="360"/>
+      </w:pPr>
+      <w:rPr>
+        <w:rFonts w:ascii="Courier New" w:hAnsi="Courier New" w:cs="Courier New" w:hint="default"/>
+      </w:rPr>
+    </w:lvl>
+    <w:lvl w:ilvl="2" w:tplc="04090005" w:tentative="1">
+      <w:start w:val="1"/>
+      <w:numFmt w:val="bullet"/>
+      <w:lvlText w:val=""/>
+      <w:lvlJc w:val="left"/>
+      <w:pPr>
+        <w:ind w:left="2160" w:hanging="360"/>
+      </w:pPr>
+      <w:rPr>
+        <w:rFonts w:ascii="Wingdings" w:hAnsi="Wingdings" w:hint="default"/>
+      </w:rPr>
+    </w:lvl>
+    <w:lvl w:ilvl="3" w:tplc="04090001" w:tentative="1">
+      <w:start w:val="1"/>
+      <w:numFmt w:val="bullet"/>
+      <w:lvlText w:val=""/>
+      <w:lvlJc w:val="left"/>
+      <w:pPr>
+        <w:ind w:left="2880" w:hanging="360"/>
+      </w:pPr>
+      <w:rPr>
+        <w:rFonts w:ascii="Symbol" w:hAnsi="Symbol" w:hint="default"/>
+      </w:rPr>
+    </w:lvl>
+    <w:lvl w:ilvl="4" w:tplc="04090003" w:tentative="1">
+      <w:start w:val="1"/>
+      <w:numFmt w:val="bullet"/>
+      <w:lvlText w:val="o"/>
+      <w:lvlJc w:val="left"/>
+      <w:pPr>
+        <w:ind w:left="3600" w:hanging="360"/>
+      </w:pPr>
+      <w:rPr>
+        <w:rFonts w:ascii="Courier New" w:hAnsi="Courier New" w:cs="Courier New" w:hint="default"/>
+      </w:rPr>
+    </w:lvl>
+    <w:lvl w:ilvl="5" w:tplc="04090005" w:tentative="1">
+      <w:start w:val="1"/>
+      <w:numFmt w:val="bullet"/>
+      <w:lvlText w:val=""/>
+      <w:lvlJc w:val="left"/>
+      <w:pPr>
+        <w:ind w:left="4320" w:hanging="360"/>
+      </w:pPr>
+      <w:rPr>
+        <w:rFonts w:ascii="Wingdings" w:hAnsi="Wingdings" w:hint="default"/>
+      </w:rPr>
+    </w:lvl>
+    <w:lvl w:ilvl="6" w:tplc="04090001" w:tentative="1">
+      <w:start w:val="1"/>
+      <w:numFmt w:val="bullet"/>
+      <w:lvlText w:val=""/>
+      <w:lvlJc w:val="left"/>
+      <w:pPr>
+        <w:ind w:left="5040" w:hanging="360"/>
+      </w:pPr>
+      <w:rPr>
+        <w:rFonts w:ascii="Symbol" w:hAnsi="Symbol" w:hint="default"/>
+      </w:rPr>
+    </w:lvl>
+    <w:lvl w:ilvl="7" w:tplc="04090003" w:tentative="1">
+      <w:start w:val="1"/>
+      <w:numFmt w:val="bullet"/>
+      <w:lvlText w:val="o"/>
+      <w:lvlJc w:val="left"/>
+      <w:pPr>
+        <w:ind w:left="5760" w:hanging="360"/>
+      </w:pPr>
+      <w:rPr>
+        <w:rFonts w:ascii="Courier New" w:hAnsi="Courier New" w:cs="Courier New" w:hint="default"/>
+      </w:rPr>
+    </w:lvl>
+    <w:lvl w:ilvl="8" w:tplc="04090005" w:tentative="1">
+      <w:start w:val="1"/>
+      <w:numFmt w:val="bullet"/>
+      <w:lvlText w:val=""/>
+      <w:lvlJc w:val="left"/>
+      <w:pPr>
+        <w:ind w:left="6480" w:hanging="360"/>
+      </w:pPr>
+      <w:rPr>
+        <w:rFonts w:ascii="Wingdings" w:hAnsi="Wingdings" w:hint="default"/>
+      </w:rPr>
+    </w:lvl>
+  </w:abstractNum>
+  <w:abstractNum w:abstractNumId="25" w15:restartNumberingAfterBreak="0">
     <w:nsid w:val="6B600379"/>
     <w:multiLevelType w:val="multilevel"/>
     <w:tmpl w:val="CADE4C8C"/>
@@ -15753,7 +16291,7 @@
       <w:lvlJc w:val="left"/>
     </w:lvl>
   </w:abstractNum>
-  <w:abstractNum w:abstractNumId="24" w15:restartNumberingAfterBreak="0">
+  <w:abstractNum w:abstractNumId="26" w15:restartNumberingAfterBreak="0">
     <w:nsid w:val="72847C45"/>
     <w:multiLevelType w:val="multilevel"/>
     <w:tmpl w:val="7DA23EDC"/>
@@ -15804,7 +16342,7 @@
       <w:lvlJc w:val="left"/>
     </w:lvl>
   </w:abstractNum>
-  <w:abstractNum w:abstractNumId="25" w15:restartNumberingAfterBreak="0">
+  <w:abstractNum w:abstractNumId="27" w15:restartNumberingAfterBreak="0">
     <w:nsid w:val="753E0AA6"/>
     <w:multiLevelType w:val="hybridMultilevel"/>
     <w:tmpl w:val="249E1F3C"/>
@@ -15893,7 +16431,7 @@
       </w:pPr>
     </w:lvl>
   </w:abstractNum>
-  <w:abstractNum w:abstractNumId="26" w15:restartNumberingAfterBreak="0">
+  <w:abstractNum w:abstractNumId="28" w15:restartNumberingAfterBreak="0">
     <w:nsid w:val="7CBB669E"/>
     <w:multiLevelType w:val="hybridMultilevel"/>
     <w:tmpl w:val="031A7C18"/>
@@ -15982,7 +16520,7 @@
       </w:pPr>
     </w:lvl>
   </w:abstractNum>
-  <w:abstractNum w:abstractNumId="27" w15:restartNumberingAfterBreak="0">
+  <w:abstractNum w:abstractNumId="29" w15:restartNumberingAfterBreak="0">
     <w:nsid w:val="7D3523EB"/>
     <w:multiLevelType w:val="multilevel"/>
     <w:tmpl w:val="5DA29C88"/>
@@ -16034,22 +16572,22 @@
     </w:lvl>
   </w:abstractNum>
   <w:num w:numId="1">
-    <w:abstractNumId w:val="16"/>
+    <w:abstractNumId w:val="17"/>
   </w:num>
   <w:num w:numId="2">
     <w:abstractNumId w:val="1"/>
   </w:num>
   <w:num w:numId="3">
-    <w:abstractNumId w:val="18"/>
+    <w:abstractNumId w:val="19"/>
   </w:num>
   <w:num w:numId="4">
-    <w:abstractNumId w:val="27"/>
+    <w:abstractNumId w:val="29"/>
   </w:num>
   <w:num w:numId="5">
     <w:abstractNumId w:val="4"/>
   </w:num>
   <w:num w:numId="6">
-    <w:abstractNumId w:val="22"/>
+    <w:abstractNumId w:val="23"/>
   </w:num>
   <w:num w:numId="7">
     <w:abstractNumId w:val="7"/>
@@ -16061,61 +16599,67 @@
     <w:abstractNumId w:val="5"/>
   </w:num>
   <w:num w:numId="10">
-    <w:abstractNumId w:val="17"/>
+    <w:abstractNumId w:val="18"/>
   </w:num>
   <w:num w:numId="11">
     <w:abstractNumId w:val="11"/>
   </w:num>
   <w:num w:numId="12">
-    <w:abstractNumId w:val="13"/>
+    <w:abstractNumId w:val="14"/>
   </w:num>
   <w:num w:numId="13">
     <w:abstractNumId w:val="3"/>
   </w:num>
   <w:num w:numId="14">
-    <w:abstractNumId w:val="15"/>
+    <w:abstractNumId w:val="16"/>
   </w:num>
   <w:num w:numId="15">
-    <w:abstractNumId w:val="20"/>
+    <w:abstractNumId w:val="21"/>
   </w:num>
   <w:num w:numId="16">
-    <w:abstractNumId w:val="14"/>
+    <w:abstractNumId w:val="15"/>
   </w:num>
   <w:num w:numId="17">
     <w:abstractNumId w:val="0"/>
   </w:num>
   <w:num w:numId="18">
-    <w:abstractNumId w:val="23"/>
+    <w:abstractNumId w:val="25"/>
   </w:num>
   <w:num w:numId="19">
-    <w:abstractNumId w:val="24"/>
+    <w:abstractNumId w:val="26"/>
   </w:num>
   <w:num w:numId="20">
     <w:abstractNumId w:val="12"/>
   </w:num>
   <w:num w:numId="21">
-    <w:abstractNumId w:val="21"/>
+    <w:abstractNumId w:val="22"/>
   </w:num>
   <w:num w:numId="22">
-    <w:abstractNumId w:val="19"/>
+    <w:abstractNumId w:val="20"/>
   </w:num>
   <w:num w:numId="23">
     <w:abstractNumId w:val="9"/>
   </w:num>
   <w:num w:numId="24">
-    <w:abstractNumId w:val="25"/>
+    <w:abstractNumId w:val="27"/>
   </w:num>
   <w:num w:numId="25">
     <w:abstractNumId w:val="6"/>
   </w:num>
   <w:num w:numId="26">
-    <w:abstractNumId w:val="26"/>
+    <w:abstractNumId w:val="28"/>
   </w:num>
   <w:num w:numId="27">
     <w:abstractNumId w:val="8"/>
   </w:num>
   <w:num w:numId="28">
     <w:abstractNumId w:val="2"/>
+  </w:num>
+  <w:num w:numId="29">
+    <w:abstractNumId w:val="24"/>
+  </w:num>
+  <w:num w:numId="30">
+    <w:abstractNumId w:val="13"/>
   </w:num>
 </w:numbering>
 </file>
@@ -17998,7 +18542,7 @@
 </file>
 
 <file path=customXml/itemProps1.xml><?xml version="1.0" encoding="utf-8"?>
-<ds:datastoreItem xmlns:ds="http://schemas.openxmlformats.org/officeDocument/2006/customXml" ds:itemID="{C62575F3-EA98-4FBC-B0AB-8C6A2949B400}">
+<ds:datastoreItem xmlns:ds="http://schemas.openxmlformats.org/officeDocument/2006/customXml" ds:itemID="{D68E95C5-4839-448F-8108-9FA8FB32CAB5}">
   <ds:schemaRefs>
     <ds:schemaRef ds:uri="http://schemas.openxmlformats.org/officeDocument/2006/bibliography"/>
   </ds:schemaRefs>

</xml_diff>

<commit_message>
removed a lot of sections - too much depth
</commit_message>
<xml_diff>
--- a/robert-butacu-work.docx
+++ b/robert-butacu-work.docx
@@ -7150,7 +7150,7 @@
           <v:rect id="rectole0000000000" o:spid="_x0000_i1025" style="width:398.4pt;height:88.2pt" o:ole="" o:preferrelative="t" stroked="f">
             <v:imagedata r:id="rId10" o:title=""/>
           </v:rect>
-          <o:OLEObject Type="Embed" ProgID="StaticMetafile" ShapeID="rectole0000000000" DrawAspect="Content" ObjectID="_1590303019" r:id="rId11"/>
+          <o:OLEObject Type="Embed" ProgID="StaticMetafile" ShapeID="rectole0000000000" DrawAspect="Content" ObjectID="_1590304322" r:id="rId11"/>
         </w:object>
       </w:r>
     </w:p>
@@ -7185,7 +7185,7 @@
           <v:rect id="rectole0000000001" o:spid="_x0000_i1026" style="width:484.2pt;height:102.6pt" o:ole="" o:preferrelative="t" stroked="f">
             <v:imagedata r:id="rId12" o:title=""/>
           </v:rect>
-          <o:OLEObject Type="Embed" ProgID="StaticMetafile" ShapeID="rectole0000000001" DrawAspect="Content" ObjectID="_1590303020" r:id="rId13"/>
+          <o:OLEObject Type="Embed" ProgID="StaticMetafile" ShapeID="rectole0000000001" DrawAspect="Content" ObjectID="_1590304323" r:id="rId13"/>
         </w:object>
       </w:r>
     </w:p>
@@ -7310,7 +7310,7 @@
           <v:rect id="rectole0000000002" o:spid="_x0000_i1027" style="width:544.2pt;height:84.6pt" o:ole="" o:preferrelative="t" stroked="f">
             <v:imagedata r:id="rId14" o:title=""/>
           </v:rect>
-          <o:OLEObject Type="Embed" ProgID="StaticMetafile" ShapeID="rectole0000000002" DrawAspect="Content" ObjectID="_1590303021" r:id="rId15"/>
+          <o:OLEObject Type="Embed" ProgID="StaticMetafile" ShapeID="rectole0000000002" DrawAspect="Content" ObjectID="_1590304324" r:id="rId15"/>
         </w:object>
       </w:r>
     </w:p>
@@ -7370,7 +7370,7 @@
           <v:rect id="rectole0000000003" o:spid="_x0000_i1028" style="width:544.2pt;height:60.6pt" o:ole="" o:preferrelative="t" stroked="f">
             <v:imagedata r:id="rId16" o:title=""/>
           </v:rect>
-          <o:OLEObject Type="Embed" ProgID="StaticMetafile" ShapeID="rectole0000000003" DrawAspect="Content" ObjectID="_1590303022" r:id="rId17"/>
+          <o:OLEObject Type="Embed" ProgID="StaticMetafile" ShapeID="rectole0000000003" DrawAspect="Content" ObjectID="_1590304325" r:id="rId17"/>
         </w:object>
       </w:r>
     </w:p>
@@ -14379,19 +14379,29 @@
           <w:szCs w:val="24"/>
         </w:rPr>
         <w:lastRenderedPageBreak/>
-        <w:t>Functional Design Patterns in A</w:t>
-      </w:r>
-      <w:bookmarkStart w:id="42" w:name="_GoBack"/>
+        <w:t>Functional Design Patterns in Action</w:t>
+      </w:r>
+      <w:bookmarkEnd w:id="41"/>
+    </w:p>
+    <w:p>
+      <w:pPr>
+        <w:pStyle w:val="Heading2"/>
+        <w:rPr>
+          <w:rFonts w:ascii="Times New Roman" w:eastAsia="Arial" w:hAnsi="Times New Roman" w:cs="Times New Roman"/>
+          <w:sz w:val="24"/>
+          <w:szCs w:val="24"/>
+        </w:rPr>
+      </w:pPr>
+      <w:bookmarkStart w:id="42" w:name="_Toc515743169"/>
+      <w:r>
+        <w:rPr>
+          <w:rFonts w:ascii="Times New Roman" w:eastAsia="Arial" w:hAnsi="Times New Roman" w:cs="Times New Roman"/>
+          <w:sz w:val="24"/>
+          <w:szCs w:val="24"/>
+        </w:rPr>
+        <w:t>Scala Cats</w:t>
+      </w:r>
       <w:bookmarkEnd w:id="42"/>
-      <w:r>
-        <w:rPr>
-          <w:rFonts w:ascii="Times New Roman" w:eastAsia="Arial" w:hAnsi="Times New Roman" w:cs="Times New Roman"/>
-          <w:sz w:val="24"/>
-          <w:szCs w:val="24"/>
-        </w:rPr>
-        <w:t>ction</w:t>
-      </w:r>
-      <w:bookmarkEnd w:id="41"/>
     </w:p>
     <w:p>
       <w:pPr>
@@ -14402,14 +14412,14 @@
           <w:szCs w:val="24"/>
         </w:rPr>
       </w:pPr>
-      <w:bookmarkStart w:id="43" w:name="_Toc515743169"/>
-      <w:r>
-        <w:rPr>
-          <w:rFonts w:ascii="Times New Roman" w:eastAsia="Arial" w:hAnsi="Times New Roman" w:cs="Times New Roman"/>
-          <w:sz w:val="24"/>
-          <w:szCs w:val="24"/>
-        </w:rPr>
-        <w:t>Scala Cats</w:t>
+      <w:bookmarkStart w:id="43" w:name="_Toc515743170"/>
+      <w:r>
+        <w:rPr>
+          <w:rFonts w:ascii="Times New Roman" w:eastAsia="Arial" w:hAnsi="Times New Roman" w:cs="Times New Roman"/>
+          <w:sz w:val="24"/>
+          <w:szCs w:val="24"/>
+        </w:rPr>
+        <w:t>Scalaz</w:t>
       </w:r>
       <w:bookmarkEnd w:id="43"/>
     </w:p>
@@ -14422,36 +14432,16 @@
           <w:szCs w:val="24"/>
         </w:rPr>
       </w:pPr>
-      <w:bookmarkStart w:id="44" w:name="_Toc515743170"/>
-      <w:r>
-        <w:rPr>
-          <w:rFonts w:ascii="Times New Roman" w:eastAsia="Arial" w:hAnsi="Times New Roman" w:cs="Times New Roman"/>
-          <w:sz w:val="24"/>
-          <w:szCs w:val="24"/>
-        </w:rPr>
-        <w:t>Scalaz</w:t>
+      <w:bookmarkStart w:id="44" w:name="_Toc515743171"/>
+      <w:r>
+        <w:rPr>
+          <w:rFonts w:ascii="Times New Roman" w:eastAsia="Arial" w:hAnsi="Times New Roman" w:cs="Times New Roman"/>
+          <w:sz w:val="24"/>
+          <w:szCs w:val="24"/>
+        </w:rPr>
+        <w:t>Haskell Standard Library</w:t>
       </w:r>
       <w:bookmarkEnd w:id="44"/>
-    </w:p>
-    <w:p>
-      <w:pPr>
-        <w:pStyle w:val="Heading2"/>
-        <w:rPr>
-          <w:rFonts w:ascii="Times New Roman" w:eastAsia="Arial" w:hAnsi="Times New Roman" w:cs="Times New Roman"/>
-          <w:sz w:val="24"/>
-          <w:szCs w:val="24"/>
-        </w:rPr>
-      </w:pPr>
-      <w:bookmarkStart w:id="45" w:name="_Toc515743171"/>
-      <w:r>
-        <w:rPr>
-          <w:rFonts w:ascii="Times New Roman" w:eastAsia="Arial" w:hAnsi="Times New Roman" w:cs="Times New Roman"/>
-          <w:sz w:val="24"/>
-          <w:szCs w:val="24"/>
-        </w:rPr>
-        <w:t>Haskell Standard Library</w:t>
-      </w:r>
-      <w:bookmarkEnd w:id="45"/>
     </w:p>
     <w:p>
       <w:pPr>
@@ -14474,7 +14464,7 @@
           <w:szCs w:val="24"/>
         </w:rPr>
       </w:pPr>
-      <w:bookmarkStart w:id="46" w:name="_Toc515743172"/>
+      <w:bookmarkStart w:id="45" w:name="_Toc515743172"/>
       <w:r>
         <w:rPr>
           <w:rFonts w:ascii="Times New Roman" w:eastAsia="Arial" w:hAnsi="Times New Roman" w:cs="Times New Roman"/>
@@ -14483,6 +14473,26 @@
         </w:rPr>
         <w:t>Object Oriented Design Patterns</w:t>
       </w:r>
+      <w:bookmarkEnd w:id="45"/>
+    </w:p>
+    <w:p>
+      <w:pPr>
+        <w:pStyle w:val="Heading2"/>
+        <w:rPr>
+          <w:rFonts w:ascii="Times New Roman" w:eastAsia="Arial" w:hAnsi="Times New Roman" w:cs="Times New Roman"/>
+          <w:sz w:val="24"/>
+          <w:szCs w:val="24"/>
+        </w:rPr>
+      </w:pPr>
+      <w:bookmarkStart w:id="46" w:name="_Toc515743173"/>
+      <w:r>
+        <w:rPr>
+          <w:rFonts w:ascii="Times New Roman" w:eastAsia="Arial" w:hAnsi="Times New Roman" w:cs="Times New Roman"/>
+          <w:sz w:val="24"/>
+          <w:szCs w:val="24"/>
+        </w:rPr>
+        <w:t>Builder</w:t>
+      </w:r>
       <w:bookmarkEnd w:id="46"/>
     </w:p>
     <w:p>
@@ -14494,14 +14504,14 @@
           <w:szCs w:val="24"/>
         </w:rPr>
       </w:pPr>
-      <w:bookmarkStart w:id="47" w:name="_Toc515743173"/>
-      <w:r>
-        <w:rPr>
-          <w:rFonts w:ascii="Times New Roman" w:eastAsia="Arial" w:hAnsi="Times New Roman" w:cs="Times New Roman"/>
-          <w:sz w:val="24"/>
-          <w:szCs w:val="24"/>
-        </w:rPr>
-        <w:t>Builder</w:t>
+      <w:bookmarkStart w:id="47" w:name="_Toc515743174"/>
+      <w:r>
+        <w:rPr>
+          <w:rFonts w:ascii="Times New Roman" w:eastAsia="Arial" w:hAnsi="Times New Roman" w:cs="Times New Roman"/>
+          <w:sz w:val="24"/>
+          <w:szCs w:val="24"/>
+        </w:rPr>
+        <w:t>Factory</w:t>
       </w:r>
       <w:bookmarkEnd w:id="47"/>
     </w:p>
@@ -14514,14 +14524,14 @@
           <w:szCs w:val="24"/>
         </w:rPr>
       </w:pPr>
-      <w:bookmarkStart w:id="48" w:name="_Toc515743174"/>
-      <w:r>
-        <w:rPr>
-          <w:rFonts w:ascii="Times New Roman" w:eastAsia="Arial" w:hAnsi="Times New Roman" w:cs="Times New Roman"/>
-          <w:sz w:val="24"/>
-          <w:szCs w:val="24"/>
-        </w:rPr>
-        <w:t>Factory</w:t>
+      <w:bookmarkStart w:id="48" w:name="_Toc515743176"/>
+      <w:r>
+        <w:rPr>
+          <w:rFonts w:ascii="Times New Roman" w:eastAsia="Arial" w:hAnsi="Times New Roman" w:cs="Times New Roman"/>
+          <w:sz w:val="24"/>
+          <w:szCs w:val="24"/>
+        </w:rPr>
+        <w:t>Bridge</w:t>
       </w:r>
       <w:bookmarkEnd w:id="48"/>
     </w:p>
@@ -14534,14 +14544,14 @@
           <w:szCs w:val="24"/>
         </w:rPr>
       </w:pPr>
-      <w:bookmarkStart w:id="49" w:name="_Toc515743176"/>
-      <w:r>
-        <w:rPr>
-          <w:rFonts w:ascii="Times New Roman" w:eastAsia="Arial" w:hAnsi="Times New Roman" w:cs="Times New Roman"/>
-          <w:sz w:val="24"/>
-          <w:szCs w:val="24"/>
-        </w:rPr>
-        <w:t>Bridge</w:t>
+      <w:bookmarkStart w:id="49" w:name="_Toc515743178"/>
+      <w:r>
+        <w:rPr>
+          <w:rFonts w:ascii="Times New Roman" w:eastAsia="Arial" w:hAnsi="Times New Roman" w:cs="Times New Roman"/>
+          <w:sz w:val="24"/>
+          <w:szCs w:val="24"/>
+        </w:rPr>
+        <w:t>Chain of responsibility</w:t>
       </w:r>
       <w:bookmarkEnd w:id="49"/>
     </w:p>
@@ -14554,14 +14564,14 @@
           <w:szCs w:val="24"/>
         </w:rPr>
       </w:pPr>
-      <w:bookmarkStart w:id="50" w:name="_Toc515743178"/>
-      <w:r>
-        <w:rPr>
-          <w:rFonts w:ascii="Times New Roman" w:eastAsia="Arial" w:hAnsi="Times New Roman" w:cs="Times New Roman"/>
-          <w:sz w:val="24"/>
-          <w:szCs w:val="24"/>
-        </w:rPr>
-        <w:t>Chain of responsibility</w:t>
+      <w:bookmarkStart w:id="50" w:name="_Toc515743179"/>
+      <w:r>
+        <w:rPr>
+          <w:rFonts w:ascii="Times New Roman" w:eastAsia="Arial" w:hAnsi="Times New Roman" w:cs="Times New Roman"/>
+          <w:sz w:val="24"/>
+          <w:szCs w:val="24"/>
+        </w:rPr>
+        <w:t>Command</w:t>
       </w:r>
       <w:bookmarkEnd w:id="50"/>
     </w:p>
@@ -14574,14 +14584,14 @@
           <w:szCs w:val="24"/>
         </w:rPr>
       </w:pPr>
-      <w:bookmarkStart w:id="51" w:name="_Toc515743179"/>
-      <w:r>
-        <w:rPr>
-          <w:rFonts w:ascii="Times New Roman" w:eastAsia="Arial" w:hAnsi="Times New Roman" w:cs="Times New Roman"/>
-          <w:sz w:val="24"/>
-          <w:szCs w:val="24"/>
-        </w:rPr>
-        <w:t>Command</w:t>
+      <w:bookmarkStart w:id="51" w:name="_Toc515743181"/>
+      <w:r>
+        <w:rPr>
+          <w:rFonts w:ascii="Times New Roman" w:eastAsia="Arial" w:hAnsi="Times New Roman" w:cs="Times New Roman"/>
+          <w:sz w:val="24"/>
+          <w:szCs w:val="24"/>
+        </w:rPr>
+        <w:t>Memento</w:t>
       </w:r>
       <w:bookmarkEnd w:id="51"/>
     </w:p>
@@ -14594,14 +14604,14 @@
           <w:szCs w:val="24"/>
         </w:rPr>
       </w:pPr>
-      <w:bookmarkStart w:id="52" w:name="_Toc515743181"/>
-      <w:r>
-        <w:rPr>
-          <w:rFonts w:ascii="Times New Roman" w:eastAsia="Arial" w:hAnsi="Times New Roman" w:cs="Times New Roman"/>
-          <w:sz w:val="24"/>
-          <w:szCs w:val="24"/>
-        </w:rPr>
-        <w:t>Memento</w:t>
+      <w:bookmarkStart w:id="52" w:name="_Toc515743182"/>
+      <w:r>
+        <w:rPr>
+          <w:rFonts w:ascii="Times New Roman" w:eastAsia="Arial" w:hAnsi="Times New Roman" w:cs="Times New Roman"/>
+          <w:sz w:val="24"/>
+          <w:szCs w:val="24"/>
+        </w:rPr>
+        <w:t>Observer</w:t>
       </w:r>
       <w:bookmarkEnd w:id="52"/>
     </w:p>
@@ -14614,14 +14624,14 @@
           <w:szCs w:val="24"/>
         </w:rPr>
       </w:pPr>
-      <w:bookmarkStart w:id="53" w:name="_Toc515743182"/>
-      <w:r>
-        <w:rPr>
-          <w:rFonts w:ascii="Times New Roman" w:eastAsia="Arial" w:hAnsi="Times New Roman" w:cs="Times New Roman"/>
-          <w:sz w:val="24"/>
-          <w:szCs w:val="24"/>
-        </w:rPr>
-        <w:t>Observer</w:t>
+      <w:bookmarkStart w:id="53" w:name="_Toc515743183"/>
+      <w:r>
+        <w:rPr>
+          <w:rFonts w:ascii="Times New Roman" w:eastAsia="Arial" w:hAnsi="Times New Roman" w:cs="Times New Roman"/>
+          <w:sz w:val="24"/>
+          <w:szCs w:val="24"/>
+        </w:rPr>
+        <w:t>State</w:t>
       </w:r>
       <w:bookmarkEnd w:id="53"/>
     </w:p>
@@ -14634,14 +14644,14 @@
           <w:szCs w:val="24"/>
         </w:rPr>
       </w:pPr>
-      <w:bookmarkStart w:id="54" w:name="_Toc515743183"/>
-      <w:r>
-        <w:rPr>
-          <w:rFonts w:ascii="Times New Roman" w:eastAsia="Arial" w:hAnsi="Times New Roman" w:cs="Times New Roman"/>
-          <w:sz w:val="24"/>
-          <w:szCs w:val="24"/>
-        </w:rPr>
-        <w:t>State</w:t>
+      <w:bookmarkStart w:id="54" w:name="_Toc515743184"/>
+      <w:r>
+        <w:rPr>
+          <w:rFonts w:ascii="Times New Roman" w:eastAsia="Arial" w:hAnsi="Times New Roman" w:cs="Times New Roman"/>
+          <w:sz w:val="24"/>
+          <w:szCs w:val="24"/>
+        </w:rPr>
+        <w:t>Strategy</w:t>
       </w:r>
       <w:bookmarkEnd w:id="54"/>
     </w:p>
@@ -14654,19 +14664,50 @@
           <w:szCs w:val="24"/>
         </w:rPr>
       </w:pPr>
-      <w:bookmarkStart w:id="55" w:name="_Toc515743184"/>
-      <w:r>
-        <w:rPr>
-          <w:rFonts w:ascii="Times New Roman" w:eastAsia="Arial" w:hAnsi="Times New Roman" w:cs="Times New Roman"/>
-          <w:sz w:val="24"/>
-          <w:szCs w:val="24"/>
-        </w:rPr>
-        <w:t>Strategy</w:t>
+      <w:bookmarkStart w:id="55" w:name="_Toc515743185"/>
+      <w:r>
+        <w:rPr>
+          <w:rFonts w:ascii="Times New Roman" w:eastAsia="Arial" w:hAnsi="Times New Roman" w:cs="Times New Roman"/>
+          <w:sz w:val="24"/>
+          <w:szCs w:val="24"/>
+        </w:rPr>
+        <w:t>Visitor</w:t>
       </w:r>
       <w:bookmarkEnd w:id="55"/>
     </w:p>
     <w:p>
       <w:pPr>
+        <w:spacing w:after="0" w:line="240" w:lineRule="auto"/>
+        <w:rPr>
+          <w:rFonts w:ascii="Times New Roman" w:eastAsia="Arial" w:hAnsi="Times New Roman" w:cs="Times New Roman"/>
+          <w:b/>
+          <w:sz w:val="24"/>
+          <w:szCs w:val="24"/>
+        </w:rPr>
+      </w:pPr>
+    </w:p>
+    <w:p>
+      <w:pPr>
+        <w:pStyle w:val="Heading1"/>
+        <w:rPr>
+          <w:rFonts w:ascii="Times New Roman" w:eastAsia="Arial" w:hAnsi="Times New Roman" w:cs="Times New Roman"/>
+          <w:sz w:val="24"/>
+          <w:szCs w:val="24"/>
+        </w:rPr>
+      </w:pPr>
+      <w:bookmarkStart w:id="56" w:name="_Toc515743186"/>
+      <w:r>
+        <w:rPr>
+          <w:rFonts w:ascii="Times New Roman" w:eastAsia="Arial" w:hAnsi="Times New Roman" w:cs="Times New Roman"/>
+          <w:sz w:val="24"/>
+          <w:szCs w:val="24"/>
+        </w:rPr>
+        <w:t>Object Oriented Design Patterns in Action</w:t>
+      </w:r>
+      <w:bookmarkEnd w:id="56"/>
+    </w:p>
+    <w:p>
+      <w:pPr>
         <w:pStyle w:val="Heading2"/>
         <w:rPr>
           <w:rFonts w:ascii="Times New Roman" w:eastAsia="Arial" w:hAnsi="Times New Roman" w:cs="Times New Roman"/>
@@ -14674,16 +14715,36 @@
           <w:szCs w:val="24"/>
         </w:rPr>
       </w:pPr>
-      <w:bookmarkStart w:id="56" w:name="_Toc515743185"/>
-      <w:r>
-        <w:rPr>
-          <w:rFonts w:ascii="Times New Roman" w:eastAsia="Arial" w:hAnsi="Times New Roman" w:cs="Times New Roman"/>
-          <w:sz w:val="24"/>
-          <w:szCs w:val="24"/>
-        </w:rPr>
-        <w:t>Visitor</w:t>
-      </w:r>
-      <w:bookmarkEnd w:id="56"/>
+      <w:bookmarkStart w:id="57" w:name="_Toc515743187"/>
+      <w:r>
+        <w:rPr>
+          <w:rFonts w:ascii="Times New Roman" w:eastAsia="Arial" w:hAnsi="Times New Roman" w:cs="Times New Roman"/>
+          <w:sz w:val="24"/>
+          <w:szCs w:val="24"/>
+        </w:rPr>
+        <w:t>Java Swing/FX</w:t>
+      </w:r>
+      <w:bookmarkEnd w:id="57"/>
+    </w:p>
+    <w:p>
+      <w:pPr>
+        <w:pStyle w:val="Heading2"/>
+        <w:rPr>
+          <w:rFonts w:ascii="Times New Roman" w:eastAsia="Arial" w:hAnsi="Times New Roman" w:cs="Times New Roman"/>
+          <w:sz w:val="24"/>
+          <w:szCs w:val="24"/>
+        </w:rPr>
+      </w:pPr>
+      <w:bookmarkStart w:id="58" w:name="_Toc515743188"/>
+      <w:r>
+        <w:rPr>
+          <w:rFonts w:ascii="Times New Roman" w:eastAsia="Arial" w:hAnsi="Times New Roman" w:cs="Times New Roman"/>
+          <w:sz w:val="24"/>
+          <w:szCs w:val="24"/>
+        </w:rPr>
+        <w:t>Java Spring</w:t>
+      </w:r>
+      <w:bookmarkEnd w:id="58"/>
     </w:p>
     <w:p>
       <w:pPr>
@@ -14695,6 +14756,8 @@
           <w:szCs w:val="24"/>
         </w:rPr>
       </w:pPr>
+      <w:bookmarkStart w:id="59" w:name="_GoBack"/>
+      <w:bookmarkEnd w:id="59"/>
     </w:p>
     <w:p>
       <w:pPr>
@@ -14705,16 +14768,16 @@
           <w:szCs w:val="24"/>
         </w:rPr>
       </w:pPr>
-      <w:bookmarkStart w:id="57" w:name="_Toc515743186"/>
-      <w:r>
-        <w:rPr>
-          <w:rFonts w:ascii="Times New Roman" w:eastAsia="Arial" w:hAnsi="Times New Roman" w:cs="Times New Roman"/>
-          <w:sz w:val="24"/>
-          <w:szCs w:val="24"/>
-        </w:rPr>
-        <w:t>Object Oriented Design Patterns in Action</w:t>
-      </w:r>
-      <w:bookmarkEnd w:id="57"/>
+      <w:bookmarkStart w:id="60" w:name="_Toc515743204"/>
+      <w:r>
+        <w:rPr>
+          <w:rFonts w:ascii="Times New Roman" w:eastAsia="Arial" w:hAnsi="Times New Roman" w:cs="Times New Roman"/>
+          <w:sz w:val="24"/>
+          <w:szCs w:val="24"/>
+        </w:rPr>
+        <w:t>Distributed systems</w:t>
+      </w:r>
+      <w:bookmarkEnd w:id="60"/>
     </w:p>
     <w:p>
       <w:pPr>
@@ -14725,16 +14788,16 @@
           <w:szCs w:val="24"/>
         </w:rPr>
       </w:pPr>
-      <w:bookmarkStart w:id="58" w:name="_Toc515743187"/>
-      <w:r>
-        <w:rPr>
-          <w:rFonts w:ascii="Times New Roman" w:eastAsia="Arial" w:hAnsi="Times New Roman" w:cs="Times New Roman"/>
-          <w:sz w:val="24"/>
-          <w:szCs w:val="24"/>
-        </w:rPr>
-        <w:t>Java Swing/FX</w:t>
-      </w:r>
-      <w:bookmarkEnd w:id="58"/>
+      <w:bookmarkStart w:id="61" w:name="_Toc515743205"/>
+      <w:r>
+        <w:rPr>
+          <w:rFonts w:ascii="Times New Roman" w:eastAsia="Arial" w:hAnsi="Times New Roman" w:cs="Times New Roman"/>
+          <w:sz w:val="24"/>
+          <w:szCs w:val="24"/>
+        </w:rPr>
+        <w:t>History</w:t>
+      </w:r>
+      <w:bookmarkEnd w:id="61"/>
     </w:p>
     <w:p>
       <w:pPr>
@@ -14745,48 +14808,16 @@
           <w:szCs w:val="24"/>
         </w:rPr>
       </w:pPr>
-      <w:bookmarkStart w:id="59" w:name="_Toc515743188"/>
-      <w:r>
-        <w:rPr>
-          <w:rFonts w:ascii="Times New Roman" w:eastAsia="Arial" w:hAnsi="Times New Roman" w:cs="Times New Roman"/>
-          <w:sz w:val="24"/>
-          <w:szCs w:val="24"/>
-        </w:rPr>
-        <w:t>Java Spring</w:t>
-      </w:r>
-      <w:bookmarkEnd w:id="59"/>
-    </w:p>
-    <w:p>
-      <w:pPr>
-        <w:spacing w:after="0" w:line="240" w:lineRule="auto"/>
-        <w:rPr>
-          <w:rFonts w:ascii="Times New Roman" w:eastAsia="Arial" w:hAnsi="Times New Roman" w:cs="Times New Roman"/>
-          <w:b/>
-          <w:sz w:val="24"/>
-          <w:szCs w:val="24"/>
-        </w:rPr>
-      </w:pPr>
-    </w:p>
-    <w:p>
-      <w:pPr>
-        <w:pStyle w:val="Heading1"/>
-        <w:rPr>
-          <w:rFonts w:ascii="Times New Roman" w:eastAsia="Arial" w:hAnsi="Times New Roman" w:cs="Times New Roman"/>
-          <w:sz w:val="24"/>
-          <w:szCs w:val="24"/>
-        </w:rPr>
-      </w:pPr>
-      <w:bookmarkStart w:id="60" w:name="_Toc515743189"/>
-      <w:r>
-        <w:rPr>
-          <w:rFonts w:ascii="Times New Roman" w:eastAsia="Arial" w:hAnsi="Times New Roman" w:cs="Times New Roman"/>
-          <w:sz w:val="24"/>
-          <w:szCs w:val="24"/>
-        </w:rPr>
-        <w:lastRenderedPageBreak/>
-        <w:t>Web Programming</w:t>
-      </w:r>
-      <w:bookmarkEnd w:id="60"/>
+      <w:bookmarkStart w:id="62" w:name="_Toc515743206"/>
+      <w:r>
+        <w:rPr>
+          <w:rFonts w:ascii="Times New Roman" w:eastAsia="Arial" w:hAnsi="Times New Roman" w:cs="Times New Roman"/>
+          <w:sz w:val="24"/>
+          <w:szCs w:val="24"/>
+        </w:rPr>
+        <w:t>Current state of the industry – why is it needed</w:t>
+      </w:r>
+      <w:bookmarkEnd w:id="62"/>
     </w:p>
     <w:p>
       <w:pPr>
@@ -14797,516 +14828,16 @@
           <w:szCs w:val="24"/>
         </w:rPr>
       </w:pPr>
-      <w:bookmarkStart w:id="61" w:name="_Toc515743190"/>
-      <w:r>
-        <w:rPr>
-          <w:rFonts w:ascii="Times New Roman" w:eastAsia="Arial" w:hAnsi="Times New Roman" w:cs="Times New Roman"/>
-          <w:sz w:val="24"/>
-          <w:szCs w:val="24"/>
-        </w:rPr>
-        <w:t>FRM – functional relational mapping</w:t>
-      </w:r>
-      <w:bookmarkEnd w:id="61"/>
-    </w:p>
-    <w:p>
-      <w:pPr>
-        <w:pStyle w:val="Heading3"/>
-        <w:rPr>
-          <w:rFonts w:ascii="Times New Roman" w:eastAsia="Arial" w:hAnsi="Times New Roman" w:cs="Times New Roman"/>
-        </w:rPr>
-      </w:pPr>
-      <w:bookmarkStart w:id="62" w:name="_Toc515743191"/>
-      <w:r>
-        <w:rPr>
-          <w:rFonts w:ascii="Times New Roman" w:eastAsia="Arial" w:hAnsi="Times New Roman" w:cs="Times New Roman"/>
-        </w:rPr>
-        <w:t>What is it</w:t>
-      </w:r>
-      <w:bookmarkEnd w:id="62"/>
-    </w:p>
-    <w:p>
-      <w:pPr>
-        <w:pStyle w:val="Heading3"/>
-        <w:rPr>
-          <w:rFonts w:ascii="Times New Roman" w:eastAsia="Arial" w:hAnsi="Times New Roman" w:cs="Times New Roman"/>
-        </w:rPr>
-      </w:pPr>
-      <w:bookmarkStart w:id="63" w:name="_Toc515743192"/>
-      <w:r>
-        <w:rPr>
-          <w:rFonts w:ascii="Times New Roman" w:eastAsia="Arial" w:hAnsi="Times New Roman" w:cs="Times New Roman"/>
-        </w:rPr>
-        <w:t>Slick</w:t>
+      <w:bookmarkStart w:id="63" w:name="_Toc515743207"/>
+      <w:r>
+        <w:rPr>
+          <w:rFonts w:ascii="Times New Roman" w:eastAsia="Arial" w:hAnsi="Times New Roman" w:cs="Times New Roman"/>
+          <w:sz w:val="24"/>
+          <w:szCs w:val="24"/>
+        </w:rPr>
+        <w:t>Why choose Functional over OOP</w:t>
       </w:r>
       <w:bookmarkEnd w:id="63"/>
-    </w:p>
-    <w:p>
-      <w:pPr>
-        <w:pStyle w:val="Heading3"/>
-        <w:rPr>
-          <w:rFonts w:ascii="Times New Roman" w:eastAsia="Arial" w:hAnsi="Times New Roman" w:cs="Times New Roman"/>
-        </w:rPr>
-      </w:pPr>
-      <w:bookmarkStart w:id="64" w:name="_Toc515743193"/>
-      <w:r>
-        <w:rPr>
-          <w:rFonts w:ascii="Times New Roman" w:eastAsia="Arial" w:hAnsi="Times New Roman" w:cs="Times New Roman"/>
-        </w:rPr>
-        <w:t>Examples</w:t>
-      </w:r>
-      <w:bookmarkEnd w:id="64"/>
-    </w:p>
-    <w:p>
-      <w:pPr>
-        <w:pStyle w:val="Heading3"/>
-        <w:rPr>
-          <w:rFonts w:ascii="Times New Roman" w:eastAsia="Arial" w:hAnsi="Times New Roman" w:cs="Times New Roman"/>
-        </w:rPr>
-      </w:pPr>
-      <w:bookmarkStart w:id="65" w:name="_Toc515743194"/>
-      <w:r>
-        <w:rPr>
-          <w:rFonts w:ascii="Times New Roman" w:eastAsia="Arial" w:hAnsi="Times New Roman" w:cs="Times New Roman"/>
-        </w:rPr>
-        <w:t>Why?</w:t>
-      </w:r>
-      <w:bookmarkEnd w:id="65"/>
-    </w:p>
-    <w:p>
-      <w:pPr>
-        <w:pStyle w:val="Heading2"/>
-        <w:rPr>
-          <w:rFonts w:ascii="Times New Roman" w:eastAsia="Arial" w:hAnsi="Times New Roman" w:cs="Times New Roman"/>
-          <w:sz w:val="24"/>
-          <w:szCs w:val="24"/>
-        </w:rPr>
-      </w:pPr>
-      <w:bookmarkStart w:id="66" w:name="_Toc515743195"/>
-      <w:r>
-        <w:rPr>
-          <w:rFonts w:ascii="Times New Roman" w:eastAsia="Arial" w:hAnsi="Times New Roman" w:cs="Times New Roman"/>
-          <w:sz w:val="24"/>
-          <w:szCs w:val="24"/>
-        </w:rPr>
-        <w:t>ORM – objection-relational mapping</w:t>
-      </w:r>
-      <w:bookmarkEnd w:id="66"/>
-    </w:p>
-    <w:p>
-      <w:pPr>
-        <w:pStyle w:val="Heading3"/>
-        <w:rPr>
-          <w:rFonts w:ascii="Times New Roman" w:eastAsia="Arial" w:hAnsi="Times New Roman" w:cs="Times New Roman"/>
-        </w:rPr>
-      </w:pPr>
-      <w:bookmarkStart w:id="67" w:name="_Toc515743196"/>
-      <w:r>
-        <w:rPr>
-          <w:rFonts w:ascii="Times New Roman" w:eastAsia="Arial" w:hAnsi="Times New Roman" w:cs="Times New Roman"/>
-        </w:rPr>
-        <w:t>What is it</w:t>
-      </w:r>
-      <w:bookmarkEnd w:id="67"/>
-    </w:p>
-    <w:p>
-      <w:pPr>
-        <w:pStyle w:val="Heading3"/>
-        <w:rPr>
-          <w:rFonts w:ascii="Times New Roman" w:eastAsia="Arial" w:hAnsi="Times New Roman" w:cs="Times New Roman"/>
-        </w:rPr>
-      </w:pPr>
-      <w:bookmarkStart w:id="68" w:name="_Toc515743197"/>
-      <w:r>
-        <w:rPr>
-          <w:rFonts w:ascii="Times New Roman" w:eastAsia="Arial" w:hAnsi="Times New Roman" w:cs="Times New Roman"/>
-        </w:rPr>
-        <w:t>JDBC/JPA/Hibernate</w:t>
-      </w:r>
-      <w:bookmarkEnd w:id="68"/>
-    </w:p>
-    <w:p>
-      <w:pPr>
-        <w:pStyle w:val="Heading3"/>
-        <w:rPr>
-          <w:rFonts w:ascii="Times New Roman" w:eastAsia="Arial" w:hAnsi="Times New Roman" w:cs="Times New Roman"/>
-        </w:rPr>
-      </w:pPr>
-      <w:bookmarkStart w:id="69" w:name="_Toc515743198"/>
-      <w:r>
-        <w:rPr>
-          <w:rFonts w:ascii="Times New Roman" w:eastAsia="Arial" w:hAnsi="Times New Roman" w:cs="Times New Roman"/>
-        </w:rPr>
-        <w:t>Examples</w:t>
-      </w:r>
-      <w:bookmarkEnd w:id="69"/>
-    </w:p>
-    <w:p>
-      <w:pPr>
-        <w:pStyle w:val="Heading3"/>
-        <w:rPr>
-          <w:rFonts w:ascii="Times New Roman" w:eastAsia="Arial" w:hAnsi="Times New Roman" w:cs="Times New Roman"/>
-        </w:rPr>
-      </w:pPr>
-      <w:bookmarkStart w:id="70" w:name="_Toc515743199"/>
-      <w:r>
-        <w:rPr>
-          <w:rFonts w:ascii="Times New Roman" w:eastAsia="Arial" w:hAnsi="Times New Roman" w:cs="Times New Roman"/>
-        </w:rPr>
-        <w:t>Why?</w:t>
-      </w:r>
-      <w:bookmarkEnd w:id="70"/>
-    </w:p>
-    <w:p>
-      <w:pPr>
-        <w:pStyle w:val="Heading2"/>
-        <w:rPr>
-          <w:rFonts w:ascii="Times New Roman" w:eastAsia="Arial" w:hAnsi="Times New Roman" w:cs="Times New Roman"/>
-          <w:sz w:val="24"/>
-          <w:szCs w:val="24"/>
-        </w:rPr>
-      </w:pPr>
-      <w:bookmarkStart w:id="71" w:name="_Toc515743200"/>
-      <w:r>
-        <w:rPr>
-          <w:rFonts w:ascii="Times New Roman" w:eastAsia="Arial" w:hAnsi="Times New Roman" w:cs="Times New Roman"/>
-          <w:sz w:val="24"/>
-          <w:szCs w:val="24"/>
-        </w:rPr>
-        <w:t>Web Services</w:t>
-      </w:r>
-      <w:bookmarkEnd w:id="71"/>
-    </w:p>
-    <w:p>
-      <w:pPr>
-        <w:pStyle w:val="Heading3"/>
-        <w:rPr>
-          <w:rFonts w:ascii="Times New Roman" w:eastAsia="Arial" w:hAnsi="Times New Roman" w:cs="Times New Roman"/>
-        </w:rPr>
-      </w:pPr>
-      <w:bookmarkStart w:id="72" w:name="_Toc515743201"/>
-      <w:r>
-        <w:rPr>
-          <w:rFonts w:ascii="Times New Roman" w:eastAsia="Arial" w:hAnsi="Times New Roman" w:cs="Times New Roman"/>
-        </w:rPr>
-        <w:t>Functional Web services</w:t>
-      </w:r>
-      <w:bookmarkEnd w:id="72"/>
-    </w:p>
-    <w:p>
-      <w:pPr>
-        <w:pStyle w:val="Heading4"/>
-        <w:rPr>
-          <w:rFonts w:ascii="Times New Roman" w:eastAsia="Arial" w:hAnsi="Times New Roman" w:cs="Times New Roman"/>
-          <w:sz w:val="24"/>
-          <w:szCs w:val="24"/>
-        </w:rPr>
-      </w:pPr>
-      <w:r>
-        <w:rPr>
-          <w:rFonts w:ascii="Times New Roman" w:eastAsia="Arial" w:hAnsi="Times New Roman" w:cs="Times New Roman"/>
-          <w:sz w:val="24"/>
-          <w:szCs w:val="24"/>
-        </w:rPr>
-        <w:t>Scala with Akka</w:t>
-      </w:r>
-    </w:p>
-    <w:p>
-      <w:pPr>
-        <w:pStyle w:val="Heading4"/>
-        <w:rPr>
-          <w:rFonts w:ascii="Times New Roman" w:eastAsia="Arial" w:hAnsi="Times New Roman" w:cs="Times New Roman"/>
-          <w:sz w:val="24"/>
-          <w:szCs w:val="24"/>
-        </w:rPr>
-      </w:pPr>
-      <w:r>
-        <w:rPr>
-          <w:rFonts w:ascii="Times New Roman" w:eastAsia="Arial" w:hAnsi="Times New Roman" w:cs="Times New Roman"/>
-          <w:sz w:val="24"/>
-          <w:szCs w:val="24"/>
-        </w:rPr>
-        <w:t>Scala with Play</w:t>
-      </w:r>
-    </w:p>
-    <w:p>
-      <w:pPr>
-        <w:pStyle w:val="Heading4"/>
-        <w:rPr>
-          <w:rFonts w:ascii="Times New Roman" w:eastAsia="Arial" w:hAnsi="Times New Roman" w:cs="Times New Roman"/>
-          <w:sz w:val="24"/>
-          <w:szCs w:val="24"/>
-        </w:rPr>
-      </w:pPr>
-      <w:r>
-        <w:rPr>
-          <w:rFonts w:ascii="Times New Roman" w:eastAsia="Arial" w:hAnsi="Times New Roman" w:cs="Times New Roman"/>
-          <w:sz w:val="24"/>
-          <w:szCs w:val="24"/>
-        </w:rPr>
-        <w:t>Example – mail service or something similar</w:t>
-      </w:r>
-    </w:p>
-    <w:p>
-      <w:pPr>
-        <w:pStyle w:val="Heading4"/>
-        <w:rPr>
-          <w:rFonts w:ascii="Times New Roman" w:eastAsia="Arial" w:hAnsi="Times New Roman" w:cs="Times New Roman"/>
-          <w:sz w:val="24"/>
-          <w:szCs w:val="24"/>
-        </w:rPr>
-      </w:pPr>
-      <w:r>
-        <w:rPr>
-          <w:rFonts w:ascii="Times New Roman" w:eastAsia="Arial" w:hAnsi="Times New Roman" w:cs="Times New Roman"/>
-          <w:sz w:val="24"/>
-          <w:szCs w:val="24"/>
-        </w:rPr>
-        <w:t>Object Oriented Web Services</w:t>
-      </w:r>
-    </w:p>
-    <w:p>
-      <w:pPr>
-        <w:pStyle w:val="Heading4"/>
-        <w:rPr>
-          <w:rFonts w:ascii="Times New Roman" w:hAnsi="Times New Roman" w:cs="Times New Roman"/>
-          <w:sz w:val="24"/>
-          <w:szCs w:val="24"/>
-        </w:rPr>
-      </w:pPr>
-      <w:r>
-        <w:rPr>
-          <w:rFonts w:ascii="Times New Roman" w:hAnsi="Times New Roman" w:cs="Times New Roman"/>
-          <w:sz w:val="24"/>
-          <w:szCs w:val="24"/>
-        </w:rPr>
-        <w:t>Java with Spring</w:t>
-      </w:r>
-    </w:p>
-    <w:p>
-      <w:pPr>
-        <w:pStyle w:val="Heading4"/>
-        <w:rPr>
-          <w:rFonts w:ascii="Times New Roman" w:hAnsi="Times New Roman" w:cs="Times New Roman"/>
-          <w:sz w:val="24"/>
-          <w:szCs w:val="24"/>
-        </w:rPr>
-      </w:pPr>
-      <w:r>
-        <w:rPr>
-          <w:rFonts w:ascii="Times New Roman" w:hAnsi="Times New Roman" w:cs="Times New Roman"/>
-          <w:sz w:val="24"/>
-          <w:szCs w:val="24"/>
-        </w:rPr>
-        <w:t>Example – mail service or something similar</w:t>
-      </w:r>
-    </w:p>
-    <w:p>
-      <w:pPr>
-        <w:pStyle w:val="Heading2"/>
-        <w:rPr>
-          <w:rFonts w:ascii="Times New Roman" w:eastAsia="Arial" w:hAnsi="Times New Roman" w:cs="Times New Roman"/>
-          <w:sz w:val="24"/>
-          <w:szCs w:val="24"/>
-        </w:rPr>
-      </w:pPr>
-      <w:bookmarkStart w:id="73" w:name="_Toc515743202"/>
-      <w:r>
-        <w:rPr>
-          <w:rFonts w:ascii="Times New Roman" w:eastAsia="Arial" w:hAnsi="Times New Roman" w:cs="Times New Roman"/>
-          <w:sz w:val="24"/>
-          <w:szCs w:val="24"/>
-        </w:rPr>
-        <w:t>Controllers</w:t>
-      </w:r>
-      <w:bookmarkEnd w:id="73"/>
-      <w:r>
-        <w:rPr>
-          <w:rFonts w:ascii="Times New Roman" w:eastAsia="Arial" w:hAnsi="Times New Roman" w:cs="Times New Roman"/>
-          <w:sz w:val="24"/>
-          <w:szCs w:val="24"/>
-        </w:rPr>
-        <w:t xml:space="preserve"> </w:t>
-      </w:r>
-    </w:p>
-    <w:p>
-      <w:pPr>
-        <w:pStyle w:val="Heading4"/>
-        <w:rPr>
-          <w:rFonts w:ascii="Times New Roman" w:eastAsia="Arial" w:hAnsi="Times New Roman" w:cs="Times New Roman"/>
-          <w:sz w:val="24"/>
-          <w:szCs w:val="24"/>
-        </w:rPr>
-      </w:pPr>
-      <w:r>
-        <w:rPr>
-          <w:rFonts w:ascii="Times New Roman" w:eastAsia="Arial" w:hAnsi="Times New Roman" w:cs="Times New Roman"/>
-          <w:sz w:val="24"/>
-          <w:szCs w:val="24"/>
-        </w:rPr>
-        <w:t>Functional Controllers</w:t>
-      </w:r>
-    </w:p>
-    <w:p>
-      <w:pPr>
-        <w:pStyle w:val="Heading4"/>
-        <w:rPr>
-          <w:rFonts w:ascii="Times New Roman" w:hAnsi="Times New Roman" w:cs="Times New Roman"/>
-          <w:sz w:val="24"/>
-          <w:szCs w:val="24"/>
-        </w:rPr>
-      </w:pPr>
-      <w:r>
-        <w:rPr>
-          <w:rFonts w:ascii="Times New Roman" w:hAnsi="Times New Roman" w:cs="Times New Roman"/>
-          <w:sz w:val="24"/>
-          <w:szCs w:val="24"/>
-        </w:rPr>
-        <w:t>Scala with Akka</w:t>
-      </w:r>
-    </w:p>
-    <w:p>
-      <w:pPr>
-        <w:pStyle w:val="Heading4"/>
-        <w:rPr>
-          <w:rFonts w:ascii="Times New Roman" w:hAnsi="Times New Roman" w:cs="Times New Roman"/>
-          <w:sz w:val="24"/>
-          <w:szCs w:val="24"/>
-        </w:rPr>
-      </w:pPr>
-      <w:r>
-        <w:rPr>
-          <w:rFonts w:ascii="Times New Roman" w:hAnsi="Times New Roman" w:cs="Times New Roman"/>
-          <w:sz w:val="24"/>
-          <w:szCs w:val="24"/>
-        </w:rPr>
-        <w:t>Example – how and come</w:t>
-      </w:r>
-    </w:p>
-    <w:p>
-      <w:pPr>
-        <w:pStyle w:val="Heading3"/>
-        <w:rPr>
-          <w:rFonts w:ascii="Times New Roman" w:eastAsia="Arial" w:hAnsi="Times New Roman" w:cs="Times New Roman"/>
-        </w:rPr>
-      </w:pPr>
-      <w:bookmarkStart w:id="74" w:name="_Toc515743203"/>
-      <w:r>
-        <w:rPr>
-          <w:rFonts w:ascii="Times New Roman" w:eastAsia="Arial" w:hAnsi="Times New Roman" w:cs="Times New Roman"/>
-        </w:rPr>
-        <w:t>OO Controllers</w:t>
-      </w:r>
-      <w:bookmarkEnd w:id="74"/>
-    </w:p>
-    <w:p>
-      <w:pPr>
-        <w:pStyle w:val="Heading4"/>
-        <w:rPr>
-          <w:rFonts w:ascii="Times New Roman" w:eastAsia="Arial" w:hAnsi="Times New Roman" w:cs="Times New Roman"/>
-          <w:sz w:val="24"/>
-          <w:szCs w:val="24"/>
-        </w:rPr>
-      </w:pPr>
-      <w:r>
-        <w:rPr>
-          <w:rFonts w:ascii="Times New Roman" w:eastAsia="Arial" w:hAnsi="Times New Roman" w:cs="Times New Roman"/>
-          <w:sz w:val="24"/>
-          <w:szCs w:val="24"/>
-        </w:rPr>
-        <w:t>Java with Spring</w:t>
-      </w:r>
-    </w:p>
-    <w:p>
-      <w:pPr>
-        <w:spacing w:after="0" w:line="240" w:lineRule="auto"/>
-        <w:ind w:left="2880"/>
-        <w:rPr>
-          <w:rFonts w:ascii="Times New Roman" w:eastAsia="Arial" w:hAnsi="Times New Roman" w:cs="Times New Roman"/>
-          <w:b/>
-          <w:sz w:val="24"/>
-          <w:szCs w:val="24"/>
-        </w:rPr>
-      </w:pPr>
-    </w:p>
-    <w:p>
-      <w:pPr>
-        <w:pStyle w:val="Heading1"/>
-        <w:rPr>
-          <w:rFonts w:ascii="Times New Roman" w:eastAsia="Arial" w:hAnsi="Times New Roman" w:cs="Times New Roman"/>
-          <w:sz w:val="24"/>
-          <w:szCs w:val="24"/>
-        </w:rPr>
-      </w:pPr>
-      <w:bookmarkStart w:id="75" w:name="_Toc515743204"/>
-      <w:r>
-        <w:rPr>
-          <w:rFonts w:ascii="Times New Roman" w:eastAsia="Arial" w:hAnsi="Times New Roman" w:cs="Times New Roman"/>
-          <w:sz w:val="24"/>
-          <w:szCs w:val="24"/>
-        </w:rPr>
-        <w:t>Distributed systems</w:t>
-      </w:r>
-      <w:bookmarkEnd w:id="75"/>
-    </w:p>
-    <w:p>
-      <w:pPr>
-        <w:pStyle w:val="Heading2"/>
-        <w:rPr>
-          <w:rFonts w:ascii="Times New Roman" w:eastAsia="Arial" w:hAnsi="Times New Roman" w:cs="Times New Roman"/>
-          <w:sz w:val="24"/>
-          <w:szCs w:val="24"/>
-        </w:rPr>
-      </w:pPr>
-      <w:bookmarkStart w:id="76" w:name="_Toc515743205"/>
-      <w:r>
-        <w:rPr>
-          <w:rFonts w:ascii="Times New Roman" w:eastAsia="Arial" w:hAnsi="Times New Roman" w:cs="Times New Roman"/>
-          <w:sz w:val="24"/>
-          <w:szCs w:val="24"/>
-        </w:rPr>
-        <w:t>History</w:t>
-      </w:r>
-      <w:bookmarkEnd w:id="76"/>
-    </w:p>
-    <w:p>
-      <w:pPr>
-        <w:pStyle w:val="Heading2"/>
-        <w:rPr>
-          <w:rFonts w:ascii="Times New Roman" w:eastAsia="Arial" w:hAnsi="Times New Roman" w:cs="Times New Roman"/>
-          <w:sz w:val="24"/>
-          <w:szCs w:val="24"/>
-        </w:rPr>
-      </w:pPr>
-      <w:bookmarkStart w:id="77" w:name="_Toc515743206"/>
-      <w:r>
-        <w:rPr>
-          <w:rFonts w:ascii="Times New Roman" w:eastAsia="Arial" w:hAnsi="Times New Roman" w:cs="Times New Roman"/>
-          <w:sz w:val="24"/>
-          <w:szCs w:val="24"/>
-        </w:rPr>
-        <w:t>Current state of the industry – why is it needed</w:t>
-      </w:r>
-      <w:bookmarkEnd w:id="77"/>
-    </w:p>
-    <w:p>
-      <w:pPr>
-        <w:pStyle w:val="Heading2"/>
-        <w:rPr>
-          <w:rFonts w:ascii="Times New Roman" w:eastAsia="Arial" w:hAnsi="Times New Roman" w:cs="Times New Roman"/>
-          <w:sz w:val="24"/>
-          <w:szCs w:val="24"/>
-        </w:rPr>
-      </w:pPr>
-      <w:bookmarkStart w:id="78" w:name="_Toc515743207"/>
-      <w:r>
-        <w:rPr>
-          <w:rFonts w:ascii="Times New Roman" w:eastAsia="Arial" w:hAnsi="Times New Roman" w:cs="Times New Roman"/>
-          <w:sz w:val="24"/>
-          <w:szCs w:val="24"/>
-        </w:rPr>
-        <w:t>Why choose Functional over OOP</w:t>
-      </w:r>
-      <w:bookmarkEnd w:id="78"/>
     </w:p>
     <w:p>
       <w:pPr>
@@ -19883,7 +19414,7 @@
 </file>
 
 <file path=customXml/itemProps1.xml><?xml version="1.0" encoding="utf-8"?>
-<ds:datastoreItem xmlns:ds="http://schemas.openxmlformats.org/officeDocument/2006/customXml" ds:itemID="{64124F4F-6727-468F-B84F-A12362A1726D}">
+<ds:datastoreItem xmlns:ds="http://schemas.openxmlformats.org/officeDocument/2006/customXml" ds:itemID="{24F0284B-1CF7-4EB6-A2AF-92AC9C9B72B5}">
   <ds:schemaRefs>
     <ds:schemaRef ds:uri="http://schemas.openxmlformats.org/officeDocument/2006/bibliography"/>
   </ds:schemaRefs>

</xml_diff>

<commit_message>
formatting / some ideas
</commit_message>
<xml_diff>
--- a/robert-butacu-work.docx
+++ b/robert-butacu-work.docx
@@ -114,7 +114,6 @@
             <w:dataBinding w:prefixMappings="xmlns:ns0='http://purl.org/dc/elements/1.1/' xmlns:ns1='http://schemas.openxmlformats.org/package/2006/metadata/core-properties' " w:xpath="/ns1:coreProperties[1]/ns0:title[1]" w:storeItemID="{6C3C8BC8-F283-45AE-878A-BAB7291924A1}"/>
             <w:text/>
           </w:sdtPr>
-          <w:sdtEndPr/>
           <w:sdtContent>
             <w:p>
               <w:pPr>
@@ -162,7 +161,6 @@
             <w:dataBinding w:prefixMappings="xmlns:ns0='http://purl.org/dc/elements/1.1/' xmlns:ns1='http://schemas.openxmlformats.org/package/2006/metadata/core-properties' " w:xpath="/ns1:coreProperties[1]/ns0:subject[1]" w:storeItemID="{6C3C8BC8-F283-45AE-878A-BAB7291924A1}"/>
             <w:text/>
           </w:sdtPr>
-          <w:sdtEndPr/>
           <w:sdtContent>
             <w:p>
               <w:pPr>
@@ -6715,7 +6713,7 @@
           <v:rect id="rectole0000000000" o:spid="_x0000_i1025" style="width:398.4pt;height:88.2pt" o:ole="" o:preferrelative="t" stroked="f">
             <v:imagedata r:id="rId12" o:title=""/>
           </v:rect>
-          <o:OLEObject Type="Embed" ProgID="StaticMetafile" ShapeID="rectole0000000000" DrawAspect="Content" ObjectID="_1590579415" r:id="rId13"/>
+          <o:OLEObject Type="Embed" ProgID="StaticMetafile" ShapeID="rectole0000000000" DrawAspect="Content" ObjectID="_1590582163" r:id="rId13"/>
         </w:object>
       </w:r>
     </w:p>
@@ -6750,7 +6748,7 @@
           <v:rect id="rectole0000000001" o:spid="_x0000_i1026" style="width:484.2pt;height:102.6pt" o:ole="" o:preferrelative="t" stroked="f">
             <v:imagedata r:id="rId14" o:title=""/>
           </v:rect>
-          <o:OLEObject Type="Embed" ProgID="StaticMetafile" ShapeID="rectole0000000001" DrawAspect="Content" ObjectID="_1590579416" r:id="rId15"/>
+          <o:OLEObject Type="Embed" ProgID="StaticMetafile" ShapeID="rectole0000000001" DrawAspect="Content" ObjectID="_1590582164" r:id="rId15"/>
         </w:object>
       </w:r>
     </w:p>
@@ -6874,7 +6872,7 @@
           <v:rect id="rectole0000000002" o:spid="_x0000_i1027" style="width:544.2pt;height:84.6pt" o:ole="" o:preferrelative="t" stroked="f">
             <v:imagedata r:id="rId16" o:title=""/>
           </v:rect>
-          <o:OLEObject Type="Embed" ProgID="StaticMetafile" ShapeID="rectole0000000002" DrawAspect="Content" ObjectID="_1590579417" r:id="rId17"/>
+          <o:OLEObject Type="Embed" ProgID="StaticMetafile" ShapeID="rectole0000000002" DrawAspect="Content" ObjectID="_1590582165" r:id="rId17"/>
         </w:object>
       </w:r>
     </w:p>
@@ -6934,7 +6932,7 @@
           <v:rect id="rectole0000000003" o:spid="_x0000_i1028" style="width:544.2pt;height:60.6pt" o:ole="" o:preferrelative="t" stroked="f">
             <v:imagedata r:id="rId18" o:title=""/>
           </v:rect>
-          <o:OLEObject Type="Embed" ProgID="StaticMetafile" ShapeID="rectole0000000003" DrawAspect="Content" ObjectID="_1590579418" r:id="rId19"/>
+          <o:OLEObject Type="Embed" ProgID="StaticMetafile" ShapeID="rectole0000000003" DrawAspect="Content" ObjectID="_1590582166" r:id="rId19"/>
         </w:object>
       </w:r>
     </w:p>
@@ -11370,6 +11368,15 @@
     </w:p>
     <w:p>
       <w:pPr>
+        <w:rPr>
+          <w:rFonts w:ascii="Times New Roman" w:hAnsi="Times New Roman" w:cs="Times New Roman"/>
+          <w:sz w:val="24"/>
+          <w:szCs w:val="24"/>
+        </w:rPr>
+      </w:pPr>
+    </w:p>
+    <w:p>
+      <w:pPr>
         <w:pStyle w:val="Heading2"/>
         <w:rPr>
           <w:rFonts w:ascii="Times New Roman" w:eastAsia="Arial" w:hAnsi="Times New Roman" w:cs="Times New Roman"/>
@@ -11681,20 +11688,42 @@
       <w:bookmarkEnd w:id="19"/>
     </w:p>
     <w:p>
-      <w:r>
+      <w:pPr>
+        <w:rPr>
+          <w:rFonts w:ascii="Times New Roman" w:hAnsi="Times New Roman" w:cs="Times New Roman"/>
+          <w:sz w:val="24"/>
+          <w:szCs w:val="24"/>
+        </w:rPr>
+      </w:pPr>
+      <w:r>
+        <w:rPr>
+          <w:rFonts w:ascii="Times New Roman" w:hAnsi="Times New Roman" w:cs="Times New Roman"/>
+          <w:sz w:val="24"/>
+          <w:szCs w:val="24"/>
+        </w:rPr>
         <w:t>Polymorphism represents an object’s ability to present the same interface, but different behavior based on instantiation.</w:t>
       </w:r>
     </w:p>
     <w:p>
-      <w:r>
-        <w:rPr>
+      <w:pPr>
+        <w:rPr>
+          <w:rFonts w:ascii="Times New Roman" w:hAnsi="Times New Roman" w:cs="Times New Roman"/>
+          <w:sz w:val="24"/>
+          <w:szCs w:val="24"/>
+        </w:rPr>
+      </w:pPr>
+      <w:r>
+        <w:rPr>
+          <w:rFonts w:ascii="Times New Roman" w:hAnsi="Times New Roman" w:cs="Times New Roman"/>
           <w:noProof/>
+          <w:sz w:val="24"/>
+          <w:szCs w:val="24"/>
         </w:rPr>
         <w:lastRenderedPageBreak/>
         <w:drawing>
           <wp:inline distT="0" distB="0" distL="0" distR="0" wp14:anchorId="3892D782" wp14:editId="0C7EA083">
-            <wp:extent cx="4067175" cy="3419475"/>
-            <wp:effectExtent l="0" t="0" r="9525" b="9525"/>
+            <wp:extent cx="3215640" cy="2703547"/>
+            <wp:effectExtent l="0" t="0" r="0" b="0"/>
             <wp:docPr id="27" name="Picture 27"/>
             <wp:cNvGraphicFramePr>
               <a:graphicFrameLocks xmlns:a="http://schemas.openxmlformats.org/drawingml/2006/main" noChangeAspect="1"/>
@@ -11715,7 +11744,7 @@
                   <pic:spPr>
                     <a:xfrm>
                       <a:off x="0" y="0"/>
-                      <a:ext cx="4067175" cy="3419475"/>
+                      <a:ext cx="3231460" cy="2716848"/>
                     </a:xfrm>
                     <a:prstGeom prst="rect">
                       <a:avLst/>
@@ -11729,13 +11758,90 @@
       </w:r>
     </w:p>
     <w:p>
-      <w:r>
+      <w:pPr>
+        <w:rPr>
+          <w:rFonts w:ascii="Times New Roman" w:hAnsi="Times New Roman" w:cs="Times New Roman"/>
+          <w:sz w:val="24"/>
+          <w:szCs w:val="24"/>
+        </w:rPr>
+      </w:pPr>
+      <w:r>
+        <w:rPr>
+          <w:rFonts w:ascii="Times New Roman" w:hAnsi="Times New Roman" w:cs="Times New Roman"/>
+          <w:sz w:val="24"/>
+          <w:szCs w:val="24"/>
+        </w:rPr>
         <w:t>The previous example is a classic one: a vehicle’s number of wheels is dependent on the vehicle itself</w:t>
       </w:r>
       <w:r>
+        <w:rPr>
+          <w:rFonts w:ascii="Times New Roman" w:hAnsi="Times New Roman" w:cs="Times New Roman"/>
+          <w:sz w:val="24"/>
+          <w:szCs w:val="24"/>
+        </w:rPr>
         <w:t>.</w:t>
       </w:r>
-      <w:bookmarkStart w:id="20" w:name="_GoBack"/>
+    </w:p>
+    <w:p>
+      <w:pPr>
+        <w:rPr>
+          <w:rFonts w:ascii="Times New Roman" w:hAnsi="Times New Roman" w:cs="Times New Roman"/>
+          <w:sz w:val="24"/>
+          <w:szCs w:val="24"/>
+        </w:rPr>
+      </w:pPr>
+    </w:p>
+    <w:p>
+      <w:pPr>
+        <w:rPr>
+          <w:rFonts w:ascii="Times New Roman" w:hAnsi="Times New Roman" w:cs="Times New Roman"/>
+          <w:sz w:val="24"/>
+          <w:szCs w:val="24"/>
+        </w:rPr>
+      </w:pPr>
+      <w:r>
+        <w:rPr>
+          <w:rFonts w:ascii="Times New Roman" w:hAnsi="Times New Roman" w:cs="Times New Roman"/>
+          <w:sz w:val="24"/>
+          <w:szCs w:val="24"/>
+        </w:rPr>
+        <w:t>Polymorphism is important in OOP because it helps model behavior</w:t>
+      </w:r>
+      <w:r>
+        <w:rPr>
+          <w:rFonts w:ascii="Times New Roman" w:hAnsi="Times New Roman" w:cs="Times New Roman"/>
+          <w:sz w:val="24"/>
+          <w:szCs w:val="24"/>
+        </w:rPr>
+        <w:t xml:space="preserve"> in hierarchies of classes/interfaces. </w:t>
+      </w:r>
+      <w:r>
+        <w:rPr>
+          <w:rFonts w:ascii="Times New Roman" w:hAnsi="Times New Roman" w:cs="Times New Roman"/>
+          <w:sz w:val="24"/>
+          <w:szCs w:val="24"/>
+        </w:rPr>
+        <w:t>This way, it better assembles real world examples, making it easier for the programmer to think in terms of how classes should interact/behave.</w:t>
+      </w:r>
+    </w:p>
+    <w:p>
+      <w:pPr>
+        <w:pStyle w:val="Heading2"/>
+        <w:rPr>
+          <w:rFonts w:ascii="Times New Roman" w:eastAsia="Arial" w:hAnsi="Times New Roman" w:cs="Times New Roman"/>
+          <w:sz w:val="24"/>
+          <w:szCs w:val="24"/>
+        </w:rPr>
+      </w:pPr>
+      <w:bookmarkStart w:id="20" w:name="_Toc516751311"/>
+      <w:r>
+        <w:rPr>
+          <w:rFonts w:ascii="Times New Roman" w:eastAsia="Arial" w:hAnsi="Times New Roman" w:cs="Times New Roman"/>
+          <w:sz w:val="24"/>
+          <w:szCs w:val="24"/>
+        </w:rPr>
+        <w:t>Dynamic binding</w:t>
+      </w:r>
       <w:bookmarkEnd w:id="20"/>
     </w:p>
     <w:p>
@@ -11747,36 +11853,16 @@
           <w:szCs w:val="24"/>
         </w:rPr>
       </w:pPr>
-      <w:bookmarkStart w:id="21" w:name="_Toc516751311"/>
-      <w:r>
-        <w:rPr>
-          <w:rFonts w:ascii="Times New Roman" w:eastAsia="Arial" w:hAnsi="Times New Roman" w:cs="Times New Roman"/>
-          <w:sz w:val="24"/>
-          <w:szCs w:val="24"/>
-        </w:rPr>
-        <w:t>Dynamic binding</w:t>
+      <w:bookmarkStart w:id="21" w:name="_Toc516751312"/>
+      <w:r>
+        <w:rPr>
+          <w:rFonts w:ascii="Times New Roman" w:eastAsia="Arial" w:hAnsi="Times New Roman" w:cs="Times New Roman"/>
+          <w:sz w:val="24"/>
+          <w:szCs w:val="24"/>
+        </w:rPr>
+        <w:t>Relations -&gt; passing state and modifying it internally</w:t>
       </w:r>
       <w:bookmarkEnd w:id="21"/>
-    </w:p>
-    <w:p>
-      <w:pPr>
-        <w:pStyle w:val="Heading2"/>
-        <w:rPr>
-          <w:rFonts w:ascii="Times New Roman" w:eastAsia="Arial" w:hAnsi="Times New Roman" w:cs="Times New Roman"/>
-          <w:sz w:val="24"/>
-          <w:szCs w:val="24"/>
-        </w:rPr>
-      </w:pPr>
-      <w:bookmarkStart w:id="22" w:name="_Toc516751312"/>
-      <w:r>
-        <w:rPr>
-          <w:rFonts w:ascii="Times New Roman" w:eastAsia="Arial" w:hAnsi="Times New Roman" w:cs="Times New Roman"/>
-          <w:sz w:val="24"/>
-          <w:szCs w:val="24"/>
-        </w:rPr>
-        <w:t>Relations -&gt; passing state and modifying it internally</w:t>
-      </w:r>
-      <w:bookmarkEnd w:id="22"/>
     </w:p>
     <w:p>
       <w:pPr>
@@ -12051,6 +12137,7 @@
           <w:sz w:val="24"/>
           <w:szCs w:val="24"/>
         </w:rPr>
+        <w:lastRenderedPageBreak/>
         <w:t>Easier to make analogies with real life</w:t>
       </w:r>
     </w:p>
@@ -12078,7 +12165,6 @@
           <w:sz w:val="24"/>
           <w:szCs w:val="24"/>
         </w:rPr>
-        <w:lastRenderedPageBreak/>
         <w:t>Disadvantages include:</w:t>
       </w:r>
     </w:p>
@@ -12103,15 +12189,7 @@
           <w:sz w:val="24"/>
           <w:szCs w:val="24"/>
         </w:rPr>
-        <w:t>Behavior</w:t>
-      </w:r>
-      <w:r>
-        <w:rPr>
-          <w:rFonts w:ascii="Times New Roman" w:eastAsia="Arial" w:hAnsi="Times New Roman" w:cs="Times New Roman"/>
-          <w:sz w:val="24"/>
-          <w:szCs w:val="24"/>
-        </w:rPr>
-        <w:t xml:space="preserve"> might be hard to predict at times</w:t>
+        <w:t>Behavior might be hard to predict at times</w:t>
       </w:r>
     </w:p>
     <w:p>
@@ -12295,6 +12373,111 @@
     </w:p>
     <w:p>
       <w:pPr>
+        <w:spacing w:after="0" w:line="240" w:lineRule="auto"/>
+        <w:rPr>
+          <w:rFonts w:ascii="Times New Roman" w:eastAsia="Arial" w:hAnsi="Times New Roman" w:cs="Times New Roman"/>
+          <w:sz w:val="24"/>
+          <w:szCs w:val="24"/>
+        </w:rPr>
+      </w:pPr>
+      <w:r>
+        <w:rPr>
+          <w:rFonts w:ascii="Times New Roman" w:eastAsia="Arial" w:hAnsi="Times New Roman" w:cs="Times New Roman"/>
+          <w:sz w:val="24"/>
+          <w:szCs w:val="24"/>
+        </w:rPr>
+        <w:t xml:space="preserve">This is one of the most fundamental </w:t>
+      </w:r>
+      <w:r>
+        <w:rPr>
+          <w:rFonts w:ascii="Times New Roman" w:eastAsia="Arial" w:hAnsi="Times New Roman" w:cs="Times New Roman"/>
+          <w:sz w:val="24"/>
+          <w:szCs w:val="24"/>
+        </w:rPr>
+        <w:t xml:space="preserve">ideas programmers have to get their head around in OOP – as opposed to FP, where passing state and modifying anything is never actually done. </w:t>
+      </w:r>
+      <w:r>
+        <w:rPr>
+          <w:rFonts w:ascii="Times New Roman" w:eastAsia="Arial" w:hAnsi="Times New Roman" w:cs="Times New Roman"/>
+          <w:sz w:val="24"/>
+          <w:szCs w:val="24"/>
+        </w:rPr>
+        <w:t xml:space="preserve">This is one of the major differences between the paradigms – </w:t>
+      </w:r>
+      <w:r>
+        <w:rPr>
+          <w:rFonts w:ascii="Times New Roman" w:eastAsia="Arial" w:hAnsi="Times New Roman" w:cs="Times New Roman"/>
+          <w:sz w:val="24"/>
+          <w:szCs w:val="24"/>
+        </w:rPr>
+        <w:t>OOP is all about change, triggers and exchanging information, while FP is all about functions that give an output for an input, without changing anything.</w:t>
+      </w:r>
+      <w:r>
+        <w:rPr>
+          <w:rFonts w:ascii="Times New Roman" w:eastAsia="Arial" w:hAnsi="Times New Roman" w:cs="Times New Roman"/>
+          <w:sz w:val="24"/>
+          <w:szCs w:val="24"/>
+        </w:rPr>
+        <w:t xml:space="preserve"> </w:t>
+      </w:r>
+    </w:p>
+    <w:p>
+      <w:pPr>
+        <w:spacing w:after="0" w:line="240" w:lineRule="auto"/>
+        <w:rPr>
+          <w:rFonts w:ascii="Times New Roman" w:eastAsia="Arial" w:hAnsi="Times New Roman" w:cs="Times New Roman"/>
+          <w:sz w:val="24"/>
+          <w:szCs w:val="24"/>
+        </w:rPr>
+      </w:pPr>
+      <w:r>
+        <w:rPr>
+          <w:rFonts w:ascii="Times New Roman" w:eastAsia="Arial" w:hAnsi="Times New Roman" w:cs="Times New Roman"/>
+          <w:sz w:val="24"/>
+          <w:szCs w:val="24"/>
+        </w:rPr>
+        <w:t xml:space="preserve">Most of the elements from both paradigms </w:t>
+      </w:r>
+      <w:r>
+        <w:rPr>
+          <w:rFonts w:ascii="Times New Roman" w:eastAsia="Arial" w:hAnsi="Times New Roman" w:cs="Times New Roman"/>
+          <w:sz w:val="24"/>
+          <w:szCs w:val="24"/>
+        </w:rPr>
+        <w:t xml:space="preserve">are centered around these </w:t>
+      </w:r>
+      <w:r>
+        <w:rPr>
+          <w:rFonts w:ascii="Times New Roman" w:eastAsia="Arial" w:hAnsi="Times New Roman" w:cs="Times New Roman"/>
+          <w:sz w:val="24"/>
+          <w:szCs w:val="24"/>
+        </w:rPr>
+        <w:t>2 fundamentally different ideas</w:t>
+      </w:r>
+      <w:r>
+        <w:rPr>
+          <w:rFonts w:ascii="Times New Roman" w:eastAsia="Arial" w:hAnsi="Times New Roman" w:cs="Times New Roman"/>
+          <w:sz w:val="24"/>
+          <w:szCs w:val="24"/>
+        </w:rPr>
+        <w:t>.</w:t>
+      </w:r>
+      <w:bookmarkStart w:id="22" w:name="_GoBack"/>
+      <w:bookmarkEnd w:id="22"/>
+    </w:p>
+    <w:p>
+      <w:pPr>
+        <w:spacing w:after="0" w:line="240" w:lineRule="auto"/>
+        <w:rPr>
+          <w:rFonts w:ascii="Times New Roman" w:eastAsia="Arial" w:hAnsi="Times New Roman" w:cs="Times New Roman"/>
+          <w:b/>
+          <w:sz w:val="24"/>
+          <w:szCs w:val="24"/>
+        </w:rPr>
+      </w:pPr>
+    </w:p>
+    <w:p>
+      <w:pPr>
         <w:pStyle w:val="Heading1"/>
         <w:rPr>
           <w:rFonts w:ascii="Times New Roman" w:eastAsia="Arial" w:hAnsi="Times New Roman" w:cs="Times New Roman"/>
@@ -12425,6 +12608,7 @@
           <w:sz w:val="24"/>
           <w:szCs w:val="24"/>
         </w:rPr>
+        <w:lastRenderedPageBreak/>
         <w:drawing>
           <wp:inline distT="0" distB="0" distL="0" distR="0" wp14:anchorId="521A55A8" wp14:editId="47C84872">
             <wp:extent cx="4276725" cy="1638300"/>
@@ -12563,7 +12747,6 @@
           <w:sz w:val="24"/>
           <w:szCs w:val="24"/>
         </w:rPr>
-        <w:lastRenderedPageBreak/>
         <w:drawing>
           <wp:inline distT="0" distB="0" distL="0" distR="0" wp14:anchorId="7B2149FB" wp14:editId="2A1BEE98">
             <wp:extent cx="5219700" cy="1514475"/>
@@ -12692,6 +12875,7 @@
           <w:sz w:val="24"/>
           <w:szCs w:val="24"/>
         </w:rPr>
+        <w:lastRenderedPageBreak/>
         <w:drawing>
           <wp:inline distT="0" distB="0" distL="0" distR="0" wp14:anchorId="0191A3EE" wp14:editId="05F03BFF">
             <wp:extent cx="4857750" cy="3105150"/>
@@ -12761,7 +12945,6 @@
           <w:sz w:val="24"/>
           <w:szCs w:val="24"/>
         </w:rPr>
-        <w:lastRenderedPageBreak/>
         <w:drawing>
           <wp:inline distT="0" distB="0" distL="0" distR="0" wp14:anchorId="3D31737A" wp14:editId="4F15780F">
             <wp:extent cx="4295775" cy="1828800"/>
@@ -12944,6 +13127,7 @@
           <w:sz w:val="24"/>
           <w:szCs w:val="24"/>
         </w:rPr>
+        <w:lastRenderedPageBreak/>
         <w:t>This greatly enables modularity and atomicity, as it enables the programmer to easily chain function without have to write a lot of extra boilerplate code.</w:t>
       </w:r>
     </w:p>
@@ -13023,7 +13207,6 @@
           <w:sz w:val="24"/>
           <w:szCs w:val="24"/>
         </w:rPr>
-        <w:lastRenderedPageBreak/>
         <w:drawing>
           <wp:inline distT="0" distB="0" distL="0" distR="0" wp14:anchorId="317B80A2" wp14:editId="42222160">
             <wp:extent cx="3876675" cy="1933575"/>
@@ -13356,16 +13539,7 @@
           <w:sz w:val="24"/>
           <w:szCs w:val="24"/>
         </w:rPr>
-        <w:t xml:space="preserve">Use recursion to express a flow – ideally, all recursion functions should be tail optimized. It is a technique where all intermediate calls of the function are not held onto the stack anymore, except the first and last one. This makes any update method on a value trivially </w:t>
-      </w:r>
-      <w:r>
-        <w:rPr>
-          <w:rFonts w:ascii="Times New Roman" w:hAnsi="Times New Roman" w:cs="Times New Roman"/>
-          <w:sz w:val="24"/>
-          <w:szCs w:val="24"/>
-        </w:rPr>
-        <w:lastRenderedPageBreak/>
-        <w:t>simple for the garbage collector to remove from memory, making sure there is as little memory as possible used.</w:t>
+        <w:t>Use recursion to express a flow – ideally, all recursion functions should be tail optimized. It is a technique where all intermediate calls of the function are not held onto the stack anymore, except the first and last one. This makes any update method on a value trivially simple for the garbage collector to remove from memory, making sure there is as little memory as possible used.</w:t>
       </w:r>
     </w:p>
     <w:p>
@@ -13634,7 +13808,6 @@
           <w:sz w:val="24"/>
           <w:szCs w:val="24"/>
         </w:rPr>
-        <w:lastRenderedPageBreak/>
         <w:drawing>
           <wp:inline distT="0" distB="0" distL="0" distR="0" wp14:anchorId="4EF5F90C" wp14:editId="0CE9A4F3">
             <wp:extent cx="5943600" cy="1527810"/>
@@ -13957,6 +14130,7 @@
           <w:sz w:val="24"/>
           <w:szCs w:val="24"/>
         </w:rPr>
+        <w:lastRenderedPageBreak/>
         <w:t xml:space="preserve">Now, having split the initial function into smaller, atomic function which deal with only 1 task, it is easy to compose them in Scala </w:t>
       </w:r>
       <w:r>
@@ -14565,7 +14739,6 @@
           <w:sz w:val="24"/>
           <w:szCs w:val="24"/>
         </w:rPr>
-        <w:lastRenderedPageBreak/>
         <w:drawing>
           <wp:inline distT="0" distB="0" distL="0" distR="0" wp14:anchorId="4DA97681" wp14:editId="0D0ACF8B">
             <wp:extent cx="5762625" cy="2628900"/>
@@ -16619,7 +16792,7 @@
           <v:rect id="_x0000_i1029" style="width:468pt;height:99pt" o:ole="" o:preferrelative="t" stroked="f">
             <v:imagedata r:id="rId14" o:title=""/>
           </v:rect>
-          <o:OLEObject Type="Embed" ProgID="StaticMetafile" ShapeID="_x0000_i1029" DrawAspect="Content" ObjectID="_1590579419" r:id="rId49"/>
+          <o:OLEObject Type="Embed" ProgID="StaticMetafile" ShapeID="_x0000_i1029" DrawAspect="Content" ObjectID="_1590582167" r:id="rId49"/>
         </w:object>
       </w:r>
     </w:p>
@@ -16708,7 +16881,7 @@
           <v:rect id="_x0000_i1030" style="width:398.4pt;height:88.2pt" o:ole="" o:preferrelative="t" stroked="f">
             <v:imagedata r:id="rId12" o:title=""/>
           </v:rect>
-          <o:OLEObject Type="Embed" ProgID="StaticMetafile" ShapeID="_x0000_i1030" DrawAspect="Content" ObjectID="_1590579420" r:id="rId50"/>
+          <o:OLEObject Type="Embed" ProgID="StaticMetafile" ShapeID="_x0000_i1030" DrawAspect="Content" ObjectID="_1590582168" r:id="rId50"/>
         </w:object>
       </w:r>
     </w:p>
@@ -18840,7 +19013,6 @@
         <w:docPartUnique/>
       </w:docPartObj>
     </w:sdtPr>
-    <w:sdtEndPr/>
     <w:sdtContent>
       <w:p>
         <w:pPr>
@@ -18872,7 +19044,7 @@
           <w:rPr>
             <w:noProof/>
           </w:rPr>
-          <w:t>18</w:t>
+          <w:t>19</w:t>
         </w:r>
         <w:r>
           <w:rPr>
@@ -24400,9 +24572,9 @@
     <w:rsid w:val="00757365"/>
     <w:rsid w:val="007B6984"/>
     <w:rsid w:val="00894FEE"/>
-    <w:rsid w:val="00932B1B"/>
     <w:rsid w:val="00937C90"/>
     <w:rsid w:val="009A13B2"/>
+    <w:rsid w:val="009C1280"/>
     <w:rsid w:val="009C7CC0"/>
     <w:rsid w:val="00C4184A"/>
     <w:rsid w:val="00DC38BB"/>
@@ -25145,7 +25317,7 @@
 </file>
 
 <file path=customXml/itemProps1.xml><?xml version="1.0" encoding="utf-8"?>
-<ds:datastoreItem xmlns:ds="http://schemas.openxmlformats.org/officeDocument/2006/customXml" ds:itemID="{9902994A-914A-4DAC-BCEC-A950AD22D671}">
+<ds:datastoreItem xmlns:ds="http://schemas.openxmlformats.org/officeDocument/2006/customXml" ds:itemID="{348FB77F-117C-47A8-9C69-FBDB2F6B54A4}">
   <ds:schemaRefs>
     <ds:schemaRef ds:uri="http://schemas.openxmlformats.org/officeDocument/2006/bibliography"/>
   </ds:schemaRefs>

</xml_diff>

<commit_message>
current state of the industry
</commit_message>
<xml_diff>
--- a/robert-butacu-work.docx
+++ b/robert-butacu-work.docx
@@ -114,6 +114,7 @@
             <w:dataBinding w:prefixMappings="xmlns:ns0='http://purl.org/dc/elements/1.1/' xmlns:ns1='http://schemas.openxmlformats.org/package/2006/metadata/core-properties' " w:xpath="/ns1:coreProperties[1]/ns0:title[1]" w:storeItemID="{6C3C8BC8-F283-45AE-878A-BAB7291924A1}"/>
             <w:text/>
           </w:sdtPr>
+          <w:sdtEndPr/>
           <w:sdtContent>
             <w:p>
               <w:pPr>
@@ -161,6 +162,7 @@
             <w:dataBinding w:prefixMappings="xmlns:ns0='http://purl.org/dc/elements/1.1/' xmlns:ns1='http://schemas.openxmlformats.org/package/2006/metadata/core-properties' " w:xpath="/ns1:coreProperties[1]/ns0:subject[1]" w:storeItemID="{6C3C8BC8-F283-45AE-878A-BAB7291924A1}"/>
             <w:text/>
           </w:sdtPr>
+          <w:sdtEndPr/>
           <w:sdtContent>
             <w:p>
               <w:pPr>
@@ -369,12 +371,11 @@
     <w:sdt>
       <w:sdtPr>
         <w:rPr>
-          <w:rFonts w:ascii="Times New Roman" w:eastAsiaTheme="minorEastAsia" w:hAnsi="Times New Roman" w:cs="Times New Roman"/>
-          <w:color w:val="auto"/>
-          <w:sz w:val="24"/>
-          <w:szCs w:val="24"/>
-        </w:rPr>
-        <w:id w:val="1248154520"/>
+          <w:rFonts w:ascii="Times New Roman" w:hAnsi="Times New Roman" w:cs="Times New Roman"/>
+          <w:sz w:val="24"/>
+          <w:szCs w:val="24"/>
+        </w:rPr>
+        <w:id w:val="-810171581"/>
         <w:docPartObj>
           <w:docPartGallery w:val="Table of Contents"/>
           <w:docPartUnique/>
@@ -382,9 +383,11 @@
       </w:sdtPr>
       <w:sdtEndPr>
         <w:rPr>
+          <w:rFonts w:eastAsiaTheme="minorEastAsia"/>
           <w:b/>
           <w:bCs/>
           <w:noProof/>
+          <w:color w:val="auto"/>
         </w:rPr>
       </w:sdtEndPr>
       <w:sdtContent>
@@ -443,7 +446,7 @@
             </w:rPr>
             <w:fldChar w:fldCharType="separate"/>
           </w:r>
-          <w:hyperlink w:anchor="_Toc517295739" w:history="1">
+          <w:hyperlink w:anchor="_Toc517528160" w:history="1">
             <w:r>
               <w:rPr>
                 <w:rStyle w:val="Hyperlink"/>
@@ -482,7 +485,7 @@
                 <w:sz w:val="24"/>
                 <w:szCs w:val="24"/>
               </w:rPr>
-              <w:instrText xml:space="preserve"> PAGEREF _Toc517295739 \h </w:instrText>
+              <w:instrText xml:space="preserve"> PAGEREF _Toc517528160 \h </w:instrText>
             </w:r>
             <w:r>
               <w:rPr>
@@ -538,7 +541,7 @@
               <w:szCs w:val="24"/>
             </w:rPr>
           </w:pPr>
-          <w:hyperlink w:anchor="_Toc517295740" w:history="1">
+          <w:hyperlink w:anchor="_Toc517528161" w:history="1">
             <w:r>
               <w:rPr>
                 <w:rStyle w:val="Hyperlink"/>
@@ -577,7 +580,7 @@
                 <w:sz w:val="24"/>
                 <w:szCs w:val="24"/>
               </w:rPr>
-              <w:instrText xml:space="preserve"> PAGEREF _Toc517295740 \h </w:instrText>
+              <w:instrText xml:space="preserve"> PAGEREF _Toc517528161 \h </w:instrText>
             </w:r>
             <w:r>
               <w:rPr>
@@ -633,7 +636,7 @@
               <w:szCs w:val="24"/>
             </w:rPr>
           </w:pPr>
-          <w:hyperlink w:anchor="_Toc517295741" w:history="1">
+          <w:hyperlink w:anchor="_Toc517528162" w:history="1">
             <w:r>
               <w:rPr>
                 <w:rStyle w:val="Hyperlink"/>
@@ -672,7 +675,7 @@
                 <w:sz w:val="24"/>
                 <w:szCs w:val="24"/>
               </w:rPr>
-              <w:instrText xml:space="preserve"> PAGEREF _Toc517295741 \h </w:instrText>
+              <w:instrText xml:space="preserve"> PAGEREF _Toc517528162 \h </w:instrText>
             </w:r>
             <w:r>
               <w:rPr>
@@ -728,7 +731,7 @@
               <w:szCs w:val="24"/>
             </w:rPr>
           </w:pPr>
-          <w:hyperlink w:anchor="_Toc517295742" w:history="1">
+          <w:hyperlink w:anchor="_Toc517528163" w:history="1">
             <w:r>
               <w:rPr>
                 <w:rStyle w:val="Hyperlink"/>
@@ -767,7 +770,7 @@
                 <w:sz w:val="24"/>
                 <w:szCs w:val="24"/>
               </w:rPr>
-              <w:instrText xml:space="preserve"> PAGEREF _Toc517295742 \h </w:instrText>
+              <w:instrText xml:space="preserve"> PAGEREF _Toc517528163 \h </w:instrText>
             </w:r>
             <w:r>
               <w:rPr>
@@ -823,7 +826,7 @@
               <w:szCs w:val="24"/>
             </w:rPr>
           </w:pPr>
-          <w:hyperlink w:anchor="_Toc517295743" w:history="1">
+          <w:hyperlink w:anchor="_Toc517528164" w:history="1">
             <w:r>
               <w:rPr>
                 <w:rStyle w:val="Hyperlink"/>
@@ -862,7 +865,7 @@
                 <w:sz w:val="24"/>
                 <w:szCs w:val="24"/>
               </w:rPr>
-              <w:instrText xml:space="preserve"> PAGEREF _Toc517295743 \h </w:instrText>
+              <w:instrText xml:space="preserve"> PAGEREF _Toc517528164 \h </w:instrText>
             </w:r>
             <w:r>
               <w:rPr>
@@ -918,7 +921,7 @@
               <w:szCs w:val="24"/>
             </w:rPr>
           </w:pPr>
-          <w:hyperlink w:anchor="_Toc517295744" w:history="1">
+          <w:hyperlink w:anchor="_Toc517528165" w:history="1">
             <w:r>
               <w:rPr>
                 <w:rStyle w:val="Hyperlink"/>
@@ -957,7 +960,7 @@
                 <w:sz w:val="24"/>
                 <w:szCs w:val="24"/>
               </w:rPr>
-              <w:instrText xml:space="preserve"> PAGEREF _Toc517295744 \h </w:instrText>
+              <w:instrText xml:space="preserve"> PAGEREF _Toc517528165 \h </w:instrText>
             </w:r>
             <w:r>
               <w:rPr>
@@ -1013,7 +1016,7 @@
               <w:szCs w:val="24"/>
             </w:rPr>
           </w:pPr>
-          <w:hyperlink w:anchor="_Toc517295745" w:history="1">
+          <w:hyperlink w:anchor="_Toc517528166" w:history="1">
             <w:r>
               <w:rPr>
                 <w:rStyle w:val="Hyperlink"/>
@@ -1052,7 +1055,7 @@
                 <w:sz w:val="24"/>
                 <w:szCs w:val="24"/>
               </w:rPr>
-              <w:instrText xml:space="preserve"> PAGEREF _Toc517295745 \h </w:instrText>
+              <w:instrText xml:space="preserve"> PAGEREF _Toc517528166 \h </w:instrText>
             </w:r>
             <w:r>
               <w:rPr>
@@ -1081,7 +1084,7 @@
                 <w:sz w:val="24"/>
                 <w:szCs w:val="24"/>
               </w:rPr>
-              <w:t>6</w:t>
+              <w:t>8</w:t>
             </w:r>
             <w:r>
               <w:rPr>
@@ -1108,7 +1111,7 @@
               <w:szCs w:val="24"/>
             </w:rPr>
           </w:pPr>
-          <w:hyperlink w:anchor="_Toc517295746" w:history="1">
+          <w:hyperlink w:anchor="_Toc517528167" w:history="1">
             <w:r>
               <w:rPr>
                 <w:rStyle w:val="Hyperlink"/>
@@ -1147,7 +1150,7 @@
                 <w:sz w:val="24"/>
                 <w:szCs w:val="24"/>
               </w:rPr>
-              <w:instrText xml:space="preserve"> PAGEREF _Toc517295746 \h </w:instrText>
+              <w:instrText xml:space="preserve"> PAGEREF _Toc517528167 \h </w:instrText>
             </w:r>
             <w:r>
               <w:rPr>
@@ -1176,7 +1179,7 @@
                 <w:sz w:val="24"/>
                 <w:szCs w:val="24"/>
               </w:rPr>
-              <w:t>6</w:t>
+              <w:t>8</w:t>
             </w:r>
             <w:r>
               <w:rPr>
@@ -1203,7 +1206,7 @@
               <w:szCs w:val="24"/>
             </w:rPr>
           </w:pPr>
-          <w:hyperlink w:anchor="_Toc517295747" w:history="1">
+          <w:hyperlink w:anchor="_Toc517528168" w:history="1">
             <w:r>
               <w:rPr>
                 <w:rStyle w:val="Hyperlink"/>
@@ -1242,7 +1245,7 @@
                 <w:sz w:val="24"/>
                 <w:szCs w:val="24"/>
               </w:rPr>
-              <w:instrText xml:space="preserve"> PAGEREF _Toc517295747 \h </w:instrText>
+              <w:instrText xml:space="preserve"> PAGEREF _Toc517528168 \h </w:instrText>
             </w:r>
             <w:r>
               <w:rPr>
@@ -1271,7 +1274,7 @@
                 <w:sz w:val="24"/>
                 <w:szCs w:val="24"/>
               </w:rPr>
-              <w:t>6</w:t>
+              <w:t>8</w:t>
             </w:r>
             <w:r>
               <w:rPr>
@@ -1298,7 +1301,7 @@
               <w:szCs w:val="24"/>
             </w:rPr>
           </w:pPr>
-          <w:hyperlink w:anchor="_Toc517295748" w:history="1">
+          <w:hyperlink w:anchor="_Toc517528169" w:history="1">
             <w:r>
               <w:rPr>
                 <w:rStyle w:val="Hyperlink"/>
@@ -1307,7 +1310,7 @@
                 <w:sz w:val="24"/>
                 <w:szCs w:val="24"/>
               </w:rPr>
-              <w:t>Functions</w:t>
+              <w:t>Higher order functions</w:t>
             </w:r>
             <w:r>
               <w:rPr>
@@ -1337,7 +1340,7 @@
                 <w:sz w:val="24"/>
                 <w:szCs w:val="24"/>
               </w:rPr>
-              <w:instrText xml:space="preserve"> PAGEREF _Toc517295748 \h </w:instrText>
+              <w:instrText xml:space="preserve"> PAGEREF _Toc517528169 \h </w:instrText>
             </w:r>
             <w:r>
               <w:rPr>
@@ -1366,7 +1369,7 @@
                 <w:sz w:val="24"/>
                 <w:szCs w:val="24"/>
               </w:rPr>
-              <w:t>7</w:t>
+              <w:t>9</w:t>
             </w:r>
             <w:r>
               <w:rPr>
@@ -1393,7 +1396,7 @@
               <w:szCs w:val="24"/>
             </w:rPr>
           </w:pPr>
-          <w:hyperlink w:anchor="_Toc517295749" w:history="1">
+          <w:hyperlink w:anchor="_Toc517528170" w:history="1">
             <w:r>
               <w:rPr>
                 <w:rStyle w:val="Hyperlink"/>
@@ -1402,7 +1405,7 @@
                 <w:sz w:val="24"/>
                 <w:szCs w:val="24"/>
               </w:rPr>
-              <w:t>Higher order functions</w:t>
+              <w:t>Recursion</w:t>
             </w:r>
             <w:r>
               <w:rPr>
@@ -1432,7 +1435,7 @@
                 <w:sz w:val="24"/>
                 <w:szCs w:val="24"/>
               </w:rPr>
-              <w:instrText xml:space="preserve"> PAGEREF _Toc517295749 \h </w:instrText>
+              <w:instrText xml:space="preserve"> PAGEREF _Toc517528170 \h </w:instrText>
             </w:r>
             <w:r>
               <w:rPr>
@@ -1461,7 +1464,7 @@
                 <w:sz w:val="24"/>
                 <w:szCs w:val="24"/>
               </w:rPr>
-              <w:t>7</w:t>
+              <w:t>11</w:t>
             </w:r>
             <w:r>
               <w:rPr>
@@ -1488,7 +1491,7 @@
               <w:szCs w:val="24"/>
             </w:rPr>
           </w:pPr>
-          <w:hyperlink w:anchor="_Toc517295750" w:history="1">
+          <w:hyperlink w:anchor="_Toc517528171" w:history="1">
             <w:r>
               <w:rPr>
                 <w:rStyle w:val="Hyperlink"/>
@@ -1497,7 +1500,7 @@
                 <w:sz w:val="24"/>
                 <w:szCs w:val="24"/>
               </w:rPr>
-              <w:t>Recursion</w:t>
+              <w:t>Purity and side effects</w:t>
             </w:r>
             <w:r>
               <w:rPr>
@@ -1527,7 +1530,7 @@
                 <w:sz w:val="24"/>
                 <w:szCs w:val="24"/>
               </w:rPr>
-              <w:instrText xml:space="preserve"> PAGEREF _Toc517295750 \h </w:instrText>
+              <w:instrText xml:space="preserve"> PAGEREF _Toc517528171 \h </w:instrText>
             </w:r>
             <w:r>
               <w:rPr>
@@ -1556,7 +1559,7 @@
                 <w:sz w:val="24"/>
                 <w:szCs w:val="24"/>
               </w:rPr>
-              <w:t>9</w:t>
+              <w:t>13</w:t>
             </w:r>
             <w:r>
               <w:rPr>
@@ -1583,16 +1586,16 @@
               <w:szCs w:val="24"/>
             </w:rPr>
           </w:pPr>
-          <w:hyperlink w:anchor="_Toc517295751" w:history="1">
+          <w:hyperlink w:anchor="_Toc517528172" w:history="1">
             <w:r>
               <w:rPr>
                 <w:rStyle w:val="Hyperlink"/>
-                <w:rFonts w:ascii="Times New Roman" w:eastAsia="Arial" w:hAnsi="Times New Roman"/>
-                <w:noProof/>
-                <w:sz w:val="24"/>
-                <w:szCs w:val="24"/>
-              </w:rPr>
-              <w:t>Purity and side effects</w:t>
+                <w:rFonts w:ascii="Times New Roman" w:hAnsi="Times New Roman"/>
+                <w:noProof/>
+                <w:sz w:val="24"/>
+                <w:szCs w:val="24"/>
+              </w:rPr>
+              <w:t>Referential transparency and first-class functions</w:t>
             </w:r>
             <w:r>
               <w:rPr>
@@ -1622,7 +1625,7 @@
                 <w:sz w:val="24"/>
                 <w:szCs w:val="24"/>
               </w:rPr>
-              <w:instrText xml:space="preserve"> PAGEREF _Toc517295751 \h </w:instrText>
+              <w:instrText xml:space="preserve"> PAGEREF _Toc517528172 \h </w:instrText>
             </w:r>
             <w:r>
               <w:rPr>
@@ -1651,7 +1654,7 @@
                 <w:sz w:val="24"/>
                 <w:szCs w:val="24"/>
               </w:rPr>
-              <w:t>11</w:t>
+              <w:t>14</w:t>
             </w:r>
             <w:r>
               <w:rPr>
@@ -1678,16 +1681,16 @@
               <w:szCs w:val="24"/>
             </w:rPr>
           </w:pPr>
-          <w:hyperlink w:anchor="_Toc517295752" w:history="1">
+          <w:hyperlink w:anchor="_Toc517528173" w:history="1">
             <w:r>
               <w:rPr>
                 <w:rStyle w:val="Hyperlink"/>
-                <w:rFonts w:ascii="Times New Roman" w:hAnsi="Times New Roman"/>
-                <w:noProof/>
-                <w:sz w:val="24"/>
-                <w:szCs w:val="24"/>
-              </w:rPr>
-              <w:t>Referential transparency and first-class functions</w:t>
+                <w:rFonts w:ascii="Times New Roman" w:eastAsia="Arial" w:hAnsi="Times New Roman"/>
+                <w:noProof/>
+                <w:sz w:val="24"/>
+                <w:szCs w:val="24"/>
+              </w:rPr>
+              <w:t>Benefits/disadvantages</w:t>
             </w:r>
             <w:r>
               <w:rPr>
@@ -1717,7 +1720,7 @@
                 <w:sz w:val="24"/>
                 <w:szCs w:val="24"/>
               </w:rPr>
-              <w:instrText xml:space="preserve"> PAGEREF _Toc517295752 \h </w:instrText>
+              <w:instrText xml:space="preserve"> PAGEREF _Toc517528173 \h </w:instrText>
             </w:r>
             <w:r>
               <w:rPr>
@@ -1746,7 +1749,102 @@
                 <w:sz w:val="24"/>
                 <w:szCs w:val="24"/>
               </w:rPr>
-              <w:t>12</w:t>
+              <w:t>16</w:t>
+            </w:r>
+            <w:r>
+              <w:rPr>
+                <w:rFonts w:ascii="Times New Roman" w:hAnsi="Times New Roman"/>
+                <w:noProof/>
+                <w:webHidden/>
+                <w:sz w:val="24"/>
+                <w:szCs w:val="24"/>
+              </w:rPr>
+              <w:fldChar w:fldCharType="end"/>
+            </w:r>
+          </w:hyperlink>
+        </w:p>
+        <w:p>
+          <w:pPr>
+            <w:pStyle w:val="TOC1"/>
+            <w:tabs>
+              <w:tab w:val="right" w:leader="dot" w:pos="9350"/>
+            </w:tabs>
+            <w:rPr>
+              <w:rFonts w:ascii="Times New Roman" w:hAnsi="Times New Roman"/>
+              <w:noProof/>
+              <w:sz w:val="24"/>
+              <w:szCs w:val="24"/>
+            </w:rPr>
+          </w:pPr>
+          <w:hyperlink w:anchor="_Toc517528174" w:history="1">
+            <w:r>
+              <w:rPr>
+                <w:rStyle w:val="Hyperlink"/>
+                <w:rFonts w:ascii="Times New Roman" w:eastAsia="Arial" w:hAnsi="Times New Roman"/>
+                <w:noProof/>
+                <w:sz w:val="24"/>
+                <w:szCs w:val="24"/>
+              </w:rPr>
+              <w:t>Object Oriented programming elements</w:t>
+            </w:r>
+            <w:r>
+              <w:rPr>
+                <w:rFonts w:ascii="Times New Roman" w:hAnsi="Times New Roman"/>
+                <w:noProof/>
+                <w:webHidden/>
+                <w:sz w:val="24"/>
+                <w:szCs w:val="24"/>
+              </w:rPr>
+              <w:tab/>
+            </w:r>
+            <w:r>
+              <w:rPr>
+                <w:rFonts w:ascii="Times New Roman" w:hAnsi="Times New Roman"/>
+                <w:noProof/>
+                <w:webHidden/>
+                <w:sz w:val="24"/>
+                <w:szCs w:val="24"/>
+              </w:rPr>
+              <w:fldChar w:fldCharType="begin"/>
+            </w:r>
+            <w:r>
+              <w:rPr>
+                <w:rFonts w:ascii="Times New Roman" w:hAnsi="Times New Roman"/>
+                <w:noProof/>
+                <w:webHidden/>
+                <w:sz w:val="24"/>
+                <w:szCs w:val="24"/>
+              </w:rPr>
+              <w:instrText xml:space="preserve"> PAGEREF _Toc517528174 \h </w:instrText>
+            </w:r>
+            <w:r>
+              <w:rPr>
+                <w:rFonts w:ascii="Times New Roman" w:hAnsi="Times New Roman"/>
+                <w:noProof/>
+                <w:webHidden/>
+                <w:sz w:val="24"/>
+                <w:szCs w:val="24"/>
+              </w:rPr>
+            </w:r>
+            <w:r>
+              <w:rPr>
+                <w:rFonts w:ascii="Times New Roman" w:hAnsi="Times New Roman"/>
+                <w:noProof/>
+                <w:webHidden/>
+                <w:sz w:val="24"/>
+                <w:szCs w:val="24"/>
+              </w:rPr>
+              <w:fldChar w:fldCharType="separate"/>
+            </w:r>
+            <w:r>
+              <w:rPr>
+                <w:rFonts w:ascii="Times New Roman" w:hAnsi="Times New Roman"/>
+                <w:noProof/>
+                <w:webHidden/>
+                <w:sz w:val="24"/>
+                <w:szCs w:val="24"/>
+              </w:rPr>
+              <w:t>17</w:t>
             </w:r>
             <w:r>
               <w:rPr>
@@ -1773,7 +1871,7 @@
               <w:szCs w:val="24"/>
             </w:rPr>
           </w:pPr>
-          <w:hyperlink w:anchor="_Toc517295753" w:history="1">
+          <w:hyperlink w:anchor="_Toc517528175" w:history="1">
             <w:r>
               <w:rPr>
                 <w:rStyle w:val="Hyperlink"/>
@@ -1782,7 +1880,7 @@
                 <w:sz w:val="24"/>
                 <w:szCs w:val="24"/>
               </w:rPr>
-              <w:t>Benefits/disadvantages</w:t>
+              <w:t>Classes</w:t>
             </w:r>
             <w:r>
               <w:rPr>
@@ -1812,7 +1910,7 @@
                 <w:sz w:val="24"/>
                 <w:szCs w:val="24"/>
               </w:rPr>
-              <w:instrText xml:space="preserve"> PAGEREF _Toc517295753 \h </w:instrText>
+              <w:instrText xml:space="preserve"> PAGEREF _Toc517528175 \h </w:instrText>
             </w:r>
             <w:r>
               <w:rPr>
@@ -1841,7 +1939,482 @@
                 <w:sz w:val="24"/>
                 <w:szCs w:val="24"/>
               </w:rPr>
-              <w:t>14</w:t>
+              <w:t>17</w:t>
+            </w:r>
+            <w:r>
+              <w:rPr>
+                <w:rFonts w:ascii="Times New Roman" w:hAnsi="Times New Roman"/>
+                <w:noProof/>
+                <w:webHidden/>
+                <w:sz w:val="24"/>
+                <w:szCs w:val="24"/>
+              </w:rPr>
+              <w:fldChar w:fldCharType="end"/>
+            </w:r>
+          </w:hyperlink>
+        </w:p>
+        <w:p>
+          <w:pPr>
+            <w:pStyle w:val="TOC2"/>
+            <w:tabs>
+              <w:tab w:val="right" w:leader="dot" w:pos="9350"/>
+            </w:tabs>
+            <w:rPr>
+              <w:rFonts w:ascii="Times New Roman" w:hAnsi="Times New Roman"/>
+              <w:noProof/>
+              <w:sz w:val="24"/>
+              <w:szCs w:val="24"/>
+            </w:rPr>
+          </w:pPr>
+          <w:hyperlink w:anchor="_Toc517528176" w:history="1">
+            <w:r>
+              <w:rPr>
+                <w:rStyle w:val="Hyperlink"/>
+                <w:rFonts w:ascii="Times New Roman" w:eastAsia="Arial" w:hAnsi="Times New Roman"/>
+                <w:noProof/>
+                <w:sz w:val="24"/>
+                <w:szCs w:val="24"/>
+              </w:rPr>
+              <w:t>Inheritance</w:t>
+            </w:r>
+            <w:r>
+              <w:rPr>
+                <w:rFonts w:ascii="Times New Roman" w:hAnsi="Times New Roman"/>
+                <w:noProof/>
+                <w:webHidden/>
+                <w:sz w:val="24"/>
+                <w:szCs w:val="24"/>
+              </w:rPr>
+              <w:tab/>
+            </w:r>
+            <w:r>
+              <w:rPr>
+                <w:rFonts w:ascii="Times New Roman" w:hAnsi="Times New Roman"/>
+                <w:noProof/>
+                <w:webHidden/>
+                <w:sz w:val="24"/>
+                <w:szCs w:val="24"/>
+              </w:rPr>
+              <w:fldChar w:fldCharType="begin"/>
+            </w:r>
+            <w:r>
+              <w:rPr>
+                <w:rFonts w:ascii="Times New Roman" w:hAnsi="Times New Roman"/>
+                <w:noProof/>
+                <w:webHidden/>
+                <w:sz w:val="24"/>
+                <w:szCs w:val="24"/>
+              </w:rPr>
+              <w:instrText xml:space="preserve"> PAGEREF _Toc517528176 \h </w:instrText>
+            </w:r>
+            <w:r>
+              <w:rPr>
+                <w:rFonts w:ascii="Times New Roman" w:hAnsi="Times New Roman"/>
+                <w:noProof/>
+                <w:webHidden/>
+                <w:sz w:val="24"/>
+                <w:szCs w:val="24"/>
+              </w:rPr>
+            </w:r>
+            <w:r>
+              <w:rPr>
+                <w:rFonts w:ascii="Times New Roman" w:hAnsi="Times New Roman"/>
+                <w:noProof/>
+                <w:webHidden/>
+                <w:sz w:val="24"/>
+                <w:szCs w:val="24"/>
+              </w:rPr>
+              <w:fldChar w:fldCharType="separate"/>
+            </w:r>
+            <w:r>
+              <w:rPr>
+                <w:rFonts w:ascii="Times New Roman" w:hAnsi="Times New Roman"/>
+                <w:noProof/>
+                <w:webHidden/>
+                <w:sz w:val="24"/>
+                <w:szCs w:val="24"/>
+              </w:rPr>
+              <w:t>17</w:t>
+            </w:r>
+            <w:r>
+              <w:rPr>
+                <w:rFonts w:ascii="Times New Roman" w:hAnsi="Times New Roman"/>
+                <w:noProof/>
+                <w:webHidden/>
+                <w:sz w:val="24"/>
+                <w:szCs w:val="24"/>
+              </w:rPr>
+              <w:fldChar w:fldCharType="end"/>
+            </w:r>
+          </w:hyperlink>
+        </w:p>
+        <w:p>
+          <w:pPr>
+            <w:pStyle w:val="TOC2"/>
+            <w:tabs>
+              <w:tab w:val="right" w:leader="dot" w:pos="9350"/>
+            </w:tabs>
+            <w:rPr>
+              <w:rFonts w:ascii="Times New Roman" w:hAnsi="Times New Roman"/>
+              <w:noProof/>
+              <w:sz w:val="24"/>
+              <w:szCs w:val="24"/>
+            </w:rPr>
+          </w:pPr>
+          <w:hyperlink w:anchor="_Toc517528177" w:history="1">
+            <w:r>
+              <w:rPr>
+                <w:rStyle w:val="Hyperlink"/>
+                <w:rFonts w:ascii="Times New Roman" w:eastAsia="Arial" w:hAnsi="Times New Roman"/>
+                <w:noProof/>
+                <w:sz w:val="24"/>
+                <w:szCs w:val="24"/>
+              </w:rPr>
+              <w:t>Encapsulation</w:t>
+            </w:r>
+            <w:r>
+              <w:rPr>
+                <w:rFonts w:ascii="Times New Roman" w:hAnsi="Times New Roman"/>
+                <w:noProof/>
+                <w:webHidden/>
+                <w:sz w:val="24"/>
+                <w:szCs w:val="24"/>
+              </w:rPr>
+              <w:tab/>
+            </w:r>
+            <w:r>
+              <w:rPr>
+                <w:rFonts w:ascii="Times New Roman" w:hAnsi="Times New Roman"/>
+                <w:noProof/>
+                <w:webHidden/>
+                <w:sz w:val="24"/>
+                <w:szCs w:val="24"/>
+              </w:rPr>
+              <w:fldChar w:fldCharType="begin"/>
+            </w:r>
+            <w:r>
+              <w:rPr>
+                <w:rFonts w:ascii="Times New Roman" w:hAnsi="Times New Roman"/>
+                <w:noProof/>
+                <w:webHidden/>
+                <w:sz w:val="24"/>
+                <w:szCs w:val="24"/>
+              </w:rPr>
+              <w:instrText xml:space="preserve"> PAGEREF _Toc517528177 \h </w:instrText>
+            </w:r>
+            <w:r>
+              <w:rPr>
+                <w:rFonts w:ascii="Times New Roman" w:hAnsi="Times New Roman"/>
+                <w:noProof/>
+                <w:webHidden/>
+                <w:sz w:val="24"/>
+                <w:szCs w:val="24"/>
+              </w:rPr>
+            </w:r>
+            <w:r>
+              <w:rPr>
+                <w:rFonts w:ascii="Times New Roman" w:hAnsi="Times New Roman"/>
+                <w:noProof/>
+                <w:webHidden/>
+                <w:sz w:val="24"/>
+                <w:szCs w:val="24"/>
+              </w:rPr>
+              <w:fldChar w:fldCharType="separate"/>
+            </w:r>
+            <w:r>
+              <w:rPr>
+                <w:rFonts w:ascii="Times New Roman" w:hAnsi="Times New Roman"/>
+                <w:noProof/>
+                <w:webHidden/>
+                <w:sz w:val="24"/>
+                <w:szCs w:val="24"/>
+              </w:rPr>
+              <w:t>17</w:t>
+            </w:r>
+            <w:r>
+              <w:rPr>
+                <w:rFonts w:ascii="Times New Roman" w:hAnsi="Times New Roman"/>
+                <w:noProof/>
+                <w:webHidden/>
+                <w:sz w:val="24"/>
+                <w:szCs w:val="24"/>
+              </w:rPr>
+              <w:fldChar w:fldCharType="end"/>
+            </w:r>
+          </w:hyperlink>
+        </w:p>
+        <w:p>
+          <w:pPr>
+            <w:pStyle w:val="TOC2"/>
+            <w:tabs>
+              <w:tab w:val="right" w:leader="dot" w:pos="9350"/>
+            </w:tabs>
+            <w:rPr>
+              <w:rFonts w:ascii="Times New Roman" w:hAnsi="Times New Roman"/>
+              <w:noProof/>
+              <w:sz w:val="24"/>
+              <w:szCs w:val="24"/>
+            </w:rPr>
+          </w:pPr>
+          <w:hyperlink w:anchor="_Toc517528178" w:history="1">
+            <w:r>
+              <w:rPr>
+                <w:rStyle w:val="Hyperlink"/>
+                <w:rFonts w:ascii="Times New Roman" w:eastAsia="Arial" w:hAnsi="Times New Roman"/>
+                <w:noProof/>
+                <w:sz w:val="24"/>
+                <w:szCs w:val="24"/>
+              </w:rPr>
+              <w:t>Polymorphism</w:t>
+            </w:r>
+            <w:r>
+              <w:rPr>
+                <w:rFonts w:ascii="Times New Roman" w:hAnsi="Times New Roman"/>
+                <w:noProof/>
+                <w:webHidden/>
+                <w:sz w:val="24"/>
+                <w:szCs w:val="24"/>
+              </w:rPr>
+              <w:tab/>
+            </w:r>
+            <w:r>
+              <w:rPr>
+                <w:rFonts w:ascii="Times New Roman" w:hAnsi="Times New Roman"/>
+                <w:noProof/>
+                <w:webHidden/>
+                <w:sz w:val="24"/>
+                <w:szCs w:val="24"/>
+              </w:rPr>
+              <w:fldChar w:fldCharType="begin"/>
+            </w:r>
+            <w:r>
+              <w:rPr>
+                <w:rFonts w:ascii="Times New Roman" w:hAnsi="Times New Roman"/>
+                <w:noProof/>
+                <w:webHidden/>
+                <w:sz w:val="24"/>
+                <w:szCs w:val="24"/>
+              </w:rPr>
+              <w:instrText xml:space="preserve"> PAGEREF _Toc517528178 \h </w:instrText>
+            </w:r>
+            <w:r>
+              <w:rPr>
+                <w:rFonts w:ascii="Times New Roman" w:hAnsi="Times New Roman"/>
+                <w:noProof/>
+                <w:webHidden/>
+                <w:sz w:val="24"/>
+                <w:szCs w:val="24"/>
+              </w:rPr>
+            </w:r>
+            <w:r>
+              <w:rPr>
+                <w:rFonts w:ascii="Times New Roman" w:hAnsi="Times New Roman"/>
+                <w:noProof/>
+                <w:webHidden/>
+                <w:sz w:val="24"/>
+                <w:szCs w:val="24"/>
+              </w:rPr>
+              <w:fldChar w:fldCharType="separate"/>
+            </w:r>
+            <w:r>
+              <w:rPr>
+                <w:rFonts w:ascii="Times New Roman" w:hAnsi="Times New Roman"/>
+                <w:noProof/>
+                <w:webHidden/>
+                <w:sz w:val="24"/>
+                <w:szCs w:val="24"/>
+              </w:rPr>
+              <w:t>18</w:t>
+            </w:r>
+            <w:r>
+              <w:rPr>
+                <w:rFonts w:ascii="Times New Roman" w:hAnsi="Times New Roman"/>
+                <w:noProof/>
+                <w:webHidden/>
+                <w:sz w:val="24"/>
+                <w:szCs w:val="24"/>
+              </w:rPr>
+              <w:fldChar w:fldCharType="end"/>
+            </w:r>
+          </w:hyperlink>
+        </w:p>
+        <w:p>
+          <w:pPr>
+            <w:pStyle w:val="TOC2"/>
+            <w:tabs>
+              <w:tab w:val="right" w:leader="dot" w:pos="9350"/>
+            </w:tabs>
+            <w:rPr>
+              <w:rFonts w:ascii="Times New Roman" w:hAnsi="Times New Roman"/>
+              <w:noProof/>
+              <w:sz w:val="24"/>
+              <w:szCs w:val="24"/>
+            </w:rPr>
+          </w:pPr>
+          <w:hyperlink w:anchor="_Toc517528179" w:history="1">
+            <w:r>
+              <w:rPr>
+                <w:rStyle w:val="Hyperlink"/>
+                <w:rFonts w:ascii="Times New Roman" w:eastAsia="Arial" w:hAnsi="Times New Roman"/>
+                <w:noProof/>
+                <w:sz w:val="24"/>
+                <w:szCs w:val="24"/>
+              </w:rPr>
+              <w:t>Dynamic binding</w:t>
+            </w:r>
+            <w:r>
+              <w:rPr>
+                <w:rFonts w:ascii="Times New Roman" w:hAnsi="Times New Roman"/>
+                <w:noProof/>
+                <w:webHidden/>
+                <w:sz w:val="24"/>
+                <w:szCs w:val="24"/>
+              </w:rPr>
+              <w:tab/>
+            </w:r>
+            <w:r>
+              <w:rPr>
+                <w:rFonts w:ascii="Times New Roman" w:hAnsi="Times New Roman"/>
+                <w:noProof/>
+                <w:webHidden/>
+                <w:sz w:val="24"/>
+                <w:szCs w:val="24"/>
+              </w:rPr>
+              <w:fldChar w:fldCharType="begin"/>
+            </w:r>
+            <w:r>
+              <w:rPr>
+                <w:rFonts w:ascii="Times New Roman" w:hAnsi="Times New Roman"/>
+                <w:noProof/>
+                <w:webHidden/>
+                <w:sz w:val="24"/>
+                <w:szCs w:val="24"/>
+              </w:rPr>
+              <w:instrText xml:space="preserve"> PAGEREF _Toc517528179 \h </w:instrText>
+            </w:r>
+            <w:r>
+              <w:rPr>
+                <w:rFonts w:ascii="Times New Roman" w:hAnsi="Times New Roman"/>
+                <w:noProof/>
+                <w:webHidden/>
+                <w:sz w:val="24"/>
+                <w:szCs w:val="24"/>
+              </w:rPr>
+            </w:r>
+            <w:r>
+              <w:rPr>
+                <w:rFonts w:ascii="Times New Roman" w:hAnsi="Times New Roman"/>
+                <w:noProof/>
+                <w:webHidden/>
+                <w:sz w:val="24"/>
+                <w:szCs w:val="24"/>
+              </w:rPr>
+              <w:fldChar w:fldCharType="separate"/>
+            </w:r>
+            <w:r>
+              <w:rPr>
+                <w:rFonts w:ascii="Times New Roman" w:hAnsi="Times New Roman"/>
+                <w:noProof/>
+                <w:webHidden/>
+                <w:sz w:val="24"/>
+                <w:szCs w:val="24"/>
+              </w:rPr>
+              <w:t>18</w:t>
+            </w:r>
+            <w:r>
+              <w:rPr>
+                <w:rFonts w:ascii="Times New Roman" w:hAnsi="Times New Roman"/>
+                <w:noProof/>
+                <w:webHidden/>
+                <w:sz w:val="24"/>
+                <w:szCs w:val="24"/>
+              </w:rPr>
+              <w:fldChar w:fldCharType="end"/>
+            </w:r>
+          </w:hyperlink>
+        </w:p>
+        <w:p>
+          <w:pPr>
+            <w:pStyle w:val="TOC2"/>
+            <w:tabs>
+              <w:tab w:val="right" w:leader="dot" w:pos="9350"/>
+            </w:tabs>
+            <w:rPr>
+              <w:rFonts w:ascii="Times New Roman" w:hAnsi="Times New Roman"/>
+              <w:noProof/>
+              <w:sz w:val="24"/>
+              <w:szCs w:val="24"/>
+            </w:rPr>
+          </w:pPr>
+          <w:hyperlink w:anchor="_Toc517528180" w:history="1">
+            <w:r>
+              <w:rPr>
+                <w:rStyle w:val="Hyperlink"/>
+                <w:rFonts w:ascii="Times New Roman" w:eastAsia="Arial" w:hAnsi="Times New Roman"/>
+                <w:noProof/>
+                <w:sz w:val="24"/>
+                <w:szCs w:val="24"/>
+              </w:rPr>
+              <w:t>Relations -&gt; passing state and modifying it internally</w:t>
+            </w:r>
+            <w:r>
+              <w:rPr>
+                <w:rFonts w:ascii="Times New Roman" w:hAnsi="Times New Roman"/>
+                <w:noProof/>
+                <w:webHidden/>
+                <w:sz w:val="24"/>
+                <w:szCs w:val="24"/>
+              </w:rPr>
+              <w:tab/>
+            </w:r>
+            <w:r>
+              <w:rPr>
+                <w:rFonts w:ascii="Times New Roman" w:hAnsi="Times New Roman"/>
+                <w:noProof/>
+                <w:webHidden/>
+                <w:sz w:val="24"/>
+                <w:szCs w:val="24"/>
+              </w:rPr>
+              <w:fldChar w:fldCharType="begin"/>
+            </w:r>
+            <w:r>
+              <w:rPr>
+                <w:rFonts w:ascii="Times New Roman" w:hAnsi="Times New Roman"/>
+                <w:noProof/>
+                <w:webHidden/>
+                <w:sz w:val="24"/>
+                <w:szCs w:val="24"/>
+              </w:rPr>
+              <w:instrText xml:space="preserve"> PAGEREF _Toc517528180 \h </w:instrText>
+            </w:r>
+            <w:r>
+              <w:rPr>
+                <w:rFonts w:ascii="Times New Roman" w:hAnsi="Times New Roman"/>
+                <w:noProof/>
+                <w:webHidden/>
+                <w:sz w:val="24"/>
+                <w:szCs w:val="24"/>
+              </w:rPr>
+            </w:r>
+            <w:r>
+              <w:rPr>
+                <w:rFonts w:ascii="Times New Roman" w:hAnsi="Times New Roman"/>
+                <w:noProof/>
+                <w:webHidden/>
+                <w:sz w:val="24"/>
+                <w:szCs w:val="24"/>
+              </w:rPr>
+              <w:fldChar w:fldCharType="separate"/>
+            </w:r>
+            <w:r>
+              <w:rPr>
+                <w:rFonts w:ascii="Times New Roman" w:hAnsi="Times New Roman"/>
+                <w:noProof/>
+                <w:webHidden/>
+                <w:sz w:val="24"/>
+                <w:szCs w:val="24"/>
+              </w:rPr>
+              <w:t>18</w:t>
             </w:r>
             <w:r>
               <w:rPr>
@@ -1868,7 +2441,7 @@
               <w:szCs w:val="24"/>
             </w:rPr>
           </w:pPr>
-          <w:hyperlink w:anchor="_Toc517295754" w:history="1">
+          <w:hyperlink w:anchor="_Toc517528181" w:history="1">
             <w:r>
               <w:rPr>
                 <w:rStyle w:val="Hyperlink"/>
@@ -1877,7 +2450,7 @@
                 <w:sz w:val="24"/>
                 <w:szCs w:val="24"/>
               </w:rPr>
-              <w:t>Object Oriented programming elements</w:t>
+              <w:t>Functional Best Practices</w:t>
             </w:r>
             <w:r>
               <w:rPr>
@@ -1907,7 +2480,7 @@
                 <w:sz w:val="24"/>
                 <w:szCs w:val="24"/>
               </w:rPr>
-              <w:instrText xml:space="preserve"> PAGEREF _Toc517295754 \h </w:instrText>
+              <w:instrText xml:space="preserve"> PAGEREF _Toc517528181 \h </w:instrText>
             </w:r>
             <w:r>
               <w:rPr>
@@ -1936,7 +2509,7 @@
                 <w:sz w:val="24"/>
                 <w:szCs w:val="24"/>
               </w:rPr>
-              <w:t>15</w:t>
+              <w:t>19</w:t>
             </w:r>
             <w:r>
               <w:rPr>
@@ -1963,16 +2536,16 @@
               <w:szCs w:val="24"/>
             </w:rPr>
           </w:pPr>
-          <w:hyperlink w:anchor="_Toc517295755" w:history="1">
+          <w:hyperlink w:anchor="_Toc517528182" w:history="1">
             <w:r>
               <w:rPr>
                 <w:rStyle w:val="Hyperlink"/>
-                <w:rFonts w:ascii="Times New Roman" w:eastAsia="Arial" w:hAnsi="Times New Roman"/>
-                <w:noProof/>
-                <w:sz w:val="24"/>
-                <w:szCs w:val="24"/>
-              </w:rPr>
-              <w:t>Classes</w:t>
+                <w:rFonts w:ascii="Times New Roman" w:hAnsi="Times New Roman"/>
+                <w:noProof/>
+                <w:sz w:val="24"/>
+                <w:szCs w:val="24"/>
+              </w:rPr>
+              <w:t>Pattern matching for the rescue</w:t>
             </w:r>
             <w:r>
               <w:rPr>
@@ -2002,7 +2575,7 @@
                 <w:sz w:val="24"/>
                 <w:szCs w:val="24"/>
               </w:rPr>
-              <w:instrText xml:space="preserve"> PAGEREF _Toc517295755 \h </w:instrText>
+              <w:instrText xml:space="preserve"> PAGEREF _Toc517528182 \h </w:instrText>
             </w:r>
             <w:r>
               <w:rPr>
@@ -2031,7 +2604,7 @@
                 <w:sz w:val="24"/>
                 <w:szCs w:val="24"/>
               </w:rPr>
-              <w:t>15</w:t>
+              <w:t>19</w:t>
             </w:r>
             <w:r>
               <w:rPr>
@@ -2058,7 +2631,7 @@
               <w:szCs w:val="24"/>
             </w:rPr>
           </w:pPr>
-          <w:hyperlink w:anchor="_Toc517295756" w:history="1">
+          <w:hyperlink w:anchor="_Toc517528183" w:history="1">
             <w:r>
               <w:rPr>
                 <w:rStyle w:val="Hyperlink"/>
@@ -2067,7 +2640,7 @@
                 <w:sz w:val="24"/>
                 <w:szCs w:val="24"/>
               </w:rPr>
-              <w:t>Inheritance</w:t>
+              <w:t>Function composition</w:t>
             </w:r>
             <w:r>
               <w:rPr>
@@ -2097,7 +2670,7 @@
                 <w:sz w:val="24"/>
                 <w:szCs w:val="24"/>
               </w:rPr>
-              <w:instrText xml:space="preserve"> PAGEREF _Toc517295756 \h </w:instrText>
+              <w:instrText xml:space="preserve"> PAGEREF _Toc517528183 \h </w:instrText>
             </w:r>
             <w:r>
               <w:rPr>
@@ -2126,7 +2699,7 @@
                 <w:sz w:val="24"/>
                 <w:szCs w:val="24"/>
               </w:rPr>
-              <w:t>15</w:t>
+              <w:t>21</w:t>
             </w:r>
             <w:r>
               <w:rPr>
@@ -2153,7 +2726,7 @@
               <w:szCs w:val="24"/>
             </w:rPr>
           </w:pPr>
-          <w:hyperlink w:anchor="_Toc517295757" w:history="1">
+          <w:hyperlink w:anchor="_Toc517528184" w:history="1">
             <w:r>
               <w:rPr>
                 <w:rStyle w:val="Hyperlink"/>
@@ -2162,7 +2735,7 @@
                 <w:sz w:val="24"/>
                 <w:szCs w:val="24"/>
               </w:rPr>
-              <w:t>Encapsulation</w:t>
+              <w:t>Side effect free</w:t>
             </w:r>
             <w:r>
               <w:rPr>
@@ -2192,7 +2765,7 @@
                 <w:sz w:val="24"/>
                 <w:szCs w:val="24"/>
               </w:rPr>
-              <w:instrText xml:space="preserve"> PAGEREF _Toc517295757 \h </w:instrText>
+              <w:instrText xml:space="preserve"> PAGEREF _Toc517528184 \h </w:instrText>
             </w:r>
             <w:r>
               <w:rPr>
@@ -2221,7 +2794,7 @@
                 <w:sz w:val="24"/>
                 <w:szCs w:val="24"/>
               </w:rPr>
-              <w:t>15</w:t>
+              <w:t>22</w:t>
             </w:r>
             <w:r>
               <w:rPr>
@@ -2248,7 +2821,7 @@
               <w:szCs w:val="24"/>
             </w:rPr>
           </w:pPr>
-          <w:hyperlink w:anchor="_Toc517295758" w:history="1">
+          <w:hyperlink w:anchor="_Toc517528185" w:history="1">
             <w:r>
               <w:rPr>
                 <w:rStyle w:val="Hyperlink"/>
@@ -2257,7 +2830,7 @@
                 <w:sz w:val="24"/>
                 <w:szCs w:val="24"/>
               </w:rPr>
-              <w:t>Polymorphism</w:t>
+              <w:t>Separation of pure/impure code</w:t>
             </w:r>
             <w:r>
               <w:rPr>
@@ -2287,7 +2860,7 @@
                 <w:sz w:val="24"/>
                 <w:szCs w:val="24"/>
               </w:rPr>
-              <w:instrText xml:space="preserve"> PAGEREF _Toc517295758 \h </w:instrText>
+              <w:instrText xml:space="preserve"> PAGEREF _Toc517528185 \h </w:instrText>
             </w:r>
             <w:r>
               <w:rPr>
@@ -2316,7 +2889,7 @@
                 <w:sz w:val="24"/>
                 <w:szCs w:val="24"/>
               </w:rPr>
-              <w:t>16</w:t>
+              <w:t>23</w:t>
             </w:r>
             <w:r>
               <w:rPr>
@@ -2343,7 +2916,7 @@
               <w:szCs w:val="24"/>
             </w:rPr>
           </w:pPr>
-          <w:hyperlink w:anchor="_Toc517295759" w:history="1">
+          <w:hyperlink w:anchor="_Toc517528186" w:history="1">
             <w:r>
               <w:rPr>
                 <w:rStyle w:val="Hyperlink"/>
@@ -2352,7 +2925,7 @@
                 <w:sz w:val="24"/>
                 <w:szCs w:val="24"/>
               </w:rPr>
-              <w:t>Dynamic binding</w:t>
+              <w:t>ADTs and type classes</w:t>
             </w:r>
             <w:r>
               <w:rPr>
@@ -2382,7 +2955,7 @@
                 <w:sz w:val="24"/>
                 <w:szCs w:val="24"/>
               </w:rPr>
-              <w:instrText xml:space="preserve"> PAGEREF _Toc517295759 \h </w:instrText>
+              <w:instrText xml:space="preserve"> PAGEREF _Toc517528186 \h </w:instrText>
             </w:r>
             <w:r>
               <w:rPr>
@@ -2411,7 +2984,102 @@
                 <w:sz w:val="24"/>
                 <w:szCs w:val="24"/>
               </w:rPr>
-              <w:t>16</w:t>
+              <w:t>25</w:t>
+            </w:r>
+            <w:r>
+              <w:rPr>
+                <w:rFonts w:ascii="Times New Roman" w:hAnsi="Times New Roman"/>
+                <w:noProof/>
+                <w:webHidden/>
+                <w:sz w:val="24"/>
+                <w:szCs w:val="24"/>
+              </w:rPr>
+              <w:fldChar w:fldCharType="end"/>
+            </w:r>
+          </w:hyperlink>
+        </w:p>
+        <w:p>
+          <w:pPr>
+            <w:pStyle w:val="TOC1"/>
+            <w:tabs>
+              <w:tab w:val="right" w:leader="dot" w:pos="9350"/>
+            </w:tabs>
+            <w:rPr>
+              <w:rFonts w:ascii="Times New Roman" w:hAnsi="Times New Roman"/>
+              <w:noProof/>
+              <w:sz w:val="24"/>
+              <w:szCs w:val="24"/>
+            </w:rPr>
+          </w:pPr>
+          <w:hyperlink w:anchor="_Toc517528187" w:history="1">
+            <w:r>
+              <w:rPr>
+                <w:rStyle w:val="Hyperlink"/>
+                <w:rFonts w:ascii="Times New Roman" w:eastAsia="Arial" w:hAnsi="Times New Roman"/>
+                <w:noProof/>
+                <w:sz w:val="24"/>
+                <w:szCs w:val="24"/>
+              </w:rPr>
+              <w:t>Object Oriented Best Practices</w:t>
+            </w:r>
+            <w:r>
+              <w:rPr>
+                <w:rFonts w:ascii="Times New Roman" w:hAnsi="Times New Roman"/>
+                <w:noProof/>
+                <w:webHidden/>
+                <w:sz w:val="24"/>
+                <w:szCs w:val="24"/>
+              </w:rPr>
+              <w:tab/>
+            </w:r>
+            <w:r>
+              <w:rPr>
+                <w:rFonts w:ascii="Times New Roman" w:hAnsi="Times New Roman"/>
+                <w:noProof/>
+                <w:webHidden/>
+                <w:sz w:val="24"/>
+                <w:szCs w:val="24"/>
+              </w:rPr>
+              <w:fldChar w:fldCharType="begin"/>
+            </w:r>
+            <w:r>
+              <w:rPr>
+                <w:rFonts w:ascii="Times New Roman" w:hAnsi="Times New Roman"/>
+                <w:noProof/>
+                <w:webHidden/>
+                <w:sz w:val="24"/>
+                <w:szCs w:val="24"/>
+              </w:rPr>
+              <w:instrText xml:space="preserve"> PAGEREF _Toc517528187 \h </w:instrText>
+            </w:r>
+            <w:r>
+              <w:rPr>
+                <w:rFonts w:ascii="Times New Roman" w:hAnsi="Times New Roman"/>
+                <w:noProof/>
+                <w:webHidden/>
+                <w:sz w:val="24"/>
+                <w:szCs w:val="24"/>
+              </w:rPr>
+            </w:r>
+            <w:r>
+              <w:rPr>
+                <w:rFonts w:ascii="Times New Roman" w:hAnsi="Times New Roman"/>
+                <w:noProof/>
+                <w:webHidden/>
+                <w:sz w:val="24"/>
+                <w:szCs w:val="24"/>
+              </w:rPr>
+              <w:fldChar w:fldCharType="separate"/>
+            </w:r>
+            <w:r>
+              <w:rPr>
+                <w:rFonts w:ascii="Times New Roman" w:hAnsi="Times New Roman"/>
+                <w:noProof/>
+                <w:webHidden/>
+                <w:sz w:val="24"/>
+                <w:szCs w:val="24"/>
+              </w:rPr>
+              <w:t>27</w:t>
             </w:r>
             <w:r>
               <w:rPr>
@@ -2438,7 +3106,7 @@
               <w:szCs w:val="24"/>
             </w:rPr>
           </w:pPr>
-          <w:hyperlink w:anchor="_Toc517295760" w:history="1">
+          <w:hyperlink w:anchor="_Toc517528188" w:history="1">
             <w:r>
               <w:rPr>
                 <w:rStyle w:val="Hyperlink"/>
@@ -2447,7 +3115,7 @@
                 <w:sz w:val="24"/>
                 <w:szCs w:val="24"/>
               </w:rPr>
-              <w:t>Relations -&gt; passing state and modifying it internally</w:t>
+              <w:t>SOLID</w:t>
             </w:r>
             <w:r>
               <w:rPr>
@@ -2477,7 +3145,7 @@
                 <w:sz w:val="24"/>
                 <w:szCs w:val="24"/>
               </w:rPr>
-              <w:instrText xml:space="preserve"> PAGEREF _Toc517295760 \h </w:instrText>
+              <w:instrText xml:space="preserve"> PAGEREF _Toc517528188 \h </w:instrText>
             </w:r>
             <w:r>
               <w:rPr>
@@ -2506,7 +3174,102 @@
                 <w:sz w:val="24"/>
                 <w:szCs w:val="24"/>
               </w:rPr>
-              <w:t>16</w:t>
+              <w:t>27</w:t>
+            </w:r>
+            <w:r>
+              <w:rPr>
+                <w:rFonts w:ascii="Times New Roman" w:hAnsi="Times New Roman"/>
+                <w:noProof/>
+                <w:webHidden/>
+                <w:sz w:val="24"/>
+                <w:szCs w:val="24"/>
+              </w:rPr>
+              <w:fldChar w:fldCharType="end"/>
+            </w:r>
+          </w:hyperlink>
+        </w:p>
+        <w:p>
+          <w:pPr>
+            <w:pStyle w:val="TOC2"/>
+            <w:tabs>
+              <w:tab w:val="right" w:leader="dot" w:pos="9350"/>
+            </w:tabs>
+            <w:rPr>
+              <w:rFonts w:ascii="Times New Roman" w:hAnsi="Times New Roman"/>
+              <w:noProof/>
+              <w:sz w:val="24"/>
+              <w:szCs w:val="24"/>
+            </w:rPr>
+          </w:pPr>
+          <w:hyperlink w:anchor="_Toc517528189" w:history="1">
+            <w:r>
+              <w:rPr>
+                <w:rStyle w:val="Hyperlink"/>
+                <w:rFonts w:ascii="Times New Roman" w:eastAsia="Arial" w:hAnsi="Times New Roman"/>
+                <w:noProof/>
+                <w:sz w:val="24"/>
+                <w:szCs w:val="24"/>
+              </w:rPr>
+              <w:t>High cohesion/low coupling</w:t>
+            </w:r>
+            <w:r>
+              <w:rPr>
+                <w:rFonts w:ascii="Times New Roman" w:hAnsi="Times New Roman"/>
+                <w:noProof/>
+                <w:webHidden/>
+                <w:sz w:val="24"/>
+                <w:szCs w:val="24"/>
+              </w:rPr>
+              <w:tab/>
+            </w:r>
+            <w:r>
+              <w:rPr>
+                <w:rFonts w:ascii="Times New Roman" w:hAnsi="Times New Roman"/>
+                <w:noProof/>
+                <w:webHidden/>
+                <w:sz w:val="24"/>
+                <w:szCs w:val="24"/>
+              </w:rPr>
+              <w:fldChar w:fldCharType="begin"/>
+            </w:r>
+            <w:r>
+              <w:rPr>
+                <w:rFonts w:ascii="Times New Roman" w:hAnsi="Times New Roman"/>
+                <w:noProof/>
+                <w:webHidden/>
+                <w:sz w:val="24"/>
+                <w:szCs w:val="24"/>
+              </w:rPr>
+              <w:instrText xml:space="preserve"> PAGEREF _Toc517528189 \h </w:instrText>
+            </w:r>
+            <w:r>
+              <w:rPr>
+                <w:rFonts w:ascii="Times New Roman" w:hAnsi="Times New Roman"/>
+                <w:noProof/>
+                <w:webHidden/>
+                <w:sz w:val="24"/>
+                <w:szCs w:val="24"/>
+              </w:rPr>
+            </w:r>
+            <w:r>
+              <w:rPr>
+                <w:rFonts w:ascii="Times New Roman" w:hAnsi="Times New Roman"/>
+                <w:noProof/>
+                <w:webHidden/>
+                <w:sz w:val="24"/>
+                <w:szCs w:val="24"/>
+              </w:rPr>
+              <w:fldChar w:fldCharType="separate"/>
+            </w:r>
+            <w:r>
+              <w:rPr>
+                <w:rFonts w:ascii="Times New Roman" w:hAnsi="Times New Roman"/>
+                <w:noProof/>
+                <w:webHidden/>
+                <w:sz w:val="24"/>
+                <w:szCs w:val="24"/>
+              </w:rPr>
+              <w:t>28</w:t>
             </w:r>
             <w:r>
               <w:rPr>
@@ -2533,7 +3296,7 @@
               <w:szCs w:val="24"/>
             </w:rPr>
           </w:pPr>
-          <w:hyperlink w:anchor="_Toc517295761" w:history="1">
+          <w:hyperlink w:anchor="_Toc517528190" w:history="1">
             <w:r>
               <w:rPr>
                 <w:rStyle w:val="Hyperlink"/>
@@ -2542,7 +3305,7 @@
                 <w:sz w:val="24"/>
                 <w:szCs w:val="24"/>
               </w:rPr>
-              <w:t>Functional Best Practices</w:t>
+              <w:t>Design patterns</w:t>
             </w:r>
             <w:r>
               <w:rPr>
@@ -2572,7 +3335,7 @@
                 <w:sz w:val="24"/>
                 <w:szCs w:val="24"/>
               </w:rPr>
-              <w:instrText xml:space="preserve"> PAGEREF _Toc517295761 \h </w:instrText>
+              <w:instrText xml:space="preserve"> PAGEREF _Toc517528190 \h </w:instrText>
             </w:r>
             <w:r>
               <w:rPr>
@@ -2601,7 +3364,7 @@
                 <w:sz w:val="24"/>
                 <w:szCs w:val="24"/>
               </w:rPr>
-              <w:t>17</w:t>
+              <w:t>29</w:t>
             </w:r>
             <w:r>
               <w:rPr>
@@ -2628,16 +3391,16 @@
               <w:szCs w:val="24"/>
             </w:rPr>
           </w:pPr>
-          <w:hyperlink w:anchor="_Toc517295762" w:history="1">
+          <w:hyperlink w:anchor="_Toc517528191" w:history="1">
             <w:r>
               <w:rPr>
                 <w:rStyle w:val="Hyperlink"/>
-                <w:rFonts w:ascii="Times New Roman" w:hAnsi="Times New Roman"/>
-                <w:noProof/>
-                <w:sz w:val="24"/>
-                <w:szCs w:val="24"/>
-              </w:rPr>
-              <w:t>Pattern matching for the rescue</w:t>
+                <w:rFonts w:ascii="Times New Roman" w:eastAsia="Arial" w:hAnsi="Times New Roman"/>
+                <w:noProof/>
+                <w:sz w:val="24"/>
+                <w:szCs w:val="24"/>
+              </w:rPr>
+              <w:t>Functors</w:t>
             </w:r>
             <w:r>
               <w:rPr>
@@ -2667,7 +3430,7 @@
                 <w:sz w:val="24"/>
                 <w:szCs w:val="24"/>
               </w:rPr>
-              <w:instrText xml:space="preserve"> PAGEREF _Toc517295762 \h </w:instrText>
+              <w:instrText xml:space="preserve"> PAGEREF _Toc517528191 \h </w:instrText>
             </w:r>
             <w:r>
               <w:rPr>
@@ -2696,7 +3459,7 @@
                 <w:sz w:val="24"/>
                 <w:szCs w:val="24"/>
               </w:rPr>
-              <w:t>17</w:t>
+              <w:t>30</w:t>
             </w:r>
             <w:r>
               <w:rPr>
@@ -2723,7 +3486,7 @@
               <w:szCs w:val="24"/>
             </w:rPr>
           </w:pPr>
-          <w:hyperlink w:anchor="_Toc517295763" w:history="1">
+          <w:hyperlink w:anchor="_Toc517528192" w:history="1">
             <w:r>
               <w:rPr>
                 <w:rStyle w:val="Hyperlink"/>
@@ -2732,7 +3495,7 @@
                 <w:sz w:val="24"/>
                 <w:szCs w:val="24"/>
               </w:rPr>
-              <w:t>Function composition</w:t>
+              <w:t>Monads</w:t>
             </w:r>
             <w:r>
               <w:rPr>
@@ -2762,7 +3525,7 @@
                 <w:sz w:val="24"/>
                 <w:szCs w:val="24"/>
               </w:rPr>
-              <w:instrText xml:space="preserve"> PAGEREF _Toc517295763 \h </w:instrText>
+              <w:instrText xml:space="preserve"> PAGEREF _Toc517528192 \h </w:instrText>
             </w:r>
             <w:r>
               <w:rPr>
@@ -2791,7 +3554,7 @@
                 <w:sz w:val="24"/>
                 <w:szCs w:val="24"/>
               </w:rPr>
-              <w:t>19</w:t>
+              <w:t>32</w:t>
             </w:r>
             <w:r>
               <w:rPr>
@@ -2818,7 +3581,102 @@
               <w:szCs w:val="24"/>
             </w:rPr>
           </w:pPr>
-          <w:hyperlink w:anchor="_Toc517295764" w:history="1">
+          <w:hyperlink w:anchor="_Toc517528193" w:history="1">
+            <w:r>
+              <w:rPr>
+                <w:rStyle w:val="Hyperlink"/>
+                <w:rFonts w:ascii="Times New Roman" w:hAnsi="Times New Roman"/>
+                <w:noProof/>
+                <w:sz w:val="24"/>
+                <w:szCs w:val="24"/>
+              </w:rPr>
+              <w:t>Pipelining</w:t>
+            </w:r>
+            <w:r>
+              <w:rPr>
+                <w:rFonts w:ascii="Times New Roman" w:hAnsi="Times New Roman"/>
+                <w:noProof/>
+                <w:webHidden/>
+                <w:sz w:val="24"/>
+                <w:szCs w:val="24"/>
+              </w:rPr>
+              <w:tab/>
+            </w:r>
+            <w:r>
+              <w:rPr>
+                <w:rFonts w:ascii="Times New Roman" w:hAnsi="Times New Roman"/>
+                <w:noProof/>
+                <w:webHidden/>
+                <w:sz w:val="24"/>
+                <w:szCs w:val="24"/>
+              </w:rPr>
+              <w:fldChar w:fldCharType="begin"/>
+            </w:r>
+            <w:r>
+              <w:rPr>
+                <w:rFonts w:ascii="Times New Roman" w:hAnsi="Times New Roman"/>
+                <w:noProof/>
+                <w:webHidden/>
+                <w:sz w:val="24"/>
+                <w:szCs w:val="24"/>
+              </w:rPr>
+              <w:instrText xml:space="preserve"> PAGEREF _Toc517528193 \h </w:instrText>
+            </w:r>
+            <w:r>
+              <w:rPr>
+                <w:rFonts w:ascii="Times New Roman" w:hAnsi="Times New Roman"/>
+                <w:noProof/>
+                <w:webHidden/>
+                <w:sz w:val="24"/>
+                <w:szCs w:val="24"/>
+              </w:rPr>
+            </w:r>
+            <w:r>
+              <w:rPr>
+                <w:rFonts w:ascii="Times New Roman" w:hAnsi="Times New Roman"/>
+                <w:noProof/>
+                <w:webHidden/>
+                <w:sz w:val="24"/>
+                <w:szCs w:val="24"/>
+              </w:rPr>
+              <w:fldChar w:fldCharType="separate"/>
+            </w:r>
+            <w:r>
+              <w:rPr>
+                <w:rFonts w:ascii="Times New Roman" w:hAnsi="Times New Roman"/>
+                <w:noProof/>
+                <w:webHidden/>
+                <w:sz w:val="24"/>
+                <w:szCs w:val="24"/>
+              </w:rPr>
+              <w:t>35</w:t>
+            </w:r>
+            <w:r>
+              <w:rPr>
+                <w:rFonts w:ascii="Times New Roman" w:hAnsi="Times New Roman"/>
+                <w:noProof/>
+                <w:webHidden/>
+                <w:sz w:val="24"/>
+                <w:szCs w:val="24"/>
+              </w:rPr>
+              <w:fldChar w:fldCharType="end"/>
+            </w:r>
+          </w:hyperlink>
+        </w:p>
+        <w:p>
+          <w:pPr>
+            <w:pStyle w:val="TOC1"/>
+            <w:tabs>
+              <w:tab w:val="right" w:leader="dot" w:pos="9350"/>
+            </w:tabs>
+            <w:rPr>
+              <w:rFonts w:ascii="Times New Roman" w:hAnsi="Times New Roman"/>
+              <w:noProof/>
+              <w:sz w:val="24"/>
+              <w:szCs w:val="24"/>
+            </w:rPr>
+          </w:pPr>
+          <w:hyperlink w:anchor="_Toc517528194" w:history="1">
             <w:r>
               <w:rPr>
                 <w:rStyle w:val="Hyperlink"/>
@@ -2827,7 +3685,7 @@
                 <w:sz w:val="24"/>
                 <w:szCs w:val="24"/>
               </w:rPr>
-              <w:t>Side effect free</w:t>
+              <w:t>Object Oriented Design Patterns</w:t>
             </w:r>
             <w:r>
               <w:rPr>
@@ -2857,7 +3715,7 @@
                 <w:sz w:val="24"/>
                 <w:szCs w:val="24"/>
               </w:rPr>
-              <w:instrText xml:space="preserve"> PAGEREF _Toc517295764 \h </w:instrText>
+              <w:instrText xml:space="preserve"> PAGEREF _Toc517528194 \h </w:instrText>
             </w:r>
             <w:r>
               <w:rPr>
@@ -2886,7 +3744,7 @@
                 <w:sz w:val="24"/>
                 <w:szCs w:val="24"/>
               </w:rPr>
-              <w:t>20</w:t>
+              <w:t>38</w:t>
             </w:r>
             <w:r>
               <w:rPr>
@@ -2913,7 +3771,7 @@
               <w:szCs w:val="24"/>
             </w:rPr>
           </w:pPr>
-          <w:hyperlink w:anchor="_Toc517295765" w:history="1">
+          <w:hyperlink w:anchor="_Toc517528195" w:history="1">
             <w:r>
               <w:rPr>
                 <w:rStyle w:val="Hyperlink"/>
@@ -2922,7 +3780,7 @@
                 <w:sz w:val="24"/>
                 <w:szCs w:val="24"/>
               </w:rPr>
-              <w:t>Separation of pure/impure code</w:t>
+              <w:t>Builder</w:t>
             </w:r>
             <w:r>
               <w:rPr>
@@ -2952,7 +3810,7 @@
                 <w:sz w:val="24"/>
                 <w:szCs w:val="24"/>
               </w:rPr>
-              <w:instrText xml:space="preserve"> PAGEREF _Toc517295765 \h </w:instrText>
+              <w:instrText xml:space="preserve"> PAGEREF _Toc517528195 \h </w:instrText>
             </w:r>
             <w:r>
               <w:rPr>
@@ -2981,7 +3839,7 @@
                 <w:sz w:val="24"/>
                 <w:szCs w:val="24"/>
               </w:rPr>
-              <w:t>21</w:t>
+              <w:t>38</w:t>
             </w:r>
             <w:r>
               <w:rPr>
@@ -3008,7 +3866,7 @@
               <w:szCs w:val="24"/>
             </w:rPr>
           </w:pPr>
-          <w:hyperlink w:anchor="_Toc517295766" w:history="1">
+          <w:hyperlink w:anchor="_Toc517528196" w:history="1">
             <w:r>
               <w:rPr>
                 <w:rStyle w:val="Hyperlink"/>
@@ -3017,7 +3875,7 @@
                 <w:sz w:val="24"/>
                 <w:szCs w:val="24"/>
               </w:rPr>
-              <w:t>ADTs and type classes</w:t>
+              <w:t>Factory</w:t>
             </w:r>
             <w:r>
               <w:rPr>
@@ -3047,7 +3905,7 @@
                 <w:sz w:val="24"/>
                 <w:szCs w:val="24"/>
               </w:rPr>
-              <w:instrText xml:space="preserve"> PAGEREF _Toc517295766 \h </w:instrText>
+              <w:instrText xml:space="preserve"> PAGEREF _Toc517528196 \h </w:instrText>
             </w:r>
             <w:r>
               <w:rPr>
@@ -3076,7 +3934,197 @@
                 <w:sz w:val="24"/>
                 <w:szCs w:val="24"/>
               </w:rPr>
-              <w:t>23</w:t>
+              <w:t>39</w:t>
+            </w:r>
+            <w:r>
+              <w:rPr>
+                <w:rFonts w:ascii="Times New Roman" w:hAnsi="Times New Roman"/>
+                <w:noProof/>
+                <w:webHidden/>
+                <w:sz w:val="24"/>
+                <w:szCs w:val="24"/>
+              </w:rPr>
+              <w:fldChar w:fldCharType="end"/>
+            </w:r>
+          </w:hyperlink>
+        </w:p>
+        <w:p>
+          <w:pPr>
+            <w:pStyle w:val="TOC2"/>
+            <w:tabs>
+              <w:tab w:val="right" w:leader="dot" w:pos="9350"/>
+            </w:tabs>
+            <w:rPr>
+              <w:rFonts w:ascii="Times New Roman" w:hAnsi="Times New Roman"/>
+              <w:noProof/>
+              <w:sz w:val="24"/>
+              <w:szCs w:val="24"/>
+            </w:rPr>
+          </w:pPr>
+          <w:hyperlink w:anchor="_Toc517528197" w:history="1">
+            <w:r>
+              <w:rPr>
+                <w:rStyle w:val="Hyperlink"/>
+                <w:rFonts w:ascii="Times New Roman" w:eastAsia="Arial" w:hAnsi="Times New Roman"/>
+                <w:noProof/>
+                <w:sz w:val="24"/>
+                <w:szCs w:val="24"/>
+              </w:rPr>
+              <w:t>Memento</w:t>
+            </w:r>
+            <w:r>
+              <w:rPr>
+                <w:rFonts w:ascii="Times New Roman" w:hAnsi="Times New Roman"/>
+                <w:noProof/>
+                <w:webHidden/>
+                <w:sz w:val="24"/>
+                <w:szCs w:val="24"/>
+              </w:rPr>
+              <w:tab/>
+            </w:r>
+            <w:r>
+              <w:rPr>
+                <w:rFonts w:ascii="Times New Roman" w:hAnsi="Times New Roman"/>
+                <w:noProof/>
+                <w:webHidden/>
+                <w:sz w:val="24"/>
+                <w:szCs w:val="24"/>
+              </w:rPr>
+              <w:fldChar w:fldCharType="begin"/>
+            </w:r>
+            <w:r>
+              <w:rPr>
+                <w:rFonts w:ascii="Times New Roman" w:hAnsi="Times New Roman"/>
+                <w:noProof/>
+                <w:webHidden/>
+                <w:sz w:val="24"/>
+                <w:szCs w:val="24"/>
+              </w:rPr>
+              <w:instrText xml:space="preserve"> PAGEREF _Toc517528197 \h </w:instrText>
+            </w:r>
+            <w:r>
+              <w:rPr>
+                <w:rFonts w:ascii="Times New Roman" w:hAnsi="Times New Roman"/>
+                <w:noProof/>
+                <w:webHidden/>
+                <w:sz w:val="24"/>
+                <w:szCs w:val="24"/>
+              </w:rPr>
+            </w:r>
+            <w:r>
+              <w:rPr>
+                <w:rFonts w:ascii="Times New Roman" w:hAnsi="Times New Roman"/>
+                <w:noProof/>
+                <w:webHidden/>
+                <w:sz w:val="24"/>
+                <w:szCs w:val="24"/>
+              </w:rPr>
+              <w:fldChar w:fldCharType="separate"/>
+            </w:r>
+            <w:r>
+              <w:rPr>
+                <w:rFonts w:ascii="Times New Roman" w:hAnsi="Times New Roman"/>
+                <w:noProof/>
+                <w:webHidden/>
+                <w:sz w:val="24"/>
+                <w:szCs w:val="24"/>
+              </w:rPr>
+              <w:t>40</w:t>
+            </w:r>
+            <w:r>
+              <w:rPr>
+                <w:rFonts w:ascii="Times New Roman" w:hAnsi="Times New Roman"/>
+                <w:noProof/>
+                <w:webHidden/>
+                <w:sz w:val="24"/>
+                <w:szCs w:val="24"/>
+              </w:rPr>
+              <w:fldChar w:fldCharType="end"/>
+            </w:r>
+          </w:hyperlink>
+        </w:p>
+        <w:p>
+          <w:pPr>
+            <w:pStyle w:val="TOC2"/>
+            <w:tabs>
+              <w:tab w:val="right" w:leader="dot" w:pos="9350"/>
+            </w:tabs>
+            <w:rPr>
+              <w:rFonts w:ascii="Times New Roman" w:hAnsi="Times New Roman"/>
+              <w:noProof/>
+              <w:sz w:val="24"/>
+              <w:szCs w:val="24"/>
+            </w:rPr>
+          </w:pPr>
+          <w:hyperlink w:anchor="_Toc517528198" w:history="1">
+            <w:r>
+              <w:rPr>
+                <w:rStyle w:val="Hyperlink"/>
+                <w:rFonts w:ascii="Times New Roman" w:eastAsia="Arial" w:hAnsi="Times New Roman"/>
+                <w:noProof/>
+                <w:sz w:val="24"/>
+                <w:szCs w:val="24"/>
+              </w:rPr>
+              <w:t>Observer</w:t>
+            </w:r>
+            <w:r>
+              <w:rPr>
+                <w:rFonts w:ascii="Times New Roman" w:hAnsi="Times New Roman"/>
+                <w:noProof/>
+                <w:webHidden/>
+                <w:sz w:val="24"/>
+                <w:szCs w:val="24"/>
+              </w:rPr>
+              <w:tab/>
+            </w:r>
+            <w:r>
+              <w:rPr>
+                <w:rFonts w:ascii="Times New Roman" w:hAnsi="Times New Roman"/>
+                <w:noProof/>
+                <w:webHidden/>
+                <w:sz w:val="24"/>
+                <w:szCs w:val="24"/>
+              </w:rPr>
+              <w:fldChar w:fldCharType="begin"/>
+            </w:r>
+            <w:r>
+              <w:rPr>
+                <w:rFonts w:ascii="Times New Roman" w:hAnsi="Times New Roman"/>
+                <w:noProof/>
+                <w:webHidden/>
+                <w:sz w:val="24"/>
+                <w:szCs w:val="24"/>
+              </w:rPr>
+              <w:instrText xml:space="preserve"> PAGEREF _Toc517528198 \h </w:instrText>
+            </w:r>
+            <w:r>
+              <w:rPr>
+                <w:rFonts w:ascii="Times New Roman" w:hAnsi="Times New Roman"/>
+                <w:noProof/>
+                <w:webHidden/>
+                <w:sz w:val="24"/>
+                <w:szCs w:val="24"/>
+              </w:rPr>
+            </w:r>
+            <w:r>
+              <w:rPr>
+                <w:rFonts w:ascii="Times New Roman" w:hAnsi="Times New Roman"/>
+                <w:noProof/>
+                <w:webHidden/>
+                <w:sz w:val="24"/>
+                <w:szCs w:val="24"/>
+              </w:rPr>
+              <w:fldChar w:fldCharType="separate"/>
+            </w:r>
+            <w:r>
+              <w:rPr>
+                <w:rFonts w:ascii="Times New Roman" w:hAnsi="Times New Roman"/>
+                <w:noProof/>
+                <w:webHidden/>
+                <w:sz w:val="24"/>
+                <w:szCs w:val="24"/>
+              </w:rPr>
+              <w:t>41</w:t>
             </w:r>
             <w:r>
               <w:rPr>
@@ -3103,7 +4151,7 @@
               <w:szCs w:val="24"/>
             </w:rPr>
           </w:pPr>
-          <w:hyperlink w:anchor="_Toc517295767" w:history="1">
+          <w:hyperlink w:anchor="_Toc517528199" w:history="1">
             <w:r>
               <w:rPr>
                 <w:rStyle w:val="Hyperlink"/>
@@ -3112,7 +4160,7 @@
                 <w:sz w:val="24"/>
                 <w:szCs w:val="24"/>
               </w:rPr>
-              <w:t>Object Oriented Best Practices</w:t>
+              <w:t>Demo explained</w:t>
             </w:r>
             <w:r>
               <w:rPr>
@@ -3142,7 +4190,7 @@
                 <w:sz w:val="24"/>
                 <w:szCs w:val="24"/>
               </w:rPr>
-              <w:instrText xml:space="preserve"> PAGEREF _Toc517295767 \h </w:instrText>
+              <w:instrText xml:space="preserve"> PAGEREF _Toc517528199 \h </w:instrText>
             </w:r>
             <w:r>
               <w:rPr>
@@ -3171,1242 +4219,7 @@
                 <w:sz w:val="24"/>
                 <w:szCs w:val="24"/>
               </w:rPr>
-              <w:t>25</w:t>
-            </w:r>
-            <w:r>
-              <w:rPr>
-                <w:rFonts w:ascii="Times New Roman" w:hAnsi="Times New Roman"/>
-                <w:noProof/>
-                <w:webHidden/>
-                <w:sz w:val="24"/>
-                <w:szCs w:val="24"/>
-              </w:rPr>
-              <w:fldChar w:fldCharType="end"/>
-            </w:r>
-          </w:hyperlink>
-        </w:p>
-        <w:p>
-          <w:pPr>
-            <w:pStyle w:val="TOC2"/>
-            <w:tabs>
-              <w:tab w:val="right" w:leader="dot" w:pos="9350"/>
-            </w:tabs>
-            <w:rPr>
-              <w:rFonts w:ascii="Times New Roman" w:hAnsi="Times New Roman"/>
-              <w:noProof/>
-              <w:sz w:val="24"/>
-              <w:szCs w:val="24"/>
-            </w:rPr>
-          </w:pPr>
-          <w:hyperlink w:anchor="_Toc517295768" w:history="1">
-            <w:r>
-              <w:rPr>
-                <w:rStyle w:val="Hyperlink"/>
-                <w:rFonts w:ascii="Times New Roman" w:eastAsia="Arial" w:hAnsi="Times New Roman"/>
-                <w:noProof/>
-                <w:sz w:val="24"/>
-                <w:szCs w:val="24"/>
-              </w:rPr>
-              <w:t>SOLID</w:t>
-            </w:r>
-            <w:r>
-              <w:rPr>
-                <w:rFonts w:ascii="Times New Roman" w:hAnsi="Times New Roman"/>
-                <w:noProof/>
-                <w:webHidden/>
-                <w:sz w:val="24"/>
-                <w:szCs w:val="24"/>
-              </w:rPr>
-              <w:tab/>
-            </w:r>
-            <w:r>
-              <w:rPr>
-                <w:rFonts w:ascii="Times New Roman" w:hAnsi="Times New Roman"/>
-                <w:noProof/>
-                <w:webHidden/>
-                <w:sz w:val="24"/>
-                <w:szCs w:val="24"/>
-              </w:rPr>
-              <w:fldChar w:fldCharType="begin"/>
-            </w:r>
-            <w:r>
-              <w:rPr>
-                <w:rFonts w:ascii="Times New Roman" w:hAnsi="Times New Roman"/>
-                <w:noProof/>
-                <w:webHidden/>
-                <w:sz w:val="24"/>
-                <w:szCs w:val="24"/>
-              </w:rPr>
-              <w:instrText xml:space="preserve"> PAGEREF _Toc517295768 \h </w:instrText>
-            </w:r>
-            <w:r>
-              <w:rPr>
-                <w:rFonts w:ascii="Times New Roman" w:hAnsi="Times New Roman"/>
-                <w:noProof/>
-                <w:webHidden/>
-                <w:sz w:val="24"/>
-                <w:szCs w:val="24"/>
-              </w:rPr>
-            </w:r>
-            <w:r>
-              <w:rPr>
-                <w:rFonts w:ascii="Times New Roman" w:hAnsi="Times New Roman"/>
-                <w:noProof/>
-                <w:webHidden/>
-                <w:sz w:val="24"/>
-                <w:szCs w:val="24"/>
-              </w:rPr>
-              <w:fldChar w:fldCharType="separate"/>
-            </w:r>
-            <w:r>
-              <w:rPr>
-                <w:rFonts w:ascii="Times New Roman" w:hAnsi="Times New Roman"/>
-                <w:noProof/>
-                <w:webHidden/>
-                <w:sz w:val="24"/>
-                <w:szCs w:val="24"/>
-              </w:rPr>
-              <w:t>25</w:t>
-            </w:r>
-            <w:r>
-              <w:rPr>
-                <w:rFonts w:ascii="Times New Roman" w:hAnsi="Times New Roman"/>
-                <w:noProof/>
-                <w:webHidden/>
-                <w:sz w:val="24"/>
-                <w:szCs w:val="24"/>
-              </w:rPr>
-              <w:fldChar w:fldCharType="end"/>
-            </w:r>
-          </w:hyperlink>
-        </w:p>
-        <w:p>
-          <w:pPr>
-            <w:pStyle w:val="TOC2"/>
-            <w:tabs>
-              <w:tab w:val="right" w:leader="dot" w:pos="9350"/>
-            </w:tabs>
-            <w:rPr>
-              <w:rFonts w:ascii="Times New Roman" w:hAnsi="Times New Roman"/>
-              <w:noProof/>
-              <w:sz w:val="24"/>
-              <w:szCs w:val="24"/>
-            </w:rPr>
-          </w:pPr>
-          <w:hyperlink w:anchor="_Toc517295769" w:history="1">
-            <w:r>
-              <w:rPr>
-                <w:rStyle w:val="Hyperlink"/>
-                <w:rFonts w:ascii="Times New Roman" w:eastAsia="Arial" w:hAnsi="Times New Roman"/>
-                <w:noProof/>
-                <w:sz w:val="24"/>
-                <w:szCs w:val="24"/>
-              </w:rPr>
-              <w:t>High cohesion/low coupling</w:t>
-            </w:r>
-            <w:r>
-              <w:rPr>
-                <w:rFonts w:ascii="Times New Roman" w:hAnsi="Times New Roman"/>
-                <w:noProof/>
-                <w:webHidden/>
-                <w:sz w:val="24"/>
-                <w:szCs w:val="24"/>
-              </w:rPr>
-              <w:tab/>
-            </w:r>
-            <w:r>
-              <w:rPr>
-                <w:rFonts w:ascii="Times New Roman" w:hAnsi="Times New Roman"/>
-                <w:noProof/>
-                <w:webHidden/>
-                <w:sz w:val="24"/>
-                <w:szCs w:val="24"/>
-              </w:rPr>
-              <w:fldChar w:fldCharType="begin"/>
-            </w:r>
-            <w:r>
-              <w:rPr>
-                <w:rFonts w:ascii="Times New Roman" w:hAnsi="Times New Roman"/>
-                <w:noProof/>
-                <w:webHidden/>
-                <w:sz w:val="24"/>
-                <w:szCs w:val="24"/>
-              </w:rPr>
-              <w:instrText xml:space="preserve"> PAGEREF _Toc517295769 \h </w:instrText>
-            </w:r>
-            <w:r>
-              <w:rPr>
-                <w:rFonts w:ascii="Times New Roman" w:hAnsi="Times New Roman"/>
-                <w:noProof/>
-                <w:webHidden/>
-                <w:sz w:val="24"/>
-                <w:szCs w:val="24"/>
-              </w:rPr>
-            </w:r>
-            <w:r>
-              <w:rPr>
-                <w:rFonts w:ascii="Times New Roman" w:hAnsi="Times New Roman"/>
-                <w:noProof/>
-                <w:webHidden/>
-                <w:sz w:val="24"/>
-                <w:szCs w:val="24"/>
-              </w:rPr>
-              <w:fldChar w:fldCharType="separate"/>
-            </w:r>
-            <w:r>
-              <w:rPr>
-                <w:rFonts w:ascii="Times New Roman" w:hAnsi="Times New Roman"/>
-                <w:noProof/>
-                <w:webHidden/>
-                <w:sz w:val="24"/>
-                <w:szCs w:val="24"/>
-              </w:rPr>
-              <w:t>26</w:t>
-            </w:r>
-            <w:r>
-              <w:rPr>
-                <w:rFonts w:ascii="Times New Roman" w:hAnsi="Times New Roman"/>
-                <w:noProof/>
-                <w:webHidden/>
-                <w:sz w:val="24"/>
-                <w:szCs w:val="24"/>
-              </w:rPr>
-              <w:fldChar w:fldCharType="end"/>
-            </w:r>
-          </w:hyperlink>
-        </w:p>
-        <w:p>
-          <w:pPr>
-            <w:pStyle w:val="TOC1"/>
-            <w:tabs>
-              <w:tab w:val="right" w:leader="dot" w:pos="9350"/>
-            </w:tabs>
-            <w:rPr>
-              <w:rFonts w:ascii="Times New Roman" w:hAnsi="Times New Roman"/>
-              <w:noProof/>
-              <w:sz w:val="24"/>
-              <w:szCs w:val="24"/>
-            </w:rPr>
-          </w:pPr>
-          <w:hyperlink w:anchor="_Toc517295770" w:history="1">
-            <w:r>
-              <w:rPr>
-                <w:rStyle w:val="Hyperlink"/>
-                <w:rFonts w:ascii="Times New Roman" w:eastAsia="Arial" w:hAnsi="Times New Roman"/>
-                <w:noProof/>
-                <w:sz w:val="24"/>
-                <w:szCs w:val="24"/>
-              </w:rPr>
-              <w:t>Design patterns</w:t>
-            </w:r>
-            <w:r>
-              <w:rPr>
-                <w:rFonts w:ascii="Times New Roman" w:hAnsi="Times New Roman"/>
-                <w:noProof/>
-                <w:webHidden/>
-                <w:sz w:val="24"/>
-                <w:szCs w:val="24"/>
-              </w:rPr>
-              <w:tab/>
-            </w:r>
-            <w:r>
-              <w:rPr>
-                <w:rFonts w:ascii="Times New Roman" w:hAnsi="Times New Roman"/>
-                <w:noProof/>
-                <w:webHidden/>
-                <w:sz w:val="24"/>
-                <w:szCs w:val="24"/>
-              </w:rPr>
-              <w:fldChar w:fldCharType="begin"/>
-            </w:r>
-            <w:r>
-              <w:rPr>
-                <w:rFonts w:ascii="Times New Roman" w:hAnsi="Times New Roman"/>
-                <w:noProof/>
-                <w:webHidden/>
-                <w:sz w:val="24"/>
-                <w:szCs w:val="24"/>
-              </w:rPr>
-              <w:instrText xml:space="preserve"> PAGEREF _Toc517295770 \h </w:instrText>
-            </w:r>
-            <w:r>
-              <w:rPr>
-                <w:rFonts w:ascii="Times New Roman" w:hAnsi="Times New Roman"/>
-                <w:noProof/>
-                <w:webHidden/>
-                <w:sz w:val="24"/>
-                <w:szCs w:val="24"/>
-              </w:rPr>
-            </w:r>
-            <w:r>
-              <w:rPr>
-                <w:rFonts w:ascii="Times New Roman" w:hAnsi="Times New Roman"/>
-                <w:noProof/>
-                <w:webHidden/>
-                <w:sz w:val="24"/>
-                <w:szCs w:val="24"/>
-              </w:rPr>
-              <w:fldChar w:fldCharType="separate"/>
-            </w:r>
-            <w:r>
-              <w:rPr>
-                <w:rFonts w:ascii="Times New Roman" w:hAnsi="Times New Roman"/>
-                <w:noProof/>
-                <w:webHidden/>
-                <w:sz w:val="24"/>
-                <w:szCs w:val="24"/>
-              </w:rPr>
-              <w:t>27</w:t>
-            </w:r>
-            <w:r>
-              <w:rPr>
-                <w:rFonts w:ascii="Times New Roman" w:hAnsi="Times New Roman"/>
-                <w:noProof/>
-                <w:webHidden/>
-                <w:sz w:val="24"/>
-                <w:szCs w:val="24"/>
-              </w:rPr>
-              <w:fldChar w:fldCharType="end"/>
-            </w:r>
-          </w:hyperlink>
-        </w:p>
-        <w:p>
-          <w:pPr>
-            <w:pStyle w:val="TOC2"/>
-            <w:tabs>
-              <w:tab w:val="right" w:leader="dot" w:pos="9350"/>
-            </w:tabs>
-            <w:rPr>
-              <w:rFonts w:ascii="Times New Roman" w:hAnsi="Times New Roman"/>
-              <w:noProof/>
-              <w:sz w:val="24"/>
-              <w:szCs w:val="24"/>
-            </w:rPr>
-          </w:pPr>
-          <w:hyperlink w:anchor="_Toc517295771" w:history="1">
-            <w:r>
-              <w:rPr>
-                <w:rStyle w:val="Hyperlink"/>
-                <w:rFonts w:ascii="Times New Roman" w:eastAsia="Arial" w:hAnsi="Times New Roman"/>
-                <w:noProof/>
-                <w:sz w:val="24"/>
-                <w:szCs w:val="24"/>
-              </w:rPr>
-              <w:t>Functors</w:t>
-            </w:r>
-            <w:r>
-              <w:rPr>
-                <w:rFonts w:ascii="Times New Roman" w:hAnsi="Times New Roman"/>
-                <w:noProof/>
-                <w:webHidden/>
-                <w:sz w:val="24"/>
-                <w:szCs w:val="24"/>
-              </w:rPr>
-              <w:tab/>
-            </w:r>
-            <w:r>
-              <w:rPr>
-                <w:rFonts w:ascii="Times New Roman" w:hAnsi="Times New Roman"/>
-                <w:noProof/>
-                <w:webHidden/>
-                <w:sz w:val="24"/>
-                <w:szCs w:val="24"/>
-              </w:rPr>
-              <w:fldChar w:fldCharType="begin"/>
-            </w:r>
-            <w:r>
-              <w:rPr>
-                <w:rFonts w:ascii="Times New Roman" w:hAnsi="Times New Roman"/>
-                <w:noProof/>
-                <w:webHidden/>
-                <w:sz w:val="24"/>
-                <w:szCs w:val="24"/>
-              </w:rPr>
-              <w:instrText xml:space="preserve"> PAGEREF _Toc517295771 \h </w:instrText>
-            </w:r>
-            <w:r>
-              <w:rPr>
-                <w:rFonts w:ascii="Times New Roman" w:hAnsi="Times New Roman"/>
-                <w:noProof/>
-                <w:webHidden/>
-                <w:sz w:val="24"/>
-                <w:szCs w:val="24"/>
-              </w:rPr>
-            </w:r>
-            <w:r>
-              <w:rPr>
-                <w:rFonts w:ascii="Times New Roman" w:hAnsi="Times New Roman"/>
-                <w:noProof/>
-                <w:webHidden/>
-                <w:sz w:val="24"/>
-                <w:szCs w:val="24"/>
-              </w:rPr>
-              <w:fldChar w:fldCharType="separate"/>
-            </w:r>
-            <w:r>
-              <w:rPr>
-                <w:rFonts w:ascii="Times New Roman" w:hAnsi="Times New Roman"/>
-                <w:noProof/>
-                <w:webHidden/>
-                <w:sz w:val="24"/>
-                <w:szCs w:val="24"/>
-              </w:rPr>
-              <w:t>28</w:t>
-            </w:r>
-            <w:r>
-              <w:rPr>
-                <w:rFonts w:ascii="Times New Roman" w:hAnsi="Times New Roman"/>
-                <w:noProof/>
-                <w:webHidden/>
-                <w:sz w:val="24"/>
-                <w:szCs w:val="24"/>
-              </w:rPr>
-              <w:fldChar w:fldCharType="end"/>
-            </w:r>
-          </w:hyperlink>
-        </w:p>
-        <w:p>
-          <w:pPr>
-            <w:pStyle w:val="TOC2"/>
-            <w:tabs>
-              <w:tab w:val="right" w:leader="dot" w:pos="9350"/>
-            </w:tabs>
-            <w:rPr>
-              <w:rFonts w:ascii="Times New Roman" w:hAnsi="Times New Roman"/>
-              <w:noProof/>
-              <w:sz w:val="24"/>
-              <w:szCs w:val="24"/>
-            </w:rPr>
-          </w:pPr>
-          <w:hyperlink w:anchor="_Toc517295772" w:history="1">
-            <w:r>
-              <w:rPr>
-                <w:rStyle w:val="Hyperlink"/>
-                <w:rFonts w:ascii="Times New Roman" w:eastAsia="Arial" w:hAnsi="Times New Roman"/>
-                <w:noProof/>
-                <w:sz w:val="24"/>
-                <w:szCs w:val="24"/>
-              </w:rPr>
-              <w:t>Monads</w:t>
-            </w:r>
-            <w:r>
-              <w:rPr>
-                <w:rFonts w:ascii="Times New Roman" w:hAnsi="Times New Roman"/>
-                <w:noProof/>
-                <w:webHidden/>
-                <w:sz w:val="24"/>
-                <w:szCs w:val="24"/>
-              </w:rPr>
-              <w:tab/>
-            </w:r>
-            <w:r>
-              <w:rPr>
-                <w:rFonts w:ascii="Times New Roman" w:hAnsi="Times New Roman"/>
-                <w:noProof/>
-                <w:webHidden/>
-                <w:sz w:val="24"/>
-                <w:szCs w:val="24"/>
-              </w:rPr>
-              <w:fldChar w:fldCharType="begin"/>
-            </w:r>
-            <w:r>
-              <w:rPr>
-                <w:rFonts w:ascii="Times New Roman" w:hAnsi="Times New Roman"/>
-                <w:noProof/>
-                <w:webHidden/>
-                <w:sz w:val="24"/>
-                <w:szCs w:val="24"/>
-              </w:rPr>
-              <w:instrText xml:space="preserve"> PAGEREF _Toc517295772 \h </w:instrText>
-            </w:r>
-            <w:r>
-              <w:rPr>
-                <w:rFonts w:ascii="Times New Roman" w:hAnsi="Times New Roman"/>
-                <w:noProof/>
-                <w:webHidden/>
-                <w:sz w:val="24"/>
-                <w:szCs w:val="24"/>
-              </w:rPr>
-            </w:r>
-            <w:r>
-              <w:rPr>
-                <w:rFonts w:ascii="Times New Roman" w:hAnsi="Times New Roman"/>
-                <w:noProof/>
-                <w:webHidden/>
-                <w:sz w:val="24"/>
-                <w:szCs w:val="24"/>
-              </w:rPr>
-              <w:fldChar w:fldCharType="separate"/>
-            </w:r>
-            <w:r>
-              <w:rPr>
-                <w:rFonts w:ascii="Times New Roman" w:hAnsi="Times New Roman"/>
-                <w:noProof/>
-                <w:webHidden/>
-                <w:sz w:val="24"/>
-                <w:szCs w:val="24"/>
-              </w:rPr>
-              <w:t>30</w:t>
-            </w:r>
-            <w:r>
-              <w:rPr>
-                <w:rFonts w:ascii="Times New Roman" w:hAnsi="Times New Roman"/>
-                <w:noProof/>
-                <w:webHidden/>
-                <w:sz w:val="24"/>
-                <w:szCs w:val="24"/>
-              </w:rPr>
-              <w:fldChar w:fldCharType="end"/>
-            </w:r>
-          </w:hyperlink>
-        </w:p>
-        <w:p>
-          <w:pPr>
-            <w:pStyle w:val="TOC2"/>
-            <w:tabs>
-              <w:tab w:val="right" w:leader="dot" w:pos="9350"/>
-            </w:tabs>
-            <w:rPr>
-              <w:rFonts w:ascii="Times New Roman" w:hAnsi="Times New Roman"/>
-              <w:noProof/>
-              <w:sz w:val="24"/>
-              <w:szCs w:val="24"/>
-            </w:rPr>
-          </w:pPr>
-          <w:hyperlink w:anchor="_Toc517295773" w:history="1">
-            <w:r>
-              <w:rPr>
-                <w:rStyle w:val="Hyperlink"/>
-                <w:rFonts w:ascii="Times New Roman" w:hAnsi="Times New Roman"/>
-                <w:noProof/>
-                <w:sz w:val="24"/>
-                <w:szCs w:val="24"/>
-              </w:rPr>
-              <w:t>Pipelining</w:t>
-            </w:r>
-            <w:r>
-              <w:rPr>
-                <w:rFonts w:ascii="Times New Roman" w:hAnsi="Times New Roman"/>
-                <w:noProof/>
-                <w:webHidden/>
-                <w:sz w:val="24"/>
-                <w:szCs w:val="24"/>
-              </w:rPr>
-              <w:tab/>
-            </w:r>
-            <w:r>
-              <w:rPr>
-                <w:rFonts w:ascii="Times New Roman" w:hAnsi="Times New Roman"/>
-                <w:noProof/>
-                <w:webHidden/>
-                <w:sz w:val="24"/>
-                <w:szCs w:val="24"/>
-              </w:rPr>
-              <w:fldChar w:fldCharType="begin"/>
-            </w:r>
-            <w:r>
-              <w:rPr>
-                <w:rFonts w:ascii="Times New Roman" w:hAnsi="Times New Roman"/>
-                <w:noProof/>
-                <w:webHidden/>
-                <w:sz w:val="24"/>
-                <w:szCs w:val="24"/>
-              </w:rPr>
-              <w:instrText xml:space="preserve"> PAGEREF _Toc517295773 \h </w:instrText>
-            </w:r>
-            <w:r>
-              <w:rPr>
-                <w:rFonts w:ascii="Times New Roman" w:hAnsi="Times New Roman"/>
-                <w:noProof/>
-                <w:webHidden/>
-                <w:sz w:val="24"/>
-                <w:szCs w:val="24"/>
-              </w:rPr>
-            </w:r>
-            <w:r>
-              <w:rPr>
-                <w:rFonts w:ascii="Times New Roman" w:hAnsi="Times New Roman"/>
-                <w:noProof/>
-                <w:webHidden/>
-                <w:sz w:val="24"/>
-                <w:szCs w:val="24"/>
-              </w:rPr>
-              <w:fldChar w:fldCharType="separate"/>
-            </w:r>
-            <w:r>
-              <w:rPr>
-                <w:rFonts w:ascii="Times New Roman" w:hAnsi="Times New Roman"/>
-                <w:noProof/>
-                <w:webHidden/>
-                <w:sz w:val="24"/>
-                <w:szCs w:val="24"/>
-              </w:rPr>
-              <w:t>33</w:t>
-            </w:r>
-            <w:r>
-              <w:rPr>
-                <w:rFonts w:ascii="Times New Roman" w:hAnsi="Times New Roman"/>
-                <w:noProof/>
-                <w:webHidden/>
-                <w:sz w:val="24"/>
-                <w:szCs w:val="24"/>
-              </w:rPr>
-              <w:fldChar w:fldCharType="end"/>
-            </w:r>
-          </w:hyperlink>
-        </w:p>
-        <w:p>
-          <w:pPr>
-            <w:pStyle w:val="TOC1"/>
-            <w:tabs>
-              <w:tab w:val="right" w:leader="dot" w:pos="9350"/>
-            </w:tabs>
-            <w:rPr>
-              <w:rFonts w:ascii="Times New Roman" w:hAnsi="Times New Roman"/>
-              <w:noProof/>
-              <w:sz w:val="24"/>
-              <w:szCs w:val="24"/>
-            </w:rPr>
-          </w:pPr>
-          <w:hyperlink w:anchor="_Toc517295774" w:history="1">
-            <w:r>
-              <w:rPr>
-                <w:rStyle w:val="Hyperlink"/>
-                <w:rFonts w:ascii="Times New Roman" w:eastAsia="Arial" w:hAnsi="Times New Roman"/>
-                <w:noProof/>
-                <w:sz w:val="24"/>
-                <w:szCs w:val="24"/>
-              </w:rPr>
-              <w:t>Object Oriented Design Patterns</w:t>
-            </w:r>
-            <w:r>
-              <w:rPr>
-                <w:rFonts w:ascii="Times New Roman" w:hAnsi="Times New Roman"/>
-                <w:noProof/>
-                <w:webHidden/>
-                <w:sz w:val="24"/>
-                <w:szCs w:val="24"/>
-              </w:rPr>
-              <w:tab/>
-            </w:r>
-            <w:r>
-              <w:rPr>
-                <w:rFonts w:ascii="Times New Roman" w:hAnsi="Times New Roman"/>
-                <w:noProof/>
-                <w:webHidden/>
-                <w:sz w:val="24"/>
-                <w:szCs w:val="24"/>
-              </w:rPr>
-              <w:fldChar w:fldCharType="begin"/>
-            </w:r>
-            <w:r>
-              <w:rPr>
-                <w:rFonts w:ascii="Times New Roman" w:hAnsi="Times New Roman"/>
-                <w:noProof/>
-                <w:webHidden/>
-                <w:sz w:val="24"/>
-                <w:szCs w:val="24"/>
-              </w:rPr>
-              <w:instrText xml:space="preserve"> PAGEREF _Toc517295774 \h </w:instrText>
-            </w:r>
-            <w:r>
-              <w:rPr>
-                <w:rFonts w:ascii="Times New Roman" w:hAnsi="Times New Roman"/>
-                <w:noProof/>
-                <w:webHidden/>
-                <w:sz w:val="24"/>
-                <w:szCs w:val="24"/>
-              </w:rPr>
-            </w:r>
-            <w:r>
-              <w:rPr>
-                <w:rFonts w:ascii="Times New Roman" w:hAnsi="Times New Roman"/>
-                <w:noProof/>
-                <w:webHidden/>
-                <w:sz w:val="24"/>
-                <w:szCs w:val="24"/>
-              </w:rPr>
-              <w:fldChar w:fldCharType="separate"/>
-            </w:r>
-            <w:r>
-              <w:rPr>
-                <w:rFonts w:ascii="Times New Roman" w:hAnsi="Times New Roman"/>
-                <w:noProof/>
-                <w:webHidden/>
-                <w:sz w:val="24"/>
-                <w:szCs w:val="24"/>
-              </w:rPr>
-              <w:t>36</w:t>
-            </w:r>
-            <w:r>
-              <w:rPr>
-                <w:rFonts w:ascii="Times New Roman" w:hAnsi="Times New Roman"/>
-                <w:noProof/>
-                <w:webHidden/>
-                <w:sz w:val="24"/>
-                <w:szCs w:val="24"/>
-              </w:rPr>
-              <w:fldChar w:fldCharType="end"/>
-            </w:r>
-          </w:hyperlink>
-        </w:p>
-        <w:p>
-          <w:pPr>
-            <w:pStyle w:val="TOC2"/>
-            <w:tabs>
-              <w:tab w:val="right" w:leader="dot" w:pos="9350"/>
-            </w:tabs>
-            <w:rPr>
-              <w:rFonts w:ascii="Times New Roman" w:hAnsi="Times New Roman"/>
-              <w:noProof/>
-              <w:sz w:val="24"/>
-              <w:szCs w:val="24"/>
-            </w:rPr>
-          </w:pPr>
-          <w:hyperlink w:anchor="_Toc517295775" w:history="1">
-            <w:r>
-              <w:rPr>
-                <w:rStyle w:val="Hyperlink"/>
-                <w:rFonts w:ascii="Times New Roman" w:eastAsia="Arial" w:hAnsi="Times New Roman"/>
-                <w:noProof/>
-                <w:sz w:val="24"/>
-                <w:szCs w:val="24"/>
-              </w:rPr>
-              <w:t>Builder</w:t>
-            </w:r>
-            <w:r>
-              <w:rPr>
-                <w:rFonts w:ascii="Times New Roman" w:hAnsi="Times New Roman"/>
-                <w:noProof/>
-                <w:webHidden/>
-                <w:sz w:val="24"/>
-                <w:szCs w:val="24"/>
-              </w:rPr>
-              <w:tab/>
-            </w:r>
-            <w:r>
-              <w:rPr>
-                <w:rFonts w:ascii="Times New Roman" w:hAnsi="Times New Roman"/>
-                <w:noProof/>
-                <w:webHidden/>
-                <w:sz w:val="24"/>
-                <w:szCs w:val="24"/>
-              </w:rPr>
-              <w:fldChar w:fldCharType="begin"/>
-            </w:r>
-            <w:r>
-              <w:rPr>
-                <w:rFonts w:ascii="Times New Roman" w:hAnsi="Times New Roman"/>
-                <w:noProof/>
-                <w:webHidden/>
-                <w:sz w:val="24"/>
-                <w:szCs w:val="24"/>
-              </w:rPr>
-              <w:instrText xml:space="preserve"> PAGEREF _Toc517295775 \h </w:instrText>
-            </w:r>
-            <w:r>
-              <w:rPr>
-                <w:rFonts w:ascii="Times New Roman" w:hAnsi="Times New Roman"/>
-                <w:noProof/>
-                <w:webHidden/>
-                <w:sz w:val="24"/>
-                <w:szCs w:val="24"/>
-              </w:rPr>
-            </w:r>
-            <w:r>
-              <w:rPr>
-                <w:rFonts w:ascii="Times New Roman" w:hAnsi="Times New Roman"/>
-                <w:noProof/>
-                <w:webHidden/>
-                <w:sz w:val="24"/>
-                <w:szCs w:val="24"/>
-              </w:rPr>
-              <w:fldChar w:fldCharType="separate"/>
-            </w:r>
-            <w:r>
-              <w:rPr>
-                <w:rFonts w:ascii="Times New Roman" w:hAnsi="Times New Roman"/>
-                <w:noProof/>
-                <w:webHidden/>
-                <w:sz w:val="24"/>
-                <w:szCs w:val="24"/>
-              </w:rPr>
-              <w:t>36</w:t>
-            </w:r>
-            <w:r>
-              <w:rPr>
-                <w:rFonts w:ascii="Times New Roman" w:hAnsi="Times New Roman"/>
-                <w:noProof/>
-                <w:webHidden/>
-                <w:sz w:val="24"/>
-                <w:szCs w:val="24"/>
-              </w:rPr>
-              <w:fldChar w:fldCharType="end"/>
-            </w:r>
-          </w:hyperlink>
-        </w:p>
-        <w:p>
-          <w:pPr>
-            <w:pStyle w:val="TOC2"/>
-            <w:tabs>
-              <w:tab w:val="right" w:leader="dot" w:pos="9350"/>
-            </w:tabs>
-            <w:rPr>
-              <w:rFonts w:ascii="Times New Roman" w:hAnsi="Times New Roman"/>
-              <w:noProof/>
-              <w:sz w:val="24"/>
-              <w:szCs w:val="24"/>
-            </w:rPr>
-          </w:pPr>
-          <w:hyperlink w:anchor="_Toc517295776" w:history="1">
-            <w:r>
-              <w:rPr>
-                <w:rStyle w:val="Hyperlink"/>
-                <w:rFonts w:ascii="Times New Roman" w:eastAsia="Arial" w:hAnsi="Times New Roman"/>
-                <w:noProof/>
-                <w:sz w:val="24"/>
-                <w:szCs w:val="24"/>
-              </w:rPr>
-              <w:t>Factory</w:t>
-            </w:r>
-            <w:r>
-              <w:rPr>
-                <w:rFonts w:ascii="Times New Roman" w:hAnsi="Times New Roman"/>
-                <w:noProof/>
-                <w:webHidden/>
-                <w:sz w:val="24"/>
-                <w:szCs w:val="24"/>
-              </w:rPr>
-              <w:tab/>
-            </w:r>
-            <w:r>
-              <w:rPr>
-                <w:rFonts w:ascii="Times New Roman" w:hAnsi="Times New Roman"/>
-                <w:noProof/>
-                <w:webHidden/>
-                <w:sz w:val="24"/>
-                <w:szCs w:val="24"/>
-              </w:rPr>
-              <w:fldChar w:fldCharType="begin"/>
-            </w:r>
-            <w:r>
-              <w:rPr>
-                <w:rFonts w:ascii="Times New Roman" w:hAnsi="Times New Roman"/>
-                <w:noProof/>
-                <w:webHidden/>
-                <w:sz w:val="24"/>
-                <w:szCs w:val="24"/>
-              </w:rPr>
-              <w:instrText xml:space="preserve"> PAGEREF _Toc517295776 \h </w:instrText>
-            </w:r>
-            <w:r>
-              <w:rPr>
-                <w:rFonts w:ascii="Times New Roman" w:hAnsi="Times New Roman"/>
-                <w:noProof/>
-                <w:webHidden/>
-                <w:sz w:val="24"/>
-                <w:szCs w:val="24"/>
-              </w:rPr>
-            </w:r>
-            <w:r>
-              <w:rPr>
-                <w:rFonts w:ascii="Times New Roman" w:hAnsi="Times New Roman"/>
-                <w:noProof/>
-                <w:webHidden/>
-                <w:sz w:val="24"/>
-                <w:szCs w:val="24"/>
-              </w:rPr>
-              <w:fldChar w:fldCharType="separate"/>
-            </w:r>
-            <w:r>
-              <w:rPr>
-                <w:rFonts w:ascii="Times New Roman" w:hAnsi="Times New Roman"/>
-                <w:noProof/>
-                <w:webHidden/>
-                <w:sz w:val="24"/>
-                <w:szCs w:val="24"/>
-              </w:rPr>
-              <w:t>37</w:t>
-            </w:r>
-            <w:r>
-              <w:rPr>
-                <w:rFonts w:ascii="Times New Roman" w:hAnsi="Times New Roman"/>
-                <w:noProof/>
-                <w:webHidden/>
-                <w:sz w:val="24"/>
-                <w:szCs w:val="24"/>
-              </w:rPr>
-              <w:fldChar w:fldCharType="end"/>
-            </w:r>
-          </w:hyperlink>
-        </w:p>
-        <w:p>
-          <w:pPr>
-            <w:pStyle w:val="TOC2"/>
-            <w:tabs>
-              <w:tab w:val="right" w:leader="dot" w:pos="9350"/>
-            </w:tabs>
-            <w:rPr>
-              <w:rFonts w:ascii="Times New Roman" w:hAnsi="Times New Roman"/>
-              <w:noProof/>
-              <w:sz w:val="24"/>
-              <w:szCs w:val="24"/>
-            </w:rPr>
-          </w:pPr>
-          <w:hyperlink w:anchor="_Toc517295777" w:history="1">
-            <w:r>
-              <w:rPr>
-                <w:rStyle w:val="Hyperlink"/>
-                <w:rFonts w:ascii="Times New Roman" w:eastAsia="Arial" w:hAnsi="Times New Roman"/>
-                <w:noProof/>
-                <w:sz w:val="24"/>
-                <w:szCs w:val="24"/>
-              </w:rPr>
-              <w:t>Memento</w:t>
-            </w:r>
-            <w:r>
-              <w:rPr>
-                <w:rFonts w:ascii="Times New Roman" w:hAnsi="Times New Roman"/>
-                <w:noProof/>
-                <w:webHidden/>
-                <w:sz w:val="24"/>
-                <w:szCs w:val="24"/>
-              </w:rPr>
-              <w:tab/>
-            </w:r>
-            <w:r>
-              <w:rPr>
-                <w:rFonts w:ascii="Times New Roman" w:hAnsi="Times New Roman"/>
-                <w:noProof/>
-                <w:webHidden/>
-                <w:sz w:val="24"/>
-                <w:szCs w:val="24"/>
-              </w:rPr>
-              <w:fldChar w:fldCharType="begin"/>
-            </w:r>
-            <w:r>
-              <w:rPr>
-                <w:rFonts w:ascii="Times New Roman" w:hAnsi="Times New Roman"/>
-                <w:noProof/>
-                <w:webHidden/>
-                <w:sz w:val="24"/>
-                <w:szCs w:val="24"/>
-              </w:rPr>
-              <w:instrText xml:space="preserve"> PAGEREF _Toc517295777 \h </w:instrText>
-            </w:r>
-            <w:r>
-              <w:rPr>
-                <w:rFonts w:ascii="Times New Roman" w:hAnsi="Times New Roman"/>
-                <w:noProof/>
-                <w:webHidden/>
-                <w:sz w:val="24"/>
-                <w:szCs w:val="24"/>
-              </w:rPr>
-            </w:r>
-            <w:r>
-              <w:rPr>
-                <w:rFonts w:ascii="Times New Roman" w:hAnsi="Times New Roman"/>
-                <w:noProof/>
-                <w:webHidden/>
-                <w:sz w:val="24"/>
-                <w:szCs w:val="24"/>
-              </w:rPr>
-              <w:fldChar w:fldCharType="separate"/>
-            </w:r>
-            <w:r>
-              <w:rPr>
-                <w:rFonts w:ascii="Times New Roman" w:hAnsi="Times New Roman"/>
-                <w:noProof/>
-                <w:webHidden/>
-                <w:sz w:val="24"/>
-                <w:szCs w:val="24"/>
-              </w:rPr>
-              <w:t>38</w:t>
-            </w:r>
-            <w:r>
-              <w:rPr>
-                <w:rFonts w:ascii="Times New Roman" w:hAnsi="Times New Roman"/>
-                <w:noProof/>
-                <w:webHidden/>
-                <w:sz w:val="24"/>
-                <w:szCs w:val="24"/>
-              </w:rPr>
-              <w:fldChar w:fldCharType="end"/>
-            </w:r>
-          </w:hyperlink>
-        </w:p>
-        <w:p>
-          <w:pPr>
-            <w:pStyle w:val="TOC2"/>
-            <w:tabs>
-              <w:tab w:val="right" w:leader="dot" w:pos="9350"/>
-            </w:tabs>
-            <w:rPr>
-              <w:rFonts w:ascii="Times New Roman" w:hAnsi="Times New Roman"/>
-              <w:noProof/>
-              <w:sz w:val="24"/>
-              <w:szCs w:val="24"/>
-            </w:rPr>
-          </w:pPr>
-          <w:hyperlink w:anchor="_Toc517295778" w:history="1">
-            <w:r>
-              <w:rPr>
-                <w:rStyle w:val="Hyperlink"/>
-                <w:rFonts w:ascii="Times New Roman" w:eastAsia="Arial" w:hAnsi="Times New Roman"/>
-                <w:noProof/>
-                <w:sz w:val="24"/>
-                <w:szCs w:val="24"/>
-              </w:rPr>
-              <w:t>Observer</w:t>
-            </w:r>
-            <w:r>
-              <w:rPr>
-                <w:rFonts w:ascii="Times New Roman" w:hAnsi="Times New Roman"/>
-                <w:noProof/>
-                <w:webHidden/>
-                <w:sz w:val="24"/>
-                <w:szCs w:val="24"/>
-              </w:rPr>
-              <w:tab/>
-            </w:r>
-            <w:r>
-              <w:rPr>
-                <w:rFonts w:ascii="Times New Roman" w:hAnsi="Times New Roman"/>
-                <w:noProof/>
-                <w:webHidden/>
-                <w:sz w:val="24"/>
-                <w:szCs w:val="24"/>
-              </w:rPr>
-              <w:fldChar w:fldCharType="begin"/>
-            </w:r>
-            <w:r>
-              <w:rPr>
-                <w:rFonts w:ascii="Times New Roman" w:hAnsi="Times New Roman"/>
-                <w:noProof/>
-                <w:webHidden/>
-                <w:sz w:val="24"/>
-                <w:szCs w:val="24"/>
-              </w:rPr>
-              <w:instrText xml:space="preserve"> PAGEREF _Toc517295778 \h </w:instrText>
-            </w:r>
-            <w:r>
-              <w:rPr>
-                <w:rFonts w:ascii="Times New Roman" w:hAnsi="Times New Roman"/>
-                <w:noProof/>
-                <w:webHidden/>
-                <w:sz w:val="24"/>
-                <w:szCs w:val="24"/>
-              </w:rPr>
-            </w:r>
-            <w:r>
-              <w:rPr>
-                <w:rFonts w:ascii="Times New Roman" w:hAnsi="Times New Roman"/>
-                <w:noProof/>
-                <w:webHidden/>
-                <w:sz w:val="24"/>
-                <w:szCs w:val="24"/>
-              </w:rPr>
-              <w:fldChar w:fldCharType="separate"/>
-            </w:r>
-            <w:r>
-              <w:rPr>
-                <w:rFonts w:ascii="Times New Roman" w:hAnsi="Times New Roman"/>
-                <w:noProof/>
-                <w:webHidden/>
-                <w:sz w:val="24"/>
-                <w:szCs w:val="24"/>
-              </w:rPr>
-              <w:t>39</w:t>
-            </w:r>
-            <w:r>
-              <w:rPr>
-                <w:rFonts w:ascii="Times New Roman" w:hAnsi="Times New Roman"/>
-                <w:noProof/>
-                <w:webHidden/>
-                <w:sz w:val="24"/>
-                <w:szCs w:val="24"/>
-              </w:rPr>
-              <w:fldChar w:fldCharType="end"/>
-            </w:r>
-          </w:hyperlink>
-        </w:p>
-        <w:p>
-          <w:pPr>
-            <w:pStyle w:val="TOC1"/>
-            <w:tabs>
-              <w:tab w:val="right" w:leader="dot" w:pos="9350"/>
-            </w:tabs>
-            <w:rPr>
-              <w:rFonts w:ascii="Times New Roman" w:hAnsi="Times New Roman"/>
-              <w:noProof/>
-              <w:sz w:val="24"/>
-              <w:szCs w:val="24"/>
-            </w:rPr>
-          </w:pPr>
-          <w:hyperlink w:anchor="_Toc517295779" w:history="1">
-            <w:r>
-              <w:rPr>
-                <w:rStyle w:val="Hyperlink"/>
-                <w:rFonts w:ascii="Times New Roman" w:eastAsia="Arial" w:hAnsi="Times New Roman"/>
-                <w:noProof/>
-                <w:sz w:val="24"/>
-                <w:szCs w:val="24"/>
-              </w:rPr>
-              <w:t>Demo explained</w:t>
-            </w:r>
-            <w:r>
-              <w:rPr>
-                <w:rFonts w:ascii="Times New Roman" w:hAnsi="Times New Roman"/>
-                <w:noProof/>
-                <w:webHidden/>
-                <w:sz w:val="24"/>
-                <w:szCs w:val="24"/>
-              </w:rPr>
-              <w:tab/>
-            </w:r>
-            <w:r>
-              <w:rPr>
-                <w:rFonts w:ascii="Times New Roman" w:hAnsi="Times New Roman"/>
-                <w:noProof/>
-                <w:webHidden/>
-                <w:sz w:val="24"/>
-                <w:szCs w:val="24"/>
-              </w:rPr>
-              <w:fldChar w:fldCharType="begin"/>
-            </w:r>
-            <w:r>
-              <w:rPr>
-                <w:rFonts w:ascii="Times New Roman" w:hAnsi="Times New Roman"/>
-                <w:noProof/>
-                <w:webHidden/>
-                <w:sz w:val="24"/>
-                <w:szCs w:val="24"/>
-              </w:rPr>
-              <w:instrText xml:space="preserve"> PAGEREF _Toc517295779 \h </w:instrText>
-            </w:r>
-            <w:r>
-              <w:rPr>
-                <w:rFonts w:ascii="Times New Roman" w:hAnsi="Times New Roman"/>
-                <w:noProof/>
-                <w:webHidden/>
-                <w:sz w:val="24"/>
-                <w:szCs w:val="24"/>
-              </w:rPr>
-            </w:r>
-            <w:r>
-              <w:rPr>
-                <w:rFonts w:ascii="Times New Roman" w:hAnsi="Times New Roman"/>
-                <w:noProof/>
-                <w:webHidden/>
-                <w:sz w:val="24"/>
-                <w:szCs w:val="24"/>
-              </w:rPr>
-              <w:fldChar w:fldCharType="separate"/>
-            </w:r>
-            <w:r>
-              <w:rPr>
-                <w:rFonts w:ascii="Times New Roman" w:hAnsi="Times New Roman"/>
-                <w:noProof/>
-                <w:webHidden/>
-                <w:sz w:val="24"/>
-                <w:szCs w:val="24"/>
-              </w:rPr>
-              <w:t>39</w:t>
-            </w:r>
-            <w:r>
-              <w:rPr>
-                <w:rFonts w:ascii="Times New Roman" w:hAnsi="Times New Roman"/>
-                <w:noProof/>
-                <w:webHidden/>
-                <w:sz w:val="24"/>
-                <w:szCs w:val="24"/>
-              </w:rPr>
-              <w:fldChar w:fldCharType="end"/>
-            </w:r>
-          </w:hyperlink>
-        </w:p>
-        <w:p>
-          <w:pPr>
-            <w:pStyle w:val="TOC2"/>
-            <w:tabs>
-              <w:tab w:val="right" w:leader="dot" w:pos="9350"/>
-            </w:tabs>
-            <w:rPr>
-              <w:rFonts w:ascii="Times New Roman" w:hAnsi="Times New Roman"/>
-              <w:noProof/>
-              <w:sz w:val="24"/>
-              <w:szCs w:val="24"/>
-            </w:rPr>
-          </w:pPr>
-          <w:hyperlink w:anchor="_Toc517295780" w:history="1">
-            <w:r>
-              <w:rPr>
-                <w:rStyle w:val="Hyperlink"/>
-                <w:rFonts w:ascii="Times New Roman" w:eastAsia="Arial" w:hAnsi="Times New Roman"/>
-                <w:noProof/>
-                <w:sz w:val="24"/>
-                <w:szCs w:val="24"/>
-              </w:rPr>
-              <w:t>Why choose Functional over OOP</w:t>
-            </w:r>
-            <w:r>
-              <w:rPr>
-                <w:rFonts w:ascii="Times New Roman" w:hAnsi="Times New Roman"/>
-                <w:noProof/>
-                <w:webHidden/>
-                <w:sz w:val="24"/>
-                <w:szCs w:val="24"/>
-              </w:rPr>
-              <w:tab/>
-            </w:r>
-            <w:r>
-              <w:rPr>
-                <w:rFonts w:ascii="Times New Roman" w:hAnsi="Times New Roman"/>
-                <w:noProof/>
-                <w:webHidden/>
-                <w:sz w:val="24"/>
-                <w:szCs w:val="24"/>
-              </w:rPr>
-              <w:fldChar w:fldCharType="begin"/>
-            </w:r>
-            <w:r>
-              <w:rPr>
-                <w:rFonts w:ascii="Times New Roman" w:hAnsi="Times New Roman"/>
-                <w:noProof/>
-                <w:webHidden/>
-                <w:sz w:val="24"/>
-                <w:szCs w:val="24"/>
-              </w:rPr>
-              <w:instrText xml:space="preserve"> PAGEREF _Toc517295780 \h </w:instrText>
-            </w:r>
-            <w:r>
-              <w:rPr>
-                <w:rFonts w:ascii="Times New Roman" w:hAnsi="Times New Roman"/>
-                <w:noProof/>
-                <w:webHidden/>
-                <w:sz w:val="24"/>
-                <w:szCs w:val="24"/>
-              </w:rPr>
-            </w:r>
-            <w:r>
-              <w:rPr>
-                <w:rFonts w:ascii="Times New Roman" w:hAnsi="Times New Roman"/>
-                <w:noProof/>
-                <w:webHidden/>
-                <w:sz w:val="24"/>
-                <w:szCs w:val="24"/>
-              </w:rPr>
-              <w:fldChar w:fldCharType="separate"/>
-            </w:r>
-            <w:r>
-              <w:rPr>
-                <w:rFonts w:ascii="Times New Roman" w:hAnsi="Times New Roman"/>
-                <w:noProof/>
-                <w:webHidden/>
-                <w:sz w:val="24"/>
-                <w:szCs w:val="24"/>
-              </w:rPr>
-              <w:t>39</w:t>
+              <w:t>41</w:t>
             </w:r>
             <w:r>
               <w:rPr>
@@ -4461,7 +4274,7 @@
           <w:szCs w:val="24"/>
         </w:rPr>
       </w:pPr>
-      <w:bookmarkStart w:id="0" w:name="_Toc517295739"/>
+      <w:bookmarkStart w:id="0" w:name="_Toc517528160"/>
       <w:r>
         <w:rPr>
           <w:rFonts w:ascii="Times New Roman" w:eastAsia="Arial" w:hAnsi="Times New Roman" w:cs="Times New Roman"/>
@@ -4522,7 +4335,7 @@
           <w:szCs w:val="24"/>
         </w:rPr>
       </w:pPr>
-      <w:bookmarkStart w:id="1" w:name="_Toc517295740"/>
+      <w:bookmarkStart w:id="1" w:name="_Toc517528161"/>
       <w:r>
         <w:rPr>
           <w:rFonts w:ascii="Times New Roman" w:hAnsi="Times New Roman" w:cs="Times New Roman"/>
@@ -4637,8 +4450,17 @@
           <w:sz w:val="24"/>
           <w:szCs w:val="24"/>
         </w:rPr>
-        <w:t xml:space="preserve">However, it felt like it lacks discipline and organization – a lot of code is being written, but there wasn’t a bigger picture being built, but more importantly – there weren’t a lot of rules about how </w:t>
-      </w:r>
+        <w:t>However, it felt like it lacks discipline and organization – a lot of code is being written, but there wasn’t a bigger picture being built, but more importantly – there weren’t a lot of rules about how the code should behave or look. So it is mostly up to the programmer to do what need what needs to be done without putting much thought into the design.</w:t>
+      </w:r>
+    </w:p>
+    <w:p>
+      <w:pPr>
+        <w:rPr>
+          <w:rFonts w:ascii="Times New Roman" w:hAnsi="Times New Roman" w:cs="Times New Roman"/>
+          <w:sz w:val="24"/>
+          <w:szCs w:val="24"/>
+        </w:rPr>
+      </w:pPr>
       <w:r>
         <w:rPr>
           <w:rFonts w:ascii="Times New Roman" w:hAnsi="Times New Roman" w:cs="Times New Roman"/>
@@ -4646,23 +4468,6 @@
           <w:szCs w:val="24"/>
         </w:rPr>
         <w:lastRenderedPageBreak/>
-        <w:t>the code should behave or look. So it is mostly up to the programmer to do what need what needs to be done without putting much thought into the design.</w:t>
-      </w:r>
-    </w:p>
-    <w:p>
-      <w:pPr>
-        <w:rPr>
-          <w:rFonts w:ascii="Times New Roman" w:hAnsi="Times New Roman" w:cs="Times New Roman"/>
-          <w:sz w:val="24"/>
-          <w:szCs w:val="24"/>
-        </w:rPr>
-      </w:pPr>
-      <w:r>
-        <w:rPr>
-          <w:rFonts w:ascii="Times New Roman" w:hAnsi="Times New Roman" w:cs="Times New Roman"/>
-          <w:sz w:val="24"/>
-          <w:szCs w:val="24"/>
-        </w:rPr>
         <w:t>Later o</w:t>
       </w:r>
       <w:r>
@@ -5170,13 +4975,14 @@
           <w:szCs w:val="24"/>
         </w:rPr>
       </w:pPr>
-      <w:bookmarkStart w:id="2" w:name="_Toc517295741"/>
-      <w:r>
-        <w:rPr>
-          <w:rFonts w:ascii="Times New Roman" w:hAnsi="Times New Roman" w:cs="Times New Roman"/>
-          <w:sz w:val="24"/>
-          <w:szCs w:val="24"/>
-        </w:rPr>
+      <w:bookmarkStart w:id="2" w:name="_Toc517528162"/>
+      <w:r>
+        <w:rPr>
+          <w:rFonts w:ascii="Times New Roman" w:hAnsi="Times New Roman" w:cs="Times New Roman"/>
+          <w:sz w:val="24"/>
+          <w:szCs w:val="24"/>
+        </w:rPr>
+        <w:lastRenderedPageBreak/>
         <w:t>Context</w:t>
       </w:r>
       <w:bookmarkEnd w:id="2"/>
@@ -5600,7 +5406,7 @@
           <w:szCs w:val="24"/>
         </w:rPr>
       </w:pPr>
-      <w:bookmarkStart w:id="3" w:name="_Toc517295742"/>
+      <w:bookmarkStart w:id="3" w:name="_Toc517528163"/>
       <w:r>
         <w:rPr>
           <w:rFonts w:ascii="Times New Roman" w:eastAsia="Arial" w:hAnsi="Times New Roman" w:cs="Times New Roman"/>
@@ -5620,7 +5426,7 @@
           <w:szCs w:val="24"/>
         </w:rPr>
       </w:pPr>
-      <w:bookmarkStart w:id="4" w:name="_Toc517295743"/>
+      <w:bookmarkStart w:id="4" w:name="_Toc517528164"/>
       <w:r>
         <w:rPr>
           <w:rFonts w:ascii="Times New Roman" w:eastAsia="Arial" w:hAnsi="Times New Roman" w:cs="Times New Roman"/>
@@ -5767,7 +5573,7 @@
           <v:rect id="rectole0000000000" o:spid="_x0000_i1025" style="width:397.8pt;height:88.2pt" o:ole="" o:preferrelative="t" stroked="f">
             <v:imagedata r:id="rId12" o:title=""/>
           </v:rect>
-          <o:OLEObject Type="Embed" ProgID="StaticMetafile" ShapeID="rectole0000000000" DrawAspect="Content" ObjectID="_1591215428" r:id="rId13"/>
+          <o:OLEObject Type="Embed" ProgID="StaticMetafile" ShapeID="rectole0000000000" DrawAspect="Content" ObjectID="_1591274049" r:id="rId13"/>
         </w:object>
       </w:r>
     </w:p>
@@ -5802,7 +5608,7 @@
           <v:rect id="rectole0000000001" o:spid="_x0000_i1026" style="width:484.2pt;height:102.6pt" o:ole="" o:preferrelative="t" stroked="f">
             <v:imagedata r:id="rId14" o:title=""/>
           </v:rect>
-          <o:OLEObject Type="Embed" ProgID="StaticMetafile" ShapeID="rectole0000000001" DrawAspect="Content" ObjectID="_1591215429" r:id="rId15"/>
+          <o:OLEObject Type="Embed" ProgID="StaticMetafile" ShapeID="rectole0000000001" DrawAspect="Content" ObjectID="_1591274050" r:id="rId15"/>
         </w:object>
       </w:r>
     </w:p>
@@ -5933,7 +5739,7 @@
           <v:rect id="rectole0000000002" o:spid="_x0000_i1027" style="width:544.2pt;height:84.6pt" o:ole="" o:preferrelative="t" stroked="f">
             <v:imagedata r:id="rId16" o:title=""/>
           </v:rect>
-          <o:OLEObject Type="Embed" ProgID="StaticMetafile" ShapeID="rectole0000000002" DrawAspect="Content" ObjectID="_1591215430" r:id="rId17"/>
+          <o:OLEObject Type="Embed" ProgID="StaticMetafile" ShapeID="rectole0000000002" DrawAspect="Content" ObjectID="_1591274051" r:id="rId17"/>
         </w:object>
       </w:r>
     </w:p>
@@ -5993,7 +5799,7 @@
           <v:rect id="rectole0000000003" o:spid="_x0000_i1028" style="width:544.2pt;height:60.6pt" o:ole="" o:preferrelative="t" stroked="f">
             <v:imagedata r:id="rId18" o:title=""/>
           </v:rect>
-          <o:OLEObject Type="Embed" ProgID="StaticMetafile" ShapeID="rectole0000000003" DrawAspect="Content" ObjectID="_1591215431" r:id="rId19"/>
+          <o:OLEObject Type="Embed" ProgID="StaticMetafile" ShapeID="rectole0000000003" DrawAspect="Content" ObjectID="_1591274052" r:id="rId19"/>
         </w:object>
       </w:r>
     </w:p>
@@ -6040,35 +5846,35 @@
           <w:sz w:val="24"/>
           <w:szCs w:val="24"/>
         </w:rPr>
+        <w:t>LISP</w:t>
+      </w:r>
+    </w:p>
+    <w:p>
+      <w:pPr>
+        <w:spacing w:after="0" w:line="240" w:lineRule="auto"/>
+        <w:rPr>
+          <w:rFonts w:ascii="Times New Roman" w:eastAsia="Arial" w:hAnsi="Times New Roman" w:cs="Times New Roman"/>
+          <w:sz w:val="24"/>
+          <w:szCs w:val="24"/>
+        </w:rPr>
+      </w:pPr>
+    </w:p>
+    <w:p>
+      <w:pPr>
+        <w:spacing w:after="0" w:line="240" w:lineRule="auto"/>
+        <w:rPr>
+          <w:rFonts w:ascii="Times New Roman" w:eastAsia="Arial" w:hAnsi="Times New Roman" w:cs="Times New Roman"/>
+          <w:sz w:val="24"/>
+          <w:szCs w:val="24"/>
+        </w:rPr>
+      </w:pPr>
+      <w:r>
+        <w:rPr>
+          <w:rFonts w:ascii="Times New Roman" w:eastAsia="Arial" w:hAnsi="Times New Roman" w:cs="Times New Roman"/>
+          <w:sz w:val="24"/>
+          <w:szCs w:val="24"/>
+        </w:rPr>
         <w:lastRenderedPageBreak/>
-        <w:t>LISP</w:t>
-      </w:r>
-    </w:p>
-    <w:p>
-      <w:pPr>
-        <w:spacing w:after="0" w:line="240" w:lineRule="auto"/>
-        <w:rPr>
-          <w:rFonts w:ascii="Times New Roman" w:eastAsia="Arial" w:hAnsi="Times New Roman" w:cs="Times New Roman"/>
-          <w:sz w:val="24"/>
-          <w:szCs w:val="24"/>
-        </w:rPr>
-      </w:pPr>
-    </w:p>
-    <w:p>
-      <w:pPr>
-        <w:spacing w:after="0" w:line="240" w:lineRule="auto"/>
-        <w:rPr>
-          <w:rFonts w:ascii="Times New Roman" w:eastAsia="Arial" w:hAnsi="Times New Roman" w:cs="Times New Roman"/>
-          <w:sz w:val="24"/>
-          <w:szCs w:val="24"/>
-        </w:rPr>
-      </w:pPr>
-      <w:r>
-        <w:rPr>
-          <w:rFonts w:ascii="Times New Roman" w:eastAsia="Arial" w:hAnsi="Times New Roman" w:cs="Times New Roman"/>
-          <w:sz w:val="24"/>
-          <w:szCs w:val="24"/>
-        </w:rPr>
         <w:t>The first functional programming language ever that appeared in the late 1950’s and it was a smashing success as it is used almost 70 years later. It is seen by many as one of the simplest, yet most beautiful languages.</w:t>
       </w:r>
     </w:p>
@@ -6678,6 +6484,7 @@
           <w:sz w:val="24"/>
           <w:szCs w:val="24"/>
         </w:rPr>
+        <w:lastRenderedPageBreak/>
         <w:t>Scala first appeared in 2004, being designed by Martin Odersky as part of a project of École Polytechnique Fédérale de Lausanne.</w:t>
       </w:r>
     </w:p>
@@ -6742,28 +6549,23 @@
     <w:p>
       <w:pPr>
         <w:spacing w:after="0" w:line="240" w:lineRule="auto"/>
-        <w:ind w:left="720"/>
-        <w:rPr>
-          <w:rFonts w:ascii="Times New Roman" w:eastAsia="Arial" w:hAnsi="Times New Roman" w:cs="Times New Roman"/>
-          <w:sz w:val="24"/>
-          <w:szCs w:val="24"/>
-        </w:rPr>
-      </w:pPr>
-    </w:p>
-    <w:p>
-      <w:pPr>
-        <w:numPr>
-          <w:ilvl w:val="0"/>
-          <w:numId w:val="3"/>
-        </w:numPr>
-        <w:spacing w:after="0" w:line="240" w:lineRule="auto"/>
-        <w:ind w:left="1440" w:hanging="360"/>
-        <w:rPr>
-          <w:rFonts w:ascii="Times New Roman" w:eastAsia="Arial" w:hAnsi="Times New Roman" w:cs="Times New Roman"/>
-          <w:sz w:val="24"/>
-          <w:szCs w:val="24"/>
-        </w:rPr>
-      </w:pPr>
+        <w:rPr>
+          <w:rFonts w:ascii="Times New Roman" w:eastAsia="Arial" w:hAnsi="Times New Roman" w:cs="Times New Roman"/>
+          <w:sz w:val="24"/>
+          <w:szCs w:val="24"/>
+        </w:rPr>
+      </w:pPr>
+    </w:p>
+    <w:p>
+      <w:pPr>
+        <w:pStyle w:val="Heading2"/>
+        <w:rPr>
+          <w:rFonts w:ascii="Times New Roman" w:eastAsia="Arial" w:hAnsi="Times New Roman" w:cs="Times New Roman"/>
+          <w:sz w:val="24"/>
+          <w:szCs w:val="24"/>
+        </w:rPr>
+      </w:pPr>
+      <w:bookmarkStart w:id="5" w:name="_Toc517528165"/>
       <w:r>
         <w:rPr>
           <w:rFonts w:ascii="Times New Roman" w:eastAsia="Arial" w:hAnsi="Times New Roman" w:cs="Times New Roman"/>
@@ -6772,164 +6574,7 @@
         </w:rPr>
         <w:t>Object Oriented languages</w:t>
       </w:r>
-    </w:p>
-    <w:p>
-      <w:pPr>
-        <w:spacing w:after="0" w:line="240" w:lineRule="auto"/>
-        <w:rPr>
-          <w:rFonts w:ascii="Times New Roman" w:eastAsia="Arial" w:hAnsi="Times New Roman" w:cs="Times New Roman"/>
-          <w:sz w:val="24"/>
-          <w:szCs w:val="24"/>
-        </w:rPr>
-      </w:pPr>
-    </w:p>
-    <w:p>
-      <w:pPr>
-        <w:numPr>
-          <w:ilvl w:val="0"/>
-          <w:numId w:val="4"/>
-        </w:numPr>
-        <w:spacing w:after="0" w:line="240" w:lineRule="auto"/>
-        <w:ind w:left="1440" w:hanging="360"/>
-        <w:rPr>
-          <w:rFonts w:ascii="Times New Roman" w:eastAsia="Arial" w:hAnsi="Times New Roman" w:cs="Times New Roman"/>
-          <w:sz w:val="24"/>
-          <w:szCs w:val="24"/>
-        </w:rPr>
-      </w:pPr>
-      <w:r>
-        <w:rPr>
-          <w:rFonts w:ascii="Times New Roman" w:eastAsia="Arial" w:hAnsi="Times New Roman" w:cs="Times New Roman"/>
-          <w:sz w:val="24"/>
-          <w:szCs w:val="24"/>
-        </w:rPr>
-        <w:t>Current state of the industry</w:t>
-      </w:r>
-    </w:p>
-    <w:p>
-      <w:pPr>
-        <w:spacing w:after="0" w:line="240" w:lineRule="auto"/>
-        <w:rPr>
-          <w:rFonts w:ascii="Times New Roman" w:eastAsia="Arial" w:hAnsi="Times New Roman" w:cs="Times New Roman"/>
-          <w:sz w:val="24"/>
-          <w:szCs w:val="24"/>
-        </w:rPr>
-      </w:pPr>
-    </w:p>
-    <w:p>
-      <w:pPr>
-        <w:spacing w:after="0" w:line="240" w:lineRule="auto"/>
-        <w:rPr>
-          <w:rFonts w:ascii="Times New Roman" w:eastAsia="Arial" w:hAnsi="Times New Roman" w:cs="Times New Roman"/>
-          <w:sz w:val="24"/>
-          <w:szCs w:val="24"/>
-        </w:rPr>
-      </w:pPr>
-      <w:r>
-        <w:rPr>
-          <w:rFonts w:ascii="Times New Roman" w:eastAsia="Arial" w:hAnsi="Times New Roman" w:cs="Times New Roman"/>
-          <w:sz w:val="24"/>
-          <w:szCs w:val="24"/>
-        </w:rPr>
-        <w:t xml:space="preserve">Ever since Java has emerged as a programming language, the industry has been ruled by the OOP paradigm. </w:t>
-      </w:r>
-    </w:p>
-    <w:p>
-      <w:pPr>
-        <w:spacing w:after="0" w:line="240" w:lineRule="auto"/>
-        <w:rPr>
-          <w:rFonts w:ascii="Times New Roman" w:eastAsia="Arial" w:hAnsi="Times New Roman" w:cs="Times New Roman"/>
-          <w:sz w:val="24"/>
-          <w:szCs w:val="24"/>
-        </w:rPr>
-      </w:pPr>
-    </w:p>
-    <w:p>
-      <w:pPr>
-        <w:spacing w:after="0" w:line="240" w:lineRule="auto"/>
-        <w:rPr>
-          <w:rFonts w:ascii="Times New Roman" w:eastAsia="Arial" w:hAnsi="Times New Roman" w:cs="Times New Roman"/>
-          <w:sz w:val="24"/>
-          <w:szCs w:val="24"/>
-        </w:rPr>
-      </w:pPr>
-      <w:r>
-        <w:rPr>
-          <w:rFonts w:ascii="Times New Roman" w:eastAsia="Arial" w:hAnsi="Times New Roman" w:cs="Times New Roman"/>
-          <w:sz w:val="24"/>
-          <w:szCs w:val="24"/>
-        </w:rPr>
-        <w:t xml:space="preserve">However, with the development of multi-core processors, there has been a shift to working more with threads and parallel processes - as OOP is largely based on mutating the state of the objects, OOP's domination declined a bit as it is increasingly difficult to keep track of changes while multiple threads work on the same data. And as this became a critical part of software development, a need for languages who work on immutable data emerged - and what better than FP, whose core is based on immutability? </w:t>
-      </w:r>
-    </w:p>
-    <w:p>
-      <w:pPr>
-        <w:spacing w:after="0" w:line="240" w:lineRule="auto"/>
-        <w:rPr>
-          <w:rFonts w:ascii="Times New Roman" w:eastAsia="Arial" w:hAnsi="Times New Roman" w:cs="Times New Roman"/>
-          <w:sz w:val="24"/>
-          <w:szCs w:val="24"/>
-        </w:rPr>
-      </w:pPr>
-    </w:p>
-    <w:p>
-      <w:pPr>
-        <w:spacing w:after="0" w:line="240" w:lineRule="auto"/>
-        <w:rPr>
-          <w:rFonts w:ascii="Times New Roman" w:eastAsia="Arial" w:hAnsi="Times New Roman" w:cs="Times New Roman"/>
-          <w:sz w:val="24"/>
-          <w:szCs w:val="24"/>
-        </w:rPr>
-      </w:pPr>
-      <w:r>
-        <w:rPr>
-          <w:rFonts w:ascii="Times New Roman" w:eastAsia="Arial" w:hAnsi="Times New Roman" w:cs="Times New Roman"/>
-          <w:sz w:val="24"/>
-          <w:szCs w:val="24"/>
-        </w:rPr>
-        <w:t xml:space="preserve">As the need for immutability and threads increased, most OOP languages adopted some functional elements - .Net's </w:t>
-      </w:r>
-      <w:r>
-        <w:rPr>
-          <w:rFonts w:ascii="Times New Roman" w:eastAsia="Arial" w:hAnsi="Times New Roman" w:cs="Times New Roman"/>
-          <w:sz w:val="24"/>
-          <w:szCs w:val="24"/>
-        </w:rPr>
-        <w:t>LINQ</w:t>
-      </w:r>
-      <w:r>
-        <w:rPr>
-          <w:rFonts w:ascii="Times New Roman" w:eastAsia="Arial" w:hAnsi="Times New Roman" w:cs="Times New Roman"/>
-          <w:sz w:val="24"/>
-          <w:szCs w:val="24"/>
-        </w:rPr>
-        <w:t xml:space="preserve"> is a wonderful example of this, while </w:t>
-      </w:r>
-      <w:r>
-        <w:rPr>
-          <w:rFonts w:ascii="Times New Roman" w:eastAsia="Arial" w:hAnsi="Times New Roman" w:cs="Times New Roman"/>
-          <w:sz w:val="24"/>
-          <w:szCs w:val="24"/>
-        </w:rPr>
-        <w:t xml:space="preserve">Java’s </w:t>
-      </w:r>
-      <w:r>
-        <w:rPr>
-          <w:rFonts w:ascii="Times New Roman" w:eastAsia="Arial" w:hAnsi="Times New Roman" w:cs="Times New Roman"/>
-          <w:sz w:val="24"/>
-          <w:szCs w:val="24"/>
-        </w:rPr>
-        <w:t>Spring 5.0 introduced a whole bunch of functional elements.</w:t>
-      </w:r>
-    </w:p>
-    <w:p>
-      <w:pPr>
-        <w:rPr>
-          <w:rFonts w:ascii="Times New Roman" w:hAnsi="Times New Roman" w:cs="Times New Roman"/>
-          <w:sz w:val="24"/>
-          <w:szCs w:val="24"/>
-        </w:rPr>
-      </w:pPr>
+      <w:bookmarkEnd w:id="5"/>
     </w:p>
     <w:p>
       <w:pPr>
@@ -6940,26 +6585,6 @@
           <w:szCs w:val="24"/>
         </w:rPr>
       </w:pPr>
-      <w:bookmarkStart w:id="5" w:name="_Toc517295744"/>
-      <w:r>
-        <w:rPr>
-          <w:rFonts w:ascii="Times New Roman" w:eastAsia="Arial" w:hAnsi="Times New Roman" w:cs="Times New Roman"/>
-          <w:sz w:val="24"/>
-          <w:szCs w:val="24"/>
-        </w:rPr>
-        <w:t>Object Oriented languages</w:t>
-      </w:r>
-      <w:bookmarkEnd w:id="5"/>
-    </w:p>
-    <w:p>
-      <w:pPr>
-        <w:pStyle w:val="Heading2"/>
-        <w:rPr>
-          <w:rFonts w:ascii="Times New Roman" w:eastAsia="Arial" w:hAnsi="Times New Roman" w:cs="Times New Roman"/>
-          <w:sz w:val="24"/>
-          <w:szCs w:val="24"/>
-        </w:rPr>
-      </w:pPr>
     </w:p>
     <w:p>
       <w:pPr>
@@ -7058,7 +6683,6 @@
           <w:sz w:val="24"/>
           <w:szCs w:val="24"/>
         </w:rPr>
-        <w:lastRenderedPageBreak/>
         <w:t xml:space="preserve">The core feature that differentiate the two paradigms, but also define most of their respective features, is represented by mutability </w:t>
       </w:r>
       <w:r>
@@ -7456,16 +7080,7 @@
           <w:sz w:val="24"/>
           <w:szCs w:val="24"/>
         </w:rPr>
-        <w:t xml:space="preserve">Sun Microsystems, the company behind it, first released the language back in 1996, promising WORA – “write once, </w:t>
-      </w:r>
-      <w:r>
-        <w:rPr>
-          <w:rFonts w:ascii="Times New Roman" w:hAnsi="Times New Roman" w:cs="Times New Roman"/>
-          <w:sz w:val="24"/>
-          <w:szCs w:val="24"/>
-        </w:rPr>
-        <w:lastRenderedPageBreak/>
-        <w:t xml:space="preserve">run anywhere” that Java is so well known for. It quickly became popular </w:t>
+        <w:t xml:space="preserve">Sun Microsystems, the company behind it, first released the language back in 1996, promising WORA – “write once, run anywhere” that Java is so well known for. It quickly became popular </w:t>
       </w:r>
       <w:r>
         <w:rPr>
@@ -7630,6 +7245,7 @@
           <w:sz w:val="24"/>
           <w:szCs w:val="24"/>
         </w:rPr>
+        <w:lastRenderedPageBreak/>
         <w:t>It is often compared to Java because of how similar they are, at least as the syntax goes. But, compared to Java, C# came up with faster increments to the language</w:t>
       </w:r>
       <w:r>
@@ -7640,7 +7256,34 @@
         </w:rPr>
         <w:t>, so it’s slightly ahead when it comes to how modern the language itself is. However, Java, being platform-independent, has become much more popular in the open world community, so it has the advantage of countless libraries on its side.</w:t>
       </w:r>
-      <w:bookmarkStart w:id="6" w:name="_GoBack"/>
+    </w:p>
+    <w:p>
+      <w:pPr>
+        <w:rPr>
+          <w:rFonts w:ascii="Times New Roman" w:hAnsi="Times New Roman" w:cs="Times New Roman"/>
+          <w:sz w:val="24"/>
+          <w:szCs w:val="24"/>
+        </w:rPr>
+      </w:pPr>
+    </w:p>
+    <w:p>
+      <w:pPr>
+        <w:pStyle w:val="Heading2"/>
+        <w:rPr>
+          <w:rFonts w:ascii="Times New Roman" w:eastAsia="Arial" w:hAnsi="Times New Roman" w:cs="Times New Roman"/>
+          <w:sz w:val="24"/>
+          <w:szCs w:val="24"/>
+        </w:rPr>
+      </w:pPr>
+      <w:bookmarkStart w:id="6" w:name="_Toc517528166"/>
+      <w:r>
+        <w:rPr>
+          <w:rFonts w:ascii="Times New Roman" w:eastAsia="Arial" w:hAnsi="Times New Roman" w:cs="Times New Roman"/>
+          <w:sz w:val="24"/>
+          <w:szCs w:val="24"/>
+        </w:rPr>
+        <w:t>Current state of the industry</w:t>
+      </w:r>
       <w:bookmarkEnd w:id="6"/>
     </w:p>
     <w:p>
@@ -7651,6 +7294,178 @@
           <w:szCs w:val="24"/>
         </w:rPr>
       </w:pPr>
+      <w:r>
+        <w:rPr>
+          <w:rFonts w:ascii="Times New Roman" w:hAnsi="Times New Roman" w:cs="Times New Roman"/>
+          <w:sz w:val="24"/>
+          <w:szCs w:val="24"/>
+        </w:rPr>
+        <w:t>The OOP paradigm has become increasing popular in the 1990’s with the rise of C++/Java/C# and has ruled a big part of the industry for almost 2 decades.</w:t>
+      </w:r>
+    </w:p>
+    <w:p>
+      <w:pPr>
+        <w:spacing w:after="0" w:line="240" w:lineRule="auto"/>
+        <w:rPr>
+          <w:rFonts w:ascii="Times New Roman" w:eastAsia="Arial" w:hAnsi="Times New Roman" w:cs="Times New Roman"/>
+          <w:sz w:val="24"/>
+          <w:szCs w:val="24"/>
+        </w:rPr>
+      </w:pPr>
+      <w:r>
+        <w:rPr>
+          <w:rFonts w:ascii="Times New Roman" w:eastAsia="Arial" w:hAnsi="Times New Roman" w:cs="Times New Roman"/>
+          <w:sz w:val="24"/>
+          <w:szCs w:val="24"/>
+        </w:rPr>
+        <w:t xml:space="preserve">However, with the development of multi-core processors, there has been a shift to working more with threads and parallel processes - as OOP is largely based on mutating the state of the objects, OOP's domination declined a bit as it is increasingly difficult to keep track of changes while multiple threads work on the same data. And as this became a critical part of software development, a need for languages who work on immutable data emerged - and what better than FP, whose core is based on immutability? </w:t>
+      </w:r>
+    </w:p>
+    <w:p>
+      <w:pPr>
+        <w:spacing w:after="0" w:line="240" w:lineRule="auto"/>
+        <w:rPr>
+          <w:rFonts w:ascii="Times New Roman" w:eastAsia="Arial" w:hAnsi="Times New Roman" w:cs="Times New Roman"/>
+          <w:sz w:val="24"/>
+          <w:szCs w:val="24"/>
+        </w:rPr>
+      </w:pPr>
+    </w:p>
+    <w:p>
+      <w:pPr>
+        <w:spacing w:after="0" w:line="240" w:lineRule="auto"/>
+        <w:rPr>
+          <w:rFonts w:ascii="Times New Roman" w:eastAsia="Arial" w:hAnsi="Times New Roman" w:cs="Times New Roman"/>
+          <w:sz w:val="24"/>
+          <w:szCs w:val="24"/>
+        </w:rPr>
+      </w:pPr>
+      <w:r>
+        <w:rPr>
+          <w:rFonts w:ascii="Times New Roman" w:eastAsia="Arial" w:hAnsi="Times New Roman" w:cs="Times New Roman"/>
+          <w:sz w:val="24"/>
+          <w:szCs w:val="24"/>
+        </w:rPr>
+        <w:t xml:space="preserve">Apart from this, another cornerstone is represented by the appearance of MapReduce and Hadoop used in BigData. </w:t>
+      </w:r>
+      <w:r>
+        <w:rPr>
+          <w:rFonts w:ascii="Times New Roman" w:eastAsia="Arial" w:hAnsi="Times New Roman" w:cs="Times New Roman"/>
+          <w:sz w:val="24"/>
+          <w:szCs w:val="24"/>
+        </w:rPr>
+        <w:t>Javascript is also another popular programming language which is mostly based on the functional paradigm.</w:t>
+      </w:r>
+    </w:p>
+    <w:p>
+      <w:pPr>
+        <w:spacing w:after="0" w:line="240" w:lineRule="auto"/>
+        <w:rPr>
+          <w:rFonts w:ascii="Times New Roman" w:eastAsia="Arial" w:hAnsi="Times New Roman" w:cs="Times New Roman"/>
+          <w:sz w:val="24"/>
+          <w:szCs w:val="24"/>
+        </w:rPr>
+      </w:pPr>
+    </w:p>
+    <w:p>
+      <w:pPr>
+        <w:spacing w:after="0" w:line="240" w:lineRule="auto"/>
+        <w:rPr>
+          <w:rFonts w:ascii="Times New Roman" w:eastAsia="Arial" w:hAnsi="Times New Roman" w:cs="Times New Roman"/>
+          <w:sz w:val="24"/>
+          <w:szCs w:val="24"/>
+        </w:rPr>
+      </w:pPr>
+      <w:r>
+        <w:rPr>
+          <w:rFonts w:ascii="Times New Roman" w:eastAsia="Arial" w:hAnsi="Times New Roman" w:cs="Times New Roman"/>
+          <w:sz w:val="24"/>
+          <w:szCs w:val="24"/>
+        </w:rPr>
+        <w:t>As the need for immutability and threads increased, most OOP languages adopted some functional elements - .Net's LINQ is a wonderful example of this, while Java’s Spring 5.0 introduced a whole bunch of functional elements.</w:t>
+      </w:r>
+    </w:p>
+    <w:p>
+      <w:pPr>
+        <w:spacing w:after="0" w:line="240" w:lineRule="auto"/>
+        <w:rPr>
+          <w:rFonts w:ascii="Times New Roman" w:eastAsia="Arial" w:hAnsi="Times New Roman" w:cs="Times New Roman"/>
+          <w:sz w:val="24"/>
+          <w:szCs w:val="24"/>
+        </w:rPr>
+      </w:pPr>
+    </w:p>
+    <w:p>
+      <w:pPr>
+        <w:spacing w:after="0" w:line="240" w:lineRule="auto"/>
+        <w:rPr>
+          <w:rFonts w:ascii="Times New Roman" w:eastAsia="Arial" w:hAnsi="Times New Roman" w:cs="Times New Roman"/>
+          <w:sz w:val="24"/>
+          <w:szCs w:val="24"/>
+        </w:rPr>
+      </w:pPr>
+      <w:r>
+        <w:rPr>
+          <w:rFonts w:ascii="Times New Roman" w:eastAsia="Arial" w:hAnsi="Times New Roman" w:cs="Times New Roman"/>
+          <w:sz w:val="24"/>
+          <w:szCs w:val="24"/>
+        </w:rPr>
+        <w:t xml:space="preserve">In the current state, most programming languages use functional elements to add “flavor”, make programmers’ lives easier by taking advantage of what FP brings: testability, composability and predictive behavior. </w:t>
+      </w:r>
+      <w:r>
+        <w:rPr>
+          <w:rFonts w:ascii="Times New Roman" w:eastAsia="Arial" w:hAnsi="Times New Roman" w:cs="Times New Roman"/>
+          <w:sz w:val="24"/>
+          <w:szCs w:val="24"/>
+        </w:rPr>
+        <w:t>However, with the rise of languages like Scala, Clojure, libraries like Akka, Spark</w:t>
+      </w:r>
+      <w:r>
+        <w:rPr>
+          <w:rFonts w:ascii="Times New Roman" w:eastAsia="Arial" w:hAnsi="Times New Roman" w:cs="Times New Roman"/>
+          <w:sz w:val="24"/>
+          <w:szCs w:val="24"/>
+        </w:rPr>
+        <w:t xml:space="preserve">, React Native, LINQ and so on, the future looks bright for the functional programming languages and overall the paradigm. It is close to impossible for OOP to be replaced, at least in the next couple of </w:t>
+      </w:r>
+      <w:r>
+        <w:rPr>
+          <w:rFonts w:ascii="Times New Roman" w:eastAsia="Arial" w:hAnsi="Times New Roman" w:cs="Times New Roman"/>
+          <w:sz w:val="24"/>
+          <w:szCs w:val="24"/>
+        </w:rPr>
+        <w:t>decades, but it is important for the programming languages to offer the best of both worlds in order for the code to be top quality.</w:t>
+      </w:r>
+    </w:p>
+    <w:p>
+      <w:pPr>
+        <w:spacing w:after="0" w:line="240" w:lineRule="auto"/>
+        <w:rPr>
+          <w:rFonts w:ascii="Times New Roman" w:eastAsia="Arial" w:hAnsi="Times New Roman" w:cs="Times New Roman"/>
+          <w:sz w:val="24"/>
+          <w:szCs w:val="24"/>
+        </w:rPr>
+      </w:pPr>
+    </w:p>
+    <w:p>
+      <w:pPr>
+        <w:pStyle w:val="Heading1"/>
+        <w:rPr>
+          <w:rFonts w:ascii="Times New Roman" w:eastAsia="Arial" w:hAnsi="Times New Roman" w:cs="Times New Roman"/>
+          <w:sz w:val="24"/>
+          <w:szCs w:val="24"/>
+        </w:rPr>
+      </w:pPr>
+      <w:bookmarkStart w:id="7" w:name="_Toc517528167"/>
+      <w:r>
+        <w:rPr>
+          <w:rFonts w:ascii="Times New Roman" w:eastAsia="Arial" w:hAnsi="Times New Roman" w:cs="Times New Roman"/>
+          <w:sz w:val="24"/>
+          <w:szCs w:val="24"/>
+        </w:rPr>
+        <w:t>Functional programming elements</w:t>
+      </w:r>
+      <w:bookmarkEnd w:id="7"/>
     </w:p>
     <w:p>
       <w:pPr>
@@ -7661,199 +7476,19 @@
           <w:szCs w:val="24"/>
         </w:rPr>
       </w:pPr>
-      <w:bookmarkStart w:id="7" w:name="_Toc517295745"/>
-      <w:r>
-        <w:rPr>
-          <w:rFonts w:ascii="Times New Roman" w:eastAsia="Arial" w:hAnsi="Times New Roman" w:cs="Times New Roman"/>
-          <w:sz w:val="24"/>
-          <w:szCs w:val="24"/>
-        </w:rPr>
-        <w:t>Current state of the industry</w:t>
-      </w:r>
-      <w:bookmarkEnd w:id="7"/>
-    </w:p>
-    <w:p>
-      <w:pPr>
-        <w:pStyle w:val="ListParagraph"/>
-        <w:numPr>
-          <w:ilvl w:val="0"/>
-          <w:numId w:val="35"/>
-        </w:numPr>
-        <w:rPr>
-          <w:rFonts w:ascii="Times New Roman" w:hAnsi="Times New Roman" w:cs="Times New Roman"/>
-          <w:sz w:val="24"/>
-          <w:szCs w:val="24"/>
-        </w:rPr>
-      </w:pPr>
-      <w:r>
-        <w:rPr>
-          <w:rFonts w:ascii="Times New Roman" w:hAnsi="Times New Roman" w:cs="Times New Roman"/>
-          <w:sz w:val="24"/>
-          <w:szCs w:val="24"/>
-        </w:rPr>
-        <w:t>Talk about C and the older times</w:t>
-      </w:r>
-    </w:p>
-    <w:p>
-      <w:pPr>
-        <w:pStyle w:val="ListParagraph"/>
-        <w:numPr>
-          <w:ilvl w:val="0"/>
-          <w:numId w:val="35"/>
-        </w:numPr>
-        <w:rPr>
-          <w:rFonts w:ascii="Times New Roman" w:hAnsi="Times New Roman" w:cs="Times New Roman"/>
-          <w:sz w:val="24"/>
-          <w:szCs w:val="24"/>
-        </w:rPr>
-      </w:pPr>
-      <w:r>
-        <w:rPr>
-          <w:rFonts w:ascii="Times New Roman" w:hAnsi="Times New Roman" w:cs="Times New Roman"/>
-          <w:sz w:val="24"/>
-          <w:szCs w:val="24"/>
-        </w:rPr>
-        <w:t>OOP languages domination</w:t>
-      </w:r>
-    </w:p>
-    <w:p>
-      <w:pPr>
-        <w:pStyle w:val="ListParagraph"/>
-        <w:numPr>
-          <w:ilvl w:val="0"/>
-          <w:numId w:val="35"/>
-        </w:numPr>
-        <w:rPr>
-          <w:rFonts w:ascii="Times New Roman" w:hAnsi="Times New Roman" w:cs="Times New Roman"/>
-          <w:sz w:val="24"/>
-          <w:szCs w:val="24"/>
-        </w:rPr>
-      </w:pPr>
-      <w:r>
-        <w:rPr>
-          <w:rFonts w:ascii="Times New Roman" w:hAnsi="Times New Roman" w:cs="Times New Roman"/>
-          <w:sz w:val="24"/>
-          <w:szCs w:val="24"/>
-        </w:rPr>
-        <w:t xml:space="preserve">Multi </w:t>
-      </w:r>
-      <w:r>
-        <w:rPr>
-          <w:rFonts w:ascii="Times New Roman" w:hAnsi="Times New Roman" w:cs="Times New Roman"/>
-          <w:sz w:val="24"/>
-          <w:szCs w:val="24"/>
-        </w:rPr>
-        <w:t>core CPUs</w:t>
-      </w:r>
-    </w:p>
-    <w:p>
-      <w:pPr>
-        <w:pStyle w:val="ListParagraph"/>
-        <w:numPr>
-          <w:ilvl w:val="0"/>
-          <w:numId w:val="35"/>
-        </w:numPr>
-        <w:rPr>
-          <w:rFonts w:ascii="Times New Roman" w:hAnsi="Times New Roman" w:cs="Times New Roman"/>
-          <w:sz w:val="24"/>
-          <w:szCs w:val="24"/>
-        </w:rPr>
-      </w:pPr>
-      <w:r>
-        <w:rPr>
-          <w:rFonts w:ascii="Times New Roman" w:hAnsi="Times New Roman" w:cs="Times New Roman"/>
-          <w:sz w:val="24"/>
-          <w:szCs w:val="24"/>
-        </w:rPr>
-        <w:t>Big data</w:t>
-      </w:r>
-    </w:p>
-    <w:p>
-      <w:pPr>
-        <w:pStyle w:val="ListParagraph"/>
-        <w:numPr>
-          <w:ilvl w:val="0"/>
-          <w:numId w:val="35"/>
-        </w:numPr>
-        <w:rPr>
-          <w:rFonts w:ascii="Times New Roman" w:hAnsi="Times New Roman" w:cs="Times New Roman"/>
-          <w:sz w:val="24"/>
-          <w:szCs w:val="24"/>
-        </w:rPr>
-      </w:pPr>
-      <w:r>
-        <w:rPr>
-          <w:rFonts w:ascii="Times New Roman" w:hAnsi="Times New Roman" w:cs="Times New Roman"/>
-          <w:sz w:val="24"/>
-          <w:szCs w:val="24"/>
-        </w:rPr>
-        <w:t>Functional elements</w:t>
-      </w:r>
-    </w:p>
-    <w:p>
-      <w:pPr>
-        <w:pStyle w:val="ListParagraph"/>
-        <w:numPr>
-          <w:ilvl w:val="0"/>
-          <w:numId w:val="35"/>
-        </w:numPr>
-        <w:rPr>
-          <w:rFonts w:ascii="Times New Roman" w:hAnsi="Times New Roman" w:cs="Times New Roman"/>
-          <w:sz w:val="24"/>
-          <w:szCs w:val="24"/>
-        </w:rPr>
-      </w:pPr>
-      <w:r>
-        <w:rPr>
-          <w:rFonts w:ascii="Times New Roman" w:hAnsi="Times New Roman" w:cs="Times New Roman"/>
-          <w:sz w:val="24"/>
-          <w:szCs w:val="24"/>
-        </w:rPr>
-        <w:t>Functional languages</w:t>
-      </w:r>
-    </w:p>
-    <w:p>
-      <w:pPr>
-        <w:pStyle w:val="Heading1"/>
-        <w:rPr>
-          <w:rFonts w:ascii="Times New Roman" w:eastAsia="Arial" w:hAnsi="Times New Roman" w:cs="Times New Roman"/>
-          <w:sz w:val="24"/>
-          <w:szCs w:val="24"/>
-        </w:rPr>
-      </w:pPr>
-      <w:bookmarkStart w:id="8" w:name="_Toc517295746"/>
-      <w:r>
-        <w:rPr>
-          <w:rFonts w:ascii="Times New Roman" w:eastAsia="Arial" w:hAnsi="Times New Roman" w:cs="Times New Roman"/>
-          <w:sz w:val="24"/>
-          <w:szCs w:val="24"/>
-        </w:rPr>
-        <w:t>Functional programming elements</w:t>
+      <w:bookmarkStart w:id="8" w:name="_Toc517528168"/>
+      <w:r>
+        <w:rPr>
+          <w:rFonts w:ascii="Times New Roman" w:eastAsia="Arial" w:hAnsi="Times New Roman" w:cs="Times New Roman"/>
+          <w:sz w:val="24"/>
+          <w:szCs w:val="24"/>
+        </w:rPr>
+        <w:t>Immutability</w:t>
       </w:r>
       <w:bookmarkEnd w:id="8"/>
     </w:p>
     <w:p>
       <w:pPr>
-        <w:pStyle w:val="Heading2"/>
-        <w:rPr>
-          <w:rFonts w:ascii="Times New Roman" w:eastAsia="Arial" w:hAnsi="Times New Roman" w:cs="Times New Roman"/>
-          <w:sz w:val="24"/>
-          <w:szCs w:val="24"/>
-        </w:rPr>
-      </w:pPr>
-      <w:bookmarkStart w:id="9" w:name="_Toc517295747"/>
-      <w:r>
-        <w:rPr>
-          <w:rFonts w:ascii="Times New Roman" w:eastAsia="Arial" w:hAnsi="Times New Roman" w:cs="Times New Roman"/>
-          <w:sz w:val="24"/>
-          <w:szCs w:val="24"/>
-        </w:rPr>
-        <w:t>Immutability</w:t>
-      </w:r>
-      <w:bookmarkEnd w:id="9"/>
-    </w:p>
-    <w:p>
-      <w:pPr>
         <w:spacing w:after="0" w:line="240" w:lineRule="auto"/>
         <w:rPr>
           <w:rFonts w:ascii="Times New Roman" w:eastAsia="Arial" w:hAnsi="Times New Roman" w:cs="Times New Roman"/>
@@ -7867,7 +7502,23 @@
           <w:sz w:val="24"/>
           <w:szCs w:val="24"/>
         </w:rPr>
-        <w:t>An immutable object represents an object whose state cannot be modified by any means - one created, it remains the same throughout its life-span, without any possibility of changing it's internal state.</w:t>
+        <w:t xml:space="preserve">An immutable object represents an object whose state cannot be modified by any means - one created, it remains the same throughout its life-span, without any possibility of changing </w:t>
+      </w:r>
+      <w:r>
+        <w:rPr>
+          <w:rFonts w:ascii="Times New Roman" w:eastAsia="Arial" w:hAnsi="Times New Roman" w:cs="Times New Roman"/>
+          <w:sz w:val="24"/>
+          <w:szCs w:val="24"/>
+        </w:rPr>
+        <w:t>its</w:t>
+      </w:r>
+      <w:r>
+        <w:rPr>
+          <w:rFonts w:ascii="Times New Roman" w:eastAsia="Arial" w:hAnsi="Times New Roman" w:cs="Times New Roman"/>
+          <w:sz w:val="24"/>
+          <w:szCs w:val="24"/>
+        </w:rPr>
+        <w:t xml:space="preserve"> internal state.</w:t>
       </w:r>
     </w:p>
     <w:p>
@@ -7969,25 +7620,25 @@
           <w:sz w:val="24"/>
           <w:szCs w:val="24"/>
         </w:rPr>
+        <w:t>One of the most common laws associated with these functions is indeed immutability - the insurance that the object will not be tainted after the function has been applied.</w:t>
+      </w:r>
+    </w:p>
+    <w:p>
+      <w:pPr>
+        <w:spacing w:after="0" w:line="240" w:lineRule="auto"/>
+        <w:rPr>
+          <w:rFonts w:ascii="Times New Roman" w:eastAsia="Arial" w:hAnsi="Times New Roman" w:cs="Times New Roman"/>
+          <w:sz w:val="24"/>
+          <w:szCs w:val="24"/>
+        </w:rPr>
+      </w:pPr>
+      <w:r>
+        <w:rPr>
+          <w:rFonts w:ascii="Times New Roman" w:eastAsia="Arial" w:hAnsi="Times New Roman" w:cs="Times New Roman"/>
+          <w:sz w:val="24"/>
+          <w:szCs w:val="24"/>
+        </w:rPr>
         <w:lastRenderedPageBreak/>
-        <w:t>One of the most common laws associated with these functions is indeed immutability - the insurance that the object will not be tainted after the function has been applied.</w:t>
-      </w:r>
-    </w:p>
-    <w:p>
-      <w:pPr>
-        <w:spacing w:after="0" w:line="240" w:lineRule="auto"/>
-        <w:rPr>
-          <w:rFonts w:ascii="Times New Roman" w:eastAsia="Arial" w:hAnsi="Times New Roman" w:cs="Times New Roman"/>
-          <w:sz w:val="24"/>
-          <w:szCs w:val="24"/>
-        </w:rPr>
-      </w:pPr>
-      <w:r>
-        <w:rPr>
-          <w:rFonts w:ascii="Times New Roman" w:eastAsia="Arial" w:hAnsi="Times New Roman" w:cs="Times New Roman"/>
-          <w:sz w:val="24"/>
-          <w:szCs w:val="24"/>
-        </w:rPr>
         <w:t xml:space="preserve">For example, one of the laws associated with a functor is represented </w:t>
       </w:r>
       <w:r>
@@ -8082,7 +7733,15 @@
           <w:sz w:val="24"/>
           <w:szCs w:val="24"/>
         </w:rPr>
-        <w:t xml:space="preserve">the object mapping over ) is not immutable, then the property simply wouldn't hold for at least some cases - thus, it makes the modelling of the data unpredictable, non-deterministic. </w:t>
+        <w:t>the object mapping over</w:t>
+      </w:r>
+      <w:r>
+        <w:rPr>
+          <w:rFonts w:ascii="Times New Roman" w:eastAsia="Arial" w:hAnsi="Times New Roman" w:cs="Times New Roman"/>
+          <w:sz w:val="24"/>
+          <w:szCs w:val="24"/>
+        </w:rPr>
+        <w:t xml:space="preserve">) is not immutable, then the property simply wouldn't hold for at least some cases - thus, it makes the modelling of the data unpredictable, non-deterministic. </w:t>
       </w:r>
     </w:p>
     <w:p>
@@ -8171,7 +7830,7 @@
           <w:szCs w:val="24"/>
         </w:rPr>
       </w:pPr>
-      <w:bookmarkStart w:id="10" w:name="_Toc517295749"/>
+      <w:bookmarkStart w:id="9" w:name="_Toc517528169"/>
       <w:r>
         <w:rPr>
           <w:rFonts w:ascii="Times New Roman" w:eastAsia="Arial" w:hAnsi="Times New Roman" w:cs="Times New Roman"/>
@@ -8180,7 +7839,7 @@
         </w:rPr>
         <w:t>Higher order functions</w:t>
       </w:r>
-      <w:bookmarkEnd w:id="10"/>
+      <w:bookmarkEnd w:id="9"/>
     </w:p>
     <w:p>
       <w:pPr>
@@ -8366,6 +8025,8 @@
           <w:szCs w:val="24"/>
         </w:rPr>
       </w:pPr>
+      <w:bookmarkStart w:id="10" w:name="_GoBack"/>
+      <w:bookmarkEnd w:id="10"/>
     </w:p>
     <w:p>
       <w:pPr>
@@ -8403,7 +8064,6 @@
           <w:sz w:val="24"/>
           <w:szCs w:val="24"/>
         </w:rPr>
-        <w:lastRenderedPageBreak/>
         <w:t>Map – the function received as a parameter - function: A =&gt; B - is used to transform the data structure by applying the function over that</w:t>
       </w:r>
     </w:p>
@@ -8426,6 +8086,7 @@
           <w:sz w:val="24"/>
           <w:szCs w:val="24"/>
         </w:rPr>
+        <w:lastRenderedPageBreak/>
         <w:t>Filter – the function received as a parameter – function: A =&gt; Boolean - is used to keep the parts of the data structure whose properties are compliant to the function</w:t>
       </w:r>
     </w:p>
@@ -9097,7 +8758,7 @@
           <w:szCs w:val="24"/>
         </w:rPr>
       </w:pPr>
-      <w:bookmarkStart w:id="11" w:name="_Toc517295750"/>
+      <w:bookmarkStart w:id="11" w:name="_Toc517528170"/>
       <w:r>
         <w:rPr>
           <w:rFonts w:ascii="Times New Roman" w:eastAsia="Arial" w:hAnsi="Times New Roman" w:cs="Times New Roman"/>
@@ -9537,7 +9198,7 @@
           <w:szCs w:val="24"/>
         </w:rPr>
       </w:pPr>
-      <w:bookmarkStart w:id="12" w:name="_Toc517295751"/>
+      <w:bookmarkStart w:id="12" w:name="_Toc517528171"/>
       <w:r>
         <w:rPr>
           <w:rFonts w:ascii="Times New Roman" w:eastAsia="Arial" w:hAnsi="Times New Roman" w:cs="Times New Roman"/>
@@ -9917,7 +9578,7 @@
           <w:szCs w:val="24"/>
         </w:rPr>
       </w:pPr>
-      <w:bookmarkStart w:id="13" w:name="_Toc517295752"/>
+      <w:bookmarkStart w:id="13" w:name="_Toc517528172"/>
       <w:r>
         <w:rPr>
           <w:rFonts w:ascii="Times New Roman" w:hAnsi="Times New Roman" w:cs="Times New Roman"/>
@@ -10677,7 +10338,7 @@
           <w:szCs w:val="24"/>
         </w:rPr>
       </w:pPr>
-      <w:bookmarkStart w:id="14" w:name="_Toc517295753"/>
+      <w:bookmarkStart w:id="14" w:name="_Toc517528173"/>
       <w:r>
         <w:rPr>
           <w:rFonts w:ascii="Times New Roman" w:eastAsia="Arial" w:hAnsi="Times New Roman" w:cs="Times New Roman"/>
@@ -11111,7 +10772,7 @@
           <w:szCs w:val="24"/>
         </w:rPr>
       </w:pPr>
-      <w:bookmarkStart w:id="15" w:name="_Toc517295754"/>
+      <w:bookmarkStart w:id="15" w:name="_Toc517528174"/>
       <w:r>
         <w:rPr>
           <w:rFonts w:ascii="Times New Roman" w:eastAsia="Arial" w:hAnsi="Times New Roman" w:cs="Times New Roman"/>
@@ -11131,7 +10792,7 @@
           <w:szCs w:val="24"/>
         </w:rPr>
       </w:pPr>
-      <w:bookmarkStart w:id="16" w:name="_Toc517295755"/>
+      <w:bookmarkStart w:id="16" w:name="_Toc517528175"/>
       <w:r>
         <w:rPr>
           <w:rFonts w:ascii="Times New Roman" w:eastAsia="Arial" w:hAnsi="Times New Roman" w:cs="Times New Roman"/>
@@ -11304,7 +10965,7 @@
           <w:szCs w:val="24"/>
         </w:rPr>
       </w:pPr>
-      <w:bookmarkStart w:id="17" w:name="_Toc517295756"/>
+      <w:bookmarkStart w:id="17" w:name="_Toc517528176"/>
       <w:r>
         <w:rPr>
           <w:rFonts w:ascii="Times New Roman" w:eastAsia="Arial" w:hAnsi="Times New Roman" w:cs="Times New Roman"/>
@@ -11342,7 +11003,7 @@
           <w:szCs w:val="24"/>
         </w:rPr>
       </w:pPr>
-      <w:bookmarkStart w:id="18" w:name="_Toc517295757"/>
+      <w:bookmarkStart w:id="18" w:name="_Toc517528177"/>
       <w:r>
         <w:rPr>
           <w:rFonts w:ascii="Times New Roman" w:eastAsia="Arial" w:hAnsi="Times New Roman" w:cs="Times New Roman"/>
@@ -11634,7 +11295,7 @@
           <w:szCs w:val="24"/>
         </w:rPr>
       </w:pPr>
-      <w:bookmarkStart w:id="19" w:name="_Toc517295758"/>
+      <w:bookmarkStart w:id="19" w:name="_Toc517528178"/>
       <w:r>
         <w:rPr>
           <w:rFonts w:ascii="Times New Roman" w:eastAsia="Arial" w:hAnsi="Times New Roman" w:cs="Times New Roman"/>
@@ -11791,7 +11452,7 @@
           <w:szCs w:val="24"/>
         </w:rPr>
       </w:pPr>
-      <w:bookmarkStart w:id="20" w:name="_Toc517295759"/>
+      <w:bookmarkStart w:id="20" w:name="_Toc517528179"/>
       <w:r>
         <w:rPr>
           <w:rFonts w:ascii="Times New Roman" w:eastAsia="Arial" w:hAnsi="Times New Roman" w:cs="Times New Roman"/>
@@ -11811,7 +11472,7 @@
           <w:szCs w:val="24"/>
         </w:rPr>
       </w:pPr>
-      <w:bookmarkStart w:id="21" w:name="_Toc517295760"/>
+      <w:bookmarkStart w:id="21" w:name="_Toc517528180"/>
       <w:r>
         <w:rPr>
           <w:rFonts w:ascii="Times New Roman" w:eastAsia="Arial" w:hAnsi="Times New Roman" w:cs="Times New Roman"/>
@@ -12441,7 +12102,7 @@
           <w:szCs w:val="24"/>
         </w:rPr>
       </w:pPr>
-      <w:bookmarkStart w:id="22" w:name="_Toc517295761"/>
+      <w:bookmarkStart w:id="22" w:name="_Toc517528181"/>
       <w:r>
         <w:rPr>
           <w:rFonts w:ascii="Times New Roman" w:eastAsia="Arial" w:hAnsi="Times New Roman" w:cs="Times New Roman"/>
@@ -12461,7 +12122,7 @@
           <w:szCs w:val="24"/>
         </w:rPr>
       </w:pPr>
-      <w:bookmarkStart w:id="23" w:name="_Toc517295762"/>
+      <w:bookmarkStart w:id="23" w:name="_Toc517528182"/>
       <w:r>
         <w:rPr>
           <w:rFonts w:ascii="Times New Roman" w:hAnsi="Times New Roman" w:cs="Times New Roman"/>
@@ -13032,7 +12693,7 @@
           <w:szCs w:val="24"/>
         </w:rPr>
       </w:pPr>
-      <w:bookmarkStart w:id="24" w:name="_Toc517295763"/>
+      <w:bookmarkStart w:id="24" w:name="_Toc517528183"/>
       <w:r>
         <w:rPr>
           <w:rFonts w:ascii="Times New Roman" w:eastAsia="Arial" w:hAnsi="Times New Roman" w:cs="Times New Roman"/>
@@ -13287,7 +12948,7 @@
           <w:szCs w:val="24"/>
         </w:rPr>
       </w:pPr>
-      <w:bookmarkStart w:id="25" w:name="_Toc517295764"/>
+      <w:bookmarkStart w:id="25" w:name="_Toc517528184"/>
       <w:r>
         <w:rPr>
           <w:rFonts w:ascii="Times New Roman" w:eastAsia="Arial" w:hAnsi="Times New Roman" w:cs="Times New Roman"/>
@@ -13568,7 +13229,7 @@
           <w:szCs w:val="24"/>
         </w:rPr>
       </w:pPr>
-      <w:bookmarkStart w:id="26" w:name="_Toc517295765"/>
+      <w:bookmarkStart w:id="26" w:name="_Toc517528185"/>
       <w:r>
         <w:rPr>
           <w:rFonts w:ascii="Times New Roman" w:eastAsia="Arial" w:hAnsi="Times New Roman" w:cs="Times New Roman"/>
@@ -14308,7 +13969,7 @@
           <w:szCs w:val="24"/>
         </w:rPr>
       </w:pPr>
-      <w:bookmarkStart w:id="27" w:name="_Toc517295766"/>
+      <w:bookmarkStart w:id="27" w:name="_Toc517528186"/>
       <w:r>
         <w:rPr>
           <w:rFonts w:ascii="Times New Roman" w:eastAsia="Arial" w:hAnsi="Times New Roman" w:cs="Times New Roman"/>
@@ -15138,7 +14799,7 @@
           <w:szCs w:val="24"/>
         </w:rPr>
       </w:pPr>
-      <w:bookmarkStart w:id="28" w:name="_Toc517295767"/>
+      <w:bookmarkStart w:id="28" w:name="_Toc517528187"/>
       <w:r>
         <w:rPr>
           <w:rFonts w:ascii="Times New Roman" w:eastAsia="Arial" w:hAnsi="Times New Roman" w:cs="Times New Roman"/>
@@ -15158,7 +14819,7 @@
           <w:szCs w:val="24"/>
         </w:rPr>
       </w:pPr>
-      <w:bookmarkStart w:id="29" w:name="_Toc517295768"/>
+      <w:bookmarkStart w:id="29" w:name="_Toc517528188"/>
       <w:r>
         <w:rPr>
           <w:rFonts w:ascii="Times New Roman" w:eastAsia="Arial" w:hAnsi="Times New Roman" w:cs="Times New Roman"/>
@@ -15720,7 +15381,7 @@
           <w:szCs w:val="24"/>
         </w:rPr>
       </w:pPr>
-      <w:bookmarkStart w:id="30" w:name="_Toc517295769"/>
+      <w:bookmarkStart w:id="30" w:name="_Toc517528189"/>
       <w:r>
         <w:rPr>
           <w:rFonts w:ascii="Times New Roman" w:eastAsia="Arial" w:hAnsi="Times New Roman" w:cs="Times New Roman"/>
@@ -16034,7 +15695,7 @@
           <w:szCs w:val="24"/>
         </w:rPr>
       </w:pPr>
-      <w:bookmarkStart w:id="31" w:name="_Toc517295770"/>
+      <w:bookmarkStart w:id="31" w:name="_Toc517528190"/>
       <w:r>
         <w:rPr>
           <w:rFonts w:ascii="Times New Roman" w:eastAsia="Arial" w:hAnsi="Times New Roman" w:cs="Times New Roman"/>
@@ -16304,7 +15965,7 @@
           <w:szCs w:val="24"/>
         </w:rPr>
       </w:pPr>
-      <w:bookmarkStart w:id="32" w:name="_Toc517295771"/>
+      <w:bookmarkStart w:id="32" w:name="_Toc517528191"/>
       <w:r>
         <w:rPr>
           <w:rFonts w:ascii="Times New Roman" w:eastAsia="Arial" w:hAnsi="Times New Roman" w:cs="Times New Roman"/>
@@ -17301,7 +16962,7 @@
           <w:szCs w:val="24"/>
         </w:rPr>
       </w:pPr>
-      <w:bookmarkStart w:id="33" w:name="_Toc517295772"/>
+      <w:bookmarkStart w:id="33" w:name="_Toc517528192"/>
       <w:r>
         <w:rPr>
           <w:rFonts w:ascii="Times New Roman" w:eastAsia="Arial" w:hAnsi="Times New Roman" w:cs="Times New Roman"/>
@@ -17481,7 +17142,7 @@
           <v:rect id="_x0000_i1029" style="width:468pt;height:99pt" o:ole="" o:preferrelative="t" stroked="f">
             <v:imagedata r:id="rId14" o:title=""/>
           </v:rect>
-          <o:OLEObject Type="Embed" ProgID="StaticMetafile" ShapeID="_x0000_i1029" DrawAspect="Content" ObjectID="_1591215432" r:id="rId49"/>
+          <o:OLEObject Type="Embed" ProgID="StaticMetafile" ShapeID="_x0000_i1029" DrawAspect="Content" ObjectID="_1591274053" r:id="rId49"/>
         </w:object>
       </w:r>
     </w:p>
@@ -17570,7 +17231,7 @@
           <v:rect id="_x0000_i1030" style="width:397.8pt;height:88.2pt" o:ole="" o:preferrelative="t" stroked="f">
             <v:imagedata r:id="rId12" o:title=""/>
           </v:rect>
-          <o:OLEObject Type="Embed" ProgID="StaticMetafile" ShapeID="_x0000_i1030" DrawAspect="Content" ObjectID="_1591215433" r:id="rId50"/>
+          <o:OLEObject Type="Embed" ProgID="StaticMetafile" ShapeID="_x0000_i1030" DrawAspect="Content" ObjectID="_1591274054" r:id="rId50"/>
         </w:object>
       </w:r>
     </w:p>
@@ -18603,7 +18264,7 @@
           <w:szCs w:val="24"/>
         </w:rPr>
       </w:pPr>
-      <w:bookmarkStart w:id="34" w:name="_Toc517295773"/>
+      <w:bookmarkStart w:id="34" w:name="_Toc517528193"/>
       <w:r>
         <w:rPr>
           <w:rFonts w:ascii="Times New Roman" w:hAnsi="Times New Roman" w:cs="Times New Roman"/>
@@ -19410,7 +19071,7 @@
           <w:szCs w:val="24"/>
         </w:rPr>
       </w:pPr>
-      <w:bookmarkStart w:id="35" w:name="_Toc517295774"/>
+      <w:bookmarkStart w:id="35" w:name="_Toc517528194"/>
       <w:r>
         <w:rPr>
           <w:rFonts w:ascii="Times New Roman" w:eastAsia="Arial" w:hAnsi="Times New Roman" w:cs="Times New Roman"/>
@@ -19456,7 +19117,7 @@
           <w:szCs w:val="24"/>
         </w:rPr>
       </w:pPr>
-      <w:bookmarkStart w:id="36" w:name="_Toc517295775"/>
+      <w:bookmarkStart w:id="36" w:name="_Toc517528195"/>
       <w:r>
         <w:rPr>
           <w:rFonts w:ascii="Times New Roman" w:eastAsia="Arial" w:hAnsi="Times New Roman" w:cs="Times New Roman"/>
@@ -20095,7 +19756,7 @@
           <w:szCs w:val="24"/>
         </w:rPr>
       </w:pPr>
-      <w:bookmarkStart w:id="37" w:name="_Toc517295776"/>
+      <w:bookmarkStart w:id="37" w:name="_Toc517528196"/>
       <w:r>
         <w:rPr>
           <w:rFonts w:ascii="Times New Roman" w:eastAsia="Arial" w:hAnsi="Times New Roman" w:cs="Times New Roman"/>
@@ -20304,7 +19965,7 @@
           <w:szCs w:val="24"/>
         </w:rPr>
       </w:pPr>
-      <w:bookmarkStart w:id="38" w:name="_Toc517295777"/>
+      <w:bookmarkStart w:id="38" w:name="_Toc517528197"/>
       <w:r>
         <w:rPr>
           <w:rFonts w:ascii="Times New Roman" w:eastAsia="Arial" w:hAnsi="Times New Roman" w:cs="Times New Roman"/>
@@ -20416,7 +20077,7 @@
           <w:szCs w:val="24"/>
         </w:rPr>
       </w:pPr>
-      <w:bookmarkStart w:id="39" w:name="_Toc517295778"/>
+      <w:bookmarkStart w:id="39" w:name="_Toc517528198"/>
       <w:r>
         <w:rPr>
           <w:rFonts w:ascii="Times New Roman" w:eastAsia="Arial" w:hAnsi="Times New Roman" w:cs="Times New Roman"/>
@@ -20693,7 +20354,7 @@
           <w:szCs w:val="24"/>
         </w:rPr>
       </w:pPr>
-      <w:bookmarkStart w:id="40" w:name="_Toc517295779"/>
+      <w:bookmarkStart w:id="40" w:name="_Toc517528199"/>
       <w:r>
         <w:rPr>
           <w:rFonts w:ascii="Times New Roman" w:eastAsia="Arial" w:hAnsi="Times New Roman" w:cs="Times New Roman"/>
@@ -21237,6 +20898,7 @@
         <w:docPartUnique/>
       </w:docPartObj>
     </w:sdtPr>
+    <w:sdtEndPr/>
     <w:sdtContent>
       <w:p>
         <w:pPr>
@@ -21268,7 +20930,7 @@
           <w:rPr>
             <w:noProof/>
           </w:rPr>
-          <w:t>9</w:t>
+          <w:t>11</w:t>
         </w:r>
         <w:r>
           <w:rPr>
@@ -26059,7 +25721,7 @@
     <w:charset w:val="00"/>
     <w:family w:val="roman"/>
     <w:pitch w:val="variable"/>
-    <w:sig w:usb0="E0002EFF" w:usb1="C000785B" w:usb2="00000009" w:usb3="00000000" w:csb0="000001FF" w:csb1="00000000"/>
+    <w:sig w:usb0="E0002AFF" w:usb1="C0007843" w:usb2="00000009" w:usb3="00000000" w:csb0="000001FF" w:csb1="00000000"/>
   </w:font>
   <w:font w:name="Courier New">
     <w:panose1 w:val="02070309020205020404"/>
@@ -26080,14 +25742,14 @@
     <w:charset w:val="00"/>
     <w:family w:val="swiss"/>
     <w:pitch w:val="variable"/>
-    <w:sig w:usb0="E0002AFF" w:usb1="C000247B" w:usb2="00000009" w:usb3="00000000" w:csb0="000001FF" w:csb1="00000000"/>
+    <w:sig w:usb0="E00002FF" w:usb1="4000ACFF" w:usb2="00000001" w:usb3="00000000" w:csb0="0000019F" w:csb1="00000000"/>
   </w:font>
   <w:font w:name="Calibri Light">
     <w:panose1 w:val="020F0302020204030204"/>
     <w:charset w:val="00"/>
     <w:family w:val="swiss"/>
     <w:pitch w:val="variable"/>
-    <w:sig w:usb0="E0002AFF" w:usb1="C000247B" w:usb2="00000009" w:usb3="00000000" w:csb0="000001FF" w:csb1="00000000"/>
+    <w:sig w:usb0="A00002EF" w:usb1="4000207B" w:usb2="00000000" w:usb3="00000000" w:csb0="0000009F" w:csb1="00000000"/>
   </w:font>
   <w:font w:name="Segoe UI">
     <w:panose1 w:val="020B0502040204020203"/>
@@ -26101,7 +25763,7 @@
     <w:charset w:val="00"/>
     <w:family w:val="swiss"/>
     <w:pitch w:val="variable"/>
-    <w:sig w:usb0="E0002EFF" w:usb1="C000785B" w:usb2="00000009" w:usb3="00000000" w:csb0="000001FF" w:csb1="00000000"/>
+    <w:sig w:usb0="E0002AFF" w:usb1="C0007843" w:usb2="00000009" w:usb3="00000000" w:csb0="000001FF" w:csb1="00000000"/>
   </w:font>
 </w:fonts>
 </file>
@@ -26125,6 +25787,7 @@
     <w:rsid w:val="00204679"/>
     <w:rsid w:val="002E3103"/>
     <w:rsid w:val="004D2782"/>
+    <w:rsid w:val="00590616"/>
     <w:rsid w:val="007345F2"/>
     <w:rsid w:val="00757365"/>
     <w:rsid w:val="007B6984"/>
@@ -26878,7 +26541,7 @@
 </file>
 
 <file path=customXml/itemProps1.xml><?xml version="1.0" encoding="utf-8"?>
-<ds:datastoreItem xmlns:ds="http://schemas.openxmlformats.org/officeDocument/2006/customXml" ds:itemID="{86D91A3D-4851-4896-8DBE-19902BF6ED78}">
+<ds:datastoreItem xmlns:ds="http://schemas.openxmlformats.org/officeDocument/2006/customXml" ds:itemID="{F467BFD0-B90A-4E6D-8C23-043EC20837AD}">
   <ds:schemaRefs>
     <ds:schemaRef ds:uri="http://schemas.openxmlformats.org/officeDocument/2006/bibliography"/>
   </ds:schemaRefs>

</xml_diff>

<commit_message>
added projects; small doc adjustments
</commit_message>
<xml_diff>
--- a/robert-butacu-work.docx
+++ b/robert-butacu-work.docx
@@ -140,7 +140,7 @@
                   <w:sz w:val="24"/>
                   <w:szCs w:val="24"/>
                 </w:rPr>
-                <w:t>Functional vs OO programming</w:t>
+                <w:t>A Tale of Two Worlds: FP and OOP</w:t>
               </w:r>
             </w:p>
           </w:sdtContent>
@@ -3613,15 +3613,39 @@
           <w:sz w:val="24"/>
           <w:szCs w:val="24"/>
         </w:rPr>
-        <w:t xml:space="preserve">“A Tale of Two Worlds: FP and OOP” is a case study comparing how 2 completely different paradigms – Object Oriented paradigm and Functional paradigm – behave, code, interact with the programmer and </w:t>
-      </w:r>
-      <w:r>
-        <w:rPr>
-          <w:rFonts w:ascii="Times New Roman" w:hAnsi="Times New Roman" w:cs="Times New Roman"/>
-          <w:sz w:val="24"/>
-          <w:szCs w:val="24"/>
-        </w:rPr>
-        <w:t xml:space="preserve">,most importantly, </w:t>
+        <w:t>“A Tale of Two Worlds: FP and OOP” is a case study comparing how 2 completely different paradigms – Object Oriented paradigm and Functional paradigm – behave, code, i</w:t>
+      </w:r>
+      <w:r>
+        <w:rPr>
+          <w:rFonts w:ascii="Times New Roman" w:hAnsi="Times New Roman" w:cs="Times New Roman"/>
+          <w:sz w:val="24"/>
+          <w:szCs w:val="24"/>
+        </w:rPr>
+        <w:t>nteract with the programmer and</w:t>
+      </w:r>
+      <w:r>
+        <w:rPr>
+          <w:rFonts w:ascii="Times New Roman" w:hAnsi="Times New Roman" w:cs="Times New Roman"/>
+          <w:sz w:val="24"/>
+          <w:szCs w:val="24"/>
+        </w:rPr>
+        <w:t>,</w:t>
+      </w:r>
+      <w:r>
+        <w:rPr>
+          <w:rFonts w:ascii="Times New Roman" w:hAnsi="Times New Roman" w:cs="Times New Roman"/>
+          <w:sz w:val="24"/>
+          <w:szCs w:val="24"/>
+        </w:rPr>
+        <w:t xml:space="preserve"> </w:t>
+      </w:r>
+      <w:r>
+        <w:rPr>
+          <w:rFonts w:ascii="Times New Roman" w:hAnsi="Times New Roman" w:cs="Times New Roman"/>
+          <w:sz w:val="24"/>
+          <w:szCs w:val="24"/>
+        </w:rPr>
+        <w:t xml:space="preserve">most importantly, </w:t>
       </w:r>
       <w:r>
         <w:rPr>
@@ -3994,78 +4018,8 @@
           <w:szCs w:val="24"/>
         </w:rPr>
       </w:pPr>
-      <w:r>
-        <w:rPr>
-          <w:rFonts w:ascii="Times New Roman" w:hAnsi="Times New Roman" w:cs="Times New Roman"/>
-          <w:noProof/>
-          <w:sz w:val="24"/>
-          <w:szCs w:val="24"/>
-        </w:rPr>
-        <w:drawing>
-          <wp:inline distT="0" distB="0" distL="0" distR="0" wp14:anchorId="2C9BC010" wp14:editId="49D874D9">
-            <wp:extent cx="5943600" cy="1023620"/>
-            <wp:effectExtent l="0" t="0" r="0" b="0"/>
-            <wp:docPr id="42" name="Picture 42"/>
-            <wp:cNvGraphicFramePr>
-              <a:graphicFrameLocks xmlns:a="http://schemas.openxmlformats.org/drawingml/2006/main" noChangeAspect="1"/>
-            </wp:cNvGraphicFramePr>
-            <a:graphic xmlns:a="http://schemas.openxmlformats.org/drawingml/2006/main">
-              <a:graphicData uri="http://schemas.openxmlformats.org/drawingml/2006/picture">
-                <pic:pic xmlns:pic="http://schemas.openxmlformats.org/drawingml/2006/picture">
-                  <pic:nvPicPr>
-                    <pic:cNvPr id="1" name=""/>
-                    <pic:cNvPicPr/>
-                  </pic:nvPicPr>
-                  <pic:blipFill>
-                    <a:blip r:embed="rId10"/>
-                    <a:stretch>
-                      <a:fillRect/>
-                    </a:stretch>
-                  </pic:blipFill>
-                  <pic:spPr>
-                    <a:xfrm>
-                      <a:off x="0" y="0"/>
-                      <a:ext cx="5943600" cy="1023620"/>
-                    </a:xfrm>
-                    <a:prstGeom prst="rect">
-                      <a:avLst/>
-                    </a:prstGeom>
-                  </pic:spPr>
-                </pic:pic>
-              </a:graphicData>
-            </a:graphic>
-          </wp:inline>
-        </w:drawing>
-      </w:r>
-    </w:p>
-    <w:p>
-      <w:pPr>
-        <w:rPr>
-          <w:rFonts w:ascii="Times New Roman" w:hAnsi="Times New Roman" w:cs="Times New Roman"/>
-          <w:sz w:val="24"/>
-          <w:szCs w:val="24"/>
-        </w:rPr>
-      </w:pPr>
-      <w:hyperlink r:id="rId11" w:history="1">
-        <w:r>
-          <w:rPr>
-            <w:rStyle w:val="Hyperlink"/>
-            <w:rFonts w:ascii="Times New Roman" w:hAnsi="Times New Roman" w:cs="Times New Roman"/>
-            <w:sz w:val="24"/>
-            <w:szCs w:val="24"/>
-          </w:rPr>
-          <w:t>https://medium.com/@konradmusial/why-oop-is-bad-and-possibly-disastrous-e0844fa96c1f</w:t>
-        </w:r>
-      </w:hyperlink>
-    </w:p>
-    <w:p>
-      <w:pPr>
-        <w:rPr>
-          <w:rFonts w:ascii="Times New Roman" w:hAnsi="Times New Roman" w:cs="Times New Roman"/>
-          <w:sz w:val="24"/>
-          <w:szCs w:val="24"/>
-        </w:rPr>
-      </w:pPr>
+      <w:bookmarkStart w:id="2" w:name="_GoBack"/>
+      <w:bookmarkEnd w:id="2"/>
       <w:r>
         <w:rPr>
           <w:rFonts w:ascii="Times New Roman" w:hAnsi="Times New Roman" w:cs="Times New Roman"/>
@@ -4260,7 +4214,77 @@
           <w:sz w:val="24"/>
           <w:szCs w:val="24"/>
         </w:rPr>
-        <w:t xml:space="preserve"> and the systems might get complicated – not because of the amount of code, which is usually much shorter than any OOP counterpart, but because of the abstractions that were used in </w:t>
+        <w:t xml:space="preserve"> and the systems might get complicated – not because of the amount of code, which is usually much shorter than any OOP counterpart, but because of the abstractions that were used in order to get to a solutions. </w:t>
+      </w:r>
+      <w:r>
+        <w:rPr>
+          <w:rFonts w:ascii="Times New Roman" w:hAnsi="Times New Roman" w:cs="Times New Roman"/>
+          <w:sz w:val="24"/>
+          <w:szCs w:val="24"/>
+        </w:rPr>
+        <w:t>This means that the programmer has to be extremely dedicated about the work and constantly put in effort to get a better grasp of the paradigm.</w:t>
+      </w:r>
+    </w:p>
+    <w:p>
+      <w:pPr>
+        <w:rPr>
+          <w:rFonts w:ascii="Times New Roman" w:hAnsi="Times New Roman" w:cs="Times New Roman"/>
+          <w:sz w:val="24"/>
+          <w:szCs w:val="24"/>
+        </w:rPr>
+      </w:pPr>
+    </w:p>
+    <w:p>
+      <w:pPr>
+        <w:pStyle w:val="Heading2"/>
+        <w:rPr>
+          <w:rFonts w:ascii="Times New Roman" w:hAnsi="Times New Roman" w:cs="Times New Roman"/>
+          <w:sz w:val="24"/>
+          <w:szCs w:val="24"/>
+        </w:rPr>
+      </w:pPr>
+      <w:bookmarkStart w:id="3" w:name="_Toc517558560"/>
+      <w:r>
+        <w:rPr>
+          <w:rFonts w:ascii="Times New Roman" w:hAnsi="Times New Roman" w:cs="Times New Roman"/>
+          <w:sz w:val="24"/>
+          <w:szCs w:val="24"/>
+        </w:rPr>
+        <w:t>Context</w:t>
+      </w:r>
+      <w:bookmarkEnd w:id="3"/>
+    </w:p>
+    <w:p>
+      <w:pPr>
+        <w:rPr>
+          <w:rFonts w:ascii="Times New Roman" w:hAnsi="Times New Roman" w:cs="Times New Roman"/>
+          <w:sz w:val="24"/>
+          <w:szCs w:val="24"/>
+        </w:rPr>
+      </w:pPr>
+      <w:r>
+        <w:rPr>
+          <w:rFonts w:ascii="Times New Roman" w:hAnsi="Times New Roman" w:cs="Times New Roman"/>
+          <w:sz w:val="24"/>
+          <w:szCs w:val="24"/>
+        </w:rPr>
+        <w:t xml:space="preserve">There has been great debates in the last couple of years as to where programming should </w:t>
+      </w:r>
+      <w:r>
+        <w:rPr>
+          <w:rFonts w:ascii="Times New Roman" w:hAnsi="Times New Roman" w:cs="Times New Roman"/>
+          <w:sz w:val="24"/>
+          <w:szCs w:val="24"/>
+        </w:rPr>
+        <w:t xml:space="preserve">be heading </w:t>
+      </w:r>
+      <w:r>
+        <w:rPr>
+          <w:rFonts w:ascii="Times New Roman" w:hAnsi="Times New Roman" w:cs="Times New Roman"/>
+          <w:sz w:val="24"/>
+          <w:szCs w:val="24"/>
+        </w:rPr>
+        <w:t xml:space="preserve"> – with the introduction of multithreaded CPUs and clusterized servers, it was rather </w:t>
       </w:r>
       <w:r>
         <w:rPr>
@@ -4269,77 +4293,7 @@
           <w:szCs w:val="24"/>
         </w:rPr>
         <w:lastRenderedPageBreak/>
-        <w:t xml:space="preserve">order to get to a solutions. </w:t>
-      </w:r>
-      <w:r>
-        <w:rPr>
-          <w:rFonts w:ascii="Times New Roman" w:hAnsi="Times New Roman" w:cs="Times New Roman"/>
-          <w:sz w:val="24"/>
-          <w:szCs w:val="24"/>
-        </w:rPr>
-        <w:t>This means that the programmer has to be extremely dedicated about the work and constantly put in effort to get a better grasp of the paradigm.</w:t>
-      </w:r>
-    </w:p>
-    <w:p>
-      <w:pPr>
-        <w:rPr>
-          <w:rFonts w:ascii="Times New Roman" w:hAnsi="Times New Roman" w:cs="Times New Roman"/>
-          <w:sz w:val="24"/>
-          <w:szCs w:val="24"/>
-        </w:rPr>
-      </w:pPr>
-    </w:p>
-    <w:p>
-      <w:pPr>
-        <w:pStyle w:val="Heading2"/>
-        <w:rPr>
-          <w:rFonts w:ascii="Times New Roman" w:hAnsi="Times New Roman" w:cs="Times New Roman"/>
-          <w:sz w:val="24"/>
-          <w:szCs w:val="24"/>
-        </w:rPr>
-      </w:pPr>
-      <w:bookmarkStart w:id="2" w:name="_Toc517558560"/>
-      <w:r>
-        <w:rPr>
-          <w:rFonts w:ascii="Times New Roman" w:hAnsi="Times New Roman" w:cs="Times New Roman"/>
-          <w:sz w:val="24"/>
-          <w:szCs w:val="24"/>
-        </w:rPr>
-        <w:t>Context</w:t>
-      </w:r>
-      <w:bookmarkEnd w:id="2"/>
-    </w:p>
-    <w:p>
-      <w:pPr>
-        <w:rPr>
-          <w:rFonts w:ascii="Times New Roman" w:hAnsi="Times New Roman" w:cs="Times New Roman"/>
-          <w:sz w:val="24"/>
-          <w:szCs w:val="24"/>
-        </w:rPr>
-      </w:pPr>
-      <w:r>
-        <w:rPr>
-          <w:rFonts w:ascii="Times New Roman" w:hAnsi="Times New Roman" w:cs="Times New Roman"/>
-          <w:sz w:val="24"/>
-          <w:szCs w:val="24"/>
-        </w:rPr>
-        <w:t xml:space="preserve">There has been great debates in the last couple of years as to where programming should </w:t>
-      </w:r>
-      <w:r>
-        <w:rPr>
-          <w:rFonts w:ascii="Times New Roman" w:hAnsi="Times New Roman" w:cs="Times New Roman"/>
-          <w:sz w:val="24"/>
-          <w:szCs w:val="24"/>
-        </w:rPr>
-        <w:t xml:space="preserve">be heading </w:t>
-      </w:r>
-      <w:r>
-        <w:rPr>
-          <w:rFonts w:ascii="Times New Roman" w:hAnsi="Times New Roman" w:cs="Times New Roman"/>
-          <w:sz w:val="24"/>
-          <w:szCs w:val="24"/>
-        </w:rPr>
-        <w:t xml:space="preserve"> – with the introduction of multithreaded CPUs and clusterized servers, it was rather clear that the reigning paradigm OOP is no longer suitable for the job, at least not in the form that everybody was used to. </w:t>
+        <w:t xml:space="preserve">clear that the reigning paradigm OOP is no longer suitable for the job, at least not in the form that everybody was used to. </w:t>
       </w:r>
     </w:p>
     <w:p>
@@ -4728,7 +4682,7 @@
           <w:szCs w:val="24"/>
         </w:rPr>
       </w:pPr>
-      <w:bookmarkStart w:id="3" w:name="_Toc517558561"/>
+      <w:bookmarkStart w:id="4" w:name="_Toc517558561"/>
       <w:r>
         <w:rPr>
           <w:rFonts w:ascii="Times New Roman" w:eastAsia="Arial" w:hAnsi="Times New Roman" w:cs="Times New Roman"/>
@@ -4737,7 +4691,7 @@
         </w:rPr>
         <w:t>History</w:t>
       </w:r>
-      <w:bookmarkEnd w:id="3"/>
+      <w:bookmarkEnd w:id="4"/>
     </w:p>
     <w:p>
       <w:pPr>
@@ -4748,7 +4702,7 @@
           <w:szCs w:val="24"/>
         </w:rPr>
       </w:pPr>
-      <w:bookmarkStart w:id="4" w:name="_Toc517558562"/>
+      <w:bookmarkStart w:id="5" w:name="_Toc517558562"/>
       <w:r>
         <w:rPr>
           <w:rFonts w:ascii="Times New Roman" w:eastAsia="Arial" w:hAnsi="Times New Roman" w:cs="Times New Roman"/>
@@ -4757,7 +4711,7 @@
         </w:rPr>
         <w:t>Functional languages</w:t>
       </w:r>
-      <w:bookmarkEnd w:id="4"/>
+      <w:bookmarkEnd w:id="5"/>
       <w:r>
         <w:rPr>
           <w:rFonts w:ascii="Times New Roman" w:eastAsia="Arial" w:hAnsi="Times New Roman" w:cs="Times New Roman"/>
@@ -4850,7 +4804,6 @@
           <w:sz w:val="24"/>
           <w:szCs w:val="24"/>
         </w:rPr>
-        <w:lastRenderedPageBreak/>
         <w:t>One common example in Scala would be the use of for comprehensions instead of multiple map/flatMap operations on data.</w:t>
       </w:r>
     </w:p>
@@ -5573,16 +5526,7 @@
           <w:sz w:val="24"/>
           <w:szCs w:val="24"/>
         </w:rPr>
-        <w:t xml:space="preserve">In the mid 1970’s, researchers at the University of Edinburgh needed a language to describe proof search strategies while working on a system which would automate theorem proving. So, </w:t>
-      </w:r>
-      <w:r>
-        <w:rPr>
-          <w:rFonts w:ascii="Times New Roman" w:eastAsia="Arial" w:hAnsi="Times New Roman" w:cs="Times New Roman"/>
-          <w:sz w:val="24"/>
-          <w:szCs w:val="24"/>
-        </w:rPr>
-        <w:lastRenderedPageBreak/>
-        <w:t xml:space="preserve">they came </w:t>
+        <w:t xml:space="preserve">In the mid 1970’s, researchers at the University of Edinburgh needed a language to describe proof search strategies while working on a system which would automate theorem proving. So, they came </w:t>
       </w:r>
       <w:r>
         <w:rPr>
@@ -6031,7 +5975,7 @@
           <w:szCs w:val="24"/>
         </w:rPr>
       </w:pPr>
-      <w:bookmarkStart w:id="5" w:name="_Toc517558563"/>
+      <w:bookmarkStart w:id="6" w:name="_Toc517558563"/>
       <w:r>
         <w:rPr>
           <w:rFonts w:ascii="Times New Roman" w:eastAsia="Arial" w:hAnsi="Times New Roman" w:cs="Times New Roman"/>
@@ -6059,7 +6003,7 @@
         <w:lastRenderedPageBreak/>
         <w:t>Object Oriented languages</w:t>
       </w:r>
-      <w:bookmarkEnd w:id="5"/>
+      <w:bookmarkEnd w:id="6"/>
     </w:p>
     <w:p>
       <w:pPr>
@@ -6824,7 +6768,7 @@
           <w:szCs w:val="24"/>
         </w:rPr>
       </w:pPr>
-      <w:bookmarkStart w:id="6" w:name="_Toc517558564"/>
+      <w:bookmarkStart w:id="7" w:name="_Toc517558564"/>
       <w:r>
         <w:rPr>
           <w:rFonts w:ascii="Times New Roman" w:eastAsia="Arial" w:hAnsi="Times New Roman" w:cs="Times New Roman"/>
@@ -6852,7 +6796,7 @@
         <w:lastRenderedPageBreak/>
         <w:t>Current state of the industry</w:t>
       </w:r>
-      <w:bookmarkEnd w:id="6"/>
+      <w:bookmarkEnd w:id="7"/>
     </w:p>
     <w:p>
       <w:pPr>
@@ -7067,7 +7011,7 @@
           <w:szCs w:val="24"/>
         </w:rPr>
       </w:pPr>
-      <w:bookmarkStart w:id="7" w:name="_Toc517558565"/>
+      <w:bookmarkStart w:id="8" w:name="_Toc517558565"/>
       <w:r>
         <w:rPr>
           <w:rFonts w:ascii="Times New Roman" w:eastAsia="Arial" w:hAnsi="Times New Roman" w:cs="Times New Roman"/>
@@ -7095,7 +7039,7 @@
         <w:lastRenderedPageBreak/>
         <w:t>Elements</w:t>
       </w:r>
-      <w:bookmarkEnd w:id="7"/>
+      <w:bookmarkEnd w:id="8"/>
     </w:p>
     <w:p>
       <w:pPr>
@@ -7239,7 +7183,7 @@
           <w:szCs w:val="24"/>
         </w:rPr>
       </w:pPr>
-      <w:bookmarkStart w:id="8" w:name="_Toc517558566"/>
+      <w:bookmarkStart w:id="9" w:name="_Toc517558566"/>
       <w:r>
         <w:rPr>
           <w:rFonts w:ascii="Times New Roman" w:eastAsia="Arial" w:hAnsi="Times New Roman" w:cs="Times New Roman"/>
@@ -7248,7 +7192,7 @@
         </w:rPr>
         <w:t>Functional programming elements</w:t>
       </w:r>
-      <w:bookmarkEnd w:id="8"/>
+      <w:bookmarkEnd w:id="9"/>
     </w:p>
     <w:p>
       <w:pPr>
@@ -7308,14 +7252,14 @@
           <w:rFonts w:ascii="Times New Roman" w:eastAsia="Arial" w:hAnsi="Times New Roman" w:cs="Times New Roman"/>
         </w:rPr>
       </w:pPr>
-      <w:bookmarkStart w:id="9" w:name="_Toc517558567"/>
+      <w:bookmarkStart w:id="10" w:name="_Toc517558567"/>
       <w:r>
         <w:rPr>
           <w:rFonts w:ascii="Times New Roman" w:eastAsia="Arial" w:hAnsi="Times New Roman" w:cs="Times New Roman"/>
         </w:rPr>
         <w:t>Immutability</w:t>
       </w:r>
-      <w:bookmarkEnd w:id="9"/>
+      <w:bookmarkEnd w:id="10"/>
     </w:p>
     <w:p>
       <w:pPr>
@@ -7662,14 +7606,14 @@
           <w:rFonts w:ascii="Times New Roman" w:eastAsia="Arial" w:hAnsi="Times New Roman" w:cs="Times New Roman"/>
         </w:rPr>
       </w:pPr>
-      <w:bookmarkStart w:id="10" w:name="_Toc517558568"/>
+      <w:bookmarkStart w:id="11" w:name="_Toc517558568"/>
       <w:r>
         <w:rPr>
           <w:rFonts w:ascii="Times New Roman" w:eastAsia="Arial" w:hAnsi="Times New Roman" w:cs="Times New Roman"/>
         </w:rPr>
         <w:t>Higher order functions</w:t>
       </w:r>
-      <w:bookmarkEnd w:id="10"/>
+      <w:bookmarkEnd w:id="11"/>
     </w:p>
     <w:p>
       <w:pPr>
@@ -9584,7 +9528,7 @@
           <w:rFonts w:ascii="Times New Roman" w:eastAsia="Arial" w:hAnsi="Times New Roman" w:cs="Times New Roman"/>
         </w:rPr>
       </w:pPr>
-      <w:bookmarkStart w:id="11" w:name="_Toc517558569"/>
+      <w:bookmarkStart w:id="12" w:name="_Toc517558569"/>
       <w:r>
         <w:rPr>
           <w:rFonts w:ascii="Times New Roman" w:eastAsia="Arial" w:hAnsi="Times New Roman" w:cs="Times New Roman"/>
@@ -9598,7 +9542,7 @@
         </w:rPr>
         <w:t>on</w:t>
       </w:r>
-      <w:bookmarkEnd w:id="11"/>
+      <w:bookmarkEnd w:id="12"/>
     </w:p>
     <w:p>
       <w:pPr>
@@ -10753,7 +10697,7 @@
           <w:szCs w:val="24"/>
         </w:rPr>
       </w:pPr>
-      <w:bookmarkStart w:id="12" w:name="_Toc517558570"/>
+      <w:bookmarkStart w:id="13" w:name="_Toc517558570"/>
       <w:r>
         <w:rPr>
           <w:rFonts w:ascii="Times New Roman" w:eastAsia="Arial" w:hAnsi="Times New Roman" w:cs="Times New Roman"/>
@@ -10775,7 +10719,7 @@
         <w:lastRenderedPageBreak/>
         <w:t>Purity and side effects</w:t>
       </w:r>
-      <w:bookmarkEnd w:id="12"/>
+      <w:bookmarkEnd w:id="13"/>
     </w:p>
     <w:p>
       <w:pPr>
@@ -11160,7 +11104,7 @@
           <w:rFonts w:ascii="Times New Roman" w:hAnsi="Times New Roman" w:cs="Times New Roman"/>
         </w:rPr>
       </w:pPr>
-      <w:bookmarkStart w:id="13" w:name="_Toc517558571"/>
+      <w:bookmarkStart w:id="14" w:name="_Toc517558571"/>
       <w:r>
         <w:rPr>
           <w:rFonts w:ascii="Times New Roman" w:hAnsi="Times New Roman" w:cs="Times New Roman"/>
@@ -11168,7 +11112,7 @@
         <w:lastRenderedPageBreak/>
         <w:t>Referential transparency and first-class functions</w:t>
       </w:r>
-      <w:bookmarkEnd w:id="13"/>
+      <w:bookmarkEnd w:id="14"/>
     </w:p>
     <w:p>
       <w:pPr>
@@ -11744,7 +11688,7 @@
                     <pic:cNvPicPr/>
                   </pic:nvPicPr>
                   <pic:blipFill>
-                    <a:blip r:embed="rId12"/>
+                    <a:blip r:embed="rId10"/>
                     <a:stretch>
                       <a:fillRect/>
                     </a:stretch>
@@ -12200,7 +12144,7 @@
                     <pic:cNvPicPr/>
                   </pic:nvPicPr>
                   <pic:blipFill>
-                    <a:blip r:embed="rId13"/>
+                    <a:blip r:embed="rId11"/>
                     <a:stretch>
                       <a:fillRect/>
                     </a:stretch>
@@ -12364,14 +12308,14 @@
           <w:rFonts w:ascii="Times New Roman" w:eastAsia="Arial" w:hAnsi="Times New Roman" w:cs="Times New Roman"/>
         </w:rPr>
       </w:pPr>
-      <w:bookmarkStart w:id="14" w:name="_Toc517558572"/>
+      <w:bookmarkStart w:id="15" w:name="_Toc517558572"/>
       <w:r>
         <w:rPr>
           <w:rFonts w:ascii="Times New Roman" w:eastAsia="Arial" w:hAnsi="Times New Roman" w:cs="Times New Roman"/>
         </w:rPr>
         <w:t>Benefits/disadvantages</w:t>
       </w:r>
-      <w:bookmarkEnd w:id="14"/>
+      <w:bookmarkEnd w:id="15"/>
     </w:p>
     <w:p>
       <w:pPr>
@@ -12848,7 +12792,7 @@
           <w:szCs w:val="24"/>
         </w:rPr>
       </w:pPr>
-      <w:bookmarkStart w:id="15" w:name="_Toc517558573"/>
+      <w:bookmarkStart w:id="16" w:name="_Toc517558573"/>
       <w:r>
         <w:rPr>
           <w:rFonts w:ascii="Times New Roman" w:eastAsia="Arial" w:hAnsi="Times New Roman" w:cs="Times New Roman"/>
@@ -12876,7 +12820,7 @@
         <w:lastRenderedPageBreak/>
         <w:t>Object Oriented programming elements</w:t>
       </w:r>
-      <w:bookmarkEnd w:id="15"/>
+      <w:bookmarkEnd w:id="16"/>
     </w:p>
     <w:p>
       <w:pPr>
@@ -13000,7 +12944,7 @@
           <w:rFonts w:ascii="Times New Roman" w:eastAsia="Arial" w:hAnsi="Times New Roman" w:cs="Times New Roman"/>
         </w:rPr>
       </w:pPr>
-      <w:bookmarkStart w:id="16" w:name="_Toc517558574"/>
+      <w:bookmarkStart w:id="17" w:name="_Toc517558574"/>
       <w:r>
         <w:rPr>
           <w:rFonts w:ascii="Times New Roman" w:eastAsia="Arial" w:hAnsi="Times New Roman" w:cs="Times New Roman"/>
@@ -13013,7 +12957,7 @@
         </w:rPr>
         <w:t>/Interfaces</w:t>
       </w:r>
-      <w:bookmarkEnd w:id="16"/>
+      <w:bookmarkEnd w:id="17"/>
     </w:p>
     <w:p>
       <w:pPr>
@@ -13243,14 +13187,14 @@
           <w:rFonts w:ascii="Times New Roman" w:eastAsia="Arial" w:hAnsi="Times New Roman" w:cs="Times New Roman"/>
         </w:rPr>
       </w:pPr>
-      <w:bookmarkStart w:id="17" w:name="_Toc517558575"/>
+      <w:bookmarkStart w:id="18" w:name="_Toc517558575"/>
       <w:r>
         <w:rPr>
           <w:rFonts w:ascii="Times New Roman" w:eastAsia="Arial" w:hAnsi="Times New Roman" w:cs="Times New Roman"/>
         </w:rPr>
         <w:t>Inheritance</w:t>
       </w:r>
-      <w:bookmarkEnd w:id="17"/>
+      <w:bookmarkEnd w:id="18"/>
     </w:p>
     <w:p>
       <w:pPr>
@@ -13337,14 +13281,14 @@
           <w:rFonts w:ascii="Times New Roman" w:eastAsia="Arial" w:hAnsi="Times New Roman" w:cs="Times New Roman"/>
         </w:rPr>
       </w:pPr>
-      <w:bookmarkStart w:id="18" w:name="_Toc517558576"/>
+      <w:bookmarkStart w:id="19" w:name="_Toc517558576"/>
       <w:r>
         <w:rPr>
           <w:rFonts w:ascii="Times New Roman" w:eastAsia="Arial" w:hAnsi="Times New Roman" w:cs="Times New Roman"/>
         </w:rPr>
         <w:t>Encapsulation</w:t>
       </w:r>
-      <w:bookmarkEnd w:id="18"/>
+      <w:bookmarkEnd w:id="19"/>
     </w:p>
     <w:p>
       <w:pPr>
@@ -13643,14 +13587,14 @@
           <w:rFonts w:ascii="Times New Roman" w:eastAsia="Arial" w:hAnsi="Times New Roman" w:cs="Times New Roman"/>
         </w:rPr>
       </w:pPr>
-      <w:bookmarkStart w:id="19" w:name="_Toc517558577"/>
+      <w:bookmarkStart w:id="20" w:name="_Toc517558577"/>
       <w:r>
         <w:rPr>
           <w:rFonts w:ascii="Times New Roman" w:eastAsia="Arial" w:hAnsi="Times New Roman" w:cs="Times New Roman"/>
         </w:rPr>
         <w:t>Polymorphism</w:t>
       </w:r>
-      <w:bookmarkEnd w:id="19"/>
+      <w:bookmarkEnd w:id="20"/>
     </w:p>
     <w:p>
       <w:pPr>
@@ -14338,14 +14282,14 @@
           <w:rFonts w:ascii="Times New Roman" w:eastAsia="Arial" w:hAnsi="Times New Roman" w:cs="Times New Roman"/>
         </w:rPr>
       </w:pPr>
-      <w:bookmarkStart w:id="20" w:name="_Toc517558578"/>
+      <w:bookmarkStart w:id="21" w:name="_Toc517558578"/>
       <w:r>
         <w:rPr>
           <w:rFonts w:ascii="Times New Roman" w:eastAsia="Arial" w:hAnsi="Times New Roman" w:cs="Times New Roman"/>
         </w:rPr>
         <w:t>Relations -&gt; passing state and modifying it internally</w:t>
       </w:r>
-      <w:bookmarkEnd w:id="20"/>
+      <w:bookmarkEnd w:id="21"/>
     </w:p>
     <w:p>
       <w:pPr>
@@ -15001,7 +14945,7 @@
           <w:szCs w:val="24"/>
         </w:rPr>
       </w:pPr>
-      <w:bookmarkStart w:id="21" w:name="_Toc517558579"/>
+      <w:bookmarkStart w:id="22" w:name="_Toc517558579"/>
       <w:r>
         <w:rPr>
           <w:rFonts w:ascii="Times New Roman" w:eastAsia="Arial" w:hAnsi="Times New Roman" w:cs="Times New Roman"/>
@@ -15029,7 +14973,7 @@
         <w:lastRenderedPageBreak/>
         <w:t>Conclusion</w:t>
       </w:r>
-      <w:bookmarkEnd w:id="21"/>
+      <w:bookmarkEnd w:id="22"/>
     </w:p>
     <w:p/>
     <w:p>
@@ -15105,7 +15049,7 @@
           <w:szCs w:val="24"/>
         </w:rPr>
       </w:pPr>
-      <w:bookmarkStart w:id="22" w:name="_Toc517558580"/>
+      <w:bookmarkStart w:id="23" w:name="_Toc517558580"/>
       <w:r>
         <w:rPr>
           <w:rFonts w:ascii="Times New Roman" w:eastAsia="Arial" w:hAnsi="Times New Roman" w:cs="Times New Roman"/>
@@ -15133,7 +15077,7 @@
         <w:lastRenderedPageBreak/>
         <w:t>Best Practices</w:t>
       </w:r>
-      <w:bookmarkEnd w:id="22"/>
+      <w:bookmarkEnd w:id="23"/>
     </w:p>
     <w:p>
       <w:pPr>
@@ -15212,7 +15156,7 @@
           <w:szCs w:val="24"/>
         </w:rPr>
       </w:pPr>
-      <w:bookmarkStart w:id="23" w:name="_Toc517558581"/>
+      <w:bookmarkStart w:id="24" w:name="_Toc517558581"/>
       <w:r>
         <w:rPr>
           <w:rFonts w:ascii="Times New Roman" w:eastAsia="Arial" w:hAnsi="Times New Roman" w:cs="Times New Roman"/>
@@ -15221,7 +15165,7 @@
         </w:rPr>
         <w:t>Functional Best Practices</w:t>
       </w:r>
-      <w:bookmarkEnd w:id="23"/>
+      <w:bookmarkEnd w:id="24"/>
     </w:p>
     <w:p>
       <w:pPr>
@@ -15281,14 +15225,14 @@
           <w:rFonts w:ascii="Times New Roman" w:hAnsi="Times New Roman" w:cs="Times New Roman"/>
         </w:rPr>
       </w:pPr>
-      <w:bookmarkStart w:id="24" w:name="_Toc517558582"/>
+      <w:bookmarkStart w:id="25" w:name="_Toc517558582"/>
       <w:r>
         <w:rPr>
           <w:rFonts w:ascii="Times New Roman" w:hAnsi="Times New Roman" w:cs="Times New Roman"/>
         </w:rPr>
         <w:t>Pattern matching for the rescue</w:t>
       </w:r>
-      <w:bookmarkEnd w:id="24"/>
+      <w:bookmarkEnd w:id="25"/>
     </w:p>
     <w:p>
       <w:pPr>
@@ -15858,7 +15802,7 @@
                     <pic:cNvPicPr/>
                   </pic:nvPicPr>
                   <pic:blipFill>
-                    <a:blip r:embed="rId14"/>
+                    <a:blip r:embed="rId12"/>
                     <a:stretch>
                       <a:fillRect/>
                     </a:stretch>
@@ -17856,7 +17800,7 @@
                     <pic:cNvPicPr/>
                   </pic:nvPicPr>
                   <pic:blipFill>
-                    <a:blip r:embed="rId15"/>
+                    <a:blip r:embed="rId13"/>
                     <a:stretch>
                       <a:fillRect/>
                     </a:stretch>
@@ -17918,14 +17862,14 @@
           <w:rFonts w:ascii="Times New Roman" w:eastAsia="Arial" w:hAnsi="Times New Roman" w:cs="Times New Roman"/>
         </w:rPr>
       </w:pPr>
-      <w:bookmarkStart w:id="25" w:name="_Toc517558583"/>
+      <w:bookmarkStart w:id="26" w:name="_Toc517558583"/>
       <w:r>
         <w:rPr>
           <w:rFonts w:ascii="Times New Roman" w:eastAsia="Arial" w:hAnsi="Times New Roman" w:cs="Times New Roman"/>
         </w:rPr>
         <w:t>Function composition</w:t>
       </w:r>
-      <w:bookmarkEnd w:id="25"/>
+      <w:bookmarkEnd w:id="26"/>
     </w:p>
     <w:p>
       <w:pPr>
@@ -18654,7 +18598,7 @@
                     <pic:cNvPicPr/>
                   </pic:nvPicPr>
                   <pic:blipFill>
-                    <a:blip r:embed="rId16"/>
+                    <a:blip r:embed="rId14"/>
                     <a:stretch>
                       <a:fillRect/>
                     </a:stretch>
@@ -18708,14 +18652,14 @@
           <w:rFonts w:ascii="Times New Roman" w:eastAsia="Arial" w:hAnsi="Times New Roman" w:cs="Times New Roman"/>
         </w:rPr>
       </w:pPr>
-      <w:bookmarkStart w:id="26" w:name="_Toc517558584"/>
+      <w:bookmarkStart w:id="27" w:name="_Toc517558584"/>
       <w:r>
         <w:rPr>
           <w:rFonts w:ascii="Times New Roman" w:eastAsia="Arial" w:hAnsi="Times New Roman" w:cs="Times New Roman"/>
         </w:rPr>
         <w:t>Side effect free</w:t>
       </w:r>
-      <w:bookmarkEnd w:id="26"/>
+      <w:bookmarkEnd w:id="27"/>
     </w:p>
     <w:p>
       <w:pPr>
@@ -19012,14 +18956,14 @@
           <w:rFonts w:ascii="Times New Roman" w:eastAsia="Arial" w:hAnsi="Times New Roman" w:cs="Times New Roman"/>
         </w:rPr>
       </w:pPr>
-      <w:bookmarkStart w:id="27" w:name="_Toc517558585"/>
+      <w:bookmarkStart w:id="28" w:name="_Toc517558585"/>
       <w:r>
         <w:rPr>
           <w:rFonts w:ascii="Times New Roman" w:eastAsia="Arial" w:hAnsi="Times New Roman" w:cs="Times New Roman"/>
         </w:rPr>
         <w:t>Separation of pure/impure code</w:t>
       </w:r>
-      <w:bookmarkEnd w:id="27"/>
+      <w:bookmarkEnd w:id="28"/>
     </w:p>
     <w:p>
       <w:pPr>
@@ -21096,7 +21040,7 @@
           <w:rFonts w:ascii="Times New Roman" w:eastAsia="Arial" w:hAnsi="Times New Roman" w:cs="Times New Roman"/>
         </w:rPr>
       </w:pPr>
-      <w:bookmarkStart w:id="28" w:name="_Toc517558586"/>
+      <w:bookmarkStart w:id="29" w:name="_Toc517558586"/>
       <w:r>
         <w:rPr>
           <w:rFonts w:ascii="Times New Roman" w:eastAsia="Arial" w:hAnsi="Times New Roman" w:cs="Times New Roman"/>
@@ -21109,7 +21053,7 @@
         </w:rPr>
         <w:t>type classes</w:t>
       </w:r>
-      <w:bookmarkEnd w:id="28"/>
+      <w:bookmarkEnd w:id="29"/>
     </w:p>
     <w:p>
       <w:pPr>
@@ -21314,7 +21258,7 @@
                     <pic:cNvPicPr/>
                   </pic:nvPicPr>
                   <pic:blipFill>
-                    <a:blip r:embed="rId17"/>
+                    <a:blip r:embed="rId15"/>
                     <a:stretch>
                       <a:fillRect/>
                     </a:stretch>
@@ -21496,7 +21440,7 @@
                     <pic:cNvPicPr/>
                   </pic:nvPicPr>
                   <pic:blipFill>
-                    <a:blip r:embed="rId18"/>
+                    <a:blip r:embed="rId16"/>
                     <a:stretch>
                       <a:fillRect/>
                     </a:stretch>
@@ -21577,7 +21521,7 @@
                     <pic:cNvPicPr/>
                   </pic:nvPicPr>
                   <pic:blipFill>
-                    <a:blip r:embed="rId19"/>
+                    <a:blip r:embed="rId17"/>
                     <a:stretch>
                       <a:fillRect/>
                     </a:stretch>
@@ -23002,7 +22946,7 @@
           <w:szCs w:val="24"/>
         </w:rPr>
       </w:pPr>
-      <w:bookmarkStart w:id="29" w:name="_Toc517558587"/>
+      <w:bookmarkStart w:id="30" w:name="_Toc517558587"/>
       <w:r>
         <w:rPr>
           <w:rFonts w:ascii="Times New Roman" w:eastAsia="Arial" w:hAnsi="Times New Roman" w:cs="Times New Roman"/>
@@ -23030,7 +22974,7 @@
         <w:lastRenderedPageBreak/>
         <w:t>Object Oriented Best Practices</w:t>
       </w:r>
-      <w:bookmarkEnd w:id="29"/>
+      <w:bookmarkEnd w:id="30"/>
     </w:p>
     <w:p>
       <w:pPr>
@@ -23056,14 +23000,14 @@
           <w:rFonts w:ascii="Times New Roman" w:eastAsia="Arial" w:hAnsi="Times New Roman" w:cs="Times New Roman"/>
         </w:rPr>
       </w:pPr>
-      <w:bookmarkStart w:id="30" w:name="_Toc517558588"/>
+      <w:bookmarkStart w:id="31" w:name="_Toc517558588"/>
       <w:r>
         <w:rPr>
           <w:rFonts w:ascii="Times New Roman" w:eastAsia="Arial" w:hAnsi="Times New Roman" w:cs="Times New Roman"/>
         </w:rPr>
         <w:t>SOLID</w:t>
       </w:r>
-      <w:bookmarkEnd w:id="30"/>
+      <w:bookmarkEnd w:id="31"/>
     </w:p>
     <w:p>
       <w:pPr>
@@ -23605,7 +23549,7 @@
           <w:rFonts w:ascii="Times New Roman" w:eastAsia="Arial" w:hAnsi="Times New Roman" w:cs="Times New Roman"/>
         </w:rPr>
       </w:pPr>
-      <w:bookmarkStart w:id="31" w:name="_Toc517558589"/>
+      <w:bookmarkStart w:id="32" w:name="_Toc517558589"/>
       <w:r>
         <w:rPr>
           <w:rFonts w:ascii="Times New Roman" w:eastAsia="Arial" w:hAnsi="Times New Roman" w:cs="Times New Roman"/>
@@ -23613,7 +23557,7 @@
         <w:lastRenderedPageBreak/>
         <w:t>High cohesion/low coupling</w:t>
       </w:r>
-      <w:bookmarkEnd w:id="31"/>
+      <w:bookmarkEnd w:id="32"/>
     </w:p>
     <w:p>
       <w:pPr>
@@ -23935,7 +23879,7 @@
           <w:szCs w:val="24"/>
         </w:rPr>
       </w:pPr>
-      <w:bookmarkStart w:id="32" w:name="_Toc517558590"/>
+      <w:bookmarkStart w:id="33" w:name="_Toc517558590"/>
       <w:r>
         <w:rPr>
           <w:rFonts w:ascii="Times New Roman" w:hAnsi="Times New Roman" w:cs="Times New Roman"/>
@@ -23963,7 +23907,7 @@
         <w:lastRenderedPageBreak/>
         <w:t>Conclusion</w:t>
       </w:r>
-      <w:bookmarkEnd w:id="32"/>
+      <w:bookmarkEnd w:id="33"/>
     </w:p>
     <w:p/>
     <w:p>
@@ -24395,7 +24339,7 @@
           <w:szCs w:val="24"/>
         </w:rPr>
       </w:pPr>
-      <w:bookmarkStart w:id="33" w:name="_Toc517558591"/>
+      <w:bookmarkStart w:id="34" w:name="_Toc517558591"/>
       <w:r>
         <w:rPr>
           <w:rFonts w:ascii="Times New Roman" w:eastAsia="Arial" w:hAnsi="Times New Roman" w:cs="Times New Roman"/>
@@ -24404,7 +24348,7 @@
         </w:rPr>
         <w:t>Design patterns</w:t>
       </w:r>
-      <w:bookmarkEnd w:id="33"/>
+      <w:bookmarkEnd w:id="34"/>
     </w:p>
     <w:p>
       <w:pPr>
@@ -24545,7 +24489,7 @@
           <w:szCs w:val="24"/>
         </w:rPr>
       </w:pPr>
-      <w:bookmarkStart w:id="34" w:name="_Toc517558592"/>
+      <w:bookmarkStart w:id="35" w:name="_Toc517558592"/>
       <w:r>
         <w:rPr>
           <w:rFonts w:ascii="Times New Roman" w:hAnsi="Times New Roman" w:cs="Times New Roman"/>
@@ -24554,7 +24498,7 @@
         </w:rPr>
         <w:t>Functional design patterns</w:t>
       </w:r>
-      <w:bookmarkEnd w:id="34"/>
+      <w:bookmarkEnd w:id="35"/>
     </w:p>
     <w:p>
       <w:pPr>
@@ -24733,14 +24677,14 @@
           <w:rFonts w:ascii="Times New Roman" w:eastAsia="Arial" w:hAnsi="Times New Roman" w:cs="Times New Roman"/>
         </w:rPr>
       </w:pPr>
-      <w:bookmarkStart w:id="35" w:name="_Toc517558593"/>
+      <w:bookmarkStart w:id="36" w:name="_Toc517558593"/>
       <w:r>
         <w:rPr>
           <w:rFonts w:ascii="Times New Roman" w:eastAsia="Arial" w:hAnsi="Times New Roman" w:cs="Times New Roman"/>
         </w:rPr>
         <w:t>Functors</w:t>
       </w:r>
-      <w:bookmarkEnd w:id="35"/>
+      <w:bookmarkEnd w:id="36"/>
     </w:p>
     <w:p>
       <w:pPr>
@@ -24899,7 +24843,7 @@
                     <pic:cNvPicPr/>
                   </pic:nvPicPr>
                   <pic:blipFill>
-                    <a:blip r:embed="rId20"/>
+                    <a:blip r:embed="rId18"/>
                     <a:stretch>
                       <a:fillRect/>
                     </a:stretch>
@@ -25454,7 +25398,7 @@
                     <pic:cNvPicPr/>
                   </pic:nvPicPr>
                   <pic:blipFill>
-                    <a:blip r:embed="rId21"/>
+                    <a:blip r:embed="rId19"/>
                     <a:stretch>
                       <a:fillRect/>
                     </a:stretch>
@@ -25530,7 +25474,7 @@
                     <pic:cNvPicPr/>
                   </pic:nvPicPr>
                   <pic:blipFill>
-                    <a:blip r:embed="rId22"/>
+                    <a:blip r:embed="rId20"/>
                     <a:stretch>
                       <a:fillRect/>
                     </a:stretch>
@@ -26982,14 +26926,14 @@
           <w:rFonts w:ascii="Times New Roman" w:eastAsia="Arial" w:hAnsi="Times New Roman" w:cs="Times New Roman"/>
         </w:rPr>
       </w:pPr>
-      <w:bookmarkStart w:id="36" w:name="_Toc517558594"/>
+      <w:bookmarkStart w:id="37" w:name="_Toc517558594"/>
       <w:r>
         <w:rPr>
           <w:rFonts w:ascii="Times New Roman" w:eastAsia="Arial" w:hAnsi="Times New Roman" w:cs="Times New Roman"/>
         </w:rPr>
         <w:t>Monads</w:t>
       </w:r>
-      <w:bookmarkEnd w:id="36"/>
+      <w:bookmarkEnd w:id="37"/>
     </w:p>
     <w:p>
       <w:pPr>
@@ -27172,99 +27116,99 @@
           <w:szCs w:val="24"/>
         </w:rPr>
         <w:object w:dxaOrig="9684" w:dyaOrig="2052">
-          <v:rect id="_x0000_i1027" style="width:468pt;height:99pt" o:ole="" o:preferrelative="t" stroked="f">
+          <v:rect id="_x0000_i1025" style="width:468pt;height:99pt" o:ole="" o:preferrelative="t" stroked="f">
+            <v:imagedata r:id="rId21" o:title=""/>
+          </v:rect>
+          <o:OLEObject Type="Embed" ProgID="StaticMetafile" ShapeID="_x0000_i1025" DrawAspect="Content" ObjectID="_1591595404" r:id="rId22"/>
+        </w:object>
+      </w:r>
+    </w:p>
+    <w:p>
+      <w:pPr>
+        <w:rPr>
+          <w:rFonts w:ascii="Times New Roman" w:hAnsi="Times New Roman" w:cs="Times New Roman"/>
+          <w:sz w:val="24"/>
+          <w:szCs w:val="24"/>
+        </w:rPr>
+      </w:pPr>
+      <w:r>
+        <w:rPr>
+          <w:rFonts w:ascii="Times New Roman" w:hAnsi="Times New Roman" w:cs="Times New Roman"/>
+          <w:sz w:val="24"/>
+          <w:szCs w:val="24"/>
+        </w:rPr>
+        <w:t>So here, clusters</w:t>
+      </w:r>
+      <w:r>
+        <w:rPr>
+          <w:rFonts w:ascii="Times New Roman" w:hAnsi="Times New Roman" w:cs="Times New Roman"/>
+          <w:sz w:val="24"/>
+          <w:szCs w:val="24"/>
+        </w:rPr>
+        <w:t>WithCentroids is a List[A] – does this make List a Monad? Yes, it does – same with Option</w:t>
+      </w:r>
+      <w:r>
+        <w:rPr>
+          <w:rFonts w:ascii="Times New Roman" w:hAnsi="Times New Roman" w:cs="Times New Roman"/>
+          <w:sz w:val="24"/>
+          <w:szCs w:val="24"/>
+        </w:rPr>
+        <w:t>.</w:t>
+      </w:r>
+    </w:p>
+    <w:p>
+      <w:pPr>
+        <w:rPr>
+          <w:rFonts w:ascii="Times New Roman" w:hAnsi="Times New Roman" w:cs="Times New Roman"/>
+          <w:sz w:val="24"/>
+          <w:szCs w:val="24"/>
+        </w:rPr>
+      </w:pPr>
+      <w:r>
+        <w:rPr>
+          <w:rFonts w:ascii="Times New Roman" w:hAnsi="Times New Roman" w:cs="Times New Roman"/>
+          <w:sz w:val="24"/>
+          <w:szCs w:val="24"/>
+        </w:rPr>
+        <w:t>Apart from that, Scala has better support for Monads through the</w:t>
+      </w:r>
+      <w:r>
+        <w:rPr>
+          <w:rFonts w:ascii="Times New Roman" w:hAnsi="Times New Roman" w:cs="Times New Roman"/>
+          <w:b/>
+          <w:sz w:val="24"/>
+          <w:szCs w:val="24"/>
+        </w:rPr>
+        <w:t xml:space="preserve"> for comprehension</w:t>
+      </w:r>
+      <w:r>
+        <w:rPr>
+          <w:rFonts w:ascii="Times New Roman" w:hAnsi="Times New Roman" w:cs="Times New Roman"/>
+          <w:sz w:val="24"/>
+          <w:szCs w:val="24"/>
+        </w:rPr>
+        <w:t xml:space="preserve"> structure control.</w:t>
+      </w:r>
+    </w:p>
+    <w:p>
+      <w:pPr>
+        <w:rPr>
+          <w:rFonts w:ascii="Times New Roman" w:hAnsi="Times New Roman" w:cs="Times New Roman"/>
+          <w:sz w:val="24"/>
+          <w:szCs w:val="24"/>
+        </w:rPr>
+      </w:pPr>
+      <w:r>
+        <w:rPr>
+          <w:rFonts w:ascii="Times New Roman" w:hAnsi="Times New Roman" w:cs="Times New Roman"/>
+          <w:sz w:val="24"/>
+          <w:szCs w:val="24"/>
+        </w:rPr>
+        <w:object w:dxaOrig="7973" w:dyaOrig="1764">
+          <v:rect id="_x0000_i1026" style="width:397.8pt;height:88.2pt" o:ole="" o:preferrelative="t" stroked="f">
             <v:imagedata r:id="rId23" o:title=""/>
           </v:rect>
-          <o:OLEObject Type="Embed" ProgID="StaticMetafile" ShapeID="_x0000_i1027" DrawAspect="Content" ObjectID="_1591519298" r:id="rId24"/>
-        </w:object>
-      </w:r>
-    </w:p>
-    <w:p>
-      <w:pPr>
-        <w:rPr>
-          <w:rFonts w:ascii="Times New Roman" w:hAnsi="Times New Roman" w:cs="Times New Roman"/>
-          <w:sz w:val="24"/>
-          <w:szCs w:val="24"/>
-        </w:rPr>
-      </w:pPr>
-      <w:r>
-        <w:rPr>
-          <w:rFonts w:ascii="Times New Roman" w:hAnsi="Times New Roman" w:cs="Times New Roman"/>
-          <w:sz w:val="24"/>
-          <w:szCs w:val="24"/>
-        </w:rPr>
-        <w:t>So here, clusters</w:t>
-      </w:r>
-      <w:r>
-        <w:rPr>
-          <w:rFonts w:ascii="Times New Roman" w:hAnsi="Times New Roman" w:cs="Times New Roman"/>
-          <w:sz w:val="24"/>
-          <w:szCs w:val="24"/>
-        </w:rPr>
-        <w:t>WithCentroids is a List[A] – does this make List a Monad? Yes, it does – same with Option</w:t>
-      </w:r>
-      <w:r>
-        <w:rPr>
-          <w:rFonts w:ascii="Times New Roman" w:hAnsi="Times New Roman" w:cs="Times New Roman"/>
-          <w:sz w:val="24"/>
-          <w:szCs w:val="24"/>
-        </w:rPr>
-        <w:t>.</w:t>
-      </w:r>
-    </w:p>
-    <w:p>
-      <w:pPr>
-        <w:rPr>
-          <w:rFonts w:ascii="Times New Roman" w:hAnsi="Times New Roman" w:cs="Times New Roman"/>
-          <w:sz w:val="24"/>
-          <w:szCs w:val="24"/>
-        </w:rPr>
-      </w:pPr>
-      <w:r>
-        <w:rPr>
-          <w:rFonts w:ascii="Times New Roman" w:hAnsi="Times New Roman" w:cs="Times New Roman"/>
-          <w:sz w:val="24"/>
-          <w:szCs w:val="24"/>
-        </w:rPr>
-        <w:t>Apart from that, Scala has better support for Monads through the</w:t>
-      </w:r>
-      <w:r>
-        <w:rPr>
-          <w:rFonts w:ascii="Times New Roman" w:hAnsi="Times New Roman" w:cs="Times New Roman"/>
-          <w:b/>
-          <w:sz w:val="24"/>
-          <w:szCs w:val="24"/>
-        </w:rPr>
-        <w:t xml:space="preserve"> for comprehension</w:t>
-      </w:r>
-      <w:r>
-        <w:rPr>
-          <w:rFonts w:ascii="Times New Roman" w:hAnsi="Times New Roman" w:cs="Times New Roman"/>
-          <w:sz w:val="24"/>
-          <w:szCs w:val="24"/>
-        </w:rPr>
-        <w:t xml:space="preserve"> structure control.</w:t>
-      </w:r>
-    </w:p>
-    <w:p>
-      <w:pPr>
-        <w:rPr>
-          <w:rFonts w:ascii="Times New Roman" w:hAnsi="Times New Roman" w:cs="Times New Roman"/>
-          <w:sz w:val="24"/>
-          <w:szCs w:val="24"/>
-        </w:rPr>
-      </w:pPr>
-      <w:r>
-        <w:rPr>
-          <w:rFonts w:ascii="Times New Roman" w:hAnsi="Times New Roman" w:cs="Times New Roman"/>
-          <w:sz w:val="24"/>
-          <w:szCs w:val="24"/>
-        </w:rPr>
-        <w:object w:dxaOrig="7973" w:dyaOrig="1764">
-          <v:rect id="_x0000_i1028" style="width:397.8pt;height:88.2pt" o:ole="" o:preferrelative="t" stroked="f">
-            <v:imagedata r:id="rId25" o:title=""/>
-          </v:rect>
-          <o:OLEObject Type="Embed" ProgID="StaticMetafile" ShapeID="_x0000_i1028" DrawAspect="Content" ObjectID="_1591519299" r:id="rId26"/>
+          <o:OLEObject Type="Embed" ProgID="StaticMetafile" ShapeID="_x0000_i1026" DrawAspect="Content" ObjectID="_1591595405" r:id="rId24"/>
         </w:object>
       </w:r>
     </w:p>
@@ -27417,7 +27361,7 @@
                     <pic:cNvPicPr/>
                   </pic:nvPicPr>
                   <pic:blipFill>
-                    <a:blip r:embed="rId27"/>
+                    <a:blip r:embed="rId25"/>
                     <a:stretch>
                       <a:fillRect/>
                     </a:stretch>
@@ -27786,7 +27730,7 @@
                     <pic:cNvPicPr/>
                   </pic:nvPicPr>
                   <pic:blipFill>
-                    <a:blip r:embed="rId28"/>
+                    <a:blip r:embed="rId26"/>
                     <a:stretch>
                       <a:fillRect/>
                     </a:stretch>
@@ -27864,7 +27808,7 @@
                     <pic:cNvPicPr/>
                   </pic:nvPicPr>
                   <pic:blipFill>
-                    <a:blip r:embed="rId29"/>
+                    <a:blip r:embed="rId27"/>
                     <a:stretch>
                       <a:fillRect/>
                     </a:stretch>
@@ -28508,7 +28452,7 @@
                     <pic:cNvPicPr/>
                   </pic:nvPicPr>
                   <pic:blipFill>
-                    <a:blip r:embed="rId30"/>
+                    <a:blip r:embed="rId28"/>
                     <a:stretch>
                       <a:fillRect/>
                     </a:stretch>
@@ -28590,6 +28534,487 @@
             <wp:extent cx="1524000" cy="247650"/>
             <wp:effectExtent l="0" t="0" r="0" b="0"/>
             <wp:docPr id="33" name="Picture 33"/>
+            <wp:cNvGraphicFramePr>
+              <a:graphicFrameLocks xmlns:a="http://schemas.openxmlformats.org/drawingml/2006/main" noChangeAspect="1"/>
+            </wp:cNvGraphicFramePr>
+            <a:graphic xmlns:a="http://schemas.openxmlformats.org/drawingml/2006/main">
+              <a:graphicData uri="http://schemas.openxmlformats.org/drawingml/2006/picture">
+                <pic:pic xmlns:pic="http://schemas.openxmlformats.org/drawingml/2006/picture">
+                  <pic:nvPicPr>
+                    <pic:cNvPr id="1" name=""/>
+                    <pic:cNvPicPr/>
+                  </pic:nvPicPr>
+                  <pic:blipFill>
+                    <a:blip r:embed="rId29"/>
+                    <a:stretch>
+                      <a:fillRect/>
+                    </a:stretch>
+                  </pic:blipFill>
+                  <pic:spPr>
+                    <a:xfrm>
+                      <a:off x="0" y="0"/>
+                      <a:ext cx="1524000" cy="247650"/>
+                    </a:xfrm>
+                    <a:prstGeom prst="rect">
+                      <a:avLst/>
+                    </a:prstGeom>
+                  </pic:spPr>
+                </pic:pic>
+              </a:graphicData>
+            </a:graphic>
+          </wp:inline>
+        </w:drawing>
+      </w:r>
+    </w:p>
+    <w:p>
+      <w:pPr>
+        <w:pStyle w:val="ListParagraph"/>
+        <w:numPr>
+          <w:ilvl w:val="0"/>
+          <w:numId w:val="20"/>
+        </w:numPr>
+        <w:rPr>
+          <w:rFonts w:ascii="Times New Roman" w:hAnsi="Times New Roman" w:cs="Times New Roman"/>
+          <w:sz w:val="24"/>
+          <w:szCs w:val="24"/>
+        </w:rPr>
+      </w:pPr>
+      <w:r>
+        <w:rPr>
+          <w:rFonts w:ascii="Times New Roman" w:hAnsi="Times New Roman" w:cs="Times New Roman"/>
+          <w:sz w:val="24"/>
+          <w:szCs w:val="24"/>
+        </w:rPr>
+        <w:t>Right and left associativity: flatMapping using 2 functions f() and g() is the same as flat-mapping over f and then over g</w:t>
+      </w:r>
+    </w:p>
+    <w:p>
+      <w:pPr>
+        <w:pStyle w:val="ListParagraph"/>
+        <w:rPr>
+          <w:rFonts w:ascii="Times New Roman" w:hAnsi="Times New Roman" w:cs="Times New Roman"/>
+          <w:sz w:val="24"/>
+          <w:szCs w:val="24"/>
+        </w:rPr>
+      </w:pPr>
+      <w:r>
+        <w:rPr>
+          <w:rFonts w:ascii="Times New Roman" w:hAnsi="Times New Roman" w:cs="Times New Roman"/>
+          <w:noProof/>
+          <w:sz w:val="24"/>
+          <w:szCs w:val="24"/>
+        </w:rPr>
+        <w:drawing>
+          <wp:inline distT="0" distB="0" distL="0" distR="0" wp14:anchorId="23137C24" wp14:editId="3CA73A64">
+            <wp:extent cx="4029075" cy="314325"/>
+            <wp:effectExtent l="0" t="0" r="9525" b="9525"/>
+            <wp:docPr id="34" name="Picture 34"/>
+            <wp:cNvGraphicFramePr>
+              <a:graphicFrameLocks xmlns:a="http://schemas.openxmlformats.org/drawingml/2006/main" noChangeAspect="1"/>
+            </wp:cNvGraphicFramePr>
+            <a:graphic xmlns:a="http://schemas.openxmlformats.org/drawingml/2006/main">
+              <a:graphicData uri="http://schemas.openxmlformats.org/drawingml/2006/picture">
+                <pic:pic xmlns:pic="http://schemas.openxmlformats.org/drawingml/2006/picture">
+                  <pic:nvPicPr>
+                    <pic:cNvPr id="1" name=""/>
+                    <pic:cNvPicPr/>
+                  </pic:nvPicPr>
+                  <pic:blipFill>
+                    <a:blip r:embed="rId30"/>
+                    <a:stretch>
+                      <a:fillRect/>
+                    </a:stretch>
+                  </pic:blipFill>
+                  <pic:spPr>
+                    <a:xfrm>
+                      <a:off x="0" y="0"/>
+                      <a:ext cx="4029075" cy="314325"/>
+                    </a:xfrm>
+                    <a:prstGeom prst="rect">
+                      <a:avLst/>
+                    </a:prstGeom>
+                  </pic:spPr>
+                </pic:pic>
+              </a:graphicData>
+            </a:graphic>
+          </wp:inline>
+        </w:drawing>
+      </w:r>
+    </w:p>
+    <w:p>
+      <w:pPr>
+        <w:rPr>
+          <w:rFonts w:ascii="Times New Roman" w:hAnsi="Times New Roman" w:cs="Times New Roman"/>
+          <w:sz w:val="24"/>
+          <w:szCs w:val="24"/>
+        </w:rPr>
+      </w:pPr>
+      <w:r>
+        <w:rPr>
+          <w:rFonts w:ascii="Times New Roman" w:hAnsi="Times New Roman" w:cs="Times New Roman"/>
+          <w:sz w:val="24"/>
+          <w:szCs w:val="24"/>
+        </w:rPr>
+        <w:t>As with Functors, there are a lot of monad types</w:t>
+      </w:r>
+      <w:r>
+        <w:rPr>
+          <w:rFonts w:ascii="Times New Roman" w:hAnsi="Times New Roman" w:cs="Times New Roman"/>
+          <w:sz w:val="24"/>
+          <w:szCs w:val="24"/>
+        </w:rPr>
+        <w:t>, but the more basic and easier to understand ones would be</w:t>
+      </w:r>
+      <w:r>
+        <w:rPr>
+          <w:rFonts w:ascii="Times New Roman" w:hAnsi="Times New Roman" w:cs="Times New Roman"/>
+          <w:sz w:val="24"/>
+          <w:szCs w:val="24"/>
+        </w:rPr>
+        <w:t>:</w:t>
+      </w:r>
+    </w:p>
+    <w:p>
+      <w:pPr>
+        <w:pStyle w:val="ListParagraph"/>
+        <w:numPr>
+          <w:ilvl w:val="0"/>
+          <w:numId w:val="22"/>
+        </w:numPr>
+        <w:rPr>
+          <w:rFonts w:ascii="Times New Roman" w:hAnsi="Times New Roman" w:cs="Times New Roman"/>
+          <w:sz w:val="24"/>
+          <w:szCs w:val="24"/>
+        </w:rPr>
+      </w:pPr>
+      <w:r>
+        <w:rPr>
+          <w:rFonts w:ascii="Times New Roman" w:hAnsi="Times New Roman" w:cs="Times New Roman"/>
+          <w:sz w:val="24"/>
+          <w:szCs w:val="24"/>
+        </w:rPr>
+        <w:t>State Monad – as the name suggests, it is a control monad where there is usually an initial state, and the goal is to get the a final state, while keeping track of some changes</w:t>
+      </w:r>
+    </w:p>
+    <w:p>
+      <w:pPr>
+        <w:pStyle w:val="ListParagraph"/>
+        <w:numPr>
+          <w:ilvl w:val="0"/>
+          <w:numId w:val="22"/>
+        </w:numPr>
+        <w:rPr>
+          <w:rFonts w:ascii="Times New Roman" w:hAnsi="Times New Roman" w:cs="Times New Roman"/>
+          <w:sz w:val="24"/>
+          <w:szCs w:val="24"/>
+        </w:rPr>
+      </w:pPr>
+      <w:r>
+        <w:rPr>
+          <w:rFonts w:ascii="Times New Roman" w:hAnsi="Times New Roman" w:cs="Times New Roman"/>
+          <w:sz w:val="24"/>
+          <w:szCs w:val="24"/>
+        </w:rPr>
+        <w:t>IOMonad – using this monad is the only way to produce any side effects in a language like Haskell. It uses the monad to actually capture and control any side effects there might be.</w:t>
+      </w:r>
+      <w:r>
+        <w:rPr>
+          <w:rFonts w:ascii="Times New Roman" w:hAnsi="Times New Roman" w:cs="Times New Roman"/>
+          <w:sz w:val="24"/>
+          <w:szCs w:val="24"/>
+        </w:rPr>
+        <w:t xml:space="preserve"> Haskell has some form of syntactic sugar in order to make this a more pleasant experience</w:t>
+      </w:r>
+      <w:r>
+        <w:rPr>
+          <w:rFonts w:ascii="Times New Roman" w:hAnsi="Times New Roman" w:cs="Times New Roman"/>
+          <w:sz w:val="24"/>
+          <w:szCs w:val="24"/>
+        </w:rPr>
+        <w:t xml:space="preserve"> (</w:t>
+      </w:r>
+      <w:r>
+        <w:rPr>
+          <w:rFonts w:ascii="Times New Roman" w:hAnsi="Times New Roman" w:cs="Times New Roman"/>
+          <w:sz w:val="24"/>
+          <w:szCs w:val="24"/>
+        </w:rPr>
+        <w:t xml:space="preserve">under the form of </w:t>
+      </w:r>
+      <w:r>
+        <w:rPr>
+          <w:rFonts w:ascii="Times New Roman" w:hAnsi="Times New Roman" w:cs="Times New Roman"/>
+          <w:b/>
+          <w:sz w:val="24"/>
+          <w:szCs w:val="24"/>
+        </w:rPr>
+        <w:t>do</w:t>
+      </w:r>
+      <w:r>
+        <w:rPr>
+          <w:rFonts w:ascii="Times New Roman" w:hAnsi="Times New Roman" w:cs="Times New Roman"/>
+          <w:sz w:val="24"/>
+          <w:szCs w:val="24"/>
+        </w:rPr>
+        <w:t>).</w:t>
+      </w:r>
+    </w:p>
+    <w:p>
+      <w:pPr>
+        <w:rPr>
+          <w:rFonts w:ascii="Times New Roman" w:hAnsi="Times New Roman" w:cs="Times New Roman"/>
+          <w:sz w:val="24"/>
+          <w:szCs w:val="24"/>
+        </w:rPr>
+      </w:pPr>
+      <w:r>
+        <w:rPr>
+          <w:rFonts w:ascii="Times New Roman" w:hAnsi="Times New Roman" w:cs="Times New Roman"/>
+          <w:sz w:val="24"/>
+          <w:szCs w:val="24"/>
+        </w:rPr>
+        <w:t>More advanced monads include: comonads, gona</w:t>
+      </w:r>
+      <w:r>
+        <w:rPr>
+          <w:rFonts w:ascii="Times New Roman" w:hAnsi="Times New Roman" w:cs="Times New Roman"/>
+          <w:sz w:val="24"/>
+          <w:szCs w:val="24"/>
+        </w:rPr>
+        <w:t>ds, free-monad, co-state monad.</w:t>
+      </w:r>
+    </w:p>
+    <w:p>
+      <w:pPr>
+        <w:pStyle w:val="Heading3"/>
+        <w:rPr>
+          <w:rFonts w:ascii="Times New Roman" w:hAnsi="Times New Roman" w:cs="Times New Roman"/>
+        </w:rPr>
+      </w:pPr>
+      <w:bookmarkStart w:id="38" w:name="_Toc517558595"/>
+      <w:r>
+        <w:rPr>
+          <w:rFonts w:ascii="Times New Roman" w:hAnsi="Times New Roman" w:cs="Times New Roman"/>
+        </w:rPr>
+        <w:t>Pipelining</w:t>
+      </w:r>
+      <w:bookmarkEnd w:id="38"/>
+    </w:p>
+    <w:p>
+      <w:pPr>
+        <w:rPr>
+          <w:rFonts w:ascii="Times New Roman" w:hAnsi="Times New Roman" w:cs="Times New Roman"/>
+          <w:sz w:val="24"/>
+          <w:szCs w:val="24"/>
+        </w:rPr>
+      </w:pPr>
+    </w:p>
+    <w:p>
+      <w:pPr>
+        <w:spacing w:after="0" w:line="240" w:lineRule="auto"/>
+        <w:rPr>
+          <w:rFonts w:ascii="Times New Roman" w:eastAsia="Arial" w:hAnsi="Times New Roman" w:cs="Times New Roman"/>
+          <w:sz w:val="24"/>
+          <w:szCs w:val="24"/>
+        </w:rPr>
+      </w:pPr>
+      <w:r>
+        <w:rPr>
+          <w:rFonts w:ascii="Times New Roman" w:eastAsia="Arial" w:hAnsi="Times New Roman" w:cs="Times New Roman"/>
+          <w:sz w:val="24"/>
+          <w:szCs w:val="24"/>
+        </w:rPr>
+        <w:t xml:space="preserve">The reason behind why most functional design patterns focus on functions is simple </w:t>
+      </w:r>
+      <w:r>
+        <w:rPr>
+          <w:rFonts w:ascii="Times New Roman" w:eastAsia="Arial" w:hAnsi="Times New Roman" w:cs="Times New Roman"/>
+          <w:sz w:val="24"/>
+          <w:szCs w:val="24"/>
+        </w:rPr>
+        <w:t>–</w:t>
+      </w:r>
+      <w:r>
+        <w:rPr>
+          <w:rFonts w:ascii="Times New Roman" w:eastAsia="Arial" w:hAnsi="Times New Roman" w:cs="Times New Roman"/>
+          <w:sz w:val="24"/>
+          <w:szCs w:val="24"/>
+        </w:rPr>
+        <w:t xml:space="preserve"> </w:t>
+      </w:r>
+      <w:r>
+        <w:rPr>
+          <w:rFonts w:ascii="Times New Roman" w:eastAsia="Arial" w:hAnsi="Times New Roman" w:cs="Times New Roman"/>
+          <w:sz w:val="24"/>
+          <w:szCs w:val="24"/>
+        </w:rPr>
+        <w:t>pipe</w:t>
+      </w:r>
+      <w:r>
+        <w:rPr>
+          <w:rFonts w:ascii="Times New Roman" w:eastAsia="Arial" w:hAnsi="Times New Roman" w:cs="Times New Roman"/>
+          <w:sz w:val="24"/>
+          <w:szCs w:val="24"/>
+        </w:rPr>
+        <w:t xml:space="preserve">ling </w:t>
+      </w:r>
+      <w:r>
+        <w:rPr>
+          <w:rFonts w:ascii="Times New Roman" w:eastAsia="Arial" w:hAnsi="Times New Roman" w:cs="Times New Roman"/>
+          <w:sz w:val="24"/>
+          <w:szCs w:val="24"/>
+        </w:rPr>
+        <w:t>through</w:t>
+      </w:r>
+      <w:r>
+        <w:rPr>
+          <w:rFonts w:ascii="Times New Roman" w:eastAsia="Arial" w:hAnsi="Times New Roman" w:cs="Times New Roman"/>
+          <w:sz w:val="24"/>
+          <w:szCs w:val="24"/>
+        </w:rPr>
+        <w:t xml:space="preserve"> composition.</w:t>
+      </w:r>
+    </w:p>
+    <w:p>
+      <w:pPr>
+        <w:spacing w:after="0" w:line="240" w:lineRule="auto"/>
+        <w:rPr>
+          <w:rFonts w:ascii="Times New Roman" w:eastAsia="Arial" w:hAnsi="Times New Roman" w:cs="Times New Roman"/>
+          <w:sz w:val="24"/>
+          <w:szCs w:val="24"/>
+        </w:rPr>
+      </w:pPr>
+      <w:r>
+        <w:rPr>
+          <w:rFonts w:ascii="Times New Roman" w:eastAsia="Arial" w:hAnsi="Times New Roman" w:cs="Times New Roman"/>
+          <w:sz w:val="24"/>
+          <w:szCs w:val="24"/>
+        </w:rPr>
+        <w:t xml:space="preserve">One interesting analogy is thinking about the flow of the program as a rails </w:t>
+      </w:r>
+      <w:r>
+        <w:rPr>
+          <w:rFonts w:ascii="Times New Roman" w:eastAsia="Arial" w:hAnsi="Times New Roman" w:cs="Times New Roman"/>
+          <w:sz w:val="24"/>
+          <w:szCs w:val="24"/>
+        </w:rPr>
+        <w:t>–</w:t>
+      </w:r>
+      <w:r>
+        <w:rPr>
+          <w:rFonts w:ascii="Times New Roman" w:eastAsia="Arial" w:hAnsi="Times New Roman" w:cs="Times New Roman"/>
+          <w:sz w:val="24"/>
+          <w:szCs w:val="24"/>
+        </w:rPr>
+        <w:t xml:space="preserve"> </w:t>
+      </w:r>
+      <w:r>
+        <w:rPr>
+          <w:rFonts w:ascii="Times New Roman" w:eastAsia="Arial" w:hAnsi="Times New Roman" w:cs="Times New Roman"/>
+          <w:sz w:val="24"/>
+          <w:szCs w:val="24"/>
+        </w:rPr>
+        <w:t xml:space="preserve">a function represents a rail which might split into 2 other rails, depending on the result – for example, for </w:t>
+      </w:r>
+      <w:r>
+        <w:rPr>
+          <w:rFonts w:ascii="Times New Roman" w:eastAsia="Arial" w:hAnsi="Times New Roman" w:cs="Times New Roman"/>
+          <w:b/>
+          <w:sz w:val="24"/>
+          <w:szCs w:val="24"/>
+        </w:rPr>
+        <w:t>Option</w:t>
+      </w:r>
+      <w:r>
+        <w:rPr>
+          <w:rFonts w:ascii="Times New Roman" w:eastAsia="Arial" w:hAnsi="Times New Roman" w:cs="Times New Roman"/>
+          <w:sz w:val="24"/>
+          <w:szCs w:val="24"/>
+        </w:rPr>
+        <w:t>,</w:t>
+      </w:r>
+      <w:r>
+        <w:rPr>
+          <w:rFonts w:ascii="Times New Roman" w:eastAsia="Arial" w:hAnsi="Times New Roman" w:cs="Times New Roman"/>
+          <w:sz w:val="24"/>
+          <w:szCs w:val="24"/>
+        </w:rPr>
+        <w:t xml:space="preserve"> those 2 rails</w:t>
+      </w:r>
+      <w:r>
+        <w:rPr>
+          <w:rFonts w:ascii="Times New Roman" w:eastAsia="Arial" w:hAnsi="Times New Roman" w:cs="Times New Roman"/>
+          <w:sz w:val="24"/>
+          <w:szCs w:val="24"/>
+        </w:rPr>
+        <w:t xml:space="preserve"> might be Some or None.</w:t>
+      </w:r>
+      <w:r>
+        <w:rPr>
+          <w:rFonts w:ascii="Times New Roman" w:eastAsia="Arial" w:hAnsi="Times New Roman" w:cs="Times New Roman"/>
+          <w:sz w:val="24"/>
+          <w:szCs w:val="24"/>
+        </w:rPr>
+        <w:t xml:space="preserve"> </w:t>
+      </w:r>
+    </w:p>
+    <w:p>
+      <w:pPr>
+        <w:spacing w:after="0" w:line="240" w:lineRule="auto"/>
+        <w:rPr>
+          <w:rFonts w:ascii="Times New Roman" w:eastAsia="Arial" w:hAnsi="Times New Roman" w:cs="Times New Roman"/>
+          <w:sz w:val="24"/>
+          <w:szCs w:val="24"/>
+        </w:rPr>
+      </w:pPr>
+      <w:r>
+        <w:rPr>
+          <w:rFonts w:ascii="Times New Roman" w:eastAsia="Arial" w:hAnsi="Times New Roman" w:cs="Times New Roman"/>
+          <w:sz w:val="24"/>
+          <w:szCs w:val="24"/>
+        </w:rPr>
+        <w:t>Ideally, one might want to compose the function returning an Option[] with something else – through composition, the flow might continue on Som</w:t>
+      </w:r>
+      <w:r>
+        <w:rPr>
+          <w:rFonts w:ascii="Times New Roman" w:eastAsia="Arial" w:hAnsi="Times New Roman" w:cs="Times New Roman"/>
+          <w:sz w:val="24"/>
+          <w:szCs w:val="24"/>
+        </w:rPr>
+        <w:t>e, but do something else on None. This should go on and on until the flow is completed.</w:t>
+      </w:r>
+    </w:p>
+    <w:p>
+      <w:pPr>
+        <w:spacing w:after="0" w:line="240" w:lineRule="auto"/>
+        <w:rPr>
+          <w:rFonts w:ascii="Times New Roman" w:eastAsia="Arial" w:hAnsi="Times New Roman" w:cs="Times New Roman"/>
+          <w:sz w:val="24"/>
+          <w:szCs w:val="24"/>
+        </w:rPr>
+      </w:pPr>
+    </w:p>
+    <w:p>
+      <w:pPr>
+        <w:spacing w:after="0" w:line="240" w:lineRule="auto"/>
+        <w:rPr>
+          <w:rFonts w:ascii="Times New Roman" w:eastAsia="Arial" w:hAnsi="Times New Roman" w:cs="Times New Roman"/>
+          <w:sz w:val="24"/>
+          <w:szCs w:val="24"/>
+        </w:rPr>
+      </w:pPr>
+      <w:r>
+        <w:rPr>
+          <w:rFonts w:ascii="Times New Roman" w:hAnsi="Times New Roman" w:cs="Times New Roman"/>
+          <w:noProof/>
+          <w:sz w:val="24"/>
+          <w:szCs w:val="24"/>
+        </w:rPr>
+        <w:drawing>
+          <wp:inline distT="0" distB="0" distL="0" distR="0" wp14:anchorId="2FFF2F57" wp14:editId="51426181">
+            <wp:extent cx="4638675" cy="1019175"/>
+            <wp:effectExtent l="0" t="0" r="9525" b="9525"/>
+            <wp:docPr id="35" name="Picture 35"/>
             <wp:cNvGraphicFramePr>
               <a:graphicFrameLocks xmlns:a="http://schemas.openxmlformats.org/drawingml/2006/main" noChangeAspect="1"/>
             </wp:cNvGraphicFramePr>
@@ -28609,487 +29034,6 @@
                   <pic:spPr>
                     <a:xfrm>
                       <a:off x="0" y="0"/>
-                      <a:ext cx="1524000" cy="247650"/>
-                    </a:xfrm>
-                    <a:prstGeom prst="rect">
-                      <a:avLst/>
-                    </a:prstGeom>
-                  </pic:spPr>
-                </pic:pic>
-              </a:graphicData>
-            </a:graphic>
-          </wp:inline>
-        </w:drawing>
-      </w:r>
-    </w:p>
-    <w:p>
-      <w:pPr>
-        <w:pStyle w:val="ListParagraph"/>
-        <w:numPr>
-          <w:ilvl w:val="0"/>
-          <w:numId w:val="20"/>
-        </w:numPr>
-        <w:rPr>
-          <w:rFonts w:ascii="Times New Roman" w:hAnsi="Times New Roman" w:cs="Times New Roman"/>
-          <w:sz w:val="24"/>
-          <w:szCs w:val="24"/>
-        </w:rPr>
-      </w:pPr>
-      <w:r>
-        <w:rPr>
-          <w:rFonts w:ascii="Times New Roman" w:hAnsi="Times New Roman" w:cs="Times New Roman"/>
-          <w:sz w:val="24"/>
-          <w:szCs w:val="24"/>
-        </w:rPr>
-        <w:t>Right and left associativity: flatMapping using 2 functions f() and g() is the same as flat-mapping over f and then over g</w:t>
-      </w:r>
-    </w:p>
-    <w:p>
-      <w:pPr>
-        <w:pStyle w:val="ListParagraph"/>
-        <w:rPr>
-          <w:rFonts w:ascii="Times New Roman" w:hAnsi="Times New Roman" w:cs="Times New Roman"/>
-          <w:sz w:val="24"/>
-          <w:szCs w:val="24"/>
-        </w:rPr>
-      </w:pPr>
-      <w:r>
-        <w:rPr>
-          <w:rFonts w:ascii="Times New Roman" w:hAnsi="Times New Roman" w:cs="Times New Roman"/>
-          <w:noProof/>
-          <w:sz w:val="24"/>
-          <w:szCs w:val="24"/>
-        </w:rPr>
-        <w:drawing>
-          <wp:inline distT="0" distB="0" distL="0" distR="0" wp14:anchorId="23137C24" wp14:editId="3CA73A64">
-            <wp:extent cx="4029075" cy="314325"/>
-            <wp:effectExtent l="0" t="0" r="9525" b="9525"/>
-            <wp:docPr id="34" name="Picture 34"/>
-            <wp:cNvGraphicFramePr>
-              <a:graphicFrameLocks xmlns:a="http://schemas.openxmlformats.org/drawingml/2006/main" noChangeAspect="1"/>
-            </wp:cNvGraphicFramePr>
-            <a:graphic xmlns:a="http://schemas.openxmlformats.org/drawingml/2006/main">
-              <a:graphicData uri="http://schemas.openxmlformats.org/drawingml/2006/picture">
-                <pic:pic xmlns:pic="http://schemas.openxmlformats.org/drawingml/2006/picture">
-                  <pic:nvPicPr>
-                    <pic:cNvPr id="1" name=""/>
-                    <pic:cNvPicPr/>
-                  </pic:nvPicPr>
-                  <pic:blipFill>
-                    <a:blip r:embed="rId32"/>
-                    <a:stretch>
-                      <a:fillRect/>
-                    </a:stretch>
-                  </pic:blipFill>
-                  <pic:spPr>
-                    <a:xfrm>
-                      <a:off x="0" y="0"/>
-                      <a:ext cx="4029075" cy="314325"/>
-                    </a:xfrm>
-                    <a:prstGeom prst="rect">
-                      <a:avLst/>
-                    </a:prstGeom>
-                  </pic:spPr>
-                </pic:pic>
-              </a:graphicData>
-            </a:graphic>
-          </wp:inline>
-        </w:drawing>
-      </w:r>
-    </w:p>
-    <w:p>
-      <w:pPr>
-        <w:rPr>
-          <w:rFonts w:ascii="Times New Roman" w:hAnsi="Times New Roman" w:cs="Times New Roman"/>
-          <w:sz w:val="24"/>
-          <w:szCs w:val="24"/>
-        </w:rPr>
-      </w:pPr>
-      <w:r>
-        <w:rPr>
-          <w:rFonts w:ascii="Times New Roman" w:hAnsi="Times New Roman" w:cs="Times New Roman"/>
-          <w:sz w:val="24"/>
-          <w:szCs w:val="24"/>
-        </w:rPr>
-        <w:t>As with Functors, there are a lot of monad types</w:t>
-      </w:r>
-      <w:r>
-        <w:rPr>
-          <w:rFonts w:ascii="Times New Roman" w:hAnsi="Times New Roman" w:cs="Times New Roman"/>
-          <w:sz w:val="24"/>
-          <w:szCs w:val="24"/>
-        </w:rPr>
-        <w:t>, but the more basic and easier to understand ones would be</w:t>
-      </w:r>
-      <w:r>
-        <w:rPr>
-          <w:rFonts w:ascii="Times New Roman" w:hAnsi="Times New Roman" w:cs="Times New Roman"/>
-          <w:sz w:val="24"/>
-          <w:szCs w:val="24"/>
-        </w:rPr>
-        <w:t>:</w:t>
-      </w:r>
-    </w:p>
-    <w:p>
-      <w:pPr>
-        <w:pStyle w:val="ListParagraph"/>
-        <w:numPr>
-          <w:ilvl w:val="0"/>
-          <w:numId w:val="22"/>
-        </w:numPr>
-        <w:rPr>
-          <w:rFonts w:ascii="Times New Roman" w:hAnsi="Times New Roman" w:cs="Times New Roman"/>
-          <w:sz w:val="24"/>
-          <w:szCs w:val="24"/>
-        </w:rPr>
-      </w:pPr>
-      <w:r>
-        <w:rPr>
-          <w:rFonts w:ascii="Times New Roman" w:hAnsi="Times New Roman" w:cs="Times New Roman"/>
-          <w:sz w:val="24"/>
-          <w:szCs w:val="24"/>
-        </w:rPr>
-        <w:t>State Monad – as the name suggests, it is a control monad where there is usually an initial state, and the goal is to get the a final state, while keeping track of some changes</w:t>
-      </w:r>
-    </w:p>
-    <w:p>
-      <w:pPr>
-        <w:pStyle w:val="ListParagraph"/>
-        <w:numPr>
-          <w:ilvl w:val="0"/>
-          <w:numId w:val="22"/>
-        </w:numPr>
-        <w:rPr>
-          <w:rFonts w:ascii="Times New Roman" w:hAnsi="Times New Roman" w:cs="Times New Roman"/>
-          <w:sz w:val="24"/>
-          <w:szCs w:val="24"/>
-        </w:rPr>
-      </w:pPr>
-      <w:r>
-        <w:rPr>
-          <w:rFonts w:ascii="Times New Roman" w:hAnsi="Times New Roman" w:cs="Times New Roman"/>
-          <w:sz w:val="24"/>
-          <w:szCs w:val="24"/>
-        </w:rPr>
-        <w:t>IOMonad – using this monad is the only way to produce any side effects in a language like Haskell. It uses the monad to actually capture and control any side effects there might be.</w:t>
-      </w:r>
-      <w:r>
-        <w:rPr>
-          <w:rFonts w:ascii="Times New Roman" w:hAnsi="Times New Roman" w:cs="Times New Roman"/>
-          <w:sz w:val="24"/>
-          <w:szCs w:val="24"/>
-        </w:rPr>
-        <w:t xml:space="preserve"> Haskell has some form of syntactic sugar in order to make this a more pleasant experience</w:t>
-      </w:r>
-      <w:r>
-        <w:rPr>
-          <w:rFonts w:ascii="Times New Roman" w:hAnsi="Times New Roman" w:cs="Times New Roman"/>
-          <w:sz w:val="24"/>
-          <w:szCs w:val="24"/>
-        </w:rPr>
-        <w:t xml:space="preserve"> (</w:t>
-      </w:r>
-      <w:r>
-        <w:rPr>
-          <w:rFonts w:ascii="Times New Roman" w:hAnsi="Times New Roman" w:cs="Times New Roman"/>
-          <w:sz w:val="24"/>
-          <w:szCs w:val="24"/>
-        </w:rPr>
-        <w:t xml:space="preserve">under the form of </w:t>
-      </w:r>
-      <w:r>
-        <w:rPr>
-          <w:rFonts w:ascii="Times New Roman" w:hAnsi="Times New Roman" w:cs="Times New Roman"/>
-          <w:b/>
-          <w:sz w:val="24"/>
-          <w:szCs w:val="24"/>
-        </w:rPr>
-        <w:t>do</w:t>
-      </w:r>
-      <w:r>
-        <w:rPr>
-          <w:rFonts w:ascii="Times New Roman" w:hAnsi="Times New Roman" w:cs="Times New Roman"/>
-          <w:sz w:val="24"/>
-          <w:szCs w:val="24"/>
-        </w:rPr>
-        <w:t>).</w:t>
-      </w:r>
-    </w:p>
-    <w:p>
-      <w:pPr>
-        <w:rPr>
-          <w:rFonts w:ascii="Times New Roman" w:hAnsi="Times New Roman" w:cs="Times New Roman"/>
-          <w:sz w:val="24"/>
-          <w:szCs w:val="24"/>
-        </w:rPr>
-      </w:pPr>
-      <w:r>
-        <w:rPr>
-          <w:rFonts w:ascii="Times New Roman" w:hAnsi="Times New Roman" w:cs="Times New Roman"/>
-          <w:sz w:val="24"/>
-          <w:szCs w:val="24"/>
-        </w:rPr>
-        <w:t>More advanced monads include: comonads, gona</w:t>
-      </w:r>
-      <w:r>
-        <w:rPr>
-          <w:rFonts w:ascii="Times New Roman" w:hAnsi="Times New Roman" w:cs="Times New Roman"/>
-          <w:sz w:val="24"/>
-          <w:szCs w:val="24"/>
-        </w:rPr>
-        <w:t>ds, free-monad, co-state monad.</w:t>
-      </w:r>
-    </w:p>
-    <w:p>
-      <w:pPr>
-        <w:pStyle w:val="Heading3"/>
-        <w:rPr>
-          <w:rFonts w:ascii="Times New Roman" w:hAnsi="Times New Roman" w:cs="Times New Roman"/>
-        </w:rPr>
-      </w:pPr>
-      <w:bookmarkStart w:id="37" w:name="_Toc517558595"/>
-      <w:r>
-        <w:rPr>
-          <w:rFonts w:ascii="Times New Roman" w:hAnsi="Times New Roman" w:cs="Times New Roman"/>
-        </w:rPr>
-        <w:t>Pipelining</w:t>
-      </w:r>
-      <w:bookmarkEnd w:id="37"/>
-    </w:p>
-    <w:p>
-      <w:pPr>
-        <w:rPr>
-          <w:rFonts w:ascii="Times New Roman" w:hAnsi="Times New Roman" w:cs="Times New Roman"/>
-          <w:sz w:val="24"/>
-          <w:szCs w:val="24"/>
-        </w:rPr>
-      </w:pPr>
-    </w:p>
-    <w:p>
-      <w:pPr>
-        <w:spacing w:after="0" w:line="240" w:lineRule="auto"/>
-        <w:rPr>
-          <w:rFonts w:ascii="Times New Roman" w:eastAsia="Arial" w:hAnsi="Times New Roman" w:cs="Times New Roman"/>
-          <w:sz w:val="24"/>
-          <w:szCs w:val="24"/>
-        </w:rPr>
-      </w:pPr>
-      <w:r>
-        <w:rPr>
-          <w:rFonts w:ascii="Times New Roman" w:eastAsia="Arial" w:hAnsi="Times New Roman" w:cs="Times New Roman"/>
-          <w:sz w:val="24"/>
-          <w:szCs w:val="24"/>
-        </w:rPr>
-        <w:t xml:space="preserve">The reason behind why most functional design patterns focus on functions is simple </w:t>
-      </w:r>
-      <w:r>
-        <w:rPr>
-          <w:rFonts w:ascii="Times New Roman" w:eastAsia="Arial" w:hAnsi="Times New Roman" w:cs="Times New Roman"/>
-          <w:sz w:val="24"/>
-          <w:szCs w:val="24"/>
-        </w:rPr>
-        <w:t>–</w:t>
-      </w:r>
-      <w:r>
-        <w:rPr>
-          <w:rFonts w:ascii="Times New Roman" w:eastAsia="Arial" w:hAnsi="Times New Roman" w:cs="Times New Roman"/>
-          <w:sz w:val="24"/>
-          <w:szCs w:val="24"/>
-        </w:rPr>
-        <w:t xml:space="preserve"> </w:t>
-      </w:r>
-      <w:r>
-        <w:rPr>
-          <w:rFonts w:ascii="Times New Roman" w:eastAsia="Arial" w:hAnsi="Times New Roman" w:cs="Times New Roman"/>
-          <w:sz w:val="24"/>
-          <w:szCs w:val="24"/>
-        </w:rPr>
-        <w:t>pipe</w:t>
-      </w:r>
-      <w:r>
-        <w:rPr>
-          <w:rFonts w:ascii="Times New Roman" w:eastAsia="Arial" w:hAnsi="Times New Roman" w:cs="Times New Roman"/>
-          <w:sz w:val="24"/>
-          <w:szCs w:val="24"/>
-        </w:rPr>
-        <w:t xml:space="preserve">ling </w:t>
-      </w:r>
-      <w:r>
-        <w:rPr>
-          <w:rFonts w:ascii="Times New Roman" w:eastAsia="Arial" w:hAnsi="Times New Roman" w:cs="Times New Roman"/>
-          <w:sz w:val="24"/>
-          <w:szCs w:val="24"/>
-        </w:rPr>
-        <w:t>through</w:t>
-      </w:r>
-      <w:r>
-        <w:rPr>
-          <w:rFonts w:ascii="Times New Roman" w:eastAsia="Arial" w:hAnsi="Times New Roman" w:cs="Times New Roman"/>
-          <w:sz w:val="24"/>
-          <w:szCs w:val="24"/>
-        </w:rPr>
-        <w:t xml:space="preserve"> composition.</w:t>
-      </w:r>
-    </w:p>
-    <w:p>
-      <w:pPr>
-        <w:spacing w:after="0" w:line="240" w:lineRule="auto"/>
-        <w:rPr>
-          <w:rFonts w:ascii="Times New Roman" w:eastAsia="Arial" w:hAnsi="Times New Roman" w:cs="Times New Roman"/>
-          <w:sz w:val="24"/>
-          <w:szCs w:val="24"/>
-        </w:rPr>
-      </w:pPr>
-      <w:r>
-        <w:rPr>
-          <w:rFonts w:ascii="Times New Roman" w:eastAsia="Arial" w:hAnsi="Times New Roman" w:cs="Times New Roman"/>
-          <w:sz w:val="24"/>
-          <w:szCs w:val="24"/>
-        </w:rPr>
-        <w:t xml:space="preserve">One interesting analogy is thinking about the flow of the program as a rails </w:t>
-      </w:r>
-      <w:r>
-        <w:rPr>
-          <w:rFonts w:ascii="Times New Roman" w:eastAsia="Arial" w:hAnsi="Times New Roman" w:cs="Times New Roman"/>
-          <w:sz w:val="24"/>
-          <w:szCs w:val="24"/>
-        </w:rPr>
-        <w:t>–</w:t>
-      </w:r>
-      <w:r>
-        <w:rPr>
-          <w:rFonts w:ascii="Times New Roman" w:eastAsia="Arial" w:hAnsi="Times New Roman" w:cs="Times New Roman"/>
-          <w:sz w:val="24"/>
-          <w:szCs w:val="24"/>
-        </w:rPr>
-        <w:t xml:space="preserve"> </w:t>
-      </w:r>
-      <w:r>
-        <w:rPr>
-          <w:rFonts w:ascii="Times New Roman" w:eastAsia="Arial" w:hAnsi="Times New Roman" w:cs="Times New Roman"/>
-          <w:sz w:val="24"/>
-          <w:szCs w:val="24"/>
-        </w:rPr>
-        <w:t xml:space="preserve">a function represents a rail which might split into 2 other rails, depending on the result – for example, for </w:t>
-      </w:r>
-      <w:r>
-        <w:rPr>
-          <w:rFonts w:ascii="Times New Roman" w:eastAsia="Arial" w:hAnsi="Times New Roman" w:cs="Times New Roman"/>
-          <w:b/>
-          <w:sz w:val="24"/>
-          <w:szCs w:val="24"/>
-        </w:rPr>
-        <w:t>Option</w:t>
-      </w:r>
-      <w:r>
-        <w:rPr>
-          <w:rFonts w:ascii="Times New Roman" w:eastAsia="Arial" w:hAnsi="Times New Roman" w:cs="Times New Roman"/>
-          <w:sz w:val="24"/>
-          <w:szCs w:val="24"/>
-        </w:rPr>
-        <w:t>,</w:t>
-      </w:r>
-      <w:r>
-        <w:rPr>
-          <w:rFonts w:ascii="Times New Roman" w:eastAsia="Arial" w:hAnsi="Times New Roman" w:cs="Times New Roman"/>
-          <w:sz w:val="24"/>
-          <w:szCs w:val="24"/>
-        </w:rPr>
-        <w:t xml:space="preserve"> those 2 rails</w:t>
-      </w:r>
-      <w:r>
-        <w:rPr>
-          <w:rFonts w:ascii="Times New Roman" w:eastAsia="Arial" w:hAnsi="Times New Roman" w:cs="Times New Roman"/>
-          <w:sz w:val="24"/>
-          <w:szCs w:val="24"/>
-        </w:rPr>
-        <w:t xml:space="preserve"> might be Some or None.</w:t>
-      </w:r>
-      <w:r>
-        <w:rPr>
-          <w:rFonts w:ascii="Times New Roman" w:eastAsia="Arial" w:hAnsi="Times New Roman" w:cs="Times New Roman"/>
-          <w:sz w:val="24"/>
-          <w:szCs w:val="24"/>
-        </w:rPr>
-        <w:t xml:space="preserve"> </w:t>
-      </w:r>
-    </w:p>
-    <w:p>
-      <w:pPr>
-        <w:spacing w:after="0" w:line="240" w:lineRule="auto"/>
-        <w:rPr>
-          <w:rFonts w:ascii="Times New Roman" w:eastAsia="Arial" w:hAnsi="Times New Roman" w:cs="Times New Roman"/>
-          <w:sz w:val="24"/>
-          <w:szCs w:val="24"/>
-        </w:rPr>
-      </w:pPr>
-      <w:r>
-        <w:rPr>
-          <w:rFonts w:ascii="Times New Roman" w:eastAsia="Arial" w:hAnsi="Times New Roman" w:cs="Times New Roman"/>
-          <w:sz w:val="24"/>
-          <w:szCs w:val="24"/>
-        </w:rPr>
-        <w:t>Ideally, one might want to compose the function returning an Option[] with something else – through composition, the flow might continue on Som</w:t>
-      </w:r>
-      <w:r>
-        <w:rPr>
-          <w:rFonts w:ascii="Times New Roman" w:eastAsia="Arial" w:hAnsi="Times New Roman" w:cs="Times New Roman"/>
-          <w:sz w:val="24"/>
-          <w:szCs w:val="24"/>
-        </w:rPr>
-        <w:t>e, but do something else on None. This should go on and on until the flow is completed.</w:t>
-      </w:r>
-    </w:p>
-    <w:p>
-      <w:pPr>
-        <w:spacing w:after="0" w:line="240" w:lineRule="auto"/>
-        <w:rPr>
-          <w:rFonts w:ascii="Times New Roman" w:eastAsia="Arial" w:hAnsi="Times New Roman" w:cs="Times New Roman"/>
-          <w:sz w:val="24"/>
-          <w:szCs w:val="24"/>
-        </w:rPr>
-      </w:pPr>
-    </w:p>
-    <w:p>
-      <w:pPr>
-        <w:spacing w:after="0" w:line="240" w:lineRule="auto"/>
-        <w:rPr>
-          <w:rFonts w:ascii="Times New Roman" w:eastAsia="Arial" w:hAnsi="Times New Roman" w:cs="Times New Roman"/>
-          <w:sz w:val="24"/>
-          <w:szCs w:val="24"/>
-        </w:rPr>
-      </w:pPr>
-      <w:r>
-        <w:rPr>
-          <w:rFonts w:ascii="Times New Roman" w:hAnsi="Times New Roman" w:cs="Times New Roman"/>
-          <w:noProof/>
-          <w:sz w:val="24"/>
-          <w:szCs w:val="24"/>
-        </w:rPr>
-        <w:drawing>
-          <wp:inline distT="0" distB="0" distL="0" distR="0" wp14:anchorId="2FFF2F57" wp14:editId="51426181">
-            <wp:extent cx="4638675" cy="1019175"/>
-            <wp:effectExtent l="0" t="0" r="9525" b="9525"/>
-            <wp:docPr id="35" name="Picture 35"/>
-            <wp:cNvGraphicFramePr>
-              <a:graphicFrameLocks xmlns:a="http://schemas.openxmlformats.org/drawingml/2006/main" noChangeAspect="1"/>
-            </wp:cNvGraphicFramePr>
-            <a:graphic xmlns:a="http://schemas.openxmlformats.org/drawingml/2006/main">
-              <a:graphicData uri="http://schemas.openxmlformats.org/drawingml/2006/picture">
-                <pic:pic xmlns:pic="http://schemas.openxmlformats.org/drawingml/2006/picture">
-                  <pic:nvPicPr>
-                    <pic:cNvPr id="1" name=""/>
-                    <pic:cNvPicPr/>
-                  </pic:nvPicPr>
-                  <pic:blipFill>
-                    <a:blip r:embed="rId33"/>
-                    <a:stretch>
-                      <a:fillRect/>
-                    </a:stretch>
-                  </pic:blipFill>
-                  <pic:spPr>
-                    <a:xfrm>
-                      <a:off x="0" y="0"/>
                       <a:ext cx="4638675" cy="1019175"/>
                     </a:xfrm>
                     <a:prstGeom prst="rect">
@@ -29216,7 +29160,7 @@
                     <pic:cNvPicPr/>
                   </pic:nvPicPr>
                   <pic:blipFill>
-                    <a:blip r:embed="rId34"/>
+                    <a:blip r:embed="rId32"/>
                     <a:stretch>
                       <a:fillRect/>
                     </a:stretch>
@@ -30628,7 +30572,7 @@
                     <pic:cNvPicPr/>
                   </pic:nvPicPr>
                   <pic:blipFill>
-                    <a:blip r:embed="rId35"/>
+                    <a:blip r:embed="rId33"/>
                     <a:stretch>
                       <a:fillRect/>
                     </a:stretch>
@@ -30842,7 +30786,7 @@
           <w:szCs w:val="24"/>
         </w:rPr>
       </w:pPr>
-      <w:bookmarkStart w:id="38" w:name="_Toc517558596"/>
+      <w:bookmarkStart w:id="39" w:name="_Toc517558596"/>
       <w:r>
         <w:rPr>
           <w:rFonts w:ascii="Times New Roman" w:eastAsia="Arial" w:hAnsi="Times New Roman" w:cs="Times New Roman"/>
@@ -30870,7 +30814,7 @@
         <w:lastRenderedPageBreak/>
         <w:t>Object Oriented Design Patterns</w:t>
       </w:r>
-      <w:bookmarkEnd w:id="38"/>
+      <w:bookmarkEnd w:id="39"/>
     </w:p>
     <w:p>
       <w:pPr>
@@ -31143,14 +31087,14 @@
           <w:rFonts w:ascii="Times New Roman" w:eastAsia="Arial" w:hAnsi="Times New Roman" w:cs="Times New Roman"/>
         </w:rPr>
       </w:pPr>
-      <w:bookmarkStart w:id="39" w:name="_Toc517558597"/>
+      <w:bookmarkStart w:id="40" w:name="_Toc517558597"/>
       <w:r>
         <w:rPr>
           <w:rFonts w:ascii="Times New Roman" w:eastAsia="Arial" w:hAnsi="Times New Roman" w:cs="Times New Roman"/>
         </w:rPr>
         <w:t>Builder</w:t>
       </w:r>
-      <w:bookmarkEnd w:id="39"/>
+      <w:bookmarkEnd w:id="40"/>
     </w:p>
     <w:p>
       <w:pPr>
@@ -33063,14 +33007,14 @@
           <w:rFonts w:ascii="Times New Roman" w:eastAsia="Arial" w:hAnsi="Times New Roman" w:cs="Times New Roman"/>
         </w:rPr>
       </w:pPr>
-      <w:bookmarkStart w:id="40" w:name="_Toc517558598"/>
+      <w:bookmarkStart w:id="41" w:name="_Toc517558598"/>
       <w:r>
         <w:rPr>
           <w:rFonts w:ascii="Times New Roman" w:eastAsia="Arial" w:hAnsi="Times New Roman" w:cs="Times New Roman"/>
         </w:rPr>
         <w:t>Factory</w:t>
       </w:r>
-      <w:bookmarkEnd w:id="40"/>
+      <w:bookmarkEnd w:id="41"/>
     </w:p>
     <w:p>
       <w:pPr>
@@ -33179,8 +33123,6 @@
         </w:rPr>
         <w:t>.</w:t>
       </w:r>
-      <w:bookmarkStart w:id="41" w:name="_GoBack"/>
-      <w:bookmarkEnd w:id="41"/>
     </w:p>
     <w:p>
       <w:pPr>
@@ -35646,7 +35588,7 @@
       </w:pPr>
     </w:p>
     <w:sectPr>
-      <w:footerReference w:type="default" r:id="rId36"/>
+      <w:footerReference w:type="default" r:id="rId34"/>
       <w:pgSz w:w="12240" w:h="15840"/>
       <w:pgMar w:top="1440" w:right="1440" w:bottom="1440" w:left="1440" w:header="720" w:footer="720" w:gutter="0"/>
       <w:pgNumType w:start="0"/>
@@ -35725,7 +35667,7 @@
           <w:rPr>
             <w:noProof/>
           </w:rPr>
-          <w:t>47</w:t>
+          <w:t>3</w:t>
         </w:r>
         <w:r>
           <w:rPr>
@@ -41189,6 +41131,7 @@
     <w:rsid w:val="00C4184A"/>
     <w:rsid w:val="00D401FF"/>
     <w:rsid w:val="00DC38BB"/>
+    <w:rsid w:val="00DE5754"/>
     <w:rsid w:val="00F4428B"/>
     <w:rsid w:val="00F94504"/>
   </w:rsids>
@@ -41930,7 +41873,7 @@
 </file>
 
 <file path=customXml/itemProps1.xml><?xml version="1.0" encoding="utf-8"?>
-<ds:datastoreItem xmlns:ds="http://schemas.openxmlformats.org/officeDocument/2006/customXml" ds:itemID="{23D49EE9-9183-4046-B7C2-93241D34284A}">
+<ds:datastoreItem xmlns:ds="http://schemas.openxmlformats.org/officeDocument/2006/customXml" ds:itemID="{85D04FF5-B09D-4323-9CF1-4745DCECD336}">
   <ds:schemaRefs>
     <ds:schemaRef ds:uri="http://schemas.openxmlformats.org/officeDocument/2006/bibliography"/>
   </ds:schemaRefs>

</xml_diff>